<commit_message>
Přidáno 5 nových obrázků.
</commit_message>
<xml_diff>
--- a/diplomová práce.docx
+++ b/diplomová práce.docx
@@ -2777,7 +2777,7 @@
       </w:pPr>
       <w:bookmarkStart w:id="3" w:name="_Toc100936461"/>
       <w:bookmarkStart w:id="4" w:name="_Toc101325787"/>
-      <w:bookmarkStart w:id="5" w:name="_Toc447751671"/>
+      <w:bookmarkStart w:id="5" w:name="_Toc447797145"/>
       <w:bookmarkEnd w:id="1"/>
       <w:bookmarkEnd w:id="2"/>
       <w:r>
@@ -2786,8 +2786,6 @@
       </w:r>
       <w:bookmarkEnd w:id="5"/>
     </w:p>
-    <w:bookmarkStart w:id="6" w:name="_GoBack"/>
-    <w:bookmarkEnd w:id="6"/>
     <w:p>
       <w:pPr>
         <w:pStyle w:val="Obsah1"/>
@@ -2810,7 +2808,7 @@
       <w:r>
         <w:fldChar w:fldCharType="separate"/>
       </w:r>
-      <w:hyperlink w:anchor="_Toc447751671" w:history="1">
+      <w:hyperlink w:anchor="_Toc447797145" w:history="1">
         <w:r>
           <w:rPr>
             <w:rStyle w:val="Hypertextovodkaz"/>
@@ -2837,7 +2835,7 @@
             <w:noProof/>
             <w:webHidden/>
           </w:rPr>
-          <w:instrText xml:space="preserve"> PAGEREF _Toc447751671 \h </w:instrText>
+          <w:instrText xml:space="preserve"> PAGEREF _Toc447797145 \h </w:instrText>
         </w:r>
         <w:r>
           <w:rPr>
@@ -2882,7 +2880,7 @@
           <w:szCs w:val="22"/>
         </w:rPr>
       </w:pPr>
-      <w:hyperlink w:anchor="_Toc447751672" w:history="1">
+      <w:hyperlink w:anchor="_Toc447797146" w:history="1">
         <w:r>
           <w:rPr>
             <w:rStyle w:val="Hypertextovodkaz"/>
@@ -2925,7 +2923,7 @@
             <w:noProof/>
             <w:webHidden/>
           </w:rPr>
-          <w:instrText xml:space="preserve"> PAGEREF _Toc447751672 \h </w:instrText>
+          <w:instrText xml:space="preserve"> PAGEREF _Toc447797146 \h </w:instrText>
         </w:r>
         <w:r>
           <w:rPr>
@@ -2970,7 +2968,7 @@
           <w:szCs w:val="22"/>
         </w:rPr>
       </w:pPr>
-      <w:hyperlink w:anchor="_Toc447751673" w:history="1">
+      <w:hyperlink w:anchor="_Toc447797147" w:history="1">
         <w:r>
           <w:rPr>
             <w:rStyle w:val="Hypertextovodkaz"/>
@@ -3013,7 +3011,7 @@
             <w:noProof/>
             <w:webHidden/>
           </w:rPr>
-          <w:instrText xml:space="preserve"> PAGEREF _Toc447751673 \h </w:instrText>
+          <w:instrText xml:space="preserve"> PAGEREF _Toc447797147 \h </w:instrText>
         </w:r>
         <w:r>
           <w:rPr>
@@ -3058,7 +3056,7 @@
           <w:szCs w:val="22"/>
         </w:rPr>
       </w:pPr>
-      <w:hyperlink w:anchor="_Toc447751674" w:history="1">
+      <w:hyperlink w:anchor="_Toc447797148" w:history="1">
         <w:r>
           <w:rPr>
             <w:rStyle w:val="Hypertextovodkaz"/>
@@ -3101,7 +3099,7 @@
             <w:noProof/>
             <w:webHidden/>
           </w:rPr>
-          <w:instrText xml:space="preserve"> PAGEREF _Toc447751674 \h </w:instrText>
+          <w:instrText xml:space="preserve"> PAGEREF _Toc447797148 \h </w:instrText>
         </w:r>
         <w:r>
           <w:rPr>
@@ -3146,7 +3144,7 @@
           <w:szCs w:val="22"/>
         </w:rPr>
       </w:pPr>
-      <w:hyperlink w:anchor="_Toc447751675" w:history="1">
+      <w:hyperlink w:anchor="_Toc447797149" w:history="1">
         <w:r>
           <w:rPr>
             <w:rStyle w:val="Hypertextovodkaz"/>
@@ -3189,7 +3187,7 @@
             <w:noProof/>
             <w:webHidden/>
           </w:rPr>
-          <w:instrText xml:space="preserve"> PAGEREF _Toc447751675 \h </w:instrText>
+          <w:instrText xml:space="preserve"> PAGEREF _Toc447797149 \h </w:instrText>
         </w:r>
         <w:r>
           <w:rPr>
@@ -3234,7 +3232,7 @@
           <w:szCs w:val="22"/>
         </w:rPr>
       </w:pPr>
-      <w:hyperlink w:anchor="_Toc447751676" w:history="1">
+      <w:hyperlink w:anchor="_Toc447797150" w:history="1">
         <w:r>
           <w:rPr>
             <w:rStyle w:val="Hypertextovodkaz"/>
@@ -3277,7 +3275,7 @@
             <w:noProof/>
             <w:webHidden/>
           </w:rPr>
-          <w:instrText xml:space="preserve"> PAGEREF _Toc447751676 \h </w:instrText>
+          <w:instrText xml:space="preserve"> PAGEREF _Toc447797150 \h </w:instrText>
         </w:r>
         <w:r>
           <w:rPr>
@@ -3322,7 +3320,7 @@
           <w:szCs w:val="22"/>
         </w:rPr>
       </w:pPr>
-      <w:hyperlink w:anchor="_Toc447751677" w:history="1">
+      <w:hyperlink w:anchor="_Toc447797151" w:history="1">
         <w:r>
           <w:rPr>
             <w:rStyle w:val="Hypertextovodkaz"/>
@@ -3365,7 +3363,7 @@
             <w:noProof/>
             <w:webHidden/>
           </w:rPr>
-          <w:instrText xml:space="preserve"> PAGEREF _Toc447751677 \h </w:instrText>
+          <w:instrText xml:space="preserve"> PAGEREF _Toc447797151 \h </w:instrText>
         </w:r>
         <w:r>
           <w:rPr>
@@ -3410,7 +3408,7 @@
           <w:szCs w:val="22"/>
         </w:rPr>
       </w:pPr>
-      <w:hyperlink w:anchor="_Toc447751678" w:history="1">
+      <w:hyperlink w:anchor="_Toc447797152" w:history="1">
         <w:r>
           <w:rPr>
             <w:rStyle w:val="Hypertextovodkaz"/>
@@ -3453,7 +3451,7 @@
             <w:noProof/>
             <w:webHidden/>
           </w:rPr>
-          <w:instrText xml:space="preserve"> PAGEREF _Toc447751678 \h </w:instrText>
+          <w:instrText xml:space="preserve"> PAGEREF _Toc447797152 \h </w:instrText>
         </w:r>
         <w:r>
           <w:rPr>
@@ -3498,7 +3496,7 @@
           <w:szCs w:val="22"/>
         </w:rPr>
       </w:pPr>
-      <w:hyperlink w:anchor="_Toc447751679" w:history="1">
+      <w:hyperlink w:anchor="_Toc447797153" w:history="1">
         <w:r>
           <w:rPr>
             <w:rStyle w:val="Hypertextovodkaz"/>
@@ -3541,7 +3539,7 @@
             <w:noProof/>
             <w:webHidden/>
           </w:rPr>
-          <w:instrText xml:space="preserve"> PAGEREF _Toc447751679 \h </w:instrText>
+          <w:instrText xml:space="preserve"> PAGEREF _Toc447797153 \h </w:instrText>
         </w:r>
         <w:r>
           <w:rPr>
@@ -3586,7 +3584,7 @@
           <w:szCs w:val="22"/>
         </w:rPr>
       </w:pPr>
-      <w:hyperlink w:anchor="_Toc447751680" w:history="1">
+      <w:hyperlink w:anchor="_Toc447797154" w:history="1">
         <w:r>
           <w:rPr>
             <w:rStyle w:val="Hypertextovodkaz"/>
@@ -3629,7 +3627,7 @@
             <w:noProof/>
             <w:webHidden/>
           </w:rPr>
-          <w:instrText xml:space="preserve"> PAGEREF _Toc447751680 \h </w:instrText>
+          <w:instrText xml:space="preserve"> PAGEREF _Toc447797154 \h </w:instrText>
         </w:r>
         <w:r>
           <w:rPr>
@@ -3674,7 +3672,7 @@
           <w:szCs w:val="22"/>
         </w:rPr>
       </w:pPr>
-      <w:hyperlink w:anchor="_Toc447751681" w:history="1">
+      <w:hyperlink w:anchor="_Toc447797155" w:history="1">
         <w:r>
           <w:rPr>
             <w:rStyle w:val="Hypertextovodkaz"/>
@@ -3717,7 +3715,7 @@
             <w:noProof/>
             <w:webHidden/>
           </w:rPr>
-          <w:instrText xml:space="preserve"> PAGEREF _Toc447751681 \h </w:instrText>
+          <w:instrText xml:space="preserve"> PAGEREF _Toc447797155 \h </w:instrText>
         </w:r>
         <w:r>
           <w:rPr>
@@ -3762,7 +3760,7 @@
           <w:szCs w:val="22"/>
         </w:rPr>
       </w:pPr>
-      <w:hyperlink w:anchor="_Toc447751682" w:history="1">
+      <w:hyperlink w:anchor="_Toc447797156" w:history="1">
         <w:r>
           <w:rPr>
             <w:rStyle w:val="Hypertextovodkaz"/>
@@ -3805,7 +3803,7 @@
             <w:noProof/>
             <w:webHidden/>
           </w:rPr>
-          <w:instrText xml:space="preserve"> PAGEREF _Toc447751682 \h </w:instrText>
+          <w:instrText xml:space="preserve"> PAGEREF _Toc447797156 \h </w:instrText>
         </w:r>
         <w:r>
           <w:rPr>
@@ -3850,7 +3848,7 @@
           <w:szCs w:val="22"/>
         </w:rPr>
       </w:pPr>
-      <w:hyperlink w:anchor="_Toc447751683" w:history="1">
+      <w:hyperlink w:anchor="_Toc447797157" w:history="1">
         <w:r>
           <w:rPr>
             <w:rStyle w:val="Hypertextovodkaz"/>
@@ -3893,7 +3891,7 @@
             <w:noProof/>
             <w:webHidden/>
           </w:rPr>
-          <w:instrText xml:space="preserve"> PAGEREF _Toc447751683 \h </w:instrText>
+          <w:instrText xml:space="preserve"> PAGEREF _Toc447797157 \h </w:instrText>
         </w:r>
         <w:r>
           <w:rPr>
@@ -3938,7 +3936,7 @@
           <w:szCs w:val="22"/>
         </w:rPr>
       </w:pPr>
-      <w:hyperlink w:anchor="_Toc447751684" w:history="1">
+      <w:hyperlink w:anchor="_Toc447797158" w:history="1">
         <w:r>
           <w:rPr>
             <w:rStyle w:val="Hypertextovodkaz"/>
@@ -3981,7 +3979,7 @@
             <w:noProof/>
             <w:webHidden/>
           </w:rPr>
-          <w:instrText xml:space="preserve"> PAGEREF _Toc447751684 \h </w:instrText>
+          <w:instrText xml:space="preserve"> PAGEREF _Toc447797158 \h </w:instrText>
         </w:r>
         <w:r>
           <w:rPr>
@@ -4026,7 +4024,7 @@
           <w:szCs w:val="22"/>
         </w:rPr>
       </w:pPr>
-      <w:hyperlink w:anchor="_Toc447751685" w:history="1">
+      <w:hyperlink w:anchor="_Toc447797159" w:history="1">
         <w:r>
           <w:rPr>
             <w:rStyle w:val="Hypertextovodkaz"/>
@@ -4069,7 +4067,7 @@
             <w:noProof/>
             <w:webHidden/>
           </w:rPr>
-          <w:instrText xml:space="preserve"> PAGEREF _Toc447751685 \h </w:instrText>
+          <w:instrText xml:space="preserve"> PAGEREF _Toc447797159 \h </w:instrText>
         </w:r>
         <w:r>
           <w:rPr>
@@ -4114,7 +4112,7 @@
           <w:szCs w:val="22"/>
         </w:rPr>
       </w:pPr>
-      <w:hyperlink w:anchor="_Toc447751686" w:history="1">
+      <w:hyperlink w:anchor="_Toc447797160" w:history="1">
         <w:r>
           <w:rPr>
             <w:rStyle w:val="Hypertextovodkaz"/>
@@ -4157,7 +4155,7 @@
             <w:noProof/>
             <w:webHidden/>
           </w:rPr>
-          <w:instrText xml:space="preserve"> PAGEREF _Toc447751686 \h </w:instrText>
+          <w:instrText xml:space="preserve"> PAGEREF _Toc447797160 \h </w:instrText>
         </w:r>
         <w:r>
           <w:rPr>
@@ -4202,7 +4200,7 @@
           <w:szCs w:val="22"/>
         </w:rPr>
       </w:pPr>
-      <w:hyperlink w:anchor="_Toc447751687" w:history="1">
+      <w:hyperlink w:anchor="_Toc447797161" w:history="1">
         <w:r>
           <w:rPr>
             <w:rStyle w:val="Hypertextovodkaz"/>
@@ -4245,7 +4243,7 @@
             <w:noProof/>
             <w:webHidden/>
           </w:rPr>
-          <w:instrText xml:space="preserve"> PAGEREF _Toc447751687 \h </w:instrText>
+          <w:instrText xml:space="preserve"> PAGEREF _Toc447797161 \h </w:instrText>
         </w:r>
         <w:r>
           <w:rPr>
@@ -4290,7 +4288,7 @@
           <w:szCs w:val="22"/>
         </w:rPr>
       </w:pPr>
-      <w:hyperlink w:anchor="_Toc447751688" w:history="1">
+      <w:hyperlink w:anchor="_Toc447797162" w:history="1">
         <w:r>
           <w:rPr>
             <w:rStyle w:val="Hypertextovodkaz"/>
@@ -4333,7 +4331,7 @@
             <w:noProof/>
             <w:webHidden/>
           </w:rPr>
-          <w:instrText xml:space="preserve"> PAGEREF _Toc447751688 \h </w:instrText>
+          <w:instrText xml:space="preserve"> PAGEREF _Toc447797162 \h </w:instrText>
         </w:r>
         <w:r>
           <w:rPr>
@@ -4378,7 +4376,7 @@
           <w:szCs w:val="22"/>
         </w:rPr>
       </w:pPr>
-      <w:hyperlink w:anchor="_Toc447751689" w:history="1">
+      <w:hyperlink w:anchor="_Toc447797163" w:history="1">
         <w:r>
           <w:rPr>
             <w:rStyle w:val="Hypertextovodkaz"/>
@@ -4421,7 +4419,7 @@
             <w:noProof/>
             <w:webHidden/>
           </w:rPr>
-          <w:instrText xml:space="preserve"> PAGEREF _Toc447751689 \h </w:instrText>
+          <w:instrText xml:space="preserve"> PAGEREF _Toc447797163 \h </w:instrText>
         </w:r>
         <w:r>
           <w:rPr>
@@ -4466,7 +4464,7 @@
           <w:szCs w:val="22"/>
         </w:rPr>
       </w:pPr>
-      <w:hyperlink w:anchor="_Toc447751690" w:history="1">
+      <w:hyperlink w:anchor="_Toc447797164" w:history="1">
         <w:r>
           <w:rPr>
             <w:rStyle w:val="Hypertextovodkaz"/>
@@ -4509,7 +4507,7 @@
             <w:noProof/>
             <w:webHidden/>
           </w:rPr>
-          <w:instrText xml:space="preserve"> PAGEREF _Toc447751690 \h </w:instrText>
+          <w:instrText xml:space="preserve"> PAGEREF _Toc447797164 \h </w:instrText>
         </w:r>
         <w:r>
           <w:rPr>
@@ -4554,7 +4552,7 @@
           <w:szCs w:val="22"/>
         </w:rPr>
       </w:pPr>
-      <w:hyperlink w:anchor="_Toc447751691" w:history="1">
+      <w:hyperlink w:anchor="_Toc447797165" w:history="1">
         <w:r>
           <w:rPr>
             <w:rStyle w:val="Hypertextovodkaz"/>
@@ -4597,7 +4595,7 @@
             <w:noProof/>
             <w:webHidden/>
           </w:rPr>
-          <w:instrText xml:space="preserve"> PAGEREF _Toc447751691 \h </w:instrText>
+          <w:instrText xml:space="preserve"> PAGEREF _Toc447797165 \h </w:instrText>
         </w:r>
         <w:r>
           <w:rPr>
@@ -4642,7 +4640,7 @@
           <w:szCs w:val="22"/>
         </w:rPr>
       </w:pPr>
-      <w:hyperlink w:anchor="_Toc447751692" w:history="1">
+      <w:hyperlink w:anchor="_Toc447797166" w:history="1">
         <w:r>
           <w:rPr>
             <w:rStyle w:val="Hypertextovodkaz"/>
@@ -4685,7 +4683,7 @@
             <w:noProof/>
             <w:webHidden/>
           </w:rPr>
-          <w:instrText xml:space="preserve"> PAGEREF _Toc447751692 \h </w:instrText>
+          <w:instrText xml:space="preserve"> PAGEREF _Toc447797166 \h </w:instrText>
         </w:r>
         <w:r>
           <w:rPr>
@@ -4730,7 +4728,7 @@
           <w:szCs w:val="22"/>
         </w:rPr>
       </w:pPr>
-      <w:hyperlink w:anchor="_Toc447751693" w:history="1">
+      <w:hyperlink w:anchor="_Toc447797167" w:history="1">
         <w:r>
           <w:rPr>
             <w:rStyle w:val="Hypertextovodkaz"/>
@@ -4773,7 +4771,7 @@
             <w:noProof/>
             <w:webHidden/>
           </w:rPr>
-          <w:instrText xml:space="preserve"> PAGEREF _Toc447751693 \h </w:instrText>
+          <w:instrText xml:space="preserve"> PAGEREF _Toc447797167 \h </w:instrText>
         </w:r>
         <w:r>
           <w:rPr>
@@ -4818,7 +4816,7 @@
           <w:szCs w:val="22"/>
         </w:rPr>
       </w:pPr>
-      <w:hyperlink w:anchor="_Toc447751694" w:history="1">
+      <w:hyperlink w:anchor="_Toc447797168" w:history="1">
         <w:r>
           <w:rPr>
             <w:rStyle w:val="Hypertextovodkaz"/>
@@ -4861,7 +4859,7 @@
             <w:noProof/>
             <w:webHidden/>
           </w:rPr>
-          <w:instrText xml:space="preserve"> PAGEREF _Toc447751694 \h </w:instrText>
+          <w:instrText xml:space="preserve"> PAGEREF _Toc447797168 \h </w:instrText>
         </w:r>
         <w:r>
           <w:rPr>
@@ -4906,7 +4904,7 @@
           <w:szCs w:val="22"/>
         </w:rPr>
       </w:pPr>
-      <w:hyperlink w:anchor="_Toc447751695" w:history="1">
+      <w:hyperlink w:anchor="_Toc447797169" w:history="1">
         <w:r>
           <w:rPr>
             <w:rStyle w:val="Hypertextovodkaz"/>
@@ -4949,7 +4947,7 @@
             <w:noProof/>
             <w:webHidden/>
           </w:rPr>
-          <w:instrText xml:space="preserve"> PAGEREF _Toc447751695 \h </w:instrText>
+          <w:instrText xml:space="preserve"> PAGEREF _Toc447797169 \h </w:instrText>
         </w:r>
         <w:r>
           <w:rPr>
@@ -4994,7 +4992,7 @@
           <w:szCs w:val="22"/>
         </w:rPr>
       </w:pPr>
-      <w:hyperlink w:anchor="_Toc447751696" w:history="1">
+      <w:hyperlink w:anchor="_Toc447797170" w:history="1">
         <w:r>
           <w:rPr>
             <w:rStyle w:val="Hypertextovodkaz"/>
@@ -5016,7 +5014,7 @@
             <w:rStyle w:val="Hypertextovodkaz"/>
             <w:noProof/>
           </w:rPr>
-          <w:t>Vertikální sousednost</w:t>
+          <w:t>Sousedící bloky</w:t>
         </w:r>
         <w:r>
           <w:rPr>
@@ -5037,7 +5035,7 @@
             <w:noProof/>
             <w:webHidden/>
           </w:rPr>
-          <w:instrText xml:space="preserve"> PAGEREF _Toc447751696 \h </w:instrText>
+          <w:instrText xml:space="preserve"> PAGEREF _Toc447797170 \h </w:instrText>
         </w:r>
         <w:r>
           <w:rPr>
@@ -5057,95 +5055,7 @@
             <w:noProof/>
             <w:webHidden/>
           </w:rPr>
-          <w:t>21</w:t>
-        </w:r>
-        <w:r>
-          <w:rPr>
-            <w:noProof/>
-            <w:webHidden/>
-          </w:rPr>
-          <w:fldChar w:fldCharType="end"/>
-        </w:r>
-      </w:hyperlink>
-    </w:p>
-    <w:p>
-      <w:pPr>
-        <w:pStyle w:val="Obsah3"/>
-        <w:tabs>
-          <w:tab w:val="left" w:pos="1320"/>
-          <w:tab w:val="right" w:leader="dot" w:pos="8990"/>
-        </w:tabs>
-        <w:rPr>
-          <w:rFonts w:asciiTheme="minorHAnsi" w:eastAsiaTheme="minorEastAsia" w:hAnsiTheme="minorHAnsi" w:cstheme="minorBidi"/>
-          <w:noProof/>
-          <w:sz w:val="22"/>
-          <w:szCs w:val="22"/>
-        </w:rPr>
-      </w:pPr>
-      <w:hyperlink w:anchor="_Toc447751697" w:history="1">
-        <w:r>
-          <w:rPr>
-            <w:rStyle w:val="Hypertextovodkaz"/>
-            <w:noProof/>
-          </w:rPr>
-          <w:t>5.1.3</w:t>
-        </w:r>
-        <w:r>
-          <w:rPr>
-            <w:rFonts w:asciiTheme="minorHAnsi" w:eastAsiaTheme="minorEastAsia" w:hAnsiTheme="minorHAnsi" w:cstheme="minorBidi"/>
-            <w:noProof/>
-            <w:sz w:val="22"/>
-            <w:szCs w:val="22"/>
-          </w:rPr>
-          <w:tab/>
-        </w:r>
-        <w:r>
-          <w:rPr>
-            <w:rStyle w:val="Hypertextovodkaz"/>
-            <w:noProof/>
-          </w:rPr>
-          <w:t>Horizontální sousednost</w:t>
-        </w:r>
-        <w:r>
-          <w:rPr>
-            <w:noProof/>
-            <w:webHidden/>
-          </w:rPr>
-          <w:tab/>
-        </w:r>
-        <w:r>
-          <w:rPr>
-            <w:noProof/>
-            <w:webHidden/>
-          </w:rPr>
-          <w:fldChar w:fldCharType="begin"/>
-        </w:r>
-        <w:r>
-          <w:rPr>
-            <w:noProof/>
-            <w:webHidden/>
-          </w:rPr>
-          <w:instrText xml:space="preserve"> PAGEREF _Toc447751697 \h </w:instrText>
-        </w:r>
-        <w:r>
-          <w:rPr>
-            <w:noProof/>
-            <w:webHidden/>
-          </w:rPr>
-        </w:r>
-        <w:r>
-          <w:rPr>
-            <w:noProof/>
-            <w:webHidden/>
-          </w:rPr>
-          <w:fldChar w:fldCharType="separate"/>
-        </w:r>
-        <w:r>
-          <w:rPr>
-            <w:noProof/>
-            <w:webHidden/>
-          </w:rPr>
-          <w:t>21</w:t>
+          <w:t>22</w:t>
         </w:r>
         <w:r>
           <w:rPr>
@@ -5170,7 +5080,7 @@
           <w:szCs w:val="22"/>
         </w:rPr>
       </w:pPr>
-      <w:hyperlink w:anchor="_Toc447751698" w:history="1">
+      <w:hyperlink w:anchor="_Toc447797171" w:history="1">
         <w:r>
           <w:rPr>
             <w:rStyle w:val="Hypertextovodkaz"/>
@@ -5213,7 +5123,7 @@
             <w:noProof/>
             <w:webHidden/>
           </w:rPr>
-          <w:instrText xml:space="preserve"> PAGEREF _Toc447751698 \h </w:instrText>
+          <w:instrText xml:space="preserve"> PAGEREF _Toc447797171 \h </w:instrText>
         </w:r>
         <w:r>
           <w:rPr>
@@ -5233,7 +5143,7 @@
             <w:noProof/>
             <w:webHidden/>
           </w:rPr>
-          <w:t>21</w:t>
+          <w:t>23</w:t>
         </w:r>
         <w:r>
           <w:rPr>
@@ -5258,7 +5168,7 @@
           <w:szCs w:val="22"/>
         </w:rPr>
       </w:pPr>
-      <w:hyperlink w:anchor="_Toc447751699" w:history="1">
+      <w:hyperlink w:anchor="_Toc447797172" w:history="1">
         <w:r>
           <w:rPr>
             <w:rStyle w:val="Hypertextovodkaz"/>
@@ -5301,7 +5211,7 @@
             <w:noProof/>
             <w:webHidden/>
           </w:rPr>
-          <w:instrText xml:space="preserve"> PAGEREF _Toc447751699 \h </w:instrText>
+          <w:instrText xml:space="preserve"> PAGEREF _Toc447797172 \h </w:instrText>
         </w:r>
         <w:r>
           <w:rPr>
@@ -5321,7 +5231,7 @@
             <w:noProof/>
             <w:webHidden/>
           </w:rPr>
-          <w:t>21</w:t>
+          <w:t>23</w:t>
         </w:r>
         <w:r>
           <w:rPr>
@@ -5346,7 +5256,7 @@
           <w:szCs w:val="22"/>
         </w:rPr>
       </w:pPr>
-      <w:hyperlink w:anchor="_Toc447751700" w:history="1">
+      <w:hyperlink w:anchor="_Toc447797173" w:history="1">
         <w:r>
           <w:rPr>
             <w:rStyle w:val="Hypertextovodkaz"/>
@@ -5389,7 +5299,7 @@
             <w:noProof/>
             <w:webHidden/>
           </w:rPr>
-          <w:instrText xml:space="preserve"> PAGEREF _Toc447751700 \h </w:instrText>
+          <w:instrText xml:space="preserve"> PAGEREF _Toc447797173 \h </w:instrText>
         </w:r>
         <w:r>
           <w:rPr>
@@ -5409,7 +5319,7 @@
             <w:noProof/>
             <w:webHidden/>
           </w:rPr>
-          <w:t>22</w:t>
+          <w:t>24</w:t>
         </w:r>
         <w:r>
           <w:rPr>
@@ -5434,7 +5344,7 @@
           <w:szCs w:val="22"/>
         </w:rPr>
       </w:pPr>
-      <w:hyperlink w:anchor="_Toc447751701" w:history="1">
+      <w:hyperlink w:anchor="_Toc447797174" w:history="1">
         <w:r>
           <w:rPr>
             <w:rStyle w:val="Hypertextovodkaz"/>
@@ -5477,7 +5387,7 @@
             <w:noProof/>
             <w:webHidden/>
           </w:rPr>
-          <w:instrText xml:space="preserve"> PAGEREF _Toc447751701 \h </w:instrText>
+          <w:instrText xml:space="preserve"> PAGEREF _Toc447797174 \h </w:instrText>
         </w:r>
         <w:r>
           <w:rPr>
@@ -5497,7 +5407,7 @@
             <w:noProof/>
             <w:webHidden/>
           </w:rPr>
-          <w:t>23</w:t>
+          <w:t>25</w:t>
         </w:r>
         <w:r>
           <w:rPr>
@@ -5524,14 +5434,14 @@
       <w:r>
         <w:br w:type="page"/>
       </w:r>
-      <w:bookmarkStart w:id="7" w:name="_Toc447751672"/>
+      <w:bookmarkStart w:id="6" w:name="_Toc447797146"/>
       <w:r>
         <w:lastRenderedPageBreak/>
         <w:t>Úvod</w:t>
       </w:r>
       <w:bookmarkEnd w:id="3"/>
       <w:bookmarkEnd w:id="4"/>
-      <w:bookmarkEnd w:id="7"/>
+      <w:bookmarkEnd w:id="6"/>
     </w:p>
     <w:p>
       <w:pPr>
@@ -5865,7 +5775,7 @@
       <w:r>
         <w:br w:type="page"/>
       </w:r>
-      <w:bookmarkStart w:id="8" w:name="_Toc447751673"/>
+      <w:bookmarkStart w:id="7" w:name="_Toc447797147"/>
       <w:r>
         <w:lastRenderedPageBreak/>
         <w:t>Segmentace</w:t>
@@ -5873,117 +5783,117 @@
       <w:r>
         <w:t xml:space="preserve"> webových stránek</w:t>
       </w:r>
+      <w:bookmarkEnd w:id="7"/>
+    </w:p>
+    <w:p>
+      <w:pPr>
+        <w:pStyle w:val="Odstavecprvn"/>
+        <w:spacing w:line="312" w:lineRule="auto"/>
+      </w:pPr>
+      <w:r>
+        <w:t xml:space="preserve">Segmentace webových stránek umožňuje dělení stránky podle určitých pravidel nebo vizuálních vlastností. </w:t>
+      </w:r>
+      <w:r>
+        <w:t xml:space="preserve">Stránka je rozdělena na několik sémanticky rozdílných bloků a jejich obsah můžeme dále zkoumat nebo různě filtrovat podle potřeby. </w:t>
+      </w:r>
+    </w:p>
+    <w:p>
+      <w:pPr>
+        <w:pStyle w:val="Odstavecdal"/>
+        <w:spacing w:line="312" w:lineRule="auto"/>
+        <w:ind w:firstLine="0"/>
+      </w:pPr>
+      <w:r>
+        <w:tab/>
+      </w:r>
+      <w:r>
+        <w:t>Jak jsme již řekli</w:t>
+      </w:r>
+      <w:r>
+        <w:t>,</w:t>
+      </w:r>
+      <w:r>
+        <w:t xml:space="preserve"> </w:t>
+      </w:r>
+      <w:r>
+        <w:t>segmentace je</w:t>
+      </w:r>
+      <w:r>
+        <w:t xml:space="preserve"> slibná metoda, která by mohla být</w:t>
+      </w:r>
+      <w:r>
+        <w:t xml:space="preserve"> využívána</w:t>
+      </w:r>
+      <w:r>
+        <w:t xml:space="preserve"> u webových vyhledávačů. </w:t>
+      </w:r>
+      <w:r>
+        <w:t xml:space="preserve">Slouží ke zpřesnění nalezených výsledků pro vyhledávaný řetězec a dokáže taktéž identifikovat jeho polohu v rámci </w:t>
+      </w:r>
+      <w:r>
+        <w:t>webové stránky</w:t>
+      </w:r>
+      <w:r>
+        <w:t>,</w:t>
+      </w:r>
+      <w:r>
+        <w:t xml:space="preserve"> na které byl nalezen. </w:t>
+      </w:r>
+      <w:r>
+        <w:t>Můžeme</w:t>
+      </w:r>
+      <w:r>
+        <w:t xml:space="preserve"> </w:t>
+      </w:r>
+      <w:r>
+        <w:t xml:space="preserve">tak rozpoznat a vynechat výskyty vyhledávaného řetězce. Jako příklad použití bychom mohli říct například v komentářích pod článkem nebo v odkazech sloužících k navigaci po stránce. </w:t>
+      </w:r>
+    </w:p>
+    <w:p>
+      <w:pPr>
+        <w:spacing w:line="312" w:lineRule="auto"/>
+        <w:ind w:firstLine="708"/>
+      </w:pPr>
+      <w:r>
+        <w:t xml:space="preserve">Existuje mnoho metod pro segmentaci webových stránek a v následujících podkapitolách si stručně charakterizujeme tři nejznámější z nich. </w:t>
+      </w:r>
+      <w:r>
+        <w:t>Metoda, kterou se zabývá tato práce, bude popsána v samostatné kapitole.</w:t>
+      </w:r>
+      <w:r>
+        <w:t xml:space="preserve"> </w:t>
+      </w:r>
+    </w:p>
+    <w:p>
+      <w:pPr>
+        <w:pStyle w:val="Nadpis2"/>
+        <w:spacing w:line="312" w:lineRule="auto"/>
+      </w:pPr>
+      <w:bookmarkStart w:id="8" w:name="_Toc447797148"/>
+      <w:r>
+        <w:t>DOM-</w:t>
+      </w:r>
+      <w:proofErr w:type="spellStart"/>
+      <w:r>
+        <w:t>based</w:t>
+      </w:r>
+      <w:proofErr w:type="spellEnd"/>
+      <w:r>
+        <w:t xml:space="preserve"> </w:t>
+      </w:r>
+      <w:proofErr w:type="spellStart"/>
+      <w:r>
+        <w:t>Page</w:t>
+      </w:r>
+      <w:proofErr w:type="spellEnd"/>
+      <w:r>
+        <w:t xml:space="preserve"> </w:t>
+      </w:r>
+      <w:proofErr w:type="spellStart"/>
+      <w:r>
+        <w:t>Segmentation</w:t>
+      </w:r>
       <w:bookmarkEnd w:id="8"/>
-    </w:p>
-    <w:p>
-      <w:pPr>
-        <w:pStyle w:val="Odstavecprvn"/>
-        <w:spacing w:line="312" w:lineRule="auto"/>
-      </w:pPr>
-      <w:r>
-        <w:t xml:space="preserve">Segmentace webových stránek umožňuje dělení stránky podle určitých pravidel nebo vizuálních vlastností. </w:t>
-      </w:r>
-      <w:r>
-        <w:t xml:space="preserve">Stránka je rozdělena na několik sémanticky rozdílných bloků a jejich obsah můžeme dále zkoumat nebo různě filtrovat podle potřeby. </w:t>
-      </w:r>
-    </w:p>
-    <w:p>
-      <w:pPr>
-        <w:pStyle w:val="Odstavecdal"/>
-        <w:spacing w:line="312" w:lineRule="auto"/>
-        <w:ind w:firstLine="0"/>
-      </w:pPr>
-      <w:r>
-        <w:tab/>
-      </w:r>
-      <w:r>
-        <w:t>Jak jsme již řekli</w:t>
-      </w:r>
-      <w:r>
-        <w:t>,</w:t>
-      </w:r>
-      <w:r>
-        <w:t xml:space="preserve"> </w:t>
-      </w:r>
-      <w:r>
-        <w:t>segmentace je</w:t>
-      </w:r>
-      <w:r>
-        <w:t xml:space="preserve"> slibná metoda, která by mohla být</w:t>
-      </w:r>
-      <w:r>
-        <w:t xml:space="preserve"> využívána</w:t>
-      </w:r>
-      <w:r>
-        <w:t xml:space="preserve"> u webových vyhledávačů. </w:t>
-      </w:r>
-      <w:r>
-        <w:t xml:space="preserve">Slouží ke zpřesnění nalezených výsledků pro vyhledávaný řetězec a dokáže taktéž identifikovat jeho polohu v rámci </w:t>
-      </w:r>
-      <w:r>
-        <w:t>webové stránky</w:t>
-      </w:r>
-      <w:r>
-        <w:t>,</w:t>
-      </w:r>
-      <w:r>
-        <w:t xml:space="preserve"> na které byl nalezen. </w:t>
-      </w:r>
-      <w:r>
-        <w:t>Můžeme</w:t>
-      </w:r>
-      <w:r>
-        <w:t xml:space="preserve"> </w:t>
-      </w:r>
-      <w:r>
-        <w:t xml:space="preserve">tak rozpoznat a vynechat výskyty vyhledávaného řetězce. Jako příklad použití bychom mohli říct například v komentářích pod článkem nebo v odkazech sloužících k navigaci po stránce. </w:t>
-      </w:r>
-    </w:p>
-    <w:p>
-      <w:pPr>
-        <w:spacing w:line="312" w:lineRule="auto"/>
-        <w:ind w:firstLine="708"/>
-      </w:pPr>
-      <w:r>
-        <w:t xml:space="preserve">Existuje mnoho metod pro segmentaci webových stránek a v následujících podkapitolách si stručně charakterizujeme tři nejznámější z nich. </w:t>
-      </w:r>
-      <w:r>
-        <w:t>Metoda, kterou se zabývá tato práce, bude popsána v samostatné kapitole.</w:t>
-      </w:r>
-      <w:r>
-        <w:t xml:space="preserve"> </w:t>
-      </w:r>
-    </w:p>
-    <w:p>
-      <w:pPr>
-        <w:pStyle w:val="Nadpis2"/>
-        <w:spacing w:line="312" w:lineRule="auto"/>
-      </w:pPr>
-      <w:bookmarkStart w:id="9" w:name="_Toc447751674"/>
-      <w:r>
-        <w:t>DOM-</w:t>
-      </w:r>
-      <w:proofErr w:type="spellStart"/>
-      <w:r>
-        <w:t>based</w:t>
-      </w:r>
-      <w:proofErr w:type="spellEnd"/>
-      <w:r>
-        <w:t xml:space="preserve"> </w:t>
-      </w:r>
-      <w:proofErr w:type="spellStart"/>
-      <w:r>
-        <w:t>Page</w:t>
-      </w:r>
-      <w:proofErr w:type="spellEnd"/>
-      <w:r>
-        <w:t xml:space="preserve"> </w:t>
-      </w:r>
-      <w:proofErr w:type="spellStart"/>
-      <w:r>
-        <w:t>Segmentation</w:t>
-      </w:r>
-      <w:bookmarkEnd w:id="9"/>
       <w:proofErr w:type="spellEnd"/>
     </w:p>
     <w:p>
@@ -6245,7 +6155,7 @@
         </w:rPr>
         <w:lastRenderedPageBreak/>
         <w:drawing>
-          <wp:inline distT="0" distB="0" distL="0" distR="0" wp14:anchorId="569DE6BE" wp14:editId="02A9F446">
+          <wp:inline distT="0" distB="0" distL="0" distR="0" wp14:anchorId="45F486FB" wp14:editId="50EB1DC1">
             <wp:extent cx="4629150" cy="2533650"/>
             <wp:effectExtent l="0" t="0" r="0" b="0"/>
             <wp:docPr id="1" name="Obrázek 1"/>
@@ -6308,8 +6218,8 @@
           <w:szCs w:val="24"/>
         </w:rPr>
       </w:pPr>
-      <w:bookmarkStart w:id="10" w:name="_Ref435904444"/>
-      <w:bookmarkStart w:id="11" w:name="_Ref435904472"/>
+      <w:bookmarkStart w:id="9" w:name="_Ref435904444"/>
+      <w:bookmarkStart w:id="10" w:name="_Ref435904472"/>
       <w:r>
         <w:rPr>
           <w:b w:val="0"/>
@@ -6365,7 +6275,7 @@
         </w:rPr>
         <w:fldChar w:fldCharType="end"/>
       </w:r>
-      <w:bookmarkEnd w:id="10"/>
+      <w:bookmarkEnd w:id="9"/>
       <w:r>
         <w:rPr>
           <w:b w:val="0"/>
@@ -6375,7 +6285,7 @@
         </w:rPr>
         <w:t>: Příklad DOM stromu</w:t>
       </w:r>
-      <w:bookmarkEnd w:id="11"/>
+      <w:bookmarkEnd w:id="10"/>
     </w:p>
     <w:p>
       <w:pPr>
@@ -6390,7 +6300,7 @@
         <w:pStyle w:val="Nadpis2"/>
         <w:spacing w:line="312" w:lineRule="auto"/>
       </w:pPr>
-      <w:bookmarkStart w:id="12" w:name="_Toc447751675"/>
+      <w:bookmarkStart w:id="11" w:name="_Toc447797149"/>
       <w:r>
         <w:t>Vision-</w:t>
       </w:r>
@@ -6424,7 +6334,7 @@
       <w:r>
         <w:t xml:space="preserve"> VIPS</w:t>
       </w:r>
-      <w:bookmarkEnd w:id="12"/>
+      <w:bookmarkEnd w:id="11"/>
     </w:p>
     <w:p>
       <w:pPr>
@@ -6810,7 +6720,7 @@
         <mc:AlternateContent>
           <mc:Choice Requires="wps">
             <w:drawing>
-              <wp:anchor distT="0" distB="0" distL="114300" distR="114300" simplePos="0" relativeHeight="251661312" behindDoc="0" locked="0" layoutInCell="1" allowOverlap="1" wp14:anchorId="4D0CE577" wp14:editId="02CBDD61">
+              <wp:anchor distT="0" distB="0" distL="114300" distR="114300" simplePos="0" relativeHeight="251661312" behindDoc="0" locked="0" layoutInCell="1" allowOverlap="1" wp14:anchorId="66E15565" wp14:editId="6D95ED30">
                 <wp:simplePos x="0" y="0"/>
                 <wp:positionH relativeFrom="column">
                   <wp:posOffset>-381000</wp:posOffset>
@@ -7080,7 +6990,7 @@
           <w:noProof/>
         </w:rPr>
         <w:drawing>
-          <wp:anchor distT="0" distB="0" distL="114300" distR="114300" simplePos="0" relativeHeight="251659264" behindDoc="1" locked="0" layoutInCell="1" allowOverlap="1" wp14:anchorId="61F87FDE" wp14:editId="154E593F">
+          <wp:anchor distT="0" distB="0" distL="114300" distR="114300" simplePos="0" relativeHeight="251659264" behindDoc="1" locked="0" layoutInCell="1" allowOverlap="1" wp14:anchorId="2BB9410D" wp14:editId="7D0157E0">
             <wp:simplePos x="0" y="0"/>
             <wp:positionH relativeFrom="column">
               <wp:posOffset>-381000</wp:posOffset>
@@ -7149,7 +7059,7 @@
         <w:pStyle w:val="Nadpis2"/>
         <w:spacing w:line="312" w:lineRule="auto"/>
       </w:pPr>
-      <w:bookmarkStart w:id="13" w:name="_Toc447751676"/>
+      <w:bookmarkStart w:id="12" w:name="_Toc447797150"/>
       <w:r>
         <w:t xml:space="preserve">Box </w:t>
       </w:r>
@@ -7171,7 +7081,7 @@
       <w:r>
         <w:t>egmentation</w:t>
       </w:r>
-      <w:bookmarkEnd w:id="13"/>
+      <w:bookmarkEnd w:id="12"/>
       <w:proofErr w:type="spellEnd"/>
     </w:p>
     <w:p>
@@ -7239,7 +7149,7 @@
         <mc:AlternateContent>
           <mc:Choice Requires="wps">
             <w:drawing>
-              <wp:anchor distT="0" distB="0" distL="114300" distR="114300" simplePos="0" relativeHeight="251681792" behindDoc="0" locked="0" layoutInCell="1" allowOverlap="1" wp14:anchorId="79C27816" wp14:editId="3485D8A8">
+              <wp:anchor distT="0" distB="0" distL="114300" distR="114300" simplePos="0" relativeHeight="251681792" behindDoc="0" locked="0" layoutInCell="1" allowOverlap="1" wp14:anchorId="37952982" wp14:editId="706620E3">
                 <wp:simplePos x="0" y="0"/>
                 <wp:positionH relativeFrom="column">
                   <wp:posOffset>226060</wp:posOffset>
@@ -7507,7 +7417,7 @@
           <w:noProof/>
         </w:rPr>
         <w:drawing>
-          <wp:anchor distT="0" distB="0" distL="114300" distR="114300" simplePos="0" relativeHeight="251679744" behindDoc="1" locked="0" layoutInCell="1" allowOverlap="1" wp14:anchorId="0DD577D5" wp14:editId="5162CED7">
+          <wp:anchor distT="0" distB="0" distL="114300" distR="114300" simplePos="0" relativeHeight="251679744" behindDoc="1" locked="0" layoutInCell="1" allowOverlap="1" wp14:anchorId="19089B4E" wp14:editId="7A3AB61B">
             <wp:simplePos x="0" y="0"/>
             <wp:positionH relativeFrom="column">
               <wp:posOffset>226060</wp:posOffset>
@@ -7899,12 +7809,12 @@
         <w:pStyle w:val="Nadpis1"/>
         <w:spacing w:line="312" w:lineRule="auto"/>
       </w:pPr>
-      <w:bookmarkStart w:id="14" w:name="_Toc447751677"/>
+      <w:bookmarkStart w:id="13" w:name="_Toc447797151"/>
       <w:r>
         <w:lastRenderedPageBreak/>
         <w:t>Segmentace webových stránek za pomocí vizuální sémantiky</w:t>
       </w:r>
-      <w:bookmarkEnd w:id="14"/>
+      <w:bookmarkEnd w:id="13"/>
     </w:p>
     <w:p>
       <w:pPr>
@@ -8149,11 +8059,11 @@
         <w:pStyle w:val="Nadpis2"/>
         <w:spacing w:line="312" w:lineRule="auto"/>
       </w:pPr>
-      <w:bookmarkStart w:id="15" w:name="_Toc447751678"/>
+      <w:bookmarkStart w:id="14" w:name="_Toc447797152"/>
       <w:r>
         <w:t>Příprava</w:t>
       </w:r>
-      <w:bookmarkEnd w:id="15"/>
+      <w:bookmarkEnd w:id="14"/>
     </w:p>
     <w:p>
       <w:pPr>
@@ -8175,14 +8085,14 @@
         <w:pStyle w:val="Nadpis3"/>
         <w:spacing w:line="312" w:lineRule="auto"/>
       </w:pPr>
-      <w:bookmarkStart w:id="16" w:name="_Ref436866399"/>
-      <w:bookmarkStart w:id="17" w:name="_Toc447751679"/>
+      <w:bookmarkStart w:id="15" w:name="_Ref436866399"/>
+      <w:bookmarkStart w:id="16" w:name="_Toc447797153"/>
       <w:r>
         <w:lastRenderedPageBreak/>
         <w:t>Vizuální bloky</w:t>
       </w:r>
+      <w:bookmarkEnd w:id="15"/>
       <w:bookmarkEnd w:id="16"/>
-      <w:bookmarkEnd w:id="17"/>
     </w:p>
     <w:p>
       <w:pPr>
@@ -8700,11 +8610,11 @@
         <w:pStyle w:val="Nadpis3"/>
         <w:spacing w:line="312" w:lineRule="auto"/>
       </w:pPr>
-      <w:bookmarkStart w:id="18" w:name="_Toc447751680"/>
+      <w:bookmarkStart w:id="17" w:name="_Toc447797154"/>
       <w:r>
         <w:t>Předzpracování webových stránek</w:t>
       </w:r>
-      <w:bookmarkEnd w:id="18"/>
+      <w:bookmarkEnd w:id="17"/>
     </w:p>
     <w:p>
       <w:pPr>
@@ -9162,37 +9072,37 @@
         <w:pStyle w:val="Nadpis2"/>
         <w:spacing w:line="312" w:lineRule="auto"/>
       </w:pPr>
-      <w:bookmarkStart w:id="19" w:name="_Toc447751681"/>
+      <w:bookmarkStart w:id="18" w:name="_Toc447797155"/>
       <w:r>
         <w:t>Algoritmus segmentace</w:t>
       </w:r>
+      <w:bookmarkEnd w:id="18"/>
+    </w:p>
+    <w:p>
+      <w:pPr>
+        <w:pStyle w:val="Odstavecprvn"/>
+        <w:spacing w:line="312" w:lineRule="auto"/>
+      </w:pPr>
+      <w:r>
+        <w:t xml:space="preserve">Po pečlivé přípravě se dostáváme k samotnému algoritmu </w:t>
+      </w:r>
+      <w:r>
+        <w:t xml:space="preserve">segmentace s využitím vizuálních bloků. </w:t>
+      </w:r>
+      <w:r>
+        <w:t>Jakmile webovou stránku v ořezaném DOM stromu předáme jej na vstup algoritmu. Ten se skládá z několika části konkrétně ze čtyř, se kterýma se dále lépe seznámíme.</w:t>
+      </w:r>
+    </w:p>
+    <w:p>
+      <w:pPr>
+        <w:pStyle w:val="Nadpis3"/>
+        <w:spacing w:line="312" w:lineRule="auto"/>
+      </w:pPr>
+      <w:bookmarkStart w:id="19" w:name="_Toc447797156"/>
+      <w:r>
+        <w:t>Rozpoznání podobných vizuálních bloků</w:t>
+      </w:r>
       <w:bookmarkEnd w:id="19"/>
-    </w:p>
-    <w:p>
-      <w:pPr>
-        <w:pStyle w:val="Odstavecprvn"/>
-        <w:spacing w:line="312" w:lineRule="auto"/>
-      </w:pPr>
-      <w:r>
-        <w:t xml:space="preserve">Po pečlivé přípravě se dostáváme k samotnému algoritmu </w:t>
-      </w:r>
-      <w:r>
-        <w:t xml:space="preserve">segmentace s využitím vizuálních bloků. </w:t>
-      </w:r>
-      <w:r>
-        <w:t>Jakmile webovou stránku v ořezaném DOM stromu předáme jej na vstup algoritmu. Ten se skládá z několika části konkrétně ze čtyř, se kterýma se dále lépe seznámíme.</w:t>
-      </w:r>
-    </w:p>
-    <w:p>
-      <w:pPr>
-        <w:pStyle w:val="Nadpis3"/>
-        <w:spacing w:line="312" w:lineRule="auto"/>
-      </w:pPr>
-      <w:bookmarkStart w:id="20" w:name="_Toc447751682"/>
-      <w:r>
-        <w:t>Rozpoznání podobných vizuálních bloků</w:t>
-      </w:r>
-      <w:bookmarkEnd w:id="20"/>
     </w:p>
     <w:p>
       <w:pPr>
@@ -9436,7 +9346,7 @@
           <w:noProof/>
         </w:rPr>
         <w:drawing>
-          <wp:anchor distT="0" distB="0" distL="114300" distR="114300" simplePos="0" relativeHeight="251674624" behindDoc="1" locked="0" layoutInCell="1" allowOverlap="1" wp14:anchorId="56A5EB3E" wp14:editId="363E7AE6">
+          <wp:anchor distT="0" distB="0" distL="114300" distR="114300" simplePos="0" relativeHeight="251674624" behindDoc="1" locked="0" layoutInCell="1" allowOverlap="1" wp14:anchorId="3969218B" wp14:editId="1138B587">
             <wp:simplePos x="0" y="0"/>
             <wp:positionH relativeFrom="column">
               <wp:posOffset>-396875</wp:posOffset>
@@ -9516,7 +9426,7 @@
           <w:noProof/>
         </w:rPr>
         <w:drawing>
-          <wp:anchor distT="0" distB="0" distL="114300" distR="114300" simplePos="0" relativeHeight="251675648" behindDoc="1" locked="0" layoutInCell="1" allowOverlap="1" wp14:anchorId="15FD8713" wp14:editId="3A339C40">
+          <wp:anchor distT="0" distB="0" distL="114300" distR="114300" simplePos="0" relativeHeight="251675648" behindDoc="1" locked="0" layoutInCell="1" allowOverlap="1" wp14:anchorId="4798C253" wp14:editId="4A63D287">
             <wp:simplePos x="0" y="0"/>
             <wp:positionH relativeFrom="column">
               <wp:posOffset>-221615</wp:posOffset>
@@ -9785,7 +9695,7 @@
         <w:pStyle w:val="Nadpis3"/>
         <w:spacing w:line="312" w:lineRule="auto"/>
       </w:pPr>
-      <w:bookmarkStart w:id="21" w:name="_Toc447751683"/>
+      <w:bookmarkStart w:id="20" w:name="_Toc447797157"/>
       <w:r>
         <w:t xml:space="preserve">Výpočet stupně </w:t>
       </w:r>
@@ -9795,7 +9705,7 @@
       <w:r>
         <w:t xml:space="preserve"> bloků</w:t>
       </w:r>
-      <w:bookmarkEnd w:id="21"/>
+      <w:bookmarkEnd w:id="20"/>
     </w:p>
     <w:p>
       <w:pPr>
@@ -11102,13 +11012,7 @@
               <w:jc w:val="center"/>
             </w:pPr>
             <w:r>
-              <w:t>(</w:t>
-            </w:r>
-            <w:r>
-              <w:t>2</w:t>
-            </w:r>
-            <w:r>
-              <w:t>.)</w:t>
+              <w:t>(2.)</w:t>
             </w:r>
           </w:p>
           <w:p>
@@ -11137,7 +11041,7 @@
         <mc:AlternateContent>
           <mc:Choice Requires="wps">
             <w:drawing>
-              <wp:anchor distT="0" distB="0" distL="114300" distR="114300" simplePos="0" relativeHeight="251678720" behindDoc="0" locked="0" layoutInCell="1" allowOverlap="1" wp14:anchorId="68FE0D80" wp14:editId="7558E7ED">
+              <wp:anchor distT="0" distB="0" distL="114300" distR="114300" simplePos="0" relativeHeight="251678720" behindDoc="0" locked="0" layoutInCell="1" allowOverlap="1" wp14:anchorId="72905FDA" wp14:editId="27BA3418">
                 <wp:simplePos x="0" y="0"/>
                 <wp:positionH relativeFrom="column">
                   <wp:posOffset>128905</wp:posOffset>
@@ -11425,7 +11329,7 @@
           <w:noProof/>
         </w:rPr>
         <w:drawing>
-          <wp:anchor distT="0" distB="0" distL="114300" distR="114300" simplePos="0" relativeHeight="251676672" behindDoc="1" locked="0" layoutInCell="1" allowOverlap="1" wp14:anchorId="6EC655AC" wp14:editId="49D19AF3">
+          <wp:anchor distT="0" distB="0" distL="114300" distR="114300" simplePos="0" relativeHeight="251676672" behindDoc="1" locked="0" layoutInCell="1" allowOverlap="1" wp14:anchorId="2D6D46F9" wp14:editId="54489885">
             <wp:simplePos x="0" y="0"/>
             <wp:positionH relativeFrom="column">
               <wp:posOffset>128905</wp:posOffset>
@@ -11475,6 +11379,7 @@
                     <a:prstGeom prst="rect">
                       <a:avLst/>
                     </a:prstGeom>
+                    <a:effectLst/>
                   </pic:spPr>
                 </pic:pic>
               </a:graphicData>
@@ -12368,14 +12273,14 @@
         <w:pStyle w:val="Nadpis3"/>
         <w:spacing w:line="312" w:lineRule="auto"/>
       </w:pPr>
-      <w:bookmarkStart w:id="22" w:name="_Toc447751684"/>
+      <w:bookmarkStart w:id="21" w:name="_Toc447797158"/>
       <w:r>
         <w:t xml:space="preserve">Výpočet </w:t>
       </w:r>
       <w:r>
         <w:t>podobnosti obsahu bloků</w:t>
       </w:r>
-      <w:bookmarkEnd w:id="22"/>
+      <w:bookmarkEnd w:id="21"/>
     </w:p>
     <w:p>
       <w:pPr>
@@ -17276,12 +17181,12 @@
       <w:pPr>
         <w:pStyle w:val="Nadpis3"/>
       </w:pPr>
-      <w:bookmarkStart w:id="23" w:name="_Toc447751685"/>
+      <w:bookmarkStart w:id="22" w:name="_Toc447797159"/>
       <w:r>
         <w:lastRenderedPageBreak/>
         <w:t>Segment webové stránky</w:t>
       </w:r>
-      <w:bookmarkEnd w:id="23"/>
+      <w:bookmarkEnd w:id="22"/>
     </w:p>
     <w:p>
       <w:pPr>
@@ -17485,7 +17390,7 @@
                 <w:color w:val="000000"/>
               </w:rPr>
             </w:pPr>
-            <w:bookmarkStart w:id="24" w:name="RANGE!G5:H12"/>
+            <w:bookmarkStart w:id="23" w:name="RANGE!G5:H12"/>
             <w:r>
               <w:rPr>
                 <w:color w:val="000000"/>
@@ -17493,7 +17398,7 @@
               <w:lastRenderedPageBreak/>
               <w:t>Krok 1</w:t>
             </w:r>
-            <w:bookmarkEnd w:id="24"/>
+            <w:bookmarkEnd w:id="23"/>
           </w:p>
         </w:tc>
         <w:tc>
@@ -17924,13 +17829,7 @@
                 <w:rPr>
                   <w:rFonts w:ascii="Cambria Math" w:hAnsi="Cambria Math"/>
                 </w:rPr>
-                <m:t>Av</m:t>
-              </m:r>
-              <m:r>
-                <w:rPr>
-                  <w:rFonts w:ascii="Cambria Math" w:hAnsi="Cambria Math"/>
-                </w:rPr>
-                <m:t xml:space="preserve">gCS </m:t>
+                <m:t xml:space="preserve">AvgCS </m:t>
               </m:r>
               <m:d>
                 <m:dPr>
@@ -18717,7 +18616,16 @@
             <w:rPr>
               <w:rFonts w:ascii="Cambria Math" w:hAnsi="Cambria Math"/>
             </w:rPr>
-            <m:t>end if</m:t>
+            <m:t>en</m:t>
+          </m:r>
+          <m:r>
+            <m:rPr>
+              <m:sty m:val="b"/>
+            </m:rPr>
+            <w:rPr>
+              <w:rFonts w:ascii="Cambria Math" w:hAnsi="Cambria Math"/>
+            </w:rPr>
+            <m:t>d if</m:t>
           </m:r>
         </m:oMath>
       </m:oMathPara>
@@ -18778,16 +18686,7 @@
             <w:rPr>
               <w:rFonts w:ascii="Cambria Math" w:hAnsi="Cambria Math"/>
             </w:rPr>
-            <m:t>re</m:t>
-          </m:r>
-          <m:r>
-            <m:rPr>
-              <m:sty m:val="b"/>
-            </m:rPr>
-            <w:rPr>
-              <w:rFonts w:ascii="Cambria Math" w:hAnsi="Cambria Math"/>
-            </w:rPr>
-            <m:t xml:space="preserve">turn </m:t>
+            <m:t xml:space="preserve">return </m:t>
           </m:r>
           <m:r>
             <w:rPr>
@@ -18846,13 +18745,13 @@
         <w:pStyle w:val="Nadpis1"/>
         <w:spacing w:line="312" w:lineRule="auto"/>
       </w:pPr>
-      <w:bookmarkStart w:id="25" w:name="_Toc447751686"/>
+      <w:bookmarkStart w:id="24" w:name="_Toc447797160"/>
       <w:proofErr w:type="spellStart"/>
       <w:r>
         <w:lastRenderedPageBreak/>
         <w:t>FitLayout</w:t>
       </w:r>
-      <w:bookmarkEnd w:id="25"/>
+      <w:bookmarkEnd w:id="24"/>
       <w:proofErr w:type="spellEnd"/>
     </w:p>
     <w:p>
@@ -18908,7 +18807,7 @@
       <w:r>
         <w:tab/>
       </w:r>
-      <w:bookmarkStart w:id="26" w:name="_Toc447751687"/>
+      <w:bookmarkStart w:id="25" w:name="_Toc447797161"/>
       <w:proofErr w:type="spellStart"/>
       <w:r>
         <w:t>FitLayout</w:t>
@@ -18917,435 +18816,164 @@
       <w:r>
         <w:t xml:space="preserve"> Moduly</w:t>
       </w:r>
+      <w:bookmarkEnd w:id="25"/>
+    </w:p>
+    <w:p>
+      <w:pPr>
+        <w:pStyle w:val="Odstavecprvn"/>
+        <w:spacing w:line="312" w:lineRule="auto"/>
+      </w:pPr>
+      <w:r>
+        <w:t xml:space="preserve">Framework se skládá z několika modulů, které jsou navzájem propojeny za pomocí API. </w:t>
+      </w:r>
+      <w:r>
+        <w:t xml:space="preserve">Dále pak také poskytuje přidání dalších modulů či rozšíření stávajících. </w:t>
+      </w:r>
+      <w:r>
+        <w:t>Za další</w:t>
+      </w:r>
+      <w:r>
+        <w:t>,</w:t>
+      </w:r>
+      <w:r>
+        <w:t xml:space="preserve"> může být defaultní modul </w:t>
+      </w:r>
+      <w:proofErr w:type="spellStart"/>
+      <w:r>
+        <w:t>CSSBox</w:t>
+      </w:r>
+      <w:proofErr w:type="spellEnd"/>
+      <w:r>
+        <w:t>, což</w:t>
+      </w:r>
+      <w:r>
+        <w:t xml:space="preserve"> </w:t>
+      </w:r>
+      <w:proofErr w:type="spellStart"/>
+      <w:r>
+        <w:t>renderovací</w:t>
+      </w:r>
+      <w:proofErr w:type="spellEnd"/>
+      <w:r>
+        <w:t xml:space="preserve"> nástroj</w:t>
+      </w:r>
+      <w:r>
+        <w:t xml:space="preserve">, </w:t>
+      </w:r>
+      <w:r>
+        <w:t>nahrazen jinou hlavní implementací</w:t>
+      </w:r>
+      <w:r>
+        <w:t>.</w:t>
+      </w:r>
+    </w:p>
+    <w:p>
+      <w:pPr>
+        <w:pStyle w:val="Nadpis3"/>
+        <w:spacing w:line="312" w:lineRule="auto"/>
+      </w:pPr>
+      <w:bookmarkStart w:id="26" w:name="_Toc447797162"/>
+      <w:proofErr w:type="spellStart"/>
+      <w:r>
+        <w:t>FitLayout</w:t>
+      </w:r>
+      <w:proofErr w:type="spellEnd"/>
+      <w:r>
+        <w:t xml:space="preserve"> API</w:t>
+      </w:r>
       <w:bookmarkEnd w:id="26"/>
     </w:p>
     <w:p>
       <w:pPr>
-        <w:pStyle w:val="Odstavecprvn"/>
-        <w:spacing w:line="312" w:lineRule="auto"/>
-      </w:pPr>
-      <w:r>
-        <w:t xml:space="preserve">Framework se skládá z několika modulů, které jsou navzájem propojeny za pomocí API. </w:t>
-      </w:r>
-      <w:r>
-        <w:t xml:space="preserve">Dále pak také poskytuje přidání dalších modulů či rozšíření stávajících. </w:t>
-      </w:r>
-      <w:r>
-        <w:t>Za další</w:t>
-      </w:r>
-      <w:r>
-        <w:t>,</w:t>
-      </w:r>
-      <w:r>
-        <w:t xml:space="preserve"> může být defaultní modul </w:t>
-      </w:r>
-      <w:proofErr w:type="spellStart"/>
-      <w:r>
-        <w:t>CSSBox</w:t>
-      </w:r>
-      <w:proofErr w:type="spellEnd"/>
-      <w:r>
-        <w:t>, což</w:t>
-      </w:r>
-      <w:r>
-        <w:t xml:space="preserve"> </w:t>
-      </w:r>
-      <w:proofErr w:type="spellStart"/>
-      <w:r>
-        <w:t>renderovací</w:t>
-      </w:r>
-      <w:proofErr w:type="spellEnd"/>
-      <w:r>
-        <w:t xml:space="preserve"> nástroj</w:t>
-      </w:r>
-      <w:r>
-        <w:t xml:space="preserve">, </w:t>
-      </w:r>
-      <w:r>
-        <w:t>nahrazen jinou hlavní implementací</w:t>
-      </w:r>
+        <w:spacing w:line="312" w:lineRule="auto"/>
+      </w:pPr>
+      <w:r>
+        <w:t xml:space="preserve">API je založeno na ontologickém popisu zpracovávané stránky jako publikované v </w:t>
+      </w:r>
+      <w:r>
+        <w:rPr>
+          <w:lang w:val="en-US"/>
+        </w:rPr>
+        <w:t xml:space="preserve">[1]. </w:t>
+      </w:r>
+      <w:r>
+        <w:t>Související on</w:t>
+      </w:r>
+      <w:r>
+        <w:t>tologie jsou popsány na obrázku</w:t>
+      </w:r>
+      <w:r>
+        <w:t xml:space="preserve"> 7</w:t>
+      </w:r>
+      <w:r>
+        <w:t xml:space="preserve">. </w:t>
+      </w:r>
+      <w:r>
+        <w:t>Pro každou třídu ontologie API definuje rozhraní v jazyce Java s podobnými vlastnostmi.</w:t>
+      </w:r>
+      <w:r>
+        <w:t xml:space="preserve"> Tyto rozhraní jsou dostupné v</w:t>
+      </w:r>
+      <w:r>
+        <w:t xml:space="preserve"> balíku </w:t>
+      </w:r>
+      <w:proofErr w:type="spellStart"/>
+      <w:r>
+        <w:t>org.</w:t>
+      </w:r>
+      <w:proofErr w:type="gramStart"/>
+      <w:r>
+        <w:t>fit</w:t>
+      </w:r>
+      <w:proofErr w:type="gramEnd"/>
       <w:r>
         <w:t>.</w:t>
       </w:r>
+      <w:proofErr w:type="gramStart"/>
+      <w:r>
+        <w:t>layout</w:t>
+      </w:r>
+      <w:proofErr w:type="gramEnd"/>
+      <w:r>
+        <w:t>.model</w:t>
+      </w:r>
+      <w:proofErr w:type="spellEnd"/>
+      <w:r>
+        <w:t>.</w:t>
+      </w:r>
+    </w:p>
+    <w:p>
+      <w:pPr>
+        <w:spacing w:line="312" w:lineRule="auto"/>
+      </w:pPr>
+    </w:p>
+    <w:p>
+      <w:pPr>
+        <w:spacing w:line="312" w:lineRule="auto"/>
+      </w:pPr>
     </w:p>
     <w:p>
       <w:pPr>
         <w:pStyle w:val="Nadpis3"/>
-        <w:spacing w:line="312" w:lineRule="auto"/>
-      </w:pPr>
-      <w:bookmarkStart w:id="27" w:name="_Toc447751688"/>
-      <w:proofErr w:type="spellStart"/>
-      <w:r>
-        <w:t>FitLayout</w:t>
-      </w:r>
-      <w:proofErr w:type="spellEnd"/>
-      <w:r>
-        <w:t xml:space="preserve"> API</w:t>
-      </w:r>
-      <w:bookmarkEnd w:id="27"/>
-    </w:p>
-    <w:p>
-      <w:pPr>
-        <w:spacing w:line="312" w:lineRule="auto"/>
-      </w:pPr>
-      <w:r>
-        <w:t xml:space="preserve">API je založeno na ontologickém popisu zpracovávané stránky jako publikované v </w:t>
-      </w:r>
-      <w:r>
-        <w:rPr>
-          <w:lang w:val="en-US"/>
-        </w:rPr>
-        <w:t xml:space="preserve">[1]. </w:t>
-      </w:r>
-      <w:r>
-        <w:t>Související on</w:t>
-      </w:r>
-      <w:r>
-        <w:t>tologie jsou popsány na obrázku</w:t>
-      </w:r>
-      <w:r>
-        <w:t xml:space="preserve"> 7</w:t>
-      </w:r>
-      <w:r>
-        <w:t xml:space="preserve">. </w:t>
-      </w:r>
-      <w:r>
-        <w:t>Pro každou třídu ontologie API definuje rozhraní v jazyce Java s podobnými vlastnostmi.</w:t>
-      </w:r>
-      <w:r>
-        <w:t xml:space="preserve"> Tyto rozhraní jsou dostupné v</w:t>
-      </w:r>
-      <w:r>
-        <w:t xml:space="preserve"> balíku </w:t>
-      </w:r>
-      <w:proofErr w:type="spellStart"/>
-      <w:r>
-        <w:t>org.</w:t>
-      </w:r>
-      <w:proofErr w:type="gramStart"/>
-      <w:r>
-        <w:t>fit</w:t>
-      </w:r>
-      <w:proofErr w:type="gramEnd"/>
-      <w:r>
-        <w:t>.</w:t>
-      </w:r>
-      <w:proofErr w:type="gramStart"/>
-      <w:r>
-        <w:t>layout</w:t>
-      </w:r>
-      <w:proofErr w:type="gramEnd"/>
-      <w:r>
-        <w:t>.model</w:t>
-      </w:r>
-      <w:proofErr w:type="spellEnd"/>
-      <w:r>
-        <w:t>.</w:t>
-      </w:r>
-    </w:p>
-    <w:p>
-      <w:pPr>
-        <w:spacing w:line="312" w:lineRule="auto"/>
-      </w:pPr>
-    </w:p>
-    <w:p>
-      <w:pPr>
-        <w:spacing w:line="312" w:lineRule="auto"/>
-      </w:pPr>
-    </w:p>
-    <w:p>
-      <w:pPr>
-        <w:pStyle w:val="Nadpis3"/>
-      </w:pPr>
-      <w:bookmarkStart w:id="28" w:name="_Toc437950588"/>
-      <w:bookmarkStart w:id="29" w:name="_Toc437952189"/>
-      <w:bookmarkStart w:id="30" w:name="_Toc437965175"/>
-      <w:bookmarkStart w:id="31" w:name="_Toc438294197"/>
-      <w:bookmarkStart w:id="32" w:name="_Toc440128375"/>
-      <w:bookmarkStart w:id="33" w:name="_Toc447572596"/>
-      <w:bookmarkStart w:id="34" w:name="_Toc447748897"/>
-      <w:bookmarkStart w:id="35" w:name="_Toc447751689"/>
-      <w:r>
+      </w:pPr>
+      <w:bookmarkStart w:id="27" w:name="_Toc437950588"/>
+      <w:bookmarkStart w:id="28" w:name="_Toc437952189"/>
+      <w:bookmarkStart w:id="29" w:name="_Toc437965175"/>
+      <w:bookmarkStart w:id="30" w:name="_Toc438294197"/>
+      <w:bookmarkStart w:id="31" w:name="_Toc440128375"/>
+      <w:bookmarkStart w:id="32" w:name="_Toc447572596"/>
+      <w:bookmarkStart w:id="33" w:name="_Toc447748897"/>
+      <w:bookmarkStart w:id="34" w:name="_Toc447797163"/>
+      <w:r>
+        <w:rPr>
+          <w:noProof/>
+        </w:rPr>
         <w:lastRenderedPageBreak/>
-        <mc:AlternateContent>
-          <mc:Choice Requires="wps">
-            <w:drawing>
-              <wp:anchor distT="0" distB="0" distL="114300" distR="114300" simplePos="0" relativeHeight="251667456" behindDoc="0" locked="0" layoutInCell="1" allowOverlap="1" wp14:anchorId="6D0D940E" wp14:editId="3CF5D7AB">
-                <wp:simplePos x="0" y="0"/>
-                <wp:positionH relativeFrom="column">
-                  <wp:posOffset>-184785</wp:posOffset>
-                </wp:positionH>
-                <wp:positionV relativeFrom="paragraph">
-                  <wp:posOffset>3912235</wp:posOffset>
-                </wp:positionV>
-                <wp:extent cx="6305550" cy="635"/>
-                <wp:effectExtent l="0" t="0" r="0" b="0"/>
-                <wp:wrapTight wrapText="bothSides">
-                  <wp:wrapPolygon edited="0">
-                    <wp:start x="0" y="0"/>
-                    <wp:lineTo x="0" y="20681"/>
-                    <wp:lineTo x="21535" y="20681"/>
-                    <wp:lineTo x="21535" y="0"/>
-                    <wp:lineTo x="0" y="0"/>
-                  </wp:wrapPolygon>
-                </wp:wrapTight>
-                <wp:docPr id="10" name="Textové pole 10"/>
-                <wp:cNvGraphicFramePr/>
-                <a:graphic xmlns:a="http://schemas.openxmlformats.org/drawingml/2006/main">
-                  <a:graphicData uri="http://schemas.microsoft.com/office/word/2010/wordprocessingShape">
-                    <wps:wsp>
-                      <wps:cNvSpPr txBox="1"/>
-                      <wps:spPr>
-                        <a:xfrm>
-                          <a:off x="0" y="0"/>
-                          <a:ext cx="6305550" cy="635"/>
-                        </a:xfrm>
-                        <a:prstGeom prst="rect">
-                          <a:avLst/>
-                        </a:prstGeom>
-                        <a:solidFill>
-                          <a:prstClr val="white"/>
-                        </a:solidFill>
-                        <a:ln>
-                          <a:noFill/>
-                        </a:ln>
-                        <a:effectLst/>
-                      </wps:spPr>
-                      <wps:txbx>
-                        <w:txbxContent>
-                          <w:p>
-                            <w:pPr>
-                              <w:pStyle w:val="Titulek"/>
-                              <w:jc w:val="center"/>
-                              <w:rPr>
-                                <w:b w:val="0"/>
-                                <w:noProof/>
-                                <w:color w:val="auto"/>
-                                <w:sz w:val="36"/>
-                                <w:szCs w:val="24"/>
-                              </w:rPr>
-                            </w:pPr>
-                            <w:bookmarkStart w:id="36" w:name="_Ref435991932"/>
-                            <w:r>
-                              <w:rPr>
-                                <w:b w:val="0"/>
-                                <w:color w:val="auto"/>
-                                <w:sz w:val="24"/>
-                              </w:rPr>
-                              <w:t xml:space="preserve">Obrázek </w:t>
-                            </w:r>
-                            <w:r>
-                              <w:rPr>
-                                <w:b w:val="0"/>
-                                <w:color w:val="auto"/>
-                                <w:sz w:val="24"/>
-                              </w:rPr>
-                              <w:fldChar w:fldCharType="begin"/>
-                            </w:r>
-                            <w:r>
-                              <w:rPr>
-                                <w:b w:val="0"/>
-                                <w:color w:val="auto"/>
-                                <w:sz w:val="24"/>
-                              </w:rPr>
-                              <w:instrText xml:space="preserve"> SEQ Obrázek \* ARABIC </w:instrText>
-                            </w:r>
-                            <w:r>
-                              <w:rPr>
-                                <w:b w:val="0"/>
-                                <w:color w:val="auto"/>
-                                <w:sz w:val="24"/>
-                              </w:rPr>
-                              <w:fldChar w:fldCharType="separate"/>
-                            </w:r>
-                            <w:r>
-                              <w:rPr>
-                                <w:b w:val="0"/>
-                                <w:noProof/>
-                                <w:color w:val="auto"/>
-                                <w:sz w:val="24"/>
-                              </w:rPr>
-                              <w:t>7</w:t>
-                            </w:r>
-                            <w:r>
-                              <w:rPr>
-                                <w:b w:val="0"/>
-                                <w:color w:val="auto"/>
-                                <w:sz w:val="24"/>
-                              </w:rPr>
-                              <w:fldChar w:fldCharType="end"/>
-                            </w:r>
-                            <w:bookmarkEnd w:id="36"/>
-                            <w:r>
-                              <w:rPr>
-                                <w:b w:val="0"/>
-                                <w:color w:val="auto"/>
-                                <w:sz w:val="24"/>
-                              </w:rPr>
-                              <w:t>: API ontologie A) box ontologie B) ontologie vizuálních oblastí C)</w:t>
-                            </w:r>
-                            <w:r>
-                              <w:rPr>
-                                <w:b w:val="0"/>
-                                <w:noProof/>
-                                <w:color w:val="auto"/>
-                                <w:sz w:val="24"/>
-                              </w:rPr>
-                              <w:t xml:space="preserve"> tagování</w:t>
-                            </w:r>
-                            <w:r>
-                              <w:rPr>
-                                <w:b w:val="0"/>
-                                <w:noProof/>
-                                <w:color w:val="auto"/>
-                                <w:sz w:val="24"/>
-                              </w:rPr>
-                              <w:t xml:space="preserve">. Obrázek převzat z </w:t>
-                            </w:r>
-                            <w:r>
-                              <w:rPr>
-                                <w:b w:val="0"/>
-                                <w:noProof/>
-                                <w:color w:val="auto"/>
-                                <w:sz w:val="24"/>
-                                <w:lang w:val="en-US"/>
-                              </w:rPr>
-                              <w:t>[13].</w:t>
-                            </w:r>
-                          </w:p>
-                        </w:txbxContent>
-                      </wps:txbx>
-                      <wps:bodyPr rot="0" spcFirstLastPara="0" vertOverflow="overflow" horzOverflow="overflow" vert="horz" wrap="square" lIns="0" tIns="0" rIns="0" bIns="0" numCol="1" spcCol="0" rtlCol="0" fromWordArt="0" anchor="t" anchorCtr="0" forceAA="0" compatLnSpc="1">
-                        <a:prstTxWarp prst="textNoShape">
-                          <a:avLst/>
-                        </a:prstTxWarp>
-                        <a:spAutoFit/>
-                      </wps:bodyPr>
-                    </wps:wsp>
-                  </a:graphicData>
-                </a:graphic>
-              </wp:anchor>
-            </w:drawing>
-          </mc:Choice>
-          <mc:Fallback>
-            <w:pict>
-              <v:shape id="Textové pole 10" o:spid="_x0000_s1029" type="#_x0000_t202" style="position:absolute;left:0;text-align:left;margin-left:-14.55pt;margin-top:308.05pt;width:496.5pt;height:.05pt;z-index:251667456;visibility:visible;mso-wrap-style:square;mso-wrap-distance-left:9pt;mso-wrap-distance-top:0;mso-wrap-distance-right:9pt;mso-wrap-distance-bottom:0;mso-position-horizontal:absolute;mso-position-horizontal-relative:text;mso-position-vertical:absolute;mso-position-vertical-relative:text;v-text-anchor:top" o:gfxdata="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" stroked="f">
-                <v:textbox style="mso-fit-shape-to-text:t" inset="0,0,0,0">
-                  <w:txbxContent>
-                    <w:p>
-                      <w:pPr>
-                        <w:pStyle w:val="Titulek"/>
-                        <w:jc w:val="center"/>
-                        <w:rPr>
-                          <w:b w:val="0"/>
-                          <w:noProof/>
-                          <w:color w:val="auto"/>
-                          <w:sz w:val="36"/>
-                          <w:szCs w:val="24"/>
-                        </w:rPr>
-                      </w:pPr>
-                      <w:bookmarkStart w:id="37" w:name="_Ref435991932"/>
-                      <w:r>
-                        <w:rPr>
-                          <w:b w:val="0"/>
-                          <w:color w:val="auto"/>
-                          <w:sz w:val="24"/>
-                        </w:rPr>
-                        <w:t xml:space="preserve">Obrázek </w:t>
-                      </w:r>
-                      <w:r>
-                        <w:rPr>
-                          <w:b w:val="0"/>
-                          <w:color w:val="auto"/>
-                          <w:sz w:val="24"/>
-                        </w:rPr>
-                        <w:fldChar w:fldCharType="begin"/>
-                      </w:r>
-                      <w:r>
-                        <w:rPr>
-                          <w:b w:val="0"/>
-                          <w:color w:val="auto"/>
-                          <w:sz w:val="24"/>
-                        </w:rPr>
-                        <w:instrText xml:space="preserve"> SEQ Obrázek \* ARABIC </w:instrText>
-                      </w:r>
-                      <w:r>
-                        <w:rPr>
-                          <w:b w:val="0"/>
-                          <w:color w:val="auto"/>
-                          <w:sz w:val="24"/>
-                        </w:rPr>
-                        <w:fldChar w:fldCharType="separate"/>
-                      </w:r>
-                      <w:r>
-                        <w:rPr>
-                          <w:b w:val="0"/>
-                          <w:noProof/>
-                          <w:color w:val="auto"/>
-                          <w:sz w:val="24"/>
-                        </w:rPr>
-                        <w:t>7</w:t>
-                      </w:r>
-                      <w:r>
-                        <w:rPr>
-                          <w:b w:val="0"/>
-                          <w:color w:val="auto"/>
-                          <w:sz w:val="24"/>
-                        </w:rPr>
-                        <w:fldChar w:fldCharType="end"/>
-                      </w:r>
-                      <w:bookmarkEnd w:id="37"/>
-                      <w:r>
-                        <w:rPr>
-                          <w:b w:val="0"/>
-                          <w:color w:val="auto"/>
-                          <w:sz w:val="24"/>
-                        </w:rPr>
-                        <w:t>: API ontologie A) box ontologie B) ontologie vizuálních oblastí C)</w:t>
-                      </w:r>
-                      <w:r>
-                        <w:rPr>
-                          <w:b w:val="0"/>
-                          <w:noProof/>
-                          <w:color w:val="auto"/>
-                          <w:sz w:val="24"/>
-                        </w:rPr>
-                        <w:t xml:space="preserve"> tagování</w:t>
-                      </w:r>
-                      <w:r>
-                        <w:rPr>
-                          <w:b w:val="0"/>
-                          <w:noProof/>
-                          <w:color w:val="auto"/>
-                          <w:sz w:val="24"/>
-                        </w:rPr>
-                        <w:t xml:space="preserve">. Obrázek převzat z </w:t>
-                      </w:r>
-                      <w:r>
-                        <w:rPr>
-                          <w:b w:val="0"/>
-                          <w:noProof/>
-                          <w:color w:val="auto"/>
-                          <w:sz w:val="24"/>
-                          <w:lang w:val="en-US"/>
-                        </w:rPr>
-                        <w:t>[13].</w:t>
-                      </w:r>
-                    </w:p>
-                  </w:txbxContent>
-                </v:textbox>
-                <w10:wrap type="tight"/>
-              </v:shape>
-            </w:pict>
-          </mc:Fallback>
-        </mc:AlternateContent>
-      </w:r>
-      <w:r>
         <w:drawing>
-          <wp:anchor distT="0" distB="0" distL="114300" distR="114300" simplePos="0" relativeHeight="251665408" behindDoc="1" locked="0" layoutInCell="1" allowOverlap="1" wp14:anchorId="3E5F9B41" wp14:editId="74D3E82C">
+          <wp:anchor distT="0" distB="0" distL="114300" distR="114300" simplePos="0" relativeHeight="251665408" behindDoc="1" locked="0" layoutInCell="1" allowOverlap="1" wp14:anchorId="666B6562" wp14:editId="411D5E1B">
             <wp:simplePos x="0" y="0"/>
             <wp:positionH relativeFrom="column">
-              <wp:posOffset>-544195</wp:posOffset>
+              <wp:posOffset>-398780</wp:posOffset>
             </wp:positionH>
             <wp:positionV relativeFrom="paragraph">
               <wp:posOffset>-476250</wp:posOffset>
@@ -19437,18 +19065,295 @@
           </wp:anchor>
         </w:drawing>
       </w:r>
+      <w:r>
+        <w:rPr>
+          <w:noProof/>
+        </w:rPr>
+        <mc:AlternateContent>
+          <mc:Choice Requires="wps">
+            <w:drawing>
+              <wp:anchor distT="0" distB="0" distL="114300" distR="114300" simplePos="0" relativeHeight="251667456" behindDoc="0" locked="0" layoutInCell="1" allowOverlap="1" wp14:anchorId="0F79DBE2" wp14:editId="50F51D21">
+                <wp:simplePos x="0" y="0"/>
+                <wp:positionH relativeFrom="column">
+                  <wp:posOffset>-184785</wp:posOffset>
+                </wp:positionH>
+                <wp:positionV relativeFrom="paragraph">
+                  <wp:posOffset>3912235</wp:posOffset>
+                </wp:positionV>
+                <wp:extent cx="6305550" cy="635"/>
+                <wp:effectExtent l="0" t="0" r="0" b="0"/>
+                <wp:wrapTight wrapText="bothSides">
+                  <wp:wrapPolygon edited="0">
+                    <wp:start x="0" y="0"/>
+                    <wp:lineTo x="0" y="20681"/>
+                    <wp:lineTo x="21535" y="20681"/>
+                    <wp:lineTo x="21535" y="0"/>
+                    <wp:lineTo x="0" y="0"/>
+                  </wp:wrapPolygon>
+                </wp:wrapTight>
+                <wp:docPr id="10" name="Textové pole 10"/>
+                <wp:cNvGraphicFramePr/>
+                <a:graphic xmlns:a="http://schemas.openxmlformats.org/drawingml/2006/main">
+                  <a:graphicData uri="http://schemas.microsoft.com/office/word/2010/wordprocessingShape">
+                    <wps:wsp>
+                      <wps:cNvSpPr txBox="1"/>
+                      <wps:spPr>
+                        <a:xfrm>
+                          <a:off x="0" y="0"/>
+                          <a:ext cx="6305550" cy="635"/>
+                        </a:xfrm>
+                        <a:prstGeom prst="rect">
+                          <a:avLst/>
+                        </a:prstGeom>
+                        <a:solidFill>
+                          <a:prstClr val="white"/>
+                        </a:solidFill>
+                        <a:ln>
+                          <a:noFill/>
+                        </a:ln>
+                        <a:effectLst/>
+                      </wps:spPr>
+                      <wps:txbx>
+                        <w:txbxContent>
+                          <w:p>
+                            <w:pPr>
+                              <w:pStyle w:val="Titulek"/>
+                              <w:jc w:val="center"/>
+                              <w:rPr>
+                                <w:b w:val="0"/>
+                                <w:noProof/>
+                                <w:color w:val="auto"/>
+                                <w:sz w:val="36"/>
+                                <w:szCs w:val="24"/>
+                              </w:rPr>
+                            </w:pPr>
+                            <w:bookmarkStart w:id="35" w:name="_Ref435991932"/>
+                            <w:r>
+                              <w:rPr>
+                                <w:b w:val="0"/>
+                                <w:color w:val="auto"/>
+                                <w:sz w:val="24"/>
+                              </w:rPr>
+                              <w:t xml:space="preserve">Obrázek </w:t>
+                            </w:r>
+                            <w:r>
+                              <w:rPr>
+                                <w:b w:val="0"/>
+                                <w:color w:val="auto"/>
+                                <w:sz w:val="24"/>
+                              </w:rPr>
+                              <w:fldChar w:fldCharType="begin"/>
+                            </w:r>
+                            <w:r>
+                              <w:rPr>
+                                <w:b w:val="0"/>
+                                <w:color w:val="auto"/>
+                                <w:sz w:val="24"/>
+                              </w:rPr>
+                              <w:instrText xml:space="preserve"> SEQ Obrázek \* ARABIC </w:instrText>
+                            </w:r>
+                            <w:r>
+                              <w:rPr>
+                                <w:b w:val="0"/>
+                                <w:color w:val="auto"/>
+                                <w:sz w:val="24"/>
+                              </w:rPr>
+                              <w:fldChar w:fldCharType="separate"/>
+                            </w:r>
+                            <w:r>
+                              <w:rPr>
+                                <w:b w:val="0"/>
+                                <w:noProof/>
+                                <w:color w:val="auto"/>
+                                <w:sz w:val="24"/>
+                              </w:rPr>
+                              <w:t>7</w:t>
+                            </w:r>
+                            <w:r>
+                              <w:rPr>
+                                <w:b w:val="0"/>
+                                <w:color w:val="auto"/>
+                                <w:sz w:val="24"/>
+                              </w:rPr>
+                              <w:fldChar w:fldCharType="end"/>
+                            </w:r>
+                            <w:bookmarkEnd w:id="35"/>
+                            <w:r>
+                              <w:rPr>
+                                <w:b w:val="0"/>
+                                <w:color w:val="auto"/>
+                                <w:sz w:val="24"/>
+                              </w:rPr>
+                              <w:t>: API ontologie A) box ontologie B) ontologie vizuálních oblastí C)</w:t>
+                            </w:r>
+                            <w:r>
+                              <w:rPr>
+                                <w:b w:val="0"/>
+                                <w:noProof/>
+                                <w:color w:val="auto"/>
+                                <w:sz w:val="24"/>
+                              </w:rPr>
+                              <w:t xml:space="preserve"> tagování</w:t>
+                            </w:r>
+                            <w:r>
+                              <w:rPr>
+                                <w:b w:val="0"/>
+                                <w:noProof/>
+                                <w:color w:val="auto"/>
+                                <w:sz w:val="24"/>
+                              </w:rPr>
+                              <w:t xml:space="preserve">. Obrázek převzat z </w:t>
+                            </w:r>
+                            <w:r>
+                              <w:rPr>
+                                <w:b w:val="0"/>
+                                <w:noProof/>
+                                <w:color w:val="auto"/>
+                                <w:sz w:val="24"/>
+                                <w:lang w:val="en-US"/>
+                              </w:rPr>
+                              <w:t>[13].</w:t>
+                            </w:r>
+                          </w:p>
+                        </w:txbxContent>
+                      </wps:txbx>
+                      <wps:bodyPr rot="0" spcFirstLastPara="0" vertOverflow="overflow" horzOverflow="overflow" vert="horz" wrap="square" lIns="0" tIns="0" rIns="0" bIns="0" numCol="1" spcCol="0" rtlCol="0" fromWordArt="0" anchor="t" anchorCtr="0" forceAA="0" compatLnSpc="1">
+                        <a:prstTxWarp prst="textNoShape">
+                          <a:avLst/>
+                        </a:prstTxWarp>
+                        <a:spAutoFit/>
+                      </wps:bodyPr>
+                    </wps:wsp>
+                  </a:graphicData>
+                </a:graphic>
+              </wp:anchor>
+            </w:drawing>
+          </mc:Choice>
+          <mc:Fallback>
+            <w:pict>
+              <v:shape id="Textové pole 10" o:spid="_x0000_s1029" type="#_x0000_t202" style="position:absolute;left:0;text-align:left;margin-left:-14.55pt;margin-top:308.05pt;width:496.5pt;height:.05pt;z-index:251667456;visibility:visible;mso-wrap-style:square;mso-wrap-distance-left:9pt;mso-wrap-distance-top:0;mso-wrap-distance-right:9pt;mso-wrap-distance-bottom:0;mso-position-horizontal:absolute;mso-position-horizontal-relative:text;mso-position-vertical:absolute;mso-position-vertical-relative:text;v-text-anchor:top" o:gfxdata="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" stroked="f">
+                <v:textbox style="mso-fit-shape-to-text:t" inset="0,0,0,0">
+                  <w:txbxContent>
+                    <w:p>
+                      <w:pPr>
+                        <w:pStyle w:val="Titulek"/>
+                        <w:jc w:val="center"/>
+                        <w:rPr>
+                          <w:b w:val="0"/>
+                          <w:noProof/>
+                          <w:color w:val="auto"/>
+                          <w:sz w:val="36"/>
+                          <w:szCs w:val="24"/>
+                        </w:rPr>
+                      </w:pPr>
+                      <w:bookmarkStart w:id="36" w:name="_Ref435991932"/>
+                      <w:r>
+                        <w:rPr>
+                          <w:b w:val="0"/>
+                          <w:color w:val="auto"/>
+                          <w:sz w:val="24"/>
+                        </w:rPr>
+                        <w:t xml:space="preserve">Obrázek </w:t>
+                      </w:r>
+                      <w:r>
+                        <w:rPr>
+                          <w:b w:val="0"/>
+                          <w:color w:val="auto"/>
+                          <w:sz w:val="24"/>
+                        </w:rPr>
+                        <w:fldChar w:fldCharType="begin"/>
+                      </w:r>
+                      <w:r>
+                        <w:rPr>
+                          <w:b w:val="0"/>
+                          <w:color w:val="auto"/>
+                          <w:sz w:val="24"/>
+                        </w:rPr>
+                        <w:instrText xml:space="preserve"> SEQ Obrázek \* ARABIC </w:instrText>
+                      </w:r>
+                      <w:r>
+                        <w:rPr>
+                          <w:b w:val="0"/>
+                          <w:color w:val="auto"/>
+                          <w:sz w:val="24"/>
+                        </w:rPr>
+                        <w:fldChar w:fldCharType="separate"/>
+                      </w:r>
+                      <w:r>
+                        <w:rPr>
+                          <w:b w:val="0"/>
+                          <w:noProof/>
+                          <w:color w:val="auto"/>
+                          <w:sz w:val="24"/>
+                        </w:rPr>
+                        <w:t>7</w:t>
+                      </w:r>
+                      <w:r>
+                        <w:rPr>
+                          <w:b w:val="0"/>
+                          <w:color w:val="auto"/>
+                          <w:sz w:val="24"/>
+                        </w:rPr>
+                        <w:fldChar w:fldCharType="end"/>
+                      </w:r>
+                      <w:bookmarkEnd w:id="36"/>
+                      <w:r>
+                        <w:rPr>
+                          <w:b w:val="0"/>
+                          <w:color w:val="auto"/>
+                          <w:sz w:val="24"/>
+                        </w:rPr>
+                        <w:t>: API ontologie A) box ontologie B) ontologie vizuálních oblastí C)</w:t>
+                      </w:r>
+                      <w:r>
+                        <w:rPr>
+                          <w:b w:val="0"/>
+                          <w:noProof/>
+                          <w:color w:val="auto"/>
+                          <w:sz w:val="24"/>
+                        </w:rPr>
+                        <w:t xml:space="preserve"> tagování</w:t>
+                      </w:r>
+                      <w:r>
+                        <w:rPr>
+                          <w:b w:val="0"/>
+                          <w:noProof/>
+                          <w:color w:val="auto"/>
+                          <w:sz w:val="24"/>
+                        </w:rPr>
+                        <w:t xml:space="preserve">. Obrázek převzat z </w:t>
+                      </w:r>
+                      <w:r>
+                        <w:rPr>
+                          <w:b w:val="0"/>
+                          <w:noProof/>
+                          <w:color w:val="auto"/>
+                          <w:sz w:val="24"/>
+                          <w:lang w:val="en-US"/>
+                        </w:rPr>
+                        <w:t>[13].</w:t>
+                      </w:r>
+                    </w:p>
+                  </w:txbxContent>
+                </v:textbox>
+                <w10:wrap type="tight"/>
+              </v:shape>
+            </w:pict>
+          </mc:Fallback>
+        </mc:AlternateContent>
+      </w:r>
+      <w:bookmarkEnd w:id="27"/>
       <w:bookmarkEnd w:id="28"/>
       <w:bookmarkEnd w:id="29"/>
       <w:bookmarkEnd w:id="30"/>
       <w:bookmarkEnd w:id="31"/>
       <w:bookmarkEnd w:id="32"/>
       <w:bookmarkEnd w:id="33"/>
+      <w:proofErr w:type="spellStart"/>
+      <w:r>
+        <w:t>CSSBox</w:t>
+      </w:r>
       <w:bookmarkEnd w:id="34"/>
-      <w:proofErr w:type="spellStart"/>
-      <w:r>
-        <w:t>CSSBox</w:t>
-      </w:r>
-      <w:bookmarkEnd w:id="35"/>
       <w:proofErr w:type="spellEnd"/>
     </w:p>
     <w:p>
@@ -19508,11 +19413,11 @@
         <w:pStyle w:val="Nadpis3"/>
         <w:spacing w:line="312" w:lineRule="auto"/>
       </w:pPr>
-      <w:bookmarkStart w:id="38" w:name="_Toc447751690"/>
+      <w:bookmarkStart w:id="37" w:name="_Toc447797164"/>
       <w:r>
         <w:t>Segmentace</w:t>
       </w:r>
-      <w:bookmarkEnd w:id="38"/>
+      <w:bookmarkEnd w:id="37"/>
     </w:p>
     <w:p>
       <w:pPr>
@@ -19590,14 +19495,14 @@
         <w:pStyle w:val="Nadpis3"/>
         <w:spacing w:line="312" w:lineRule="auto"/>
       </w:pPr>
-      <w:bookmarkStart w:id="39" w:name="_Toc447751691"/>
+      <w:bookmarkStart w:id="38" w:name="_Toc447797165"/>
       <w:r>
         <w:rPr>
           <w:noProof/>
         </w:rPr>
         <w:lastRenderedPageBreak/>
         <w:drawing>
-          <wp:anchor distT="0" distB="0" distL="114300" distR="114300" simplePos="0" relativeHeight="251662336" behindDoc="1" locked="0" layoutInCell="1" allowOverlap="1" wp14:anchorId="47F1DC37" wp14:editId="249A1115">
+          <wp:anchor distT="0" distB="0" distL="114300" distR="114300" simplePos="0" relativeHeight="251662336" behindDoc="1" locked="0" layoutInCell="1" allowOverlap="1" wp14:anchorId="5F4F6C7E" wp14:editId="050212BE">
             <wp:simplePos x="0" y="0"/>
             <wp:positionH relativeFrom="column">
               <wp:posOffset>-688975</wp:posOffset>
@@ -19606,14 +19511,14 @@
               <wp:posOffset>-556895</wp:posOffset>
             </wp:positionV>
             <wp:extent cx="6827520" cy="4267200"/>
-            <wp:effectExtent l="0" t="0" r="0" b="0"/>
+            <wp:effectExtent l="76200" t="76200" r="68580" b="76200"/>
             <wp:wrapTight wrapText="bothSides">
               <wp:wrapPolygon edited="0">
-                <wp:start x="0" y="0"/>
-                <wp:lineTo x="0" y="21504"/>
-                <wp:lineTo x="21516" y="21504"/>
-                <wp:lineTo x="21516" y="0"/>
-                <wp:lineTo x="0" y="0"/>
+                <wp:start x="-241" y="-386"/>
+                <wp:lineTo x="-241" y="21889"/>
+                <wp:lineTo x="21757" y="21889"/>
+                <wp:lineTo x="21757" y="-386"/>
+                <wp:lineTo x="-241" y="-386"/>
               </wp:wrapPolygon>
             </wp:wrapTight>
             <wp:docPr id="6" name="Obrázek 6"/>
@@ -19647,6 +19552,14 @@
                     <a:prstGeom prst="rect">
                       <a:avLst/>
                     </a:prstGeom>
+                    <a:effectLst>
+                      <a:glow rad="63500">
+                        <a:schemeClr val="accent1">
+                          <a:satMod val="175000"/>
+                          <a:alpha val="40000"/>
+                        </a:schemeClr>
+                      </a:glow>
+                    </a:effectLst>
                   </pic:spPr>
                 </pic:pic>
               </a:graphicData>
@@ -19667,7 +19580,7 @@
         <mc:AlternateContent>
           <mc:Choice Requires="wps">
             <w:drawing>
-              <wp:anchor distT="0" distB="0" distL="114300" distR="114300" simplePos="0" relativeHeight="251664384" behindDoc="0" locked="0" layoutInCell="1" allowOverlap="1" wp14:anchorId="458E2A12" wp14:editId="79F0CD67">
+              <wp:anchor distT="0" distB="0" distL="114300" distR="114300" simplePos="0" relativeHeight="251664384" behindDoc="0" locked="0" layoutInCell="1" allowOverlap="1" wp14:anchorId="3B95A4E4" wp14:editId="76E39C8F">
                 <wp:simplePos x="0" y="0"/>
                 <wp:positionH relativeFrom="column">
                   <wp:posOffset>-920115</wp:posOffset>
@@ -19722,7 +19635,7 @@
                                 <w:szCs w:val="24"/>
                               </w:rPr>
                             </w:pPr>
-                            <w:bookmarkStart w:id="40" w:name="_Ref435988005"/>
+                            <w:bookmarkStart w:id="39" w:name="_Ref435988005"/>
                             <w:r>
                               <w:rPr>
                                 <w:b w:val="0"/>
@@ -19778,7 +19691,7 @@
                               </w:rPr>
                               <w:fldChar w:fldCharType="end"/>
                             </w:r>
-                            <w:bookmarkEnd w:id="40"/>
+                            <w:bookmarkEnd w:id="39"/>
                             <w:r>
                               <w:rPr>
                                 <w:b w:val="0"/>
@@ -19840,7 +19753,7 @@
                           <w:szCs w:val="24"/>
                         </w:rPr>
                       </w:pPr>
-                      <w:bookmarkStart w:id="41" w:name="_Ref435988005"/>
+                      <w:bookmarkStart w:id="40" w:name="_Ref435988005"/>
                       <w:r>
                         <w:rPr>
                           <w:b w:val="0"/>
@@ -19896,7 +19809,7 @@
                         </w:rPr>
                         <w:fldChar w:fldCharType="end"/>
                       </w:r>
-                      <w:bookmarkEnd w:id="41"/>
+                      <w:bookmarkEnd w:id="40"/>
                       <w:r>
                         <w:rPr>
                           <w:b w:val="0"/>
@@ -19938,7 +19851,7 @@
       <w:r>
         <w:t>Klasifikace</w:t>
       </w:r>
-      <w:bookmarkEnd w:id="39"/>
+      <w:bookmarkEnd w:id="38"/>
     </w:p>
     <w:p>
       <w:pPr>
@@ -20014,11 +19927,11 @@
         <w:pStyle w:val="Nadpis3"/>
         <w:spacing w:line="312" w:lineRule="auto"/>
       </w:pPr>
-      <w:bookmarkStart w:id="42" w:name="_Toc447751692"/>
+      <w:bookmarkStart w:id="41" w:name="_Toc447797166"/>
       <w:r>
         <w:t>Nástroje</w:t>
       </w:r>
-      <w:bookmarkEnd w:id="42"/>
+      <w:bookmarkEnd w:id="41"/>
     </w:p>
     <w:p>
       <w:pPr>
@@ -20061,11 +19974,87 @@
         <w:pStyle w:val="Nadpis1"/>
         <w:spacing w:line="312" w:lineRule="auto"/>
       </w:pPr>
-      <w:bookmarkStart w:id="43" w:name="_Toc447751693"/>
+      <w:bookmarkStart w:id="42" w:name="_Toc447797167"/>
       <w:r>
         <w:lastRenderedPageBreak/>
         <w:t>Implementace algoritmu</w:t>
       </w:r>
+      <w:bookmarkEnd w:id="42"/>
+    </w:p>
+    <w:p>
+      <w:pPr>
+        <w:pStyle w:val="Odstavecprvn"/>
+        <w:spacing w:line="312" w:lineRule="auto"/>
+      </w:pPr>
+      <w:r>
+        <w:t xml:space="preserve">Doposud jsme se v práci soustředili pouze na teoretickou stránku použitého segmentačního algoritmu a je tedy vhodné říci </w:t>
+      </w:r>
+      <w:r>
+        <w:t xml:space="preserve">něco </w:t>
+      </w:r>
+      <w:r>
+        <w:t xml:space="preserve">i o jeho implementaci. K tomuto slouží tato kapitola, </w:t>
+      </w:r>
+      <w:r>
+        <w:t xml:space="preserve">kde se zaměříme na popis implementace jednotlivých částí segmentační metody. </w:t>
+      </w:r>
+    </w:p>
+    <w:p>
+      <w:pPr>
+        <w:pStyle w:val="Odstavecdal"/>
+        <w:spacing w:line="312" w:lineRule="auto"/>
+        <w:ind w:firstLine="708"/>
+        <w:rPr>
+          <w:color w:val="FF0000"/>
+        </w:rPr>
+      </w:pPr>
+      <w:r>
+        <w:t>Implementace byla vytvořena jako samostatný projekt, který spolupracuje s </w:t>
+      </w:r>
+      <w:proofErr w:type="spellStart"/>
+      <w:r>
+        <w:t>Frameworkem</w:t>
+      </w:r>
+      <w:proofErr w:type="spellEnd"/>
+      <w:r>
+        <w:t xml:space="preserve"> </w:t>
+      </w:r>
+      <w:proofErr w:type="spellStart"/>
+      <w:r>
+        <w:t>FitLayout</w:t>
+      </w:r>
+      <w:proofErr w:type="spellEnd"/>
+      <w:r>
+        <w:t xml:space="preserve">. </w:t>
+      </w:r>
+      <w:r>
+        <w:t xml:space="preserve">Skládá se z hlavní třídy, která řídí celý algoritmus a provádí jej podle uvedených postupů v kapitole 3. </w:t>
+      </w:r>
+      <w:r>
+        <w:rPr>
+          <w:color w:val="FF0000"/>
+        </w:rPr>
+        <w:t>Tady ještě něco vymyslet</w:t>
+      </w:r>
+    </w:p>
+    <w:p>
+      <w:pPr>
+        <w:pStyle w:val="Odstavecdal"/>
+        <w:spacing w:line="312" w:lineRule="auto"/>
+        <w:ind w:firstLine="708"/>
+      </w:pPr>
+      <w:r>
+        <w:t xml:space="preserve">V dalších podkapitolách si rozebereme jednotlivé části algoritmu z hlediska implementační části. Zaměříme se především na záludnosti, s kterými jsme se museli vypořádat a zároveň na jejich řešení. </w:t>
+      </w:r>
+    </w:p>
+    <w:p>
+      <w:pPr>
+        <w:pStyle w:val="Nadpis2"/>
+      </w:pPr>
+      <w:bookmarkStart w:id="43" w:name="_Toc447797168"/>
+      <w:r>
+        <w:t>Sousednost bloků</w:t>
+      </w:r>
       <w:bookmarkEnd w:id="43"/>
     </w:p>
     <w:p>
@@ -20074,33 +20063,14 @@
         <w:spacing w:line="312" w:lineRule="auto"/>
       </w:pPr>
       <w:r>
-        <w:t xml:space="preserve">Doposud jsme se v práci soustředili pouze na teoretickou stránku použitého segmentačního algoritmu a je tedy vhodné říci </w:t>
-      </w:r>
-      <w:r>
-        <w:t xml:space="preserve">něco </w:t>
-      </w:r>
-      <w:r>
-        <w:t xml:space="preserve">i o jeho implementaci. K tomuto slouží tato kapitola, </w:t>
-      </w:r>
-      <w:r>
-        <w:t xml:space="preserve">kde se zaměříme na popis implementace jednotlivých částí segmentační metody. </w:t>
-      </w:r>
-    </w:p>
-    <w:p>
-      <w:pPr>
-        <w:pStyle w:val="Odstavecdal"/>
-        <w:spacing w:line="312" w:lineRule="auto"/>
-        <w:ind w:firstLine="708"/>
-        <w:rPr>
-          <w:color w:val="FF0000"/>
-        </w:rPr>
-      </w:pPr>
-      <w:r>
-        <w:t>Implementace byla vytvořena jako samostatný projekt, který spolupracuje s </w:t>
-      </w:r>
-      <w:proofErr w:type="spellStart"/>
-      <w:r>
-        <w:t>Frameworkem</w:t>
+        <w:t xml:space="preserve">Důležitou částí implementace segmentačního algoritmu podle vizuálních vlastností stránky je výpočet </w:t>
+      </w:r>
+      <w:r>
+        <w:t xml:space="preserve">průměrného </w:t>
+      </w:r>
+      <w:proofErr w:type="spellStart"/>
+      <w:r>
+        <w:t>Seam</w:t>
       </w:r>
       <w:proofErr w:type="spellEnd"/>
       <w:r>
@@ -20108,118 +20078,61 @@
       </w:r>
       <w:proofErr w:type="spellStart"/>
       <w:r>
-        <w:t>FitLayout</w:t>
+        <w:t>Degree</w:t>
       </w:r>
       <w:proofErr w:type="spellEnd"/>
       <w:r>
         <w:t xml:space="preserve">. </w:t>
       </w:r>
       <w:r>
-        <w:t xml:space="preserve">Skládá se z hlavní třídy, která řídí celý algoritmus a provádí jej podle uvedených postupů v kapitole 3. </w:t>
-      </w:r>
-      <w:r>
-        <w:rPr>
-          <w:color w:val="FF0000"/>
-        </w:rPr>
-        <w:t>Tady ještě něco vymyslet</w:t>
-      </w:r>
-    </w:p>
-    <w:p>
-      <w:pPr>
-        <w:pStyle w:val="Odstavecdal"/>
-        <w:spacing w:line="312" w:lineRule="auto"/>
-        <w:ind w:firstLine="708"/>
-      </w:pPr>
-      <w:r>
-        <w:t xml:space="preserve">V dalších podkapitolách si rozebereme jednotlivé části algoritmu z hlediska implementační části. Zaměříme se především na záludnosti, s kterými jsme se museli vypořádat a zároveň na jejich řešení. </w:t>
-      </w:r>
-    </w:p>
-    <w:p>
-      <w:pPr>
-        <w:pStyle w:val="Nadpis2"/>
-      </w:pPr>
-      <w:bookmarkStart w:id="44" w:name="_Toc447751694"/>
-      <w:r>
-        <w:t>Sousednost bloků</w:t>
+        <w:t>Sousedností bloků rozu</w:t>
+      </w:r>
+      <w:r>
+        <w:t xml:space="preserve">míme jejich vzájemné uspořádání. </w:t>
+      </w:r>
+      <w:r>
+        <w:t xml:space="preserve">V kapitole 3.2.2 jsme si definovali sousedící a nesousedící bloky a taktéž </w:t>
+      </w:r>
+      <w:proofErr w:type="spellStart"/>
+      <w:r>
+        <w:t>seam</w:t>
+      </w:r>
+      <w:proofErr w:type="spellEnd"/>
+      <w:r>
+        <w:t xml:space="preserve"> </w:t>
+      </w:r>
+      <w:proofErr w:type="spellStart"/>
+      <w:r>
+        <w:t>degree</w:t>
+      </w:r>
+      <w:proofErr w:type="spellEnd"/>
+      <w:r>
+        <w:t xml:space="preserve">. </w:t>
+      </w:r>
+      <w:r>
+        <w:t xml:space="preserve">Při programování </w:t>
+      </w:r>
+      <w:r>
+        <w:t>této části vyvstaly určité problémy</w:t>
+      </w:r>
+      <w:r>
+        <w:t>,</w:t>
+      </w:r>
+      <w:r>
+        <w:t xml:space="preserve"> se kterými jsme se museli potýkat a dále si je přiblížíme i s jejich řešením. </w:t>
+      </w:r>
+    </w:p>
+    <w:p/>
+    <w:p>
+      <w:pPr>
+        <w:pStyle w:val="Nadpis3"/>
+        <w:spacing w:line="312" w:lineRule="auto"/>
+      </w:pPr>
+      <w:bookmarkStart w:id="44" w:name="_Toc447797169"/>
+      <w:r>
+        <w:t>Nesousedící bloky</w:t>
       </w:r>
       <w:bookmarkEnd w:id="44"/>
-    </w:p>
-    <w:p>
-      <w:pPr>
-        <w:pStyle w:val="Odstavecprvn"/>
-        <w:spacing w:line="312" w:lineRule="auto"/>
-      </w:pPr>
-      <w:r>
-        <w:t xml:space="preserve">Důležitou částí implementace segmentačního algoritmu podle vizuálních vlastností stránky je výpočet </w:t>
-      </w:r>
-      <w:r>
-        <w:t xml:space="preserve">průměrného </w:t>
-      </w:r>
-      <w:proofErr w:type="spellStart"/>
-      <w:r>
-        <w:t>Seam</w:t>
-      </w:r>
-      <w:proofErr w:type="spellEnd"/>
-      <w:r>
-        <w:t xml:space="preserve"> </w:t>
-      </w:r>
-      <w:proofErr w:type="spellStart"/>
-      <w:r>
-        <w:t>Degree</w:t>
-      </w:r>
-      <w:proofErr w:type="spellEnd"/>
-      <w:r>
-        <w:t xml:space="preserve">. </w:t>
-      </w:r>
-      <w:r>
-        <w:t>Sousedností bloků rozu</w:t>
-      </w:r>
-      <w:r>
-        <w:t xml:space="preserve">míme jejich vzájemné uspořádání. </w:t>
-      </w:r>
-      <w:r>
-        <w:t xml:space="preserve">V kapitole 3.2.2 jsme si definovali sousedící a nesousedící bloky a taktéž </w:t>
-      </w:r>
-      <w:proofErr w:type="spellStart"/>
-      <w:r>
-        <w:t>seam</w:t>
-      </w:r>
-      <w:proofErr w:type="spellEnd"/>
-      <w:r>
-        <w:t xml:space="preserve"> </w:t>
-      </w:r>
-      <w:proofErr w:type="spellStart"/>
-      <w:r>
-        <w:t>degree</w:t>
-      </w:r>
-      <w:proofErr w:type="spellEnd"/>
-      <w:r>
-        <w:t xml:space="preserve">. </w:t>
-      </w:r>
-      <w:r>
-        <w:t xml:space="preserve">Při programování </w:t>
-      </w:r>
-      <w:r>
-        <w:t>této části vyvstaly určité problémy</w:t>
-      </w:r>
-      <w:r>
-        <w:t>,</w:t>
-      </w:r>
-      <w:r>
-        <w:t xml:space="preserve"> se kterými jsme se museli potýkat a dále si je přiblížíme i s jejich řešením. </w:t>
-      </w:r>
-    </w:p>
-    <w:p/>
-    <w:p>
-      <w:pPr>
-        <w:pStyle w:val="Nadpis3"/>
-        <w:spacing w:line="312" w:lineRule="auto"/>
-      </w:pPr>
-      <w:bookmarkStart w:id="45" w:name="_Toc447751695"/>
-      <w:r>
-        <w:t>Nesousedící bloky</w:t>
-      </w:r>
-      <w:bookmarkEnd w:id="45"/>
     </w:p>
     <w:p>
       <w:pPr>
@@ -20267,13 +20180,13 @@
         <w:spacing w:line="312" w:lineRule="auto"/>
       </w:pPr>
       <w:r>
-        <w:t xml:space="preserve">Dva bloky vzájemně se nepřekrývající žádnou částí vertikálně, ani horizontálně. Ukázku takových bloků lze vidět na obrázku </w:t>
-      </w:r>
-      <w:r>
-        <w:rPr>
-          <w:color w:val="FF0000"/>
-        </w:rPr>
-        <w:t>VLOZIT</w:t>
+        <w:t xml:space="preserve">Dva bloky vzájemně se nepřekrývající žádnou částí vertikálně, ani horizontálně. Ukázku takových bloků lze vidět na </w:t>
+      </w:r>
+      <w:r>
+        <w:t xml:space="preserve">obrázku </w:t>
+      </w:r>
+      <w:r>
+        <w:t>č. 9</w:t>
       </w:r>
       <w:r>
         <w:t>.</w:t>
@@ -20289,25 +20202,250 @@
         <w:spacing w:line="312" w:lineRule="auto"/>
       </w:pPr>
       <w:r>
-        <w:t xml:space="preserve">Dva bloky, mezi kterými se nachází další blok/bloky. Ukázku tohoto typu nesousedících bloků můžeme vidět na </w:t>
-      </w:r>
-      <w:r>
-        <w:t xml:space="preserve">obrázku </w:t>
-      </w:r>
-      <w:r>
-        <w:rPr>
-          <w:color w:val="FF0000"/>
-        </w:rPr>
-        <w:t>VLOZIT</w:t>
+        <w:t>Dva bloky, mezi kterými se nachází další blok/bloky. Ukázku tohoto typu nesousedících bl</w:t>
+      </w:r>
+      <w:r>
+        <w:t>oků můžeme vidět na obrázku č</w:t>
       </w:r>
       <w:r>
         <w:t>.</w:t>
       </w:r>
-    </w:p>
-    <w:p>
-      <w:pPr>
-        <w:spacing w:line="312" w:lineRule="auto"/>
-      </w:pPr>
+      <w:r>
+        <w:t xml:space="preserve"> 10.</w:t>
+      </w:r>
+      <w:r>
+        <w:t xml:space="preserve"> Na obrázku je patrné, že uvažované bloky jsou zvýrazněné tučněji. </w:t>
+      </w:r>
+    </w:p>
+    <w:p>
+      <w:pPr>
+        <w:spacing w:line="312" w:lineRule="auto"/>
+      </w:pPr>
+    </w:p>
+    <w:p>
+      <w:pPr>
+        <w:spacing w:line="312" w:lineRule="auto"/>
+      </w:pPr>
+    </w:p>
+    <w:p>
+      <w:pPr>
+        <w:spacing w:line="312" w:lineRule="auto"/>
+      </w:pPr>
+    </w:p>
+    <w:p>
+      <w:pPr>
+        <w:spacing w:line="312" w:lineRule="auto"/>
+      </w:pPr>
+      <w:r>
+        <w:rPr>
+          <w:noProof/>
+        </w:rPr>
+        <w:lastRenderedPageBreak/>
+        <mc:AlternateContent>
+          <mc:Choice Requires="wps">
+            <w:drawing>
+              <wp:anchor distT="0" distB="0" distL="114300" distR="114300" simplePos="0" relativeHeight="251684864" behindDoc="0" locked="0" layoutInCell="1" allowOverlap="1" wp14:anchorId="7C5BD939" wp14:editId="6AA95245">
+                <wp:simplePos x="0" y="0"/>
+                <wp:positionH relativeFrom="column">
+                  <wp:posOffset>1129665</wp:posOffset>
+                </wp:positionH>
+                <wp:positionV relativeFrom="paragraph">
+                  <wp:posOffset>2777490</wp:posOffset>
+                </wp:positionV>
+                <wp:extent cx="3491865" cy="635"/>
+                <wp:effectExtent l="0" t="0" r="0" b="2540"/>
+                <wp:wrapNone/>
+                <wp:docPr id="14" name="Textové pole 14"/>
+                <wp:cNvGraphicFramePr/>
+                <a:graphic xmlns:a="http://schemas.openxmlformats.org/drawingml/2006/main">
+                  <a:graphicData uri="http://schemas.microsoft.com/office/word/2010/wordprocessingShape">
+                    <wps:wsp>
+                      <wps:cNvSpPr txBox="1"/>
+                      <wps:spPr>
+                        <a:xfrm>
+                          <a:off x="0" y="0"/>
+                          <a:ext cx="3491865" cy="635"/>
+                        </a:xfrm>
+                        <a:prstGeom prst="rect">
+                          <a:avLst/>
+                        </a:prstGeom>
+                        <a:solidFill>
+                          <a:prstClr val="white"/>
+                        </a:solidFill>
+                        <a:ln>
+                          <a:noFill/>
+                        </a:ln>
+                        <a:effectLst/>
+                      </wps:spPr>
+                      <wps:txbx>
+                        <w:txbxContent>
+                          <w:p>
+                            <w:pPr>
+                              <w:pStyle w:val="Titulek"/>
+                              <w:jc w:val="center"/>
+                              <w:rPr>
+                                <w:b w:val="0"/>
+                                <w:noProof/>
+                                <w:color w:val="auto"/>
+                                <w:sz w:val="36"/>
+                                <w:szCs w:val="24"/>
+                              </w:rPr>
+                            </w:pPr>
+                            <w:r>
+                              <w:rPr>
+                                <w:b w:val="0"/>
+                                <w:color w:val="auto"/>
+                                <w:sz w:val="24"/>
+                              </w:rPr>
+                              <w:t xml:space="preserve">Obrázek </w:t>
+                            </w:r>
+                            <w:r>
+                              <w:rPr>
+                                <w:b w:val="0"/>
+                                <w:color w:val="auto"/>
+                                <w:sz w:val="24"/>
+                              </w:rPr>
+                              <w:t>9</w:t>
+                            </w:r>
+                            <w:r>
+                              <w:rPr>
+                                <w:b w:val="0"/>
+                                <w:color w:val="auto"/>
+                                <w:sz w:val="24"/>
+                              </w:rPr>
+                              <w:t>: Ukázka nesousedících bloků.</w:t>
+                            </w:r>
+                          </w:p>
+                        </w:txbxContent>
+                      </wps:txbx>
+                      <wps:bodyPr rot="0" spcFirstLastPara="0" vertOverflow="overflow" horzOverflow="overflow" vert="horz" wrap="square" lIns="0" tIns="0" rIns="0" bIns="0" numCol="1" spcCol="0" rtlCol="0" fromWordArt="0" anchor="t" anchorCtr="0" forceAA="0" compatLnSpc="1">
+                        <a:prstTxWarp prst="textNoShape">
+                          <a:avLst/>
+                        </a:prstTxWarp>
+                        <a:spAutoFit/>
+                      </wps:bodyPr>
+                    </wps:wsp>
+                  </a:graphicData>
+                </a:graphic>
+              </wp:anchor>
+            </w:drawing>
+          </mc:Choice>
+          <mc:Fallback>
+            <w:pict>
+              <v:shape id="Textové pole 14" o:spid="_x0000_s1031" type="#_x0000_t202" style="position:absolute;left:0;text-align:left;margin-left:88.95pt;margin-top:218.7pt;width:274.95pt;height:.05pt;z-index:251684864;visibility:visible;mso-wrap-style:square;mso-wrap-distance-left:9pt;mso-wrap-distance-top:0;mso-wrap-distance-right:9pt;mso-wrap-distance-bottom:0;mso-position-horizontal:absolute;mso-position-horizontal-relative:text;mso-position-vertical:absolute;mso-position-vertical-relative:text;v-text-anchor:top" o:gfxdata="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" stroked="f">
+                <v:textbox style="mso-fit-shape-to-text:t" inset="0,0,0,0">
+                  <w:txbxContent>
+                    <w:p>
+                      <w:pPr>
+                        <w:pStyle w:val="Titulek"/>
+                        <w:jc w:val="center"/>
+                        <w:rPr>
+                          <w:b w:val="0"/>
+                          <w:noProof/>
+                          <w:color w:val="auto"/>
+                          <w:sz w:val="36"/>
+                          <w:szCs w:val="24"/>
+                        </w:rPr>
+                      </w:pPr>
+                      <w:r>
+                        <w:rPr>
+                          <w:b w:val="0"/>
+                          <w:color w:val="auto"/>
+                          <w:sz w:val="24"/>
+                        </w:rPr>
+                        <w:t xml:space="preserve">Obrázek </w:t>
+                      </w:r>
+                      <w:r>
+                        <w:rPr>
+                          <w:b w:val="0"/>
+                          <w:color w:val="auto"/>
+                          <w:sz w:val="24"/>
+                        </w:rPr>
+                        <w:t>9</w:t>
+                      </w:r>
+                      <w:r>
+                        <w:rPr>
+                          <w:b w:val="0"/>
+                          <w:color w:val="auto"/>
+                          <w:sz w:val="24"/>
+                        </w:rPr>
+                        <w:t>: Ukázka nesousedících bloků.</w:t>
+                      </w:r>
+                    </w:p>
+                  </w:txbxContent>
+                </v:textbox>
+              </v:shape>
+            </w:pict>
+          </mc:Fallback>
+        </mc:AlternateContent>
+      </w:r>
+      <w:r>
+        <w:rPr>
+          <w:noProof/>
+        </w:rPr>
+        <w:drawing>
+          <wp:anchor distT="0" distB="0" distL="114300" distR="114300" simplePos="0" relativeHeight="251682816" behindDoc="0" locked="0" layoutInCell="1" allowOverlap="1" wp14:anchorId="7CC616ED" wp14:editId="566A7796">
+            <wp:simplePos x="0" y="0"/>
+            <wp:positionH relativeFrom="column">
+              <wp:posOffset>1129665</wp:posOffset>
+            </wp:positionH>
+            <wp:positionV relativeFrom="paragraph">
+              <wp:posOffset>-5080</wp:posOffset>
+            </wp:positionV>
+            <wp:extent cx="3491865" cy="2618740"/>
+            <wp:effectExtent l="76200" t="76200" r="70485" b="67310"/>
+            <wp:wrapTopAndBottom/>
+            <wp:docPr id="13" name="Obrázek 13"/>
+            <wp:cNvGraphicFramePr>
+              <a:graphicFrameLocks xmlns:a="http://schemas.openxmlformats.org/drawingml/2006/main" noChangeAspect="1"/>
+            </wp:cNvGraphicFramePr>
+            <a:graphic xmlns:a="http://schemas.openxmlformats.org/drawingml/2006/main">
+              <a:graphicData uri="http://schemas.openxmlformats.org/drawingml/2006/picture">
+                <pic:pic xmlns:pic="http://schemas.openxmlformats.org/drawingml/2006/picture">
+                  <pic:nvPicPr>
+                    <pic:cNvPr id="0" name="Nesousedící bloky.png"/>
+                    <pic:cNvPicPr/>
+                  </pic:nvPicPr>
+                  <pic:blipFill>
+                    <a:blip r:embed="rId23">
+                      <a:extLst>
+                        <a:ext uri="{28A0092B-C50C-407E-A947-70E740481C1C}">
+                          <a14:useLocalDpi xmlns:a14="http://schemas.microsoft.com/office/drawing/2010/main" val="0"/>
+                        </a:ext>
+                      </a:extLst>
+                    </a:blip>
+                    <a:stretch>
+                      <a:fillRect/>
+                    </a:stretch>
+                  </pic:blipFill>
+                  <pic:spPr>
+                    <a:xfrm>
+                      <a:off x="0" y="0"/>
+                      <a:ext cx="3491865" cy="2618740"/>
+                    </a:xfrm>
+                    <a:prstGeom prst="rect">
+                      <a:avLst/>
+                    </a:prstGeom>
+                    <a:effectLst>
+                      <a:glow rad="63500">
+                        <a:schemeClr val="tx1">
+                          <a:alpha val="40000"/>
+                        </a:schemeClr>
+                      </a:glow>
+                    </a:effectLst>
+                  </pic:spPr>
+                </pic:pic>
+              </a:graphicData>
+            </a:graphic>
+            <wp14:sizeRelH relativeFrom="page">
+              <wp14:pctWidth>0</wp14:pctWidth>
+            </wp14:sizeRelH>
+            <wp14:sizeRelV relativeFrom="page">
+              <wp14:pctHeight>0</wp14:pctHeight>
+            </wp14:sizeRelV>
+          </wp:anchor>
+        </w:drawing>
+      </w:r>
     </w:p>
     <w:p>
       <w:pPr>
@@ -20315,6 +20453,204 @@
         <w:ind w:firstLine="360"/>
       </w:pPr>
       <w:r>
+        <w:rPr>
+          <w:noProof/>
+        </w:rPr>
+        <w:drawing>
+          <wp:anchor distT="0" distB="0" distL="114300" distR="114300" simplePos="0" relativeHeight="251685888" behindDoc="0" locked="0" layoutInCell="1" allowOverlap="1" wp14:anchorId="36B2A82E" wp14:editId="7EEAB4DD">
+            <wp:simplePos x="0" y="0"/>
+            <wp:positionH relativeFrom="column">
+              <wp:posOffset>1130300</wp:posOffset>
+            </wp:positionH>
+            <wp:positionV relativeFrom="paragraph">
+              <wp:posOffset>412750</wp:posOffset>
+            </wp:positionV>
+            <wp:extent cx="3491865" cy="2674620"/>
+            <wp:effectExtent l="76200" t="76200" r="70485" b="68580"/>
+            <wp:wrapTopAndBottom/>
+            <wp:docPr id="22" name="Obrázek 22"/>
+            <wp:cNvGraphicFramePr>
+              <a:graphicFrameLocks xmlns:a="http://schemas.openxmlformats.org/drawingml/2006/main" noChangeAspect="1"/>
+            </wp:cNvGraphicFramePr>
+            <a:graphic xmlns:a="http://schemas.openxmlformats.org/drawingml/2006/main">
+              <a:graphicData uri="http://schemas.openxmlformats.org/drawingml/2006/picture">
+                <pic:pic xmlns:pic="http://schemas.openxmlformats.org/drawingml/2006/picture">
+                  <pic:nvPicPr>
+                    <pic:cNvPr id="0" name="Nesousedící bloky - uvnitř blok.png"/>
+                    <pic:cNvPicPr/>
+                  </pic:nvPicPr>
+                  <pic:blipFill>
+                    <a:blip r:embed="rId24">
+                      <a:extLst>
+                        <a:ext uri="{28A0092B-C50C-407E-A947-70E740481C1C}">
+                          <a14:useLocalDpi xmlns:a14="http://schemas.microsoft.com/office/drawing/2010/main" val="0"/>
+                        </a:ext>
+                      </a:extLst>
+                    </a:blip>
+                    <a:stretch>
+                      <a:fillRect/>
+                    </a:stretch>
+                  </pic:blipFill>
+                  <pic:spPr>
+                    <a:xfrm>
+                      <a:off x="0" y="0"/>
+                      <a:ext cx="3491865" cy="2674620"/>
+                    </a:xfrm>
+                    <a:prstGeom prst="rect">
+                      <a:avLst/>
+                    </a:prstGeom>
+                    <a:effectLst>
+                      <a:glow rad="63500">
+                        <a:schemeClr val="tx1">
+                          <a:alpha val="40000"/>
+                        </a:schemeClr>
+                      </a:glow>
+                    </a:effectLst>
+                  </pic:spPr>
+                </pic:pic>
+              </a:graphicData>
+            </a:graphic>
+            <wp14:sizeRelH relativeFrom="page">
+              <wp14:pctWidth>0</wp14:pctWidth>
+            </wp14:sizeRelH>
+            <wp14:sizeRelV relativeFrom="page">
+              <wp14:pctHeight>0</wp14:pctHeight>
+            </wp14:sizeRelV>
+          </wp:anchor>
+        </w:drawing>
+      </w:r>
+    </w:p>
+    <w:p>
+      <w:pPr>
+        <w:spacing w:line="312" w:lineRule="auto"/>
+        <w:ind w:firstLine="360"/>
+      </w:pPr>
+      <w:r>
+        <w:rPr>
+          <w:noProof/>
+        </w:rPr>
+        <mc:AlternateContent>
+          <mc:Choice Requires="wps">
+            <w:drawing>
+              <wp:anchor distT="0" distB="0" distL="114300" distR="114300" simplePos="0" relativeHeight="251687936" behindDoc="0" locked="0" layoutInCell="1" allowOverlap="1" wp14:anchorId="16E71811" wp14:editId="3A930D75">
+                <wp:simplePos x="0" y="0"/>
+                <wp:positionH relativeFrom="column">
+                  <wp:posOffset>769620</wp:posOffset>
+                </wp:positionH>
+                <wp:positionV relativeFrom="paragraph">
+                  <wp:posOffset>3006009</wp:posOffset>
+                </wp:positionV>
+                <wp:extent cx="4201795" cy="635"/>
+                <wp:effectExtent l="0" t="0" r="8255" b="2540"/>
+                <wp:wrapNone/>
+                <wp:docPr id="23" name="Textové pole 23"/>
+                <wp:cNvGraphicFramePr/>
+                <a:graphic xmlns:a="http://schemas.openxmlformats.org/drawingml/2006/main">
+                  <a:graphicData uri="http://schemas.microsoft.com/office/word/2010/wordprocessingShape">
+                    <wps:wsp>
+                      <wps:cNvSpPr txBox="1"/>
+                      <wps:spPr>
+                        <a:xfrm>
+                          <a:off x="0" y="0"/>
+                          <a:ext cx="4201795" cy="635"/>
+                        </a:xfrm>
+                        <a:prstGeom prst="rect">
+                          <a:avLst/>
+                        </a:prstGeom>
+                        <a:solidFill>
+                          <a:prstClr val="white"/>
+                        </a:solidFill>
+                        <a:ln>
+                          <a:noFill/>
+                        </a:ln>
+                        <a:effectLst/>
+                      </wps:spPr>
+                      <wps:txbx>
+                        <w:txbxContent>
+                          <w:p>
+                            <w:pPr>
+                              <w:pStyle w:val="Titulek"/>
+                              <w:jc w:val="center"/>
+                              <w:rPr>
+                                <w:b w:val="0"/>
+                                <w:noProof/>
+                                <w:color w:val="auto"/>
+                                <w:sz w:val="36"/>
+                                <w:szCs w:val="24"/>
+                              </w:rPr>
+                            </w:pPr>
+                            <w:r>
+                              <w:rPr>
+                                <w:b w:val="0"/>
+                                <w:color w:val="auto"/>
+                                <w:sz w:val="24"/>
+                              </w:rPr>
+                              <w:t>Obrázek 10: Ukázka nesousedících bloků, mezi nimiž je jiný blok.</w:t>
+                            </w:r>
+                          </w:p>
+                        </w:txbxContent>
+                      </wps:txbx>
+                      <wps:bodyPr rot="0" spcFirstLastPara="0" vertOverflow="overflow" horzOverflow="overflow" vert="horz" wrap="square" lIns="0" tIns="0" rIns="0" bIns="0" numCol="1" spcCol="0" rtlCol="0" fromWordArt="0" anchor="t" anchorCtr="0" forceAA="0" compatLnSpc="1">
+                        <a:prstTxWarp prst="textNoShape">
+                          <a:avLst/>
+                        </a:prstTxWarp>
+                        <a:spAutoFit/>
+                      </wps:bodyPr>
+                    </wps:wsp>
+                  </a:graphicData>
+                </a:graphic>
+                <wp14:sizeRelH relativeFrom="margin">
+                  <wp14:pctWidth>0</wp14:pctWidth>
+                </wp14:sizeRelH>
+              </wp:anchor>
+            </w:drawing>
+          </mc:Choice>
+          <mc:Fallback>
+            <w:pict>
+              <v:shape id="Textové pole 23" o:spid="_x0000_s1032" type="#_x0000_t202" style="position:absolute;left:0;text-align:left;margin-left:60.6pt;margin-top:236.7pt;width:330.85pt;height:.05pt;z-index:251687936;visibility:visible;mso-wrap-style:square;mso-width-percent:0;mso-wrap-distance-left:9pt;mso-wrap-distance-top:0;mso-wrap-distance-right:9pt;mso-wrap-distance-bottom:0;mso-position-horizontal:absolute;mso-position-horizontal-relative:text;mso-position-vertical:absolute;mso-position-vertical-relative:text;mso-width-percent:0;mso-width-relative:margin;v-text-anchor:top" o:gfxdata="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" stroked="f">
+                <v:textbox style="mso-fit-shape-to-text:t" inset="0,0,0,0">
+                  <w:txbxContent>
+                    <w:p>
+                      <w:pPr>
+                        <w:pStyle w:val="Titulek"/>
+                        <w:jc w:val="center"/>
+                        <w:rPr>
+                          <w:b w:val="0"/>
+                          <w:noProof/>
+                          <w:color w:val="auto"/>
+                          <w:sz w:val="36"/>
+                          <w:szCs w:val="24"/>
+                        </w:rPr>
+                      </w:pPr>
+                      <w:r>
+                        <w:rPr>
+                          <w:b w:val="0"/>
+                          <w:color w:val="auto"/>
+                          <w:sz w:val="24"/>
+                        </w:rPr>
+                        <w:t>Obrázek 10: Ukázka nesousedících bloků, mezi nimiž je jiný blok.</w:t>
+                      </w:r>
+                    </w:p>
+                  </w:txbxContent>
+                </v:textbox>
+              </v:shape>
+            </w:pict>
+          </mc:Fallback>
+        </mc:AlternateContent>
+      </w:r>
+    </w:p>
+    <w:p>
+      <w:pPr>
+        <w:spacing w:line="312" w:lineRule="auto"/>
+        <w:ind w:firstLine="360"/>
+      </w:pPr>
+    </w:p>
+    <w:p>
+      <w:pPr>
+        <w:spacing w:line="312" w:lineRule="auto"/>
+        <w:ind w:firstLine="360"/>
+      </w:pPr>
+      <w:r>
         <w:tab/>
       </w:r>
       <w:r>
@@ -20324,31 +20660,34 @@
         <w:t xml:space="preserve">Musíme porovnat jak souřadnice pro vertikální sousednost, tak i pro horizontální. </w:t>
       </w:r>
       <w:r>
-        <w:t>Z již zmíněného obrázku</w:t>
+        <w:t>Na obráz</w:t>
+      </w:r>
+      <w:r>
+        <w:t>cích 1</w:t>
+      </w:r>
+      <w:r>
+        <w:t>1</w:t>
+      </w:r>
+      <w:r>
+        <w:t xml:space="preserve">. A </w:t>
+      </w:r>
+      <w:r>
+        <w:t>12</w:t>
+      </w:r>
+      <w:r>
+        <w:t xml:space="preserve">. </w:t>
+      </w:r>
+      <w:r>
+        <w:t xml:space="preserve">je vidět, za pomocí šipek, </w:t>
+      </w:r>
+      <w:r>
+        <w:t>které souřadnice daných bloků se porovnávají.</w:t>
       </w:r>
       <w:r>
         <w:t xml:space="preserve"> </w:t>
       </w:r>
       <w:r>
-        <w:rPr>
-          <w:color w:val="FF0000"/>
-        </w:rPr>
-        <w:t>ODKAZ</w:t>
-      </w:r>
-      <w:r>
-        <w:rPr>
-          <w:color w:val="FF0000"/>
-        </w:rPr>
-        <w:t xml:space="preserve"> </w:t>
-      </w:r>
-      <w:r>
-        <w:t xml:space="preserve">je vidět, za pomocí šipek, </w:t>
-      </w:r>
-      <w:r>
-        <w:t>které souřadnice daných bloků se porovnávají.</w:t>
-      </w:r>
-      <w:r>
-        <w:t xml:space="preserve"> </w:t>
+        <w:t xml:space="preserve">A taktéž, která z nich musí být větší nebo menší, aby byly dva bloky nesousedící. </w:t>
       </w:r>
     </w:p>
     <w:p>
@@ -20361,7 +20700,757 @@
         <w:t xml:space="preserve">Pokud se mezi dvěma porovnávanými bloky nachází jiný blok, jsou tyto bloky nesousedící. </w:t>
       </w:r>
       <w:r>
-        <w:t xml:space="preserve">Implementačně jsme to vyřešili za pomocí obdélníků. Ten je vytvořen jako oblast mezi porovnávanými bloky. Pokud se nachází v tomto obdélníku jiný blok, znamená to tedy již zmíněnou situaci a bloky jsou určeny jako nesousedící. Celou tuto situaci můžeme vidět na obrázku </w:t>
+        <w:t>Implementačně jsme to vyřešili za pomocí obdélník</w:t>
+      </w:r>
+      <w:r>
+        <w:t>u</w:t>
+      </w:r>
+      <w:r>
+        <w:t xml:space="preserve">. Ten je vytvořen jako oblast mezi porovnávanými bloky. Pokud se nachází v tomto obdélníku jiný blok, znamená to tedy již zmíněnou situaci a bloky jsou určeny jako nesousedící. Celou tuto </w:t>
+      </w:r>
+      <w:r>
+        <w:t>situaci můžeme vidět na obrázku č. 13</w:t>
+      </w:r>
+      <w:r>
+        <w:t>.</w:t>
+      </w:r>
+      <w:r>
+        <w:t xml:space="preserve"> </w:t>
+      </w:r>
+      <w:r>
+        <w:t>Vyšrafovaný obdélník je nákres pomocného obdélníku a červeně vyšrafovaný obdélník je nalezený blok mezi dvěma danými bloky.</w:t>
+      </w:r>
+    </w:p>
+    <w:p>
+      <w:pPr>
+        <w:keepNext/>
+        <w:spacing w:line="312" w:lineRule="auto"/>
+        <w:ind w:firstLine="360"/>
+      </w:pPr>
+      <w:r>
+        <w:rPr>
+          <w:noProof/>
+        </w:rPr>
+        <w:lastRenderedPageBreak/>
+        <w:drawing>
+          <wp:anchor distT="0" distB="0" distL="114300" distR="114300" simplePos="0" relativeHeight="251689984" behindDoc="0" locked="0" layoutInCell="1" allowOverlap="1" wp14:anchorId="0679B24C" wp14:editId="05B9D22C">
+            <wp:simplePos x="0" y="0"/>
+            <wp:positionH relativeFrom="column">
+              <wp:posOffset>147320</wp:posOffset>
+            </wp:positionH>
+            <wp:positionV relativeFrom="paragraph">
+              <wp:posOffset>4427855</wp:posOffset>
+            </wp:positionV>
+            <wp:extent cx="5369560" cy="4026535"/>
+            <wp:effectExtent l="76200" t="76200" r="78740" b="69215"/>
+            <wp:wrapTopAndBottom/>
+            <wp:docPr id="25" name="Obrázek 25"/>
+            <wp:cNvGraphicFramePr>
+              <a:graphicFrameLocks xmlns:a="http://schemas.openxmlformats.org/drawingml/2006/main" noChangeAspect="1"/>
+            </wp:cNvGraphicFramePr>
+            <a:graphic xmlns:a="http://schemas.openxmlformats.org/drawingml/2006/main">
+              <a:graphicData uri="http://schemas.openxmlformats.org/drawingml/2006/picture">
+                <pic:pic xmlns:pic="http://schemas.openxmlformats.org/drawingml/2006/picture">
+                  <pic:nvPicPr>
+                    <pic:cNvPr id="0" name="Nesousedící zprava.png"/>
+                    <pic:cNvPicPr/>
+                  </pic:nvPicPr>
+                  <pic:blipFill>
+                    <a:blip r:embed="rId25">
+                      <a:extLst>
+                        <a:ext uri="{28A0092B-C50C-407E-A947-70E740481C1C}">
+                          <a14:useLocalDpi xmlns:a14="http://schemas.microsoft.com/office/drawing/2010/main" val="0"/>
+                        </a:ext>
+                      </a:extLst>
+                    </a:blip>
+                    <a:stretch>
+                      <a:fillRect/>
+                    </a:stretch>
+                  </pic:blipFill>
+                  <pic:spPr>
+                    <a:xfrm>
+                      <a:off x="0" y="0"/>
+                      <a:ext cx="5369560" cy="4026535"/>
+                    </a:xfrm>
+                    <a:prstGeom prst="rect">
+                      <a:avLst/>
+                    </a:prstGeom>
+                    <a:effectLst>
+                      <a:glow rad="63500">
+                        <a:schemeClr val="tx1">
+                          <a:alpha val="40000"/>
+                        </a:schemeClr>
+                      </a:glow>
+                    </a:effectLst>
+                  </pic:spPr>
+                </pic:pic>
+              </a:graphicData>
+            </a:graphic>
+            <wp14:sizeRelH relativeFrom="page">
+              <wp14:pctWidth>0</wp14:pctWidth>
+            </wp14:sizeRelH>
+            <wp14:sizeRelV relativeFrom="page">
+              <wp14:pctHeight>0</wp14:pctHeight>
+            </wp14:sizeRelV>
+          </wp:anchor>
+        </w:drawing>
+      </w:r>
+      <w:r>
+        <w:rPr>
+          <w:noProof/>
+        </w:rPr>
+        <w:drawing>
+          <wp:anchor distT="0" distB="0" distL="114300" distR="114300" simplePos="0" relativeHeight="251688960" behindDoc="0" locked="0" layoutInCell="1" allowOverlap="1" wp14:anchorId="44C09D2E" wp14:editId="2C5AB438">
+            <wp:simplePos x="0" y="0"/>
+            <wp:positionH relativeFrom="column">
+              <wp:posOffset>147320</wp:posOffset>
+            </wp:positionH>
+            <wp:positionV relativeFrom="paragraph">
+              <wp:posOffset>-346075</wp:posOffset>
+            </wp:positionV>
+            <wp:extent cx="5369560" cy="4026535"/>
+            <wp:effectExtent l="76200" t="76200" r="78740" b="69215"/>
+            <wp:wrapTopAndBottom/>
+            <wp:docPr id="24" name="Obrázek 24"/>
+            <wp:cNvGraphicFramePr>
+              <a:graphicFrameLocks xmlns:a="http://schemas.openxmlformats.org/drawingml/2006/main" noChangeAspect="1"/>
+            </wp:cNvGraphicFramePr>
+            <a:graphic xmlns:a="http://schemas.openxmlformats.org/drawingml/2006/main">
+              <a:graphicData uri="http://schemas.openxmlformats.org/drawingml/2006/picture">
+                <pic:pic xmlns:pic="http://schemas.openxmlformats.org/drawingml/2006/picture">
+                  <pic:nvPicPr>
+                    <pic:cNvPr id="0" name="Nesousedící zleva.png"/>
+                    <pic:cNvPicPr/>
+                  </pic:nvPicPr>
+                  <pic:blipFill>
+                    <a:blip r:embed="rId26">
+                      <a:extLst>
+                        <a:ext uri="{28A0092B-C50C-407E-A947-70E740481C1C}">
+                          <a14:useLocalDpi xmlns:a14="http://schemas.microsoft.com/office/drawing/2010/main" val="0"/>
+                        </a:ext>
+                      </a:extLst>
+                    </a:blip>
+                    <a:stretch>
+                      <a:fillRect/>
+                    </a:stretch>
+                  </pic:blipFill>
+                  <pic:spPr>
+                    <a:xfrm>
+                      <a:off x="0" y="0"/>
+                      <a:ext cx="5369560" cy="4026535"/>
+                    </a:xfrm>
+                    <a:prstGeom prst="rect">
+                      <a:avLst/>
+                    </a:prstGeom>
+                    <a:effectLst>
+                      <a:glow rad="63500">
+                        <a:schemeClr val="tx1">
+                          <a:alpha val="40000"/>
+                        </a:schemeClr>
+                      </a:glow>
+                    </a:effectLst>
+                  </pic:spPr>
+                </pic:pic>
+              </a:graphicData>
+            </a:graphic>
+            <wp14:sizeRelH relativeFrom="page">
+              <wp14:pctWidth>0</wp14:pctWidth>
+            </wp14:sizeRelH>
+            <wp14:sizeRelV relativeFrom="page">
+              <wp14:pctHeight>0</wp14:pctHeight>
+            </wp14:sizeRelV>
+          </wp:anchor>
+        </w:drawing>
+      </w:r>
+    </w:p>
+    <w:p>
+      <w:pPr>
+        <w:pStyle w:val="Titulek"/>
+        <w:jc w:val="center"/>
+        <w:rPr>
+          <w:b w:val="0"/>
+          <w:color w:val="auto"/>
+          <w:sz w:val="24"/>
+        </w:rPr>
+      </w:pPr>
+      <w:r>
+        <w:rPr>
+          <w:b w:val="0"/>
+          <w:color w:val="auto"/>
+          <w:sz w:val="24"/>
+        </w:rPr>
+        <w:t>Obrázek 1</w:t>
+      </w:r>
+      <w:r>
+        <w:rPr>
+          <w:b w:val="0"/>
+          <w:color w:val="auto"/>
+          <w:sz w:val="24"/>
+        </w:rPr>
+        <w:t>1</w:t>
+      </w:r>
+      <w:r>
+        <w:rPr>
+          <w:b w:val="0"/>
+          <w:color w:val="auto"/>
+          <w:sz w:val="24"/>
+        </w:rPr>
+        <w:t>:</w:t>
+      </w:r>
+      <w:r>
+        <w:rPr>
+          <w:b w:val="0"/>
+          <w:color w:val="auto"/>
+          <w:sz w:val="24"/>
+        </w:rPr>
+        <w:t xml:space="preserve"> Ukázka nesousedících bloků. Blok 2 se nachází vlevo a </w:t>
+      </w:r>
+      <w:r>
+        <w:rPr>
+          <w:b w:val="0"/>
+          <w:color w:val="auto"/>
+          <w:sz w:val="24"/>
+        </w:rPr>
+        <w:t>b</w:t>
+      </w:r>
+      <w:r>
+        <w:rPr>
+          <w:b w:val="0"/>
+          <w:color w:val="auto"/>
+          <w:sz w:val="24"/>
+        </w:rPr>
+        <w:t>lok 1 vpravo.</w:t>
+      </w:r>
+    </w:p>
+    <w:p>
+      <w:r>
+        <w:rPr>
+          <w:noProof/>
+        </w:rPr>
+        <mc:AlternateContent>
+          <mc:Choice Requires="wps">
+            <w:drawing>
+              <wp:anchor distT="0" distB="0" distL="114300" distR="114300" simplePos="0" relativeHeight="251692032" behindDoc="0" locked="0" layoutInCell="1" allowOverlap="1" wp14:anchorId="7436D6B0" wp14:editId="76D70EB4">
+                <wp:simplePos x="0" y="0"/>
+                <wp:positionH relativeFrom="column">
+                  <wp:posOffset>147320</wp:posOffset>
+                </wp:positionH>
+                <wp:positionV relativeFrom="paragraph">
+                  <wp:posOffset>4309110</wp:posOffset>
+                </wp:positionV>
+                <wp:extent cx="5369560" cy="635"/>
+                <wp:effectExtent l="0" t="0" r="2540" b="2540"/>
+                <wp:wrapNone/>
+                <wp:docPr id="26" name="Textové pole 26"/>
+                <wp:cNvGraphicFramePr/>
+                <a:graphic xmlns:a="http://schemas.openxmlformats.org/drawingml/2006/main">
+                  <a:graphicData uri="http://schemas.microsoft.com/office/word/2010/wordprocessingShape">
+                    <wps:wsp>
+                      <wps:cNvSpPr txBox="1"/>
+                      <wps:spPr>
+                        <a:xfrm>
+                          <a:off x="0" y="0"/>
+                          <a:ext cx="5369560" cy="635"/>
+                        </a:xfrm>
+                        <a:prstGeom prst="rect">
+                          <a:avLst/>
+                        </a:prstGeom>
+                        <a:solidFill>
+                          <a:prstClr val="white"/>
+                        </a:solidFill>
+                        <a:ln>
+                          <a:noFill/>
+                        </a:ln>
+                        <a:effectLst/>
+                      </wps:spPr>
+                      <wps:txbx>
+                        <w:txbxContent>
+                          <w:p>
+                            <w:pPr>
+                              <w:pStyle w:val="Titulek"/>
+                              <w:jc w:val="center"/>
+                              <w:rPr>
+                                <w:b w:val="0"/>
+                                <w:noProof/>
+                                <w:color w:val="auto"/>
+                                <w:sz w:val="36"/>
+                                <w:szCs w:val="24"/>
+                              </w:rPr>
+                            </w:pPr>
+                            <w:r>
+                              <w:rPr>
+                                <w:b w:val="0"/>
+                                <w:color w:val="auto"/>
+                                <w:sz w:val="24"/>
+                              </w:rPr>
+                              <w:t xml:space="preserve">Obrázek </w:t>
+                            </w:r>
+                            <w:r>
+                              <w:rPr>
+                                <w:b w:val="0"/>
+                                <w:color w:val="auto"/>
+                                <w:sz w:val="24"/>
+                              </w:rPr>
+                              <w:t>12: Ukáz</w:t>
+                            </w:r>
+                            <w:r>
+                              <w:rPr>
+                                <w:b w:val="0"/>
+                                <w:color w:val="auto"/>
+                                <w:sz w:val="24"/>
+                              </w:rPr>
+                              <w:t>ka nesousedících bloků. Blok 2 se nachází</w:t>
+                            </w:r>
+                            <w:r>
+                              <w:rPr>
+                                <w:b w:val="0"/>
+                                <w:color w:val="auto"/>
+                                <w:sz w:val="24"/>
+                              </w:rPr>
+                              <w:t xml:space="preserve"> </w:t>
+                            </w:r>
+                            <w:r>
+                              <w:rPr>
+                                <w:b w:val="0"/>
+                                <w:color w:val="auto"/>
+                                <w:sz w:val="24"/>
+                              </w:rPr>
+                              <w:t>vpravo</w:t>
+                            </w:r>
+                            <w:r>
+                              <w:rPr>
+                                <w:b w:val="0"/>
+                                <w:color w:val="auto"/>
+                                <w:sz w:val="24"/>
+                              </w:rPr>
+                              <w:t xml:space="preserve"> a blok </w:t>
+                            </w:r>
+                            <w:r>
+                              <w:rPr>
+                                <w:b w:val="0"/>
+                                <w:color w:val="auto"/>
+                                <w:sz w:val="24"/>
+                              </w:rPr>
+                              <w:t>vlevo</w:t>
+                            </w:r>
+                            <w:r>
+                              <w:rPr>
+                                <w:b w:val="0"/>
+                                <w:color w:val="auto"/>
+                                <w:sz w:val="24"/>
+                              </w:rPr>
+                              <w:t>.</w:t>
+                            </w:r>
+                          </w:p>
+                        </w:txbxContent>
+                      </wps:txbx>
+                      <wps:bodyPr rot="0" spcFirstLastPara="0" vertOverflow="overflow" horzOverflow="overflow" vert="horz" wrap="square" lIns="0" tIns="0" rIns="0" bIns="0" numCol="1" spcCol="0" rtlCol="0" fromWordArt="0" anchor="t" anchorCtr="0" forceAA="0" compatLnSpc="1">
+                        <a:prstTxWarp prst="textNoShape">
+                          <a:avLst/>
+                        </a:prstTxWarp>
+                        <a:spAutoFit/>
+                      </wps:bodyPr>
+                    </wps:wsp>
+                  </a:graphicData>
+                </a:graphic>
+              </wp:anchor>
+            </w:drawing>
+          </mc:Choice>
+          <mc:Fallback>
+            <w:pict>
+              <v:shape id="Textové pole 26" o:spid="_x0000_s1033" type="#_x0000_t202" style="position:absolute;left:0;text-align:left;margin-left:11.6pt;margin-top:339.3pt;width:422.8pt;height:.05pt;z-index:251692032;visibility:visible;mso-wrap-style:square;mso-wrap-distance-left:9pt;mso-wrap-distance-top:0;mso-wrap-distance-right:9pt;mso-wrap-distance-bottom:0;mso-position-horizontal:absolute;mso-position-horizontal-relative:text;mso-position-vertical:absolute;mso-position-vertical-relative:text;v-text-anchor:top" o:gfxdata="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" stroked="f">
+                <v:textbox style="mso-fit-shape-to-text:t" inset="0,0,0,0">
+                  <w:txbxContent>
+                    <w:p>
+                      <w:pPr>
+                        <w:pStyle w:val="Titulek"/>
+                        <w:jc w:val="center"/>
+                        <w:rPr>
+                          <w:b w:val="0"/>
+                          <w:noProof/>
+                          <w:color w:val="auto"/>
+                          <w:sz w:val="36"/>
+                          <w:szCs w:val="24"/>
+                        </w:rPr>
+                      </w:pPr>
+                      <w:r>
+                        <w:rPr>
+                          <w:b w:val="0"/>
+                          <w:color w:val="auto"/>
+                          <w:sz w:val="24"/>
+                        </w:rPr>
+                        <w:t xml:space="preserve">Obrázek </w:t>
+                      </w:r>
+                      <w:r>
+                        <w:rPr>
+                          <w:b w:val="0"/>
+                          <w:color w:val="auto"/>
+                          <w:sz w:val="24"/>
+                        </w:rPr>
+                        <w:t>12: Ukáz</w:t>
+                      </w:r>
+                      <w:r>
+                        <w:rPr>
+                          <w:b w:val="0"/>
+                          <w:color w:val="auto"/>
+                          <w:sz w:val="24"/>
+                        </w:rPr>
+                        <w:t>ka nesousedících bloků. Blok 2 se nachází</w:t>
+                      </w:r>
+                      <w:r>
+                        <w:rPr>
+                          <w:b w:val="0"/>
+                          <w:color w:val="auto"/>
+                          <w:sz w:val="24"/>
+                        </w:rPr>
+                        <w:t xml:space="preserve"> </w:t>
+                      </w:r>
+                      <w:r>
+                        <w:rPr>
+                          <w:b w:val="0"/>
+                          <w:color w:val="auto"/>
+                          <w:sz w:val="24"/>
+                        </w:rPr>
+                        <w:t>vpravo</w:t>
+                      </w:r>
+                      <w:r>
+                        <w:rPr>
+                          <w:b w:val="0"/>
+                          <w:color w:val="auto"/>
+                          <w:sz w:val="24"/>
+                        </w:rPr>
+                        <w:t xml:space="preserve"> a blok </w:t>
+                      </w:r>
+                      <w:r>
+                        <w:rPr>
+                          <w:b w:val="0"/>
+                          <w:color w:val="auto"/>
+                          <w:sz w:val="24"/>
+                        </w:rPr>
+                        <w:t>vlevo</w:t>
+                      </w:r>
+                      <w:r>
+                        <w:rPr>
+                          <w:b w:val="0"/>
+                          <w:color w:val="auto"/>
+                          <w:sz w:val="24"/>
+                        </w:rPr>
+                        <w:t>.</w:t>
+                      </w:r>
+                    </w:p>
+                  </w:txbxContent>
+                </v:textbox>
+              </v:shape>
+            </w:pict>
+          </mc:Fallback>
+        </mc:AlternateContent>
+      </w:r>
+      <w:bookmarkStart w:id="45" w:name="_Toc447797170"/>
+    </w:p>
+    <w:p>
+      <w:pPr>
+        <w:pStyle w:val="Nadpis3"/>
+        <w:numPr>
+          <w:ilvl w:val="0"/>
+          <w:numId w:val="0"/>
+        </w:numPr>
+        <w:ind w:left="1134" w:hanging="1134"/>
+      </w:pPr>
+      <w:r>
+        <w:rPr>
+          <w:noProof/>
+        </w:rPr>
+        <w:lastRenderedPageBreak/>
+        <mc:AlternateContent>
+          <mc:Choice Requires="wps">
+            <w:drawing>
+              <wp:anchor distT="0" distB="0" distL="114300" distR="114300" simplePos="0" relativeHeight="251695104" behindDoc="0" locked="0" layoutInCell="1" allowOverlap="1" wp14:anchorId="13CC6920" wp14:editId="23E9BF3A">
+                <wp:simplePos x="0" y="0"/>
+                <wp:positionH relativeFrom="column">
+                  <wp:posOffset>-76200</wp:posOffset>
+                </wp:positionH>
+                <wp:positionV relativeFrom="paragraph">
+                  <wp:posOffset>4075173</wp:posOffset>
+                </wp:positionV>
+                <wp:extent cx="5715000" cy="635"/>
+                <wp:effectExtent l="0" t="0" r="0" b="2540"/>
+                <wp:wrapNone/>
+                <wp:docPr id="28" name="Textové pole 28"/>
+                <wp:cNvGraphicFramePr/>
+                <a:graphic xmlns:a="http://schemas.openxmlformats.org/drawingml/2006/main">
+                  <a:graphicData uri="http://schemas.microsoft.com/office/word/2010/wordprocessingShape">
+                    <wps:wsp>
+                      <wps:cNvSpPr txBox="1"/>
+                      <wps:spPr>
+                        <a:xfrm>
+                          <a:off x="0" y="0"/>
+                          <a:ext cx="5715000" cy="635"/>
+                        </a:xfrm>
+                        <a:prstGeom prst="rect">
+                          <a:avLst/>
+                        </a:prstGeom>
+                        <a:solidFill>
+                          <a:prstClr val="white"/>
+                        </a:solidFill>
+                        <a:ln>
+                          <a:noFill/>
+                        </a:ln>
+                        <a:effectLst/>
+                      </wps:spPr>
+                      <wps:txbx>
+                        <w:txbxContent>
+                          <w:p>
+                            <w:pPr>
+                              <w:pStyle w:val="Titulek"/>
+                              <w:jc w:val="center"/>
+                              <w:rPr>
+                                <w:rFonts w:cs="Arial"/>
+                                <w:b w:val="0"/>
+                                <w:noProof/>
+                                <w:color w:val="auto"/>
+                                <w:sz w:val="44"/>
+                                <w:szCs w:val="26"/>
+                              </w:rPr>
+                            </w:pPr>
+                            <w:r>
+                              <w:rPr>
+                                <w:b w:val="0"/>
+                                <w:color w:val="auto"/>
+                                <w:sz w:val="24"/>
+                              </w:rPr>
+                              <w:t xml:space="preserve">Obrázek </w:t>
+                            </w:r>
+                            <w:r>
+                              <w:rPr>
+                                <w:b w:val="0"/>
+                                <w:color w:val="auto"/>
+                                <w:sz w:val="24"/>
+                              </w:rPr>
+                              <w:t>13</w:t>
+                            </w:r>
+                            <w:r>
+                              <w:rPr>
+                                <w:b w:val="0"/>
+                                <w:color w:val="auto"/>
+                                <w:sz w:val="24"/>
+                              </w:rPr>
+                              <w:t>:</w:t>
+                            </w:r>
+                            <w:r>
+                              <w:rPr>
+                                <w:b w:val="0"/>
+                                <w:color w:val="auto"/>
+                                <w:sz w:val="24"/>
+                              </w:rPr>
+                              <w:t xml:space="preserve"> Ukázka hledání bloku mezi danými dvěma bloky. </w:t>
+                            </w:r>
+                          </w:p>
+                        </w:txbxContent>
+                      </wps:txbx>
+                      <wps:bodyPr rot="0" spcFirstLastPara="0" vertOverflow="overflow" horzOverflow="overflow" vert="horz" wrap="square" lIns="0" tIns="0" rIns="0" bIns="0" numCol="1" spcCol="0" rtlCol="0" fromWordArt="0" anchor="t" anchorCtr="0" forceAA="0" compatLnSpc="1">
+                        <a:prstTxWarp prst="textNoShape">
+                          <a:avLst/>
+                        </a:prstTxWarp>
+                        <a:spAutoFit/>
+                      </wps:bodyPr>
+                    </wps:wsp>
+                  </a:graphicData>
+                </a:graphic>
+              </wp:anchor>
+            </w:drawing>
+          </mc:Choice>
+          <mc:Fallback>
+            <w:pict>
+              <v:shape id="Textové pole 28" o:spid="_x0000_s1034" type="#_x0000_t202" style="position:absolute;left:0;text-align:left;margin-left:-6pt;margin-top:320.9pt;width:450pt;height:.05pt;z-index:251695104;visibility:visible;mso-wrap-style:square;mso-wrap-distance-left:9pt;mso-wrap-distance-top:0;mso-wrap-distance-right:9pt;mso-wrap-distance-bottom:0;mso-position-horizontal:absolute;mso-position-horizontal-relative:text;mso-position-vertical:absolute;mso-position-vertical-relative:text;v-text-anchor:top" o:gfxdata="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" stroked="f">
+                <v:textbox style="mso-fit-shape-to-text:t" inset="0,0,0,0">
+                  <w:txbxContent>
+                    <w:p>
+                      <w:pPr>
+                        <w:pStyle w:val="Titulek"/>
+                        <w:jc w:val="center"/>
+                        <w:rPr>
+                          <w:rFonts w:cs="Arial"/>
+                          <w:b w:val="0"/>
+                          <w:noProof/>
+                          <w:color w:val="auto"/>
+                          <w:sz w:val="44"/>
+                          <w:szCs w:val="26"/>
+                        </w:rPr>
+                      </w:pPr>
+                      <w:r>
+                        <w:rPr>
+                          <w:b w:val="0"/>
+                          <w:color w:val="auto"/>
+                          <w:sz w:val="24"/>
+                        </w:rPr>
+                        <w:t xml:space="preserve">Obrázek </w:t>
+                      </w:r>
+                      <w:r>
+                        <w:rPr>
+                          <w:b w:val="0"/>
+                          <w:color w:val="auto"/>
+                          <w:sz w:val="24"/>
+                        </w:rPr>
+                        <w:t>13</w:t>
+                      </w:r>
+                      <w:r>
+                        <w:rPr>
+                          <w:b w:val="0"/>
+                          <w:color w:val="auto"/>
+                          <w:sz w:val="24"/>
+                        </w:rPr>
+                        <w:t>:</w:t>
+                      </w:r>
+                      <w:r>
+                        <w:rPr>
+                          <w:b w:val="0"/>
+                          <w:color w:val="auto"/>
+                          <w:sz w:val="24"/>
+                        </w:rPr>
+                        <w:t xml:space="preserve"> Ukázka hledání bloku mezi danými dvěma bloky. </w:t>
+                      </w:r>
+                    </w:p>
+                  </w:txbxContent>
+                </v:textbox>
+              </v:shape>
+            </w:pict>
+          </mc:Fallback>
+        </mc:AlternateContent>
+      </w:r>
+      <w:r>
+        <w:rPr>
+          <w:noProof/>
+        </w:rPr>
+        <w:drawing>
+          <wp:anchor distT="0" distB="0" distL="114300" distR="114300" simplePos="0" relativeHeight="251693056" behindDoc="0" locked="0" layoutInCell="1" allowOverlap="1">
+            <wp:simplePos x="0" y="0"/>
+            <wp:positionH relativeFrom="column">
+              <wp:posOffset>-76200</wp:posOffset>
+            </wp:positionH>
+            <wp:positionV relativeFrom="paragraph">
+              <wp:posOffset>-316865</wp:posOffset>
+            </wp:positionV>
+            <wp:extent cx="5715000" cy="4286250"/>
+            <wp:effectExtent l="76200" t="76200" r="76200" b="76200"/>
+            <wp:wrapTopAndBottom/>
+            <wp:docPr id="27" name="Obrázek 27"/>
+            <wp:cNvGraphicFramePr>
+              <a:graphicFrameLocks xmlns:a="http://schemas.openxmlformats.org/drawingml/2006/main" noChangeAspect="1"/>
+            </wp:cNvGraphicFramePr>
+            <a:graphic xmlns:a="http://schemas.openxmlformats.org/drawingml/2006/main">
+              <a:graphicData uri="http://schemas.openxmlformats.org/drawingml/2006/picture">
+                <pic:pic xmlns:pic="http://schemas.openxmlformats.org/drawingml/2006/picture">
+                  <pic:nvPicPr>
+                    <pic:cNvPr id="0" name="Blok uvnitř.png"/>
+                    <pic:cNvPicPr/>
+                  </pic:nvPicPr>
+                  <pic:blipFill>
+                    <a:blip r:embed="rId27">
+                      <a:extLst>
+                        <a:ext uri="{28A0092B-C50C-407E-A947-70E740481C1C}">
+                          <a14:useLocalDpi xmlns:a14="http://schemas.microsoft.com/office/drawing/2010/main" val="0"/>
+                        </a:ext>
+                      </a:extLst>
+                    </a:blip>
+                    <a:stretch>
+                      <a:fillRect/>
+                    </a:stretch>
+                  </pic:blipFill>
+                  <pic:spPr>
+                    <a:xfrm>
+                      <a:off x="0" y="0"/>
+                      <a:ext cx="5715000" cy="4286250"/>
+                    </a:xfrm>
+                    <a:prstGeom prst="rect">
+                      <a:avLst/>
+                    </a:prstGeom>
+                    <a:effectLst>
+                      <a:glow rad="63500">
+                        <a:schemeClr val="tx1">
+                          <a:alpha val="40000"/>
+                        </a:schemeClr>
+                      </a:glow>
+                    </a:effectLst>
+                  </pic:spPr>
+                </pic:pic>
+              </a:graphicData>
+            </a:graphic>
+            <wp14:sizeRelH relativeFrom="page">
+              <wp14:pctWidth>0</wp14:pctWidth>
+            </wp14:sizeRelH>
+            <wp14:sizeRelV relativeFrom="page">
+              <wp14:pctHeight>0</wp14:pctHeight>
+            </wp14:sizeRelV>
+          </wp:anchor>
+        </w:drawing>
+      </w:r>
+    </w:p>
+    <w:p>
+      <w:pPr>
+        <w:pStyle w:val="Nadpis3"/>
+      </w:pPr>
+      <w:r>
+        <w:t>Sousedící bloky</w:t>
+      </w:r>
+      <w:bookmarkStart w:id="46" w:name="_GoBack"/>
+      <w:bookmarkEnd w:id="45"/>
+      <w:bookmarkEnd w:id="46"/>
+    </w:p>
+    <w:p>
+      <w:pPr>
+        <w:spacing w:line="312" w:lineRule="auto"/>
+      </w:pPr>
+      <w:r>
+        <w:t xml:space="preserve">Pokud jsou dva bloky sousedící, což můžeme určit z toho, že nejsou nesousedící, tak musíme zajistit informaci o tom, jak spolu navzájem sousedí. </w:t>
+      </w:r>
+      <w:r>
+        <w:t xml:space="preserve">Z toho vyplývá, že mohou </w:t>
+      </w:r>
+      <w:r>
+        <w:t>sousedit</w:t>
+      </w:r>
+      <w:r>
+        <w:t xml:space="preserve"> buďto vertikálně nebo horizontálně.</w:t>
+      </w:r>
+    </w:p>
+    <w:p>
+      <w:pPr>
+        <w:pStyle w:val="Nadpis4"/>
+      </w:pPr>
+      <w:r>
+        <w:t xml:space="preserve">Horizontální sousednost </w:t>
+      </w:r>
+    </w:p>
+    <w:p>
+      <w:pPr>
+        <w:pStyle w:val="Odstavecprvn"/>
+        <w:spacing w:line="312" w:lineRule="auto"/>
+      </w:pPr>
+      <w:r>
+        <w:t xml:space="preserve">Horizontálně sousedící bloky </w:t>
+      </w:r>
+      <w:r>
+        <w:t xml:space="preserve">jsou uspořádány vedle sebe. Při horizontálně sousedících blocích používáme vzorec č. 1. </w:t>
+      </w:r>
+      <w:r>
+        <w:t xml:space="preserve">Problém, který musíme vyřešit, se nachází při výpočtu hodnoty </w:t>
+      </w:r>
+      <w:proofErr w:type="spellStart"/>
+      <w:r>
+        <w:rPr>
+          <w:i/>
+        </w:rPr>
+        <w:t>SeamLength</w:t>
+      </w:r>
+      <w:proofErr w:type="spellEnd"/>
+      <w:r>
+        <w:t xml:space="preserve">. </w:t>
+      </w:r>
+      <w:r>
+        <w:t xml:space="preserve">Při výpočtu této hodnoty, která udává délku překrytí bloků, musíme vzít v potaz vzájemnou polohu daných dvou bloků. </w:t>
+      </w:r>
+      <w:r>
+        <w:t xml:space="preserve">Všechny možné způsoby, jak mohou být dva bloky vzájemně horizontálně uspořádány, můžeme vidět na následujících obrázcích </w:t>
       </w:r>
       <w:r>
         <w:rPr>
@@ -20375,97 +21464,126 @@
     </w:p>
     <w:p>
       <w:pPr>
-        <w:pStyle w:val="Nadpis3"/>
-      </w:pPr>
-      <w:bookmarkStart w:id="46" w:name="_Toc447751696"/>
-      <w:r>
-        <w:lastRenderedPageBreak/>
+        <w:pStyle w:val="Nadpis4"/>
+        <w:spacing w:line="312" w:lineRule="auto"/>
+      </w:pPr>
+      <w:r>
         <w:t>Vertikální sousednost</w:t>
       </w:r>
-      <w:bookmarkEnd w:id="46"/>
-    </w:p>
-    <w:p/>
-    <w:p>
-      <w:pPr>
-        <w:pStyle w:val="Nadpis3"/>
-      </w:pPr>
-      <w:bookmarkStart w:id="47" w:name="_Toc447751697"/>
-      <w:r>
-        <w:t>Horizontální sousednost</w:t>
+    </w:p>
+    <w:p>
+      <w:pPr>
+        <w:pStyle w:val="Odstavecprvn"/>
+        <w:spacing w:line="312" w:lineRule="auto"/>
+      </w:pPr>
+      <w:r>
+        <w:t>Vertikálně</w:t>
+      </w:r>
+      <w:r>
+        <w:t xml:space="preserve"> sousedící bloky jsou uspořádány </w:t>
+      </w:r>
+      <w:r>
+        <w:t>pod sebou</w:t>
+      </w:r>
+      <w:r>
+        <w:t xml:space="preserve">. Při </w:t>
+      </w:r>
+      <w:r>
+        <w:t>vertikálně</w:t>
+      </w:r>
+      <w:r>
+        <w:t xml:space="preserve"> sousedících blocích používáme vzorec č. </w:t>
+      </w:r>
+      <w:r>
+        <w:t>2</w:t>
+      </w:r>
+      <w:r>
+        <w:t>. Problém, který musíme vyřešit, se nachází při</w:t>
+      </w:r>
+      <w:r>
+        <w:t xml:space="preserve"> opět</w:t>
+      </w:r>
+      <w:r>
+        <w:t xml:space="preserve"> výpočtu hodnoty </w:t>
+      </w:r>
+      <w:proofErr w:type="spellStart"/>
+      <w:r>
+        <w:rPr>
+          <w:i/>
+        </w:rPr>
+        <w:t>SeamLength</w:t>
+      </w:r>
+      <w:proofErr w:type="spellEnd"/>
+      <w:r>
+        <w:t xml:space="preserve">. Při výpočtu této hodnoty, která udává délku překrytí bloků, musíme vzít v potaz vzájemnou polohu daných dvou bloků. Všechny možné způsoby, jak mohou být dva bloky vzájemně </w:t>
+      </w:r>
+      <w:r>
+        <w:t>vertikálně</w:t>
+      </w:r>
+      <w:r>
+        <w:t xml:space="preserve"> uspořádány, můžeme vidět na následujících obrázcích </w:t>
+      </w:r>
+      <w:r>
+        <w:rPr>
+          <w:color w:val="FF0000"/>
+        </w:rPr>
+        <w:t>VLOZIT</w:t>
+      </w:r>
+      <w:r>
+        <w:t>.</w:t>
+      </w:r>
+    </w:p>
+    <w:p>
+      <w:pPr>
+        <w:pStyle w:val="Odstavecdal"/>
+        <w:ind w:firstLine="0"/>
+      </w:pPr>
+    </w:p>
+    <w:p>
+      <w:pPr>
+        <w:spacing w:line="312" w:lineRule="auto"/>
+      </w:pPr>
+    </w:p>
+    <w:p>
+      <w:pPr>
+        <w:spacing w:line="312" w:lineRule="auto"/>
+      </w:pPr>
+    </w:p>
+    <w:p>
+      <w:pPr>
+        <w:spacing w:line="312" w:lineRule="auto"/>
+      </w:pPr>
+    </w:p>
+    <w:p>
+      <w:pPr>
+        <w:pStyle w:val="Nadpis2"/>
+        <w:spacing w:line="312" w:lineRule="auto"/>
+      </w:pPr>
+      <w:bookmarkStart w:id="47" w:name="_Toc447797171"/>
+      <w:r>
+        <w:t>Vizuální obsah bloků</w:t>
       </w:r>
       <w:bookmarkEnd w:id="47"/>
     </w:p>
     <w:p>
       <w:pPr>
-        <w:spacing w:line="312" w:lineRule="auto"/>
-      </w:pPr>
-    </w:p>
-    <w:p>
-      <w:pPr>
-        <w:spacing w:line="312" w:lineRule="auto"/>
-      </w:pPr>
-    </w:p>
-    <w:p>
-      <w:pPr>
-        <w:spacing w:line="312" w:lineRule="auto"/>
-      </w:pPr>
-    </w:p>
-    <w:p>
-      <w:pPr>
-        <w:spacing w:line="312" w:lineRule="auto"/>
-      </w:pPr>
-    </w:p>
-    <w:p>
-      <w:pPr>
-        <w:spacing w:line="312" w:lineRule="auto"/>
-      </w:pPr>
+        <w:pStyle w:val="Odstavecprvn"/>
+      </w:pPr>
+    </w:p>
+    <w:p>
+      <w:pPr>
+        <w:pStyle w:val="Nadpis2"/>
+      </w:pPr>
+      <w:bookmarkStart w:id="48" w:name="_Toc447797172"/>
+      <w:r>
+        <w:t>Řízení algoritmu</w:t>
+      </w:r>
+      <w:bookmarkEnd w:id="48"/>
     </w:p>
     <w:p>
       <w:pPr>
         <w:pStyle w:val="Odstavecdal"/>
         <w:spacing w:line="312" w:lineRule="auto"/>
-        <w:ind w:firstLine="0"/>
-        <w:rPr>
-          <w:color w:val="FF0000"/>
-        </w:rPr>
-      </w:pPr>
-      <w:r>
-        <w:rPr>
-          <w:color w:val="FF0000"/>
-        </w:rPr>
-        <w:t>Udělat obrázky problémů u sousednosti</w:t>
-      </w:r>
-    </w:p>
-    <w:p>
-      <w:pPr>
-        <w:pStyle w:val="Nadpis2"/>
-        <w:spacing w:line="312" w:lineRule="auto"/>
-      </w:pPr>
-      <w:bookmarkStart w:id="48" w:name="_Toc447751698"/>
-      <w:r>
-        <w:t>Vizuální obsah bloků</w:t>
-      </w:r>
-      <w:bookmarkEnd w:id="48"/>
-    </w:p>
-    <w:p>
-      <w:pPr>
-        <w:pStyle w:val="Odstavecprvn"/>
-      </w:pPr>
-    </w:p>
-    <w:p>
-      <w:pPr>
-        <w:pStyle w:val="Nadpis2"/>
-      </w:pPr>
-      <w:bookmarkStart w:id="49" w:name="_Toc447751699"/>
-      <w:r>
-        <w:t>Řízení algoritmu</w:t>
-      </w:r>
-      <w:bookmarkEnd w:id="49"/>
-    </w:p>
-    <w:p>
-      <w:pPr>
-        <w:pStyle w:val="Odstavecdal"/>
-        <w:spacing w:line="312" w:lineRule="auto"/>
       </w:pPr>
     </w:p>
     <w:p>
@@ -20481,12 +21599,12 @@
         <w:pStyle w:val="Nadpis1"/>
         <w:spacing w:line="312" w:lineRule="auto"/>
       </w:pPr>
-      <w:bookmarkStart w:id="50" w:name="_Toc447751700"/>
+      <w:bookmarkStart w:id="49" w:name="_Toc447797173"/>
       <w:r>
         <w:lastRenderedPageBreak/>
         <w:t>Dosažené výsledky</w:t>
       </w:r>
-      <w:bookmarkEnd w:id="50"/>
+      <w:bookmarkEnd w:id="49"/>
       <w:r>
         <w:t xml:space="preserve"> </w:t>
       </w:r>
@@ -20522,12 +21640,12 @@
       <w:pPr>
         <w:pStyle w:val="Nadpis1"/>
       </w:pPr>
-      <w:bookmarkStart w:id="51" w:name="_Toc447751701"/>
+      <w:bookmarkStart w:id="50" w:name="_Toc447797174"/>
       <w:r>
         <w:lastRenderedPageBreak/>
         <w:t>Závěr</w:t>
       </w:r>
-      <w:bookmarkEnd w:id="51"/>
+      <w:bookmarkEnd w:id="50"/>
     </w:p>
     <w:p>
       <w:pPr>
@@ -20686,7 +21804,7 @@
           <w:lang w:val="cs-CZ"/>
         </w:rPr>
       </w:pPr>
-      <w:bookmarkStart w:id="52" w:name="_Toc101325796"/>
+      <w:bookmarkStart w:id="51" w:name="_Toc101325796"/>
       <w:r>
         <w:rPr>
           <w:lang w:val="cs-CZ"/>
@@ -20694,7 +21812,7 @@
         <w:lastRenderedPageBreak/>
         <w:t>Literatura</w:t>
       </w:r>
-      <w:bookmarkEnd w:id="52"/>
+      <w:bookmarkEnd w:id="51"/>
     </w:p>
     <w:p>
       <w:pPr>
@@ -22083,7 +23201,7 @@
         </w:rPr>
         <w:t> </w:t>
       </w:r>
-      <w:hyperlink r:id="rId23" w:history="1">
+      <w:hyperlink r:id="rId28" w:history="1">
         <w:r>
           <w:rPr>
             <w:rStyle w:val="Hypertextovodkaz"/>
@@ -23058,7 +24176,7 @@
       </w:pPr>
     </w:p>
     <w:sectPr>
-      <w:footerReference w:type="default" r:id="rId24"/>
+      <w:footerReference w:type="default" r:id="rId29"/>
       <w:pgSz w:w="11906" w:h="16838"/>
       <w:pgMar w:top="1417" w:right="1286" w:bottom="1417" w:left="1620" w:header="708" w:footer="708" w:gutter="0"/>
       <w:pgNumType w:start="1"/>
@@ -23187,7 +24305,6 @@
         <w:docPartUnique/>
       </w:docPartObj>
     </w:sdtPr>
-    <w:sdtEndPr/>
     <w:sdtContent>
       <w:p>
         <w:pPr>
@@ -23207,7 +24324,7 @@
           <w:rPr>
             <w:noProof/>
           </w:rPr>
-          <w:t>20</w:t>
+          <w:t>23</w:t>
         </w:r>
         <w:r>
           <w:fldChar w:fldCharType="end"/>
@@ -28770,7 +29887,7 @@
 </file>
 
 <file path=customXml/itemProps1.xml><?xml version="1.0" encoding="utf-8"?>
-<ds:datastoreItem xmlns:ds="http://schemas.openxmlformats.org/officeDocument/2006/customXml" ds:itemID="{198073C1-904F-4F99-BF97-B629C3A0782C}">
+<ds:datastoreItem xmlns:ds="http://schemas.openxmlformats.org/officeDocument/2006/customXml" ds:itemID="{370FD47E-2DC3-4AC3-8BA6-D22DA282AFB3}">
   <ds:schemaRefs>
     <ds:schemaRef ds:uri="http://schemas.openxmlformats.org/officeDocument/2006/bibliography"/>
   </ds:schemaRefs>

</xml_diff>

<commit_message>
Přidány další obrázky překrytí.
</commit_message>
<xml_diff>
--- a/diplomová práce.docx
+++ b/diplomová práce.docx
@@ -2775,16 +2775,16 @@
         </w:numPr>
         <w:spacing w:line="312" w:lineRule="auto"/>
       </w:pPr>
-      <w:bookmarkStart w:id="3" w:name="_Toc100936461"/>
-      <w:bookmarkStart w:id="4" w:name="_Toc101325787"/>
-      <w:bookmarkStart w:id="5" w:name="_Toc447797145"/>
+      <w:bookmarkStart w:id="3" w:name="_Toc447797145"/>
+      <w:bookmarkStart w:id="4" w:name="_Toc100936461"/>
+      <w:bookmarkStart w:id="5" w:name="_Toc101325787"/>
       <w:bookmarkEnd w:id="1"/>
       <w:bookmarkEnd w:id="2"/>
       <w:r>
         <w:lastRenderedPageBreak/>
         <w:t>Obsah</w:t>
       </w:r>
-      <w:bookmarkEnd w:id="5"/>
+      <w:bookmarkEnd w:id="3"/>
     </w:p>
     <w:p>
       <w:pPr>
@@ -5055,7 +5055,7 @@
             <w:noProof/>
             <w:webHidden/>
           </w:rPr>
-          <w:t>22</w:t>
+          <w:t>23</w:t>
         </w:r>
         <w:r>
           <w:rPr>
@@ -5143,7 +5143,7 @@
             <w:noProof/>
             <w:webHidden/>
           </w:rPr>
-          <w:t>23</w:t>
+          <w:t>26</w:t>
         </w:r>
         <w:r>
           <w:rPr>
@@ -5231,7 +5231,7 @@
             <w:noProof/>
             <w:webHidden/>
           </w:rPr>
-          <w:t>23</w:t>
+          <w:t>26</w:t>
         </w:r>
         <w:r>
           <w:rPr>
@@ -5319,7 +5319,7 @@
             <w:noProof/>
             <w:webHidden/>
           </w:rPr>
-          <w:t>24</w:t>
+          <w:t>27</w:t>
         </w:r>
         <w:r>
           <w:rPr>
@@ -5407,7 +5407,7 @@
             <w:noProof/>
             <w:webHidden/>
           </w:rPr>
-          <w:t>25</w:t>
+          <w:t>28</w:t>
         </w:r>
         <w:r>
           <w:rPr>
@@ -5439,8 +5439,8 @@
         <w:lastRenderedPageBreak/>
         <w:t>Úvod</w:t>
       </w:r>
-      <w:bookmarkEnd w:id="3"/>
       <w:bookmarkEnd w:id="4"/>
+      <w:bookmarkEnd w:id="5"/>
       <w:bookmarkEnd w:id="6"/>
     </w:p>
     <w:p>
@@ -18616,16 +18616,7 @@
             <w:rPr>
               <w:rFonts w:ascii="Cambria Math" w:hAnsi="Cambria Math"/>
             </w:rPr>
-            <m:t>en</m:t>
-          </m:r>
-          <m:r>
-            <m:rPr>
-              <m:sty m:val="b"/>
-            </m:rPr>
-            <w:rPr>
-              <w:rFonts w:ascii="Cambria Math" w:hAnsi="Cambria Math"/>
-            </w:rPr>
-            <m:t>d if</m:t>
+            <m:t>end if</m:t>
           </m:r>
         </m:oMath>
       </m:oMathPara>
@@ -20991,55 +20982,7 @@
                                 <w:color w:val="auto"/>
                                 <w:sz w:val="24"/>
                               </w:rPr>
-                              <w:t>12: Ukáz</w:t>
-                            </w:r>
-                            <w:r>
-                              <w:rPr>
-                                <w:b w:val="0"/>
-                                <w:color w:val="auto"/>
-                                <w:sz w:val="24"/>
-                              </w:rPr>
-                              <w:t>ka nesousedících bloků. Blok 2 se nachází</w:t>
-                            </w:r>
-                            <w:r>
-                              <w:rPr>
-                                <w:b w:val="0"/>
-                                <w:color w:val="auto"/>
-                                <w:sz w:val="24"/>
-                              </w:rPr>
-                              <w:t xml:space="preserve"> </w:t>
-                            </w:r>
-                            <w:r>
-                              <w:rPr>
-                                <w:b w:val="0"/>
-                                <w:color w:val="auto"/>
-                                <w:sz w:val="24"/>
-                              </w:rPr>
-                              <w:t>vpravo</w:t>
-                            </w:r>
-                            <w:r>
-                              <w:rPr>
-                                <w:b w:val="0"/>
-                                <w:color w:val="auto"/>
-                                <w:sz w:val="24"/>
-                              </w:rPr>
-                              <w:t xml:space="preserve"> a blok </w:t>
-                            </w:r>
-                            <w:r>
-                              <w:rPr>
-                                <w:b w:val="0"/>
-                                <w:color w:val="auto"/>
-                                <w:sz w:val="24"/>
-                              </w:rPr>
-                              <w:t>vlevo</w:t>
-                            </w:r>
-                            <w:r>
-                              <w:rPr>
-                                <w:b w:val="0"/>
-                                <w:color w:val="auto"/>
-                                <w:sz w:val="24"/>
-                              </w:rPr>
-                              <w:t>.</w:t>
+                              <w:t>12: Ukázka nesousedících bloků. Blok 2 se nachází vpravo a blok vlevo.</w:t>
                             </w:r>
                           </w:p>
                         </w:txbxContent>
@@ -21164,7 +21107,7 @@
         <mc:AlternateContent>
           <mc:Choice Requires="wps">
             <w:drawing>
-              <wp:anchor distT="0" distB="0" distL="114300" distR="114300" simplePos="0" relativeHeight="251695104" behindDoc="0" locked="0" layoutInCell="1" allowOverlap="1" wp14:anchorId="13CC6920" wp14:editId="23E9BF3A">
+              <wp:anchor distT="0" distB="0" distL="114300" distR="114300" simplePos="0" relativeHeight="251695104" behindDoc="0" locked="0" layoutInCell="1" allowOverlap="1" wp14:anchorId="52AF5058" wp14:editId="2AAA3250">
                 <wp:simplePos x="0" y="0"/>
                 <wp:positionH relativeFrom="column">
                   <wp:posOffset>-76200</wp:posOffset>
@@ -21322,7 +21265,7 @@
           <w:noProof/>
         </w:rPr>
         <w:drawing>
-          <wp:anchor distT="0" distB="0" distL="114300" distR="114300" simplePos="0" relativeHeight="251693056" behindDoc="0" locked="0" layoutInCell="1" allowOverlap="1">
+          <wp:anchor distT="0" distB="0" distL="114300" distR="114300" simplePos="0" relativeHeight="251693056" behindDoc="0" locked="0" layoutInCell="1" allowOverlap="1" wp14:anchorId="5E58E194" wp14:editId="12D2E5A7">
             <wp:simplePos x="0" y="0"/>
             <wp:positionH relativeFrom="column">
               <wp:posOffset>-76200</wp:posOffset>
@@ -21392,187 +21335,606 @@
       <w:r>
         <w:t>Sousedící bloky</w:t>
       </w:r>
-      <w:bookmarkStart w:id="46" w:name="_GoBack"/>
       <w:bookmarkEnd w:id="45"/>
+    </w:p>
+    <w:p>
+      <w:pPr>
+        <w:spacing w:line="312" w:lineRule="auto"/>
+      </w:pPr>
+      <w:r>
+        <w:t xml:space="preserve">Pokud jsou dva bloky sousedící, což můžeme určit z toho, že nejsou nesousedící, tak musíme zajistit informaci o tom, jak spolu navzájem sousedí. </w:t>
+      </w:r>
+      <w:r>
+        <w:t xml:space="preserve">Z toho vyplývá, že mohou </w:t>
+      </w:r>
+      <w:r>
+        <w:t>sousedit</w:t>
+      </w:r>
+      <w:r>
+        <w:t xml:space="preserve"> buďto vertikálně nebo horizontálně.</w:t>
+      </w:r>
+    </w:p>
+    <w:p>
+      <w:pPr>
+        <w:pStyle w:val="Nadpis4"/>
+      </w:pPr>
+      <w:r>
+        <w:t xml:space="preserve">Horizontální sousednost </w:t>
+      </w:r>
+    </w:p>
+    <w:p>
+      <w:pPr>
+        <w:pStyle w:val="Odstavecprvn"/>
+        <w:spacing w:line="312" w:lineRule="auto"/>
+      </w:pPr>
+      <w:r>
+        <w:t xml:space="preserve">Horizontálně sousedící bloky </w:t>
+      </w:r>
+      <w:r>
+        <w:t xml:space="preserve">jsou uspořádány vedle sebe. Při horizontálně sousedících blocích používáme vzorec č. 1. </w:t>
+      </w:r>
+      <w:r>
+        <w:t xml:space="preserve">Problém, který musíme vyřešit, se nachází při výpočtu hodnoty </w:t>
+      </w:r>
+      <w:proofErr w:type="spellStart"/>
+      <w:r>
+        <w:rPr>
+          <w:i/>
+        </w:rPr>
+        <w:t>SeamLength</w:t>
+      </w:r>
+      <w:proofErr w:type="spellEnd"/>
+      <w:r>
+        <w:rPr>
+          <w:i/>
+        </w:rPr>
+        <w:t xml:space="preserve">, </w:t>
+      </w:r>
+      <w:r>
+        <w:t>což značí délku překrytí</w:t>
+      </w:r>
+      <w:r>
+        <w:t xml:space="preserve">. </w:t>
+      </w:r>
+      <w:r>
+        <w:t xml:space="preserve">Při výpočtu této hodnoty, která udává délku překrytí bloků, musíme vzít v potaz vzájemnou polohu daných dvou bloků. </w:t>
+      </w:r>
+      <w:r>
+        <w:t>Všechny možné způsoby, jak mohou být dva bloky vzájemně horizontálně uspořádány, můžeme vidět na následujících obrázcích</w:t>
+      </w:r>
+      <w:r>
+        <w:rPr>
+          <w:color w:val="FF0000"/>
+        </w:rPr>
+        <w:t xml:space="preserve"> </w:t>
+      </w:r>
+      <w:r>
+        <w:t>č</w:t>
+      </w:r>
+      <w:r>
+        <w:t>.</w:t>
+      </w:r>
+      <w:r>
+        <w:t xml:space="preserve"> 14 a č. 15.</w:t>
+      </w:r>
+      <w:r>
+        <w:t xml:space="preserve"> </w:t>
+      </w:r>
+      <w:r>
+        <w:t>U každého obrázku taktéž můžeme vidět</w:t>
+      </w:r>
+      <w:r>
+        <w:t>, jak se vypočítá délka překrytí, pro dané vzájemné umístění daných dvou bloků.</w:t>
+      </w:r>
+      <w:r>
+        <w:t xml:space="preserve"> Délka překrytí je na obrázcích označená jako </w:t>
+      </w:r>
+      <w:r>
+        <w:rPr>
+          <w:i/>
+        </w:rPr>
+        <w:t>SL</w:t>
+      </w:r>
+      <w:r>
+        <w:rPr>
+          <w:i/>
+        </w:rPr>
+        <w:t>.</w:t>
+      </w:r>
+    </w:p>
+    <w:p>
+      <w:pPr>
+        <w:pStyle w:val="Odstavecdal"/>
+        <w:keepNext/>
+        <w:ind w:left="-567" w:firstLine="851"/>
+      </w:pPr>
+      <w:r>
+        <w:rPr>
+          <w:noProof/>
+        </w:rPr>
+        <w:lastRenderedPageBreak/>
+        <w:drawing>
+          <wp:inline distT="0" distB="0" distL="0" distR="0" wp14:anchorId="333A8FF7" wp14:editId="68B1C6AD">
+            <wp:extent cx="5226346" cy="3784060"/>
+            <wp:effectExtent l="76200" t="76200" r="69850" b="83185"/>
+            <wp:docPr id="16" name="Obrázek 16"/>
+            <wp:cNvGraphicFramePr>
+              <a:graphicFrameLocks xmlns:a="http://schemas.openxmlformats.org/drawingml/2006/main" noChangeAspect="1"/>
+            </wp:cNvGraphicFramePr>
+            <a:graphic xmlns:a="http://schemas.openxmlformats.org/drawingml/2006/main">
+              <a:graphicData uri="http://schemas.openxmlformats.org/drawingml/2006/picture">
+                <pic:pic xmlns:pic="http://schemas.openxmlformats.org/drawingml/2006/picture">
+                  <pic:nvPicPr>
+                    <pic:cNvPr id="0" name="Horizontální překrytí.png"/>
+                    <pic:cNvPicPr/>
+                  </pic:nvPicPr>
+                  <pic:blipFill>
+                    <a:blip r:embed="rId28">
+                      <a:extLst>
+                        <a:ext uri="{28A0092B-C50C-407E-A947-70E740481C1C}">
+                          <a14:useLocalDpi xmlns:a14="http://schemas.microsoft.com/office/drawing/2010/main" val="0"/>
+                        </a:ext>
+                      </a:extLst>
+                    </a:blip>
+                    <a:stretch>
+                      <a:fillRect/>
+                    </a:stretch>
+                  </pic:blipFill>
+                  <pic:spPr>
+                    <a:xfrm>
+                      <a:off x="0" y="0"/>
+                      <a:ext cx="5256044" cy="3805562"/>
+                    </a:xfrm>
+                    <a:prstGeom prst="rect">
+                      <a:avLst/>
+                    </a:prstGeom>
+                    <a:effectLst>
+                      <a:glow rad="63500">
+                        <a:schemeClr val="tx1">
+                          <a:alpha val="40000"/>
+                        </a:schemeClr>
+                      </a:glow>
+                    </a:effectLst>
+                  </pic:spPr>
+                </pic:pic>
+              </a:graphicData>
+            </a:graphic>
+          </wp:inline>
+        </w:drawing>
+      </w:r>
+    </w:p>
+    <w:p>
+      <w:pPr>
+        <w:pStyle w:val="Odstavecdal"/>
+        <w:keepNext/>
+        <w:ind w:left="-567" w:firstLine="709"/>
+      </w:pPr>
+    </w:p>
+    <w:p>
+      <w:pPr>
+        <w:pStyle w:val="Titulek"/>
+        <w:jc w:val="center"/>
+        <w:rPr>
+          <w:b w:val="0"/>
+          <w:color w:val="auto"/>
+          <w:sz w:val="24"/>
+        </w:rPr>
+      </w:pPr>
+      <w:r>
+        <w:rPr>
+          <w:b w:val="0"/>
+          <w:color w:val="auto"/>
+          <w:sz w:val="24"/>
+        </w:rPr>
+        <w:t xml:space="preserve">Obrázek </w:t>
+      </w:r>
+      <w:r>
+        <w:rPr>
+          <w:b w:val="0"/>
+          <w:color w:val="auto"/>
+          <w:sz w:val="24"/>
+        </w:rPr>
+        <w:t xml:space="preserve">14: </w:t>
+      </w:r>
+      <w:r>
+        <w:rPr>
+          <w:b w:val="0"/>
+          <w:color w:val="auto"/>
+          <w:sz w:val="24"/>
+        </w:rPr>
+        <w:t>Ukázka výpočtu horizontální délky překrytí, při částečném překrytí.</w:t>
+      </w:r>
+    </w:p>
+    <w:p>
+      <w:pPr>
+        <w:pStyle w:val="Odstavecdal"/>
+        <w:keepNext/>
+        <w:ind w:firstLine="284"/>
+      </w:pPr>
+      <w:r>
+        <w:rPr>
+          <w:noProof/>
+        </w:rPr>
+        <w:drawing>
+          <wp:inline distT="0" distB="0" distL="0" distR="0" wp14:anchorId="7101A744" wp14:editId="677AD011">
+            <wp:extent cx="5233481" cy="3925111"/>
+            <wp:effectExtent l="76200" t="76200" r="81915" b="75565"/>
+            <wp:docPr id="19" name="Obrázek 19"/>
+            <wp:cNvGraphicFramePr>
+              <a:graphicFrameLocks xmlns:a="http://schemas.openxmlformats.org/drawingml/2006/main" noChangeAspect="1"/>
+            </wp:cNvGraphicFramePr>
+            <a:graphic xmlns:a="http://schemas.openxmlformats.org/drawingml/2006/main">
+              <a:graphicData uri="http://schemas.openxmlformats.org/drawingml/2006/picture">
+                <pic:pic xmlns:pic="http://schemas.openxmlformats.org/drawingml/2006/picture">
+                  <pic:nvPicPr>
+                    <pic:cNvPr id="0" name="Horizontální překrytí 2.png"/>
+                    <pic:cNvPicPr/>
+                  </pic:nvPicPr>
+                  <pic:blipFill>
+                    <a:blip r:embed="rId29">
+                      <a:extLst>
+                        <a:ext uri="{28A0092B-C50C-407E-A947-70E740481C1C}">
+                          <a14:useLocalDpi xmlns:a14="http://schemas.microsoft.com/office/drawing/2010/main" val="0"/>
+                        </a:ext>
+                      </a:extLst>
+                    </a:blip>
+                    <a:stretch>
+                      <a:fillRect/>
+                    </a:stretch>
+                  </pic:blipFill>
+                  <pic:spPr>
+                    <a:xfrm>
+                      <a:off x="0" y="0"/>
+                      <a:ext cx="5240365" cy="3930274"/>
+                    </a:xfrm>
+                    <a:prstGeom prst="rect">
+                      <a:avLst/>
+                    </a:prstGeom>
+                    <a:effectLst>
+                      <a:glow rad="63500">
+                        <a:schemeClr val="tx1">
+                          <a:alpha val="40000"/>
+                        </a:schemeClr>
+                      </a:glow>
+                    </a:effectLst>
+                  </pic:spPr>
+                </pic:pic>
+              </a:graphicData>
+            </a:graphic>
+          </wp:inline>
+        </w:drawing>
+      </w:r>
+    </w:p>
+    <w:p>
+      <w:pPr>
+        <w:pStyle w:val="Titulek"/>
+        <w:jc w:val="center"/>
+        <w:rPr>
+          <w:b w:val="0"/>
+          <w:color w:val="auto"/>
+          <w:sz w:val="24"/>
+        </w:rPr>
+      </w:pPr>
+      <w:r>
+        <w:rPr>
+          <w:b w:val="0"/>
+          <w:color w:val="auto"/>
+          <w:sz w:val="24"/>
+        </w:rPr>
+        <w:t xml:space="preserve">Obrázek </w:t>
+      </w:r>
+      <w:r>
+        <w:rPr>
+          <w:b w:val="0"/>
+          <w:color w:val="auto"/>
+          <w:sz w:val="24"/>
+        </w:rPr>
+        <w:t>15: Ukázka výpočtu horizontální délky překrytí, při úplném překrytí.</w:t>
+      </w:r>
+    </w:p>
+    <w:p>
+      <w:pPr>
+        <w:pStyle w:val="Nadpis4"/>
+        <w:spacing w:line="312" w:lineRule="auto"/>
+      </w:pPr>
+      <w:r>
+        <w:lastRenderedPageBreak/>
+        <w:t>Vertikální sousednost</w:t>
+      </w:r>
+    </w:p>
+    <w:p>
+      <w:pPr>
+        <w:pStyle w:val="Odstavecprvn"/>
+        <w:spacing w:line="312" w:lineRule="auto"/>
+      </w:pPr>
+      <w:r>
+        <w:t>Vertikálně</w:t>
+      </w:r>
+      <w:r>
+        <w:t xml:space="preserve"> sousedící bloky jsou uspořádány </w:t>
+      </w:r>
+      <w:r>
+        <w:t>pod sebou</w:t>
+      </w:r>
+      <w:r>
+        <w:t xml:space="preserve">. Při </w:t>
+      </w:r>
+      <w:r>
+        <w:t>vertikálně</w:t>
+      </w:r>
+      <w:r>
+        <w:t xml:space="preserve"> sousedících blocích používáme vzorec č. </w:t>
+      </w:r>
+      <w:r>
+        <w:t>2</w:t>
+      </w:r>
+      <w:r>
+        <w:t>. Problém, který musíme vyřešit, se nachází při</w:t>
+      </w:r>
+      <w:r>
+        <w:t xml:space="preserve"> opět</w:t>
+      </w:r>
+      <w:r>
+        <w:t xml:space="preserve"> výpočtu hodnoty </w:t>
+      </w:r>
+      <w:proofErr w:type="spellStart"/>
+      <w:r>
+        <w:rPr>
+          <w:i/>
+        </w:rPr>
+        <w:t>SeamLength</w:t>
+      </w:r>
+      <w:proofErr w:type="spellEnd"/>
+      <w:r>
+        <w:t xml:space="preserve">. Při výpočtu této hodnoty, která udává délku překrytí bloků, musíme vzít v potaz vzájemnou polohu daných dvou bloků. Všechny možné způsoby, jak mohou být dva bloky vzájemně </w:t>
+      </w:r>
+      <w:r>
+        <w:t>vertikálně</w:t>
+      </w:r>
+      <w:r>
+        <w:t xml:space="preserve"> uspořádány, můžeme vidět na následujících obrázcích </w:t>
+      </w:r>
+      <w:r>
+        <w:t>č. 1</w:t>
+      </w:r>
+      <w:r>
+        <w:t>6</w:t>
+      </w:r>
+      <w:r>
+        <w:t xml:space="preserve"> a č. 1</w:t>
+      </w:r>
+      <w:r>
+        <w:t>7</w:t>
+      </w:r>
+      <w:r>
+        <w:t>.</w:t>
+      </w:r>
+      <w:r>
+        <w:t xml:space="preserve"> </w:t>
+      </w:r>
+      <w:r>
+        <w:t>U každého obrázku taktéž můžeme vidět, jak se vypočítá délka překrytí, pro dané vzájemné umístění daných dvou bloků.</w:t>
+      </w:r>
+    </w:p>
+    <w:p>
+      <w:pPr>
+        <w:pStyle w:val="Odstavecprvn"/>
+        <w:spacing w:line="312" w:lineRule="auto"/>
+      </w:pPr>
+    </w:p>
+    <w:p>
+      <w:pPr>
+        <w:keepNext/>
+        <w:spacing w:line="312" w:lineRule="auto"/>
+        <w:ind w:firstLine="142"/>
+      </w:pPr>
+      <w:r>
+        <w:rPr>
+          <w:noProof/>
+        </w:rPr>
+        <w:drawing>
+          <wp:inline distT="0" distB="0" distL="0" distR="0" wp14:anchorId="024CCB45" wp14:editId="571ECD83">
+            <wp:extent cx="5239967" cy="3929975"/>
+            <wp:effectExtent l="76200" t="76200" r="75565" b="71120"/>
+            <wp:docPr id="20" name="Obrázek 20"/>
+            <wp:cNvGraphicFramePr>
+              <a:graphicFrameLocks xmlns:a="http://schemas.openxmlformats.org/drawingml/2006/main" noChangeAspect="1"/>
+            </wp:cNvGraphicFramePr>
+            <a:graphic xmlns:a="http://schemas.openxmlformats.org/drawingml/2006/main">
+              <a:graphicData uri="http://schemas.openxmlformats.org/drawingml/2006/picture">
+                <pic:pic xmlns:pic="http://schemas.openxmlformats.org/drawingml/2006/picture">
+                  <pic:nvPicPr>
+                    <pic:cNvPr id="0" name="Vertikální překrytí.png"/>
+                    <pic:cNvPicPr/>
+                  </pic:nvPicPr>
+                  <pic:blipFill>
+                    <a:blip r:embed="rId30">
+                      <a:extLst>
+                        <a:ext uri="{28A0092B-C50C-407E-A947-70E740481C1C}">
+                          <a14:useLocalDpi xmlns:a14="http://schemas.microsoft.com/office/drawing/2010/main" val="0"/>
+                        </a:ext>
+                      </a:extLst>
+                    </a:blip>
+                    <a:stretch>
+                      <a:fillRect/>
+                    </a:stretch>
+                  </pic:blipFill>
+                  <pic:spPr>
+                    <a:xfrm>
+                      <a:off x="0" y="0"/>
+                      <a:ext cx="5243661" cy="3932746"/>
+                    </a:xfrm>
+                    <a:prstGeom prst="rect">
+                      <a:avLst/>
+                    </a:prstGeom>
+                    <a:effectLst>
+                      <a:glow rad="63500">
+                        <a:schemeClr val="tx1">
+                          <a:alpha val="40000"/>
+                        </a:schemeClr>
+                      </a:glow>
+                    </a:effectLst>
+                  </pic:spPr>
+                </pic:pic>
+              </a:graphicData>
+            </a:graphic>
+          </wp:inline>
+        </w:drawing>
+      </w:r>
+    </w:p>
+    <w:p>
+      <w:pPr>
+        <w:keepNext/>
+        <w:spacing w:line="312" w:lineRule="auto"/>
+        <w:ind w:firstLine="142"/>
+      </w:pPr>
+    </w:p>
+    <w:p>
+      <w:pPr>
+        <w:pStyle w:val="Titulek"/>
+        <w:jc w:val="center"/>
+        <w:rPr>
+          <w:b w:val="0"/>
+          <w:color w:val="auto"/>
+          <w:sz w:val="24"/>
+        </w:rPr>
+      </w:pPr>
+      <w:r>
+        <w:rPr>
+          <w:b w:val="0"/>
+          <w:color w:val="auto"/>
+          <w:sz w:val="24"/>
+        </w:rPr>
+        <w:t xml:space="preserve">Obrázek </w:t>
+      </w:r>
+      <w:r>
+        <w:rPr>
+          <w:b w:val="0"/>
+          <w:color w:val="auto"/>
+          <w:sz w:val="24"/>
+        </w:rPr>
+        <w:t>16: Ukázka výpočtu vertikální délky překrytí, při částečném překrytí.</w:t>
+      </w:r>
+    </w:p>
+    <w:p>
+      <w:pPr>
+        <w:keepNext/>
+        <w:ind w:firstLine="142"/>
+      </w:pPr>
+      <w:r>
+        <w:rPr>
+          <w:noProof/>
+        </w:rPr>
+        <w:lastRenderedPageBreak/>
+        <w:drawing>
+          <wp:inline distT="0" distB="0" distL="0" distR="0" wp14:anchorId="5D8D68BA" wp14:editId="14F79365">
+            <wp:extent cx="5243209" cy="3932407"/>
+            <wp:effectExtent l="76200" t="76200" r="71755" b="68580"/>
+            <wp:docPr id="21" name="Obrázek 21"/>
+            <wp:cNvGraphicFramePr>
+              <a:graphicFrameLocks xmlns:a="http://schemas.openxmlformats.org/drawingml/2006/main" noChangeAspect="1"/>
+            </wp:cNvGraphicFramePr>
+            <a:graphic xmlns:a="http://schemas.openxmlformats.org/drawingml/2006/main">
+              <a:graphicData uri="http://schemas.openxmlformats.org/drawingml/2006/picture">
+                <pic:pic xmlns:pic="http://schemas.openxmlformats.org/drawingml/2006/picture">
+                  <pic:nvPicPr>
+                    <pic:cNvPr id="0" name="Vertikální překrytí 2.png"/>
+                    <pic:cNvPicPr/>
+                  </pic:nvPicPr>
+                  <pic:blipFill>
+                    <a:blip r:embed="rId31">
+                      <a:extLst>
+                        <a:ext uri="{28A0092B-C50C-407E-A947-70E740481C1C}">
+                          <a14:useLocalDpi xmlns:a14="http://schemas.microsoft.com/office/drawing/2010/main" val="0"/>
+                        </a:ext>
+                      </a:extLst>
+                    </a:blip>
+                    <a:stretch>
+                      <a:fillRect/>
+                    </a:stretch>
+                  </pic:blipFill>
+                  <pic:spPr>
+                    <a:xfrm>
+                      <a:off x="0" y="0"/>
+                      <a:ext cx="5246905" cy="3935179"/>
+                    </a:xfrm>
+                    <a:prstGeom prst="rect">
+                      <a:avLst/>
+                    </a:prstGeom>
+                    <a:effectLst>
+                      <a:glow rad="63500">
+                        <a:schemeClr val="tx1">
+                          <a:alpha val="40000"/>
+                        </a:schemeClr>
+                      </a:glow>
+                    </a:effectLst>
+                  </pic:spPr>
+                </pic:pic>
+              </a:graphicData>
+            </a:graphic>
+          </wp:inline>
+        </w:drawing>
+      </w:r>
+    </w:p>
+    <w:p>
+      <w:pPr>
+        <w:keepNext/>
+        <w:ind w:firstLine="142"/>
+      </w:pPr>
+    </w:p>
+    <w:p>
+      <w:pPr>
+        <w:pStyle w:val="Titulek"/>
+        <w:jc w:val="center"/>
+        <w:rPr>
+          <w:b w:val="0"/>
+          <w:color w:val="auto"/>
+          <w:sz w:val="24"/>
+        </w:rPr>
+      </w:pPr>
+      <w:r>
+        <w:rPr>
+          <w:b w:val="0"/>
+          <w:color w:val="auto"/>
+          <w:sz w:val="24"/>
+        </w:rPr>
+        <w:t xml:space="preserve">Obrázek </w:t>
+      </w:r>
+      <w:r>
+        <w:rPr>
+          <w:b w:val="0"/>
+          <w:color w:val="auto"/>
+          <w:sz w:val="24"/>
+        </w:rPr>
+        <w:t>17: Ukázka výpočtu vertikální délky překrytí, při úplném překrytí.</w:t>
+      </w:r>
+    </w:p>
+    <w:p>
+      <w:pPr>
+        <w:pStyle w:val="Nadpis2"/>
+        <w:spacing w:line="312" w:lineRule="auto"/>
+      </w:pPr>
+      <w:bookmarkStart w:id="46" w:name="_Toc447797171"/>
+      <w:bookmarkStart w:id="47" w:name="_GoBack"/>
+      <w:bookmarkEnd w:id="47"/>
+      <w:r>
+        <w:t>Vizuální obsah bloků</w:t>
+      </w:r>
       <w:bookmarkEnd w:id="46"/>
     </w:p>
     <w:p>
       <w:pPr>
-        <w:spacing w:line="312" w:lineRule="auto"/>
-      </w:pPr>
-      <w:r>
-        <w:t xml:space="preserve">Pokud jsou dva bloky sousedící, což můžeme určit z toho, že nejsou nesousedící, tak musíme zajistit informaci o tom, jak spolu navzájem sousedí. </w:t>
-      </w:r>
-      <w:r>
-        <w:t xml:space="preserve">Z toho vyplývá, že mohou </w:t>
-      </w:r>
-      <w:r>
-        <w:t>sousedit</w:t>
-      </w:r>
-      <w:r>
-        <w:t xml:space="preserve"> buďto vertikálně nebo horizontálně.</w:t>
-      </w:r>
-    </w:p>
-    <w:p>
-      <w:pPr>
-        <w:pStyle w:val="Nadpis4"/>
-      </w:pPr>
-      <w:r>
-        <w:t xml:space="preserve">Horizontální sousednost </w:t>
-      </w:r>
-    </w:p>
-    <w:p>
-      <w:pPr>
         <w:pStyle w:val="Odstavecprvn"/>
-        <w:spacing w:line="312" w:lineRule="auto"/>
-      </w:pPr>
-      <w:r>
-        <w:t xml:space="preserve">Horizontálně sousedící bloky </w:t>
-      </w:r>
-      <w:r>
-        <w:t xml:space="preserve">jsou uspořádány vedle sebe. Při horizontálně sousedících blocích používáme vzorec č. 1. </w:t>
-      </w:r>
-      <w:r>
-        <w:t xml:space="preserve">Problém, který musíme vyřešit, se nachází při výpočtu hodnoty </w:t>
-      </w:r>
-      <w:proofErr w:type="spellStart"/>
-      <w:r>
-        <w:rPr>
-          <w:i/>
-        </w:rPr>
-        <w:t>SeamLength</w:t>
-      </w:r>
-      <w:proofErr w:type="spellEnd"/>
-      <w:r>
-        <w:t xml:space="preserve">. </w:t>
-      </w:r>
-      <w:r>
-        <w:t xml:space="preserve">Při výpočtu této hodnoty, která udává délku překrytí bloků, musíme vzít v potaz vzájemnou polohu daných dvou bloků. </w:t>
-      </w:r>
-      <w:r>
-        <w:t xml:space="preserve">Všechny možné způsoby, jak mohou být dva bloky vzájemně horizontálně uspořádány, můžeme vidět na následujících obrázcích </w:t>
-      </w:r>
-      <w:r>
-        <w:rPr>
-          <w:color w:val="FF0000"/>
-        </w:rPr>
-        <w:t>VLOZIT</w:t>
-      </w:r>
-      <w:r>
-        <w:t>.</w:t>
-      </w:r>
-    </w:p>
-    <w:p>
-      <w:pPr>
-        <w:pStyle w:val="Nadpis4"/>
-        <w:spacing w:line="312" w:lineRule="auto"/>
-      </w:pPr>
-      <w:r>
-        <w:t>Vertikální sousednost</w:t>
-      </w:r>
-    </w:p>
-    <w:p>
-      <w:pPr>
-        <w:pStyle w:val="Odstavecprvn"/>
-        <w:spacing w:line="312" w:lineRule="auto"/>
-      </w:pPr>
-      <w:r>
-        <w:t>Vertikálně</w:t>
-      </w:r>
-      <w:r>
-        <w:t xml:space="preserve"> sousedící bloky jsou uspořádány </w:t>
-      </w:r>
-      <w:r>
-        <w:t>pod sebou</w:t>
-      </w:r>
-      <w:r>
-        <w:t xml:space="preserve">. Při </w:t>
-      </w:r>
-      <w:r>
-        <w:t>vertikálně</w:t>
-      </w:r>
-      <w:r>
-        <w:t xml:space="preserve"> sousedících blocích používáme vzorec č. </w:t>
-      </w:r>
-      <w:r>
-        <w:t>2</w:t>
-      </w:r>
-      <w:r>
-        <w:t>. Problém, který musíme vyřešit, se nachází při</w:t>
-      </w:r>
-      <w:r>
-        <w:t xml:space="preserve"> opět</w:t>
-      </w:r>
-      <w:r>
-        <w:t xml:space="preserve"> výpočtu hodnoty </w:t>
-      </w:r>
-      <w:proofErr w:type="spellStart"/>
-      <w:r>
-        <w:rPr>
-          <w:i/>
-        </w:rPr>
-        <w:t>SeamLength</w:t>
-      </w:r>
-      <w:proofErr w:type="spellEnd"/>
-      <w:r>
-        <w:t xml:space="preserve">. Při výpočtu této hodnoty, která udává délku překrytí bloků, musíme vzít v potaz vzájemnou polohu daných dvou bloků. Všechny možné způsoby, jak mohou být dva bloky vzájemně </w:t>
-      </w:r>
-      <w:r>
-        <w:t>vertikálně</w:t>
-      </w:r>
-      <w:r>
-        <w:t xml:space="preserve"> uspořádány, můžeme vidět na následujících obrázcích </w:t>
-      </w:r>
-      <w:r>
-        <w:rPr>
-          <w:color w:val="FF0000"/>
-        </w:rPr>
-        <w:t>VLOZIT</w:t>
-      </w:r>
-      <w:r>
-        <w:t>.</w:t>
-      </w:r>
+      </w:pPr>
     </w:p>
     <w:p>
       <w:pPr>
         <w:pStyle w:val="Odstavecdal"/>
-        <w:ind w:firstLine="0"/>
-      </w:pPr>
-    </w:p>
-    <w:p>
-      <w:pPr>
-        <w:spacing w:line="312" w:lineRule="auto"/>
-      </w:pPr>
-    </w:p>
-    <w:p>
-      <w:pPr>
-        <w:spacing w:line="312" w:lineRule="auto"/>
-      </w:pPr>
-    </w:p>
-    <w:p>
-      <w:pPr>
-        <w:spacing w:line="312" w:lineRule="auto"/>
       </w:pPr>
     </w:p>
     <w:p>
       <w:pPr>
         <w:pStyle w:val="Nadpis2"/>
-        <w:spacing w:line="312" w:lineRule="auto"/>
-      </w:pPr>
-      <w:bookmarkStart w:id="47" w:name="_Toc447797171"/>
-      <w:r>
-        <w:t>Vizuální obsah bloků</w:t>
-      </w:r>
-      <w:bookmarkEnd w:id="47"/>
-    </w:p>
-    <w:p>
-      <w:pPr>
-        <w:pStyle w:val="Odstavecprvn"/>
-      </w:pPr>
-    </w:p>
-    <w:p>
-      <w:pPr>
-        <w:pStyle w:val="Nadpis2"/>
       </w:pPr>
       <w:bookmarkStart w:id="48" w:name="_Toc447797172"/>
       <w:r>
@@ -21588,17 +21950,11 @@
     </w:p>
     <w:p>
       <w:pPr>
-        <w:jc w:val="left"/>
+        <w:pStyle w:val="Nadpis1"/>
       </w:pPr>
       <w:r>
         <w:br w:type="page"/>
       </w:r>
-    </w:p>
-    <w:p>
-      <w:pPr>
-        <w:pStyle w:val="Nadpis1"/>
-        <w:spacing w:line="312" w:lineRule="auto"/>
-      </w:pPr>
       <w:bookmarkStart w:id="49" w:name="_Toc447797173"/>
       <w:r>
         <w:lastRenderedPageBreak/>
@@ -23201,7 +23557,7 @@
         </w:rPr>
         <w:t> </w:t>
       </w:r>
-      <w:hyperlink r:id="rId28" w:history="1">
+      <w:hyperlink r:id="rId32" w:history="1">
         <w:r>
           <w:rPr>
             <w:rStyle w:val="Hypertextovodkaz"/>
@@ -24176,9 +24532,9 @@
       </w:pPr>
     </w:p>
     <w:sectPr>
-      <w:footerReference w:type="default" r:id="rId29"/>
+      <w:footerReference w:type="default" r:id="rId33"/>
       <w:pgSz w:w="11906" w:h="16838"/>
-      <w:pgMar w:top="1417" w:right="1286" w:bottom="1417" w:left="1620" w:header="708" w:footer="708" w:gutter="0"/>
+      <w:pgMar w:top="1417" w:right="1286" w:bottom="1417" w:left="1560" w:header="708" w:footer="708" w:gutter="0"/>
       <w:pgNumType w:start="1"/>
       <w:cols w:space="708"/>
       <w:docGrid w:linePitch="360"/>
@@ -24324,7 +24680,7 @@
           <w:rPr>
             <w:noProof/>
           </w:rPr>
-          <w:t>23</w:t>
+          <w:t>26</w:t>
         </w:r>
         <w:r>
           <w:fldChar w:fldCharType="end"/>
@@ -28231,6 +28587,7 @@
   <w:style w:type="character" w:default="1" w:styleId="Standardnpsmoodstavce">
     <w:name w:val="Default Paragraph Font"/>
     <w:uiPriority w:val="1"/>
+    <w:semiHidden/>
     <w:unhideWhenUsed/>
   </w:style>
   <w:style w:type="table" w:default="1" w:styleId="Normlntabulka">
@@ -29063,6 +29420,7 @@
   <w:style w:type="character" w:default="1" w:styleId="Standardnpsmoodstavce">
     <w:name w:val="Default Paragraph Font"/>
     <w:uiPriority w:val="1"/>
+    <w:semiHidden/>
     <w:unhideWhenUsed/>
   </w:style>
   <w:style w:type="table" w:default="1" w:styleId="Normlntabulka">
@@ -29887,7 +30245,7 @@
 </file>
 
 <file path=customXml/itemProps1.xml><?xml version="1.0" encoding="utf-8"?>
-<ds:datastoreItem xmlns:ds="http://schemas.openxmlformats.org/officeDocument/2006/customXml" ds:itemID="{370FD47E-2DC3-4AC3-8BA6-D22DA282AFB3}">
+<ds:datastoreItem xmlns:ds="http://schemas.openxmlformats.org/officeDocument/2006/customXml" ds:itemID="{7F5838ED-865F-49B4-B853-3647EE2DEA46}">
   <ds:schemaRefs>
     <ds:schemaRef ds:uri="http://schemas.openxmlformats.org/officeDocument/2006/bibliography"/>
   </ds:schemaRefs>

</xml_diff>

<commit_message>
Přidány další podkapitoly a rozepsána další část implementace.
</commit_message>
<xml_diff>
--- a/diplomová práce.docx
+++ b/diplomová práce.docx
@@ -2775,22 +2775,22 @@
         </w:numPr>
         <w:spacing w:line="312" w:lineRule="auto"/>
       </w:pPr>
-      <w:bookmarkStart w:id="3" w:name="_Toc447797145"/>
-      <w:bookmarkStart w:id="4" w:name="_Toc100936461"/>
-      <w:bookmarkStart w:id="5" w:name="_Toc101325787"/>
+      <w:bookmarkStart w:id="3" w:name="_Toc100936461"/>
+      <w:bookmarkStart w:id="4" w:name="_Toc101325787"/>
+      <w:bookmarkStart w:id="5" w:name="_Toc447887828"/>
       <w:bookmarkEnd w:id="1"/>
       <w:bookmarkEnd w:id="2"/>
       <w:r>
         <w:lastRenderedPageBreak/>
         <w:t>Obsah</w:t>
       </w:r>
-      <w:bookmarkEnd w:id="3"/>
+      <w:bookmarkEnd w:id="5"/>
     </w:p>
     <w:p>
       <w:pPr>
         <w:pStyle w:val="Obsah1"/>
         <w:tabs>
-          <w:tab w:val="right" w:leader="dot" w:pos="8990"/>
+          <w:tab w:val="right" w:leader="dot" w:pos="9050"/>
         </w:tabs>
         <w:rPr>
           <w:rFonts w:asciiTheme="minorHAnsi" w:eastAsiaTheme="minorEastAsia" w:hAnsiTheme="minorHAnsi" w:cstheme="minorBidi"/>
@@ -2808,7 +2808,7 @@
       <w:r>
         <w:fldChar w:fldCharType="separate"/>
       </w:r>
-      <w:hyperlink w:anchor="_Toc447797145" w:history="1">
+      <w:hyperlink w:anchor="_Toc447887828" w:history="1">
         <w:r>
           <w:rPr>
             <w:rStyle w:val="Hypertextovodkaz"/>
@@ -2835,7 +2835,7 @@
             <w:noProof/>
             <w:webHidden/>
           </w:rPr>
-          <w:instrText xml:space="preserve"> PAGEREF _Toc447797145 \h </w:instrText>
+          <w:instrText xml:space="preserve"> PAGEREF _Toc447887828 \h </w:instrText>
         </w:r>
         <w:r>
           <w:rPr>
@@ -2871,7 +2871,7 @@
         <w:pStyle w:val="Obsah1"/>
         <w:tabs>
           <w:tab w:val="left" w:pos="480"/>
-          <w:tab w:val="right" w:leader="dot" w:pos="8990"/>
+          <w:tab w:val="right" w:leader="dot" w:pos="9050"/>
         </w:tabs>
         <w:rPr>
           <w:rFonts w:asciiTheme="minorHAnsi" w:eastAsiaTheme="minorEastAsia" w:hAnsiTheme="minorHAnsi" w:cstheme="minorBidi"/>
@@ -2880,7 +2880,7 @@
           <w:szCs w:val="22"/>
         </w:rPr>
       </w:pPr>
-      <w:hyperlink w:anchor="_Toc447797146" w:history="1">
+      <w:hyperlink w:anchor="_Toc447887829" w:history="1">
         <w:r>
           <w:rPr>
             <w:rStyle w:val="Hypertextovodkaz"/>
@@ -2923,7 +2923,7 @@
             <w:noProof/>
             <w:webHidden/>
           </w:rPr>
-          <w:instrText xml:space="preserve"> PAGEREF _Toc447797146 \h </w:instrText>
+          <w:instrText xml:space="preserve"> PAGEREF _Toc447887829 \h </w:instrText>
         </w:r>
         <w:r>
           <w:rPr>
@@ -2959,7 +2959,7 @@
         <w:pStyle w:val="Obsah1"/>
         <w:tabs>
           <w:tab w:val="left" w:pos="480"/>
-          <w:tab w:val="right" w:leader="dot" w:pos="8990"/>
+          <w:tab w:val="right" w:leader="dot" w:pos="9050"/>
         </w:tabs>
         <w:rPr>
           <w:rFonts w:asciiTheme="minorHAnsi" w:eastAsiaTheme="minorEastAsia" w:hAnsiTheme="minorHAnsi" w:cstheme="minorBidi"/>
@@ -2968,7 +2968,7 @@
           <w:szCs w:val="22"/>
         </w:rPr>
       </w:pPr>
-      <w:hyperlink w:anchor="_Toc447797147" w:history="1">
+      <w:hyperlink w:anchor="_Toc447887830" w:history="1">
         <w:r>
           <w:rPr>
             <w:rStyle w:val="Hypertextovodkaz"/>
@@ -3011,7 +3011,7 @@
             <w:noProof/>
             <w:webHidden/>
           </w:rPr>
-          <w:instrText xml:space="preserve"> PAGEREF _Toc447797147 \h </w:instrText>
+          <w:instrText xml:space="preserve"> PAGEREF _Toc447887830 \h </w:instrText>
         </w:r>
         <w:r>
           <w:rPr>
@@ -3047,7 +3047,7 @@
         <w:pStyle w:val="Obsah2"/>
         <w:tabs>
           <w:tab w:val="left" w:pos="880"/>
-          <w:tab w:val="right" w:leader="dot" w:pos="8990"/>
+          <w:tab w:val="right" w:leader="dot" w:pos="9050"/>
         </w:tabs>
         <w:rPr>
           <w:rFonts w:asciiTheme="minorHAnsi" w:eastAsiaTheme="minorEastAsia" w:hAnsiTheme="minorHAnsi" w:cstheme="minorBidi"/>
@@ -3056,7 +3056,7 @@
           <w:szCs w:val="22"/>
         </w:rPr>
       </w:pPr>
-      <w:hyperlink w:anchor="_Toc447797148" w:history="1">
+      <w:hyperlink w:anchor="_Toc447887831" w:history="1">
         <w:r>
           <w:rPr>
             <w:rStyle w:val="Hypertextovodkaz"/>
@@ -3099,7 +3099,7 @@
             <w:noProof/>
             <w:webHidden/>
           </w:rPr>
-          <w:instrText xml:space="preserve"> PAGEREF _Toc447797148 \h </w:instrText>
+          <w:instrText xml:space="preserve"> PAGEREF _Toc447887831 \h </w:instrText>
         </w:r>
         <w:r>
           <w:rPr>
@@ -3135,7 +3135,7 @@
         <w:pStyle w:val="Obsah2"/>
         <w:tabs>
           <w:tab w:val="left" w:pos="880"/>
-          <w:tab w:val="right" w:leader="dot" w:pos="8990"/>
+          <w:tab w:val="right" w:leader="dot" w:pos="9050"/>
         </w:tabs>
         <w:rPr>
           <w:rFonts w:asciiTheme="minorHAnsi" w:eastAsiaTheme="minorEastAsia" w:hAnsiTheme="minorHAnsi" w:cstheme="minorBidi"/>
@@ -3144,7 +3144,7 @@
           <w:szCs w:val="22"/>
         </w:rPr>
       </w:pPr>
-      <w:hyperlink w:anchor="_Toc447797149" w:history="1">
+      <w:hyperlink w:anchor="_Toc447887832" w:history="1">
         <w:r>
           <w:rPr>
             <w:rStyle w:val="Hypertextovodkaz"/>
@@ -3187,7 +3187,7 @@
             <w:noProof/>
             <w:webHidden/>
           </w:rPr>
-          <w:instrText xml:space="preserve"> PAGEREF _Toc447797149 \h </w:instrText>
+          <w:instrText xml:space="preserve"> PAGEREF _Toc447887832 \h </w:instrText>
         </w:r>
         <w:r>
           <w:rPr>
@@ -3223,7 +3223,7 @@
         <w:pStyle w:val="Obsah2"/>
         <w:tabs>
           <w:tab w:val="left" w:pos="880"/>
-          <w:tab w:val="right" w:leader="dot" w:pos="8990"/>
+          <w:tab w:val="right" w:leader="dot" w:pos="9050"/>
         </w:tabs>
         <w:rPr>
           <w:rFonts w:asciiTheme="minorHAnsi" w:eastAsiaTheme="minorEastAsia" w:hAnsiTheme="minorHAnsi" w:cstheme="minorBidi"/>
@@ -3232,7 +3232,7 @@
           <w:szCs w:val="22"/>
         </w:rPr>
       </w:pPr>
-      <w:hyperlink w:anchor="_Toc447797150" w:history="1">
+      <w:hyperlink w:anchor="_Toc447887833" w:history="1">
         <w:r>
           <w:rPr>
             <w:rStyle w:val="Hypertextovodkaz"/>
@@ -3275,7 +3275,7 @@
             <w:noProof/>
             <w:webHidden/>
           </w:rPr>
-          <w:instrText xml:space="preserve"> PAGEREF _Toc447797150 \h </w:instrText>
+          <w:instrText xml:space="preserve"> PAGEREF _Toc447887833 \h </w:instrText>
         </w:r>
         <w:r>
           <w:rPr>
@@ -3311,7 +3311,7 @@
         <w:pStyle w:val="Obsah1"/>
         <w:tabs>
           <w:tab w:val="left" w:pos="480"/>
-          <w:tab w:val="right" w:leader="dot" w:pos="8990"/>
+          <w:tab w:val="right" w:leader="dot" w:pos="9050"/>
         </w:tabs>
         <w:rPr>
           <w:rFonts w:asciiTheme="minorHAnsi" w:eastAsiaTheme="minorEastAsia" w:hAnsiTheme="minorHAnsi" w:cstheme="minorBidi"/>
@@ -3320,7 +3320,7 @@
           <w:szCs w:val="22"/>
         </w:rPr>
       </w:pPr>
-      <w:hyperlink w:anchor="_Toc447797151" w:history="1">
+      <w:hyperlink w:anchor="_Toc447887834" w:history="1">
         <w:r>
           <w:rPr>
             <w:rStyle w:val="Hypertextovodkaz"/>
@@ -3363,7 +3363,7 @@
             <w:noProof/>
             <w:webHidden/>
           </w:rPr>
-          <w:instrText xml:space="preserve"> PAGEREF _Toc447797151 \h </w:instrText>
+          <w:instrText xml:space="preserve"> PAGEREF _Toc447887834 \h </w:instrText>
         </w:r>
         <w:r>
           <w:rPr>
@@ -3399,7 +3399,7 @@
         <w:pStyle w:val="Obsah2"/>
         <w:tabs>
           <w:tab w:val="left" w:pos="880"/>
-          <w:tab w:val="right" w:leader="dot" w:pos="8990"/>
+          <w:tab w:val="right" w:leader="dot" w:pos="9050"/>
         </w:tabs>
         <w:rPr>
           <w:rFonts w:asciiTheme="minorHAnsi" w:eastAsiaTheme="minorEastAsia" w:hAnsiTheme="minorHAnsi" w:cstheme="minorBidi"/>
@@ -3408,7 +3408,7 @@
           <w:szCs w:val="22"/>
         </w:rPr>
       </w:pPr>
-      <w:hyperlink w:anchor="_Toc447797152" w:history="1">
+      <w:hyperlink w:anchor="_Toc447887835" w:history="1">
         <w:r>
           <w:rPr>
             <w:rStyle w:val="Hypertextovodkaz"/>
@@ -3451,7 +3451,7 @@
             <w:noProof/>
             <w:webHidden/>
           </w:rPr>
-          <w:instrText xml:space="preserve"> PAGEREF _Toc447797152 \h </w:instrText>
+          <w:instrText xml:space="preserve"> PAGEREF _Toc447887835 \h </w:instrText>
         </w:r>
         <w:r>
           <w:rPr>
@@ -3487,7 +3487,7 @@
         <w:pStyle w:val="Obsah3"/>
         <w:tabs>
           <w:tab w:val="left" w:pos="1320"/>
-          <w:tab w:val="right" w:leader="dot" w:pos="8990"/>
+          <w:tab w:val="right" w:leader="dot" w:pos="9050"/>
         </w:tabs>
         <w:rPr>
           <w:rFonts w:asciiTheme="minorHAnsi" w:eastAsiaTheme="minorEastAsia" w:hAnsiTheme="minorHAnsi" w:cstheme="minorBidi"/>
@@ -3496,7 +3496,7 @@
           <w:szCs w:val="22"/>
         </w:rPr>
       </w:pPr>
-      <w:hyperlink w:anchor="_Toc447797153" w:history="1">
+      <w:hyperlink w:anchor="_Toc447887836" w:history="1">
         <w:r>
           <w:rPr>
             <w:rStyle w:val="Hypertextovodkaz"/>
@@ -3539,7 +3539,7 @@
             <w:noProof/>
             <w:webHidden/>
           </w:rPr>
-          <w:instrText xml:space="preserve"> PAGEREF _Toc447797153 \h </w:instrText>
+          <w:instrText xml:space="preserve"> PAGEREF _Toc447887836 \h </w:instrText>
         </w:r>
         <w:r>
           <w:rPr>
@@ -3575,7 +3575,7 @@
         <w:pStyle w:val="Obsah3"/>
         <w:tabs>
           <w:tab w:val="left" w:pos="1320"/>
-          <w:tab w:val="right" w:leader="dot" w:pos="8990"/>
+          <w:tab w:val="right" w:leader="dot" w:pos="9050"/>
         </w:tabs>
         <w:rPr>
           <w:rFonts w:asciiTheme="minorHAnsi" w:eastAsiaTheme="minorEastAsia" w:hAnsiTheme="minorHAnsi" w:cstheme="minorBidi"/>
@@ -3584,7 +3584,7 @@
           <w:szCs w:val="22"/>
         </w:rPr>
       </w:pPr>
-      <w:hyperlink w:anchor="_Toc447797154" w:history="1">
+      <w:hyperlink w:anchor="_Toc447887837" w:history="1">
         <w:r>
           <w:rPr>
             <w:rStyle w:val="Hypertextovodkaz"/>
@@ -3627,7 +3627,7 @@
             <w:noProof/>
             <w:webHidden/>
           </w:rPr>
-          <w:instrText xml:space="preserve"> PAGEREF _Toc447797154 \h </w:instrText>
+          <w:instrText xml:space="preserve"> PAGEREF _Toc447887837 \h </w:instrText>
         </w:r>
         <w:r>
           <w:rPr>
@@ -3663,7 +3663,7 @@
         <w:pStyle w:val="Obsah2"/>
         <w:tabs>
           <w:tab w:val="left" w:pos="880"/>
-          <w:tab w:val="right" w:leader="dot" w:pos="8990"/>
+          <w:tab w:val="right" w:leader="dot" w:pos="9050"/>
         </w:tabs>
         <w:rPr>
           <w:rFonts w:asciiTheme="minorHAnsi" w:eastAsiaTheme="minorEastAsia" w:hAnsiTheme="minorHAnsi" w:cstheme="minorBidi"/>
@@ -3672,7 +3672,7 @@
           <w:szCs w:val="22"/>
         </w:rPr>
       </w:pPr>
-      <w:hyperlink w:anchor="_Toc447797155" w:history="1">
+      <w:hyperlink w:anchor="_Toc447887838" w:history="1">
         <w:r>
           <w:rPr>
             <w:rStyle w:val="Hypertextovodkaz"/>
@@ -3715,7 +3715,7 @@
             <w:noProof/>
             <w:webHidden/>
           </w:rPr>
-          <w:instrText xml:space="preserve"> PAGEREF _Toc447797155 \h </w:instrText>
+          <w:instrText xml:space="preserve"> PAGEREF _Toc447887838 \h </w:instrText>
         </w:r>
         <w:r>
           <w:rPr>
@@ -3751,7 +3751,7 @@
         <w:pStyle w:val="Obsah3"/>
         <w:tabs>
           <w:tab w:val="left" w:pos="1320"/>
-          <w:tab w:val="right" w:leader="dot" w:pos="8990"/>
+          <w:tab w:val="right" w:leader="dot" w:pos="9050"/>
         </w:tabs>
         <w:rPr>
           <w:rFonts w:asciiTheme="minorHAnsi" w:eastAsiaTheme="minorEastAsia" w:hAnsiTheme="minorHAnsi" w:cstheme="minorBidi"/>
@@ -3760,7 +3760,7 @@
           <w:szCs w:val="22"/>
         </w:rPr>
       </w:pPr>
-      <w:hyperlink w:anchor="_Toc447797156" w:history="1">
+      <w:hyperlink w:anchor="_Toc447887839" w:history="1">
         <w:r>
           <w:rPr>
             <w:rStyle w:val="Hypertextovodkaz"/>
@@ -3803,7 +3803,7 @@
             <w:noProof/>
             <w:webHidden/>
           </w:rPr>
-          <w:instrText xml:space="preserve"> PAGEREF _Toc447797156 \h </w:instrText>
+          <w:instrText xml:space="preserve"> PAGEREF _Toc447887839 \h </w:instrText>
         </w:r>
         <w:r>
           <w:rPr>
@@ -3839,7 +3839,7 @@
         <w:pStyle w:val="Obsah3"/>
         <w:tabs>
           <w:tab w:val="left" w:pos="1320"/>
-          <w:tab w:val="right" w:leader="dot" w:pos="8990"/>
+          <w:tab w:val="right" w:leader="dot" w:pos="9050"/>
         </w:tabs>
         <w:rPr>
           <w:rFonts w:asciiTheme="minorHAnsi" w:eastAsiaTheme="minorEastAsia" w:hAnsiTheme="minorHAnsi" w:cstheme="minorBidi"/>
@@ -3848,7 +3848,7 @@
           <w:szCs w:val="22"/>
         </w:rPr>
       </w:pPr>
-      <w:hyperlink w:anchor="_Toc447797157" w:history="1">
+      <w:hyperlink w:anchor="_Toc447887840" w:history="1">
         <w:r>
           <w:rPr>
             <w:rStyle w:val="Hypertextovodkaz"/>
@@ -3891,7 +3891,7 @@
             <w:noProof/>
             <w:webHidden/>
           </w:rPr>
-          <w:instrText xml:space="preserve"> PAGEREF _Toc447797157 \h </w:instrText>
+          <w:instrText xml:space="preserve"> PAGEREF _Toc447887840 \h </w:instrText>
         </w:r>
         <w:r>
           <w:rPr>
@@ -3927,7 +3927,7 @@
         <w:pStyle w:val="Obsah3"/>
         <w:tabs>
           <w:tab w:val="left" w:pos="1320"/>
-          <w:tab w:val="right" w:leader="dot" w:pos="8990"/>
+          <w:tab w:val="right" w:leader="dot" w:pos="9050"/>
         </w:tabs>
         <w:rPr>
           <w:rFonts w:asciiTheme="minorHAnsi" w:eastAsiaTheme="minorEastAsia" w:hAnsiTheme="minorHAnsi" w:cstheme="minorBidi"/>
@@ -3936,7 +3936,7 @@
           <w:szCs w:val="22"/>
         </w:rPr>
       </w:pPr>
-      <w:hyperlink w:anchor="_Toc447797158" w:history="1">
+      <w:hyperlink w:anchor="_Toc447887841" w:history="1">
         <w:r>
           <w:rPr>
             <w:rStyle w:val="Hypertextovodkaz"/>
@@ -3979,7 +3979,7 @@
             <w:noProof/>
             <w:webHidden/>
           </w:rPr>
-          <w:instrText xml:space="preserve"> PAGEREF _Toc447797158 \h </w:instrText>
+          <w:instrText xml:space="preserve"> PAGEREF _Toc447887841 \h </w:instrText>
         </w:r>
         <w:r>
           <w:rPr>
@@ -4015,7 +4015,7 @@
         <w:pStyle w:val="Obsah3"/>
         <w:tabs>
           <w:tab w:val="left" w:pos="1320"/>
-          <w:tab w:val="right" w:leader="dot" w:pos="8990"/>
+          <w:tab w:val="right" w:leader="dot" w:pos="9050"/>
         </w:tabs>
         <w:rPr>
           <w:rFonts w:asciiTheme="minorHAnsi" w:eastAsiaTheme="minorEastAsia" w:hAnsiTheme="minorHAnsi" w:cstheme="minorBidi"/>
@@ -4024,7 +4024,7 @@
           <w:szCs w:val="22"/>
         </w:rPr>
       </w:pPr>
-      <w:hyperlink w:anchor="_Toc447797159" w:history="1">
+      <w:hyperlink w:anchor="_Toc447887842" w:history="1">
         <w:r>
           <w:rPr>
             <w:rStyle w:val="Hypertextovodkaz"/>
@@ -4067,7 +4067,7 @@
             <w:noProof/>
             <w:webHidden/>
           </w:rPr>
-          <w:instrText xml:space="preserve"> PAGEREF _Toc447797159 \h </w:instrText>
+          <w:instrText xml:space="preserve"> PAGEREF _Toc447887842 \h </w:instrText>
         </w:r>
         <w:r>
           <w:rPr>
@@ -4103,7 +4103,7 @@
         <w:pStyle w:val="Obsah1"/>
         <w:tabs>
           <w:tab w:val="left" w:pos="480"/>
-          <w:tab w:val="right" w:leader="dot" w:pos="8990"/>
+          <w:tab w:val="right" w:leader="dot" w:pos="9050"/>
         </w:tabs>
         <w:rPr>
           <w:rFonts w:asciiTheme="minorHAnsi" w:eastAsiaTheme="minorEastAsia" w:hAnsiTheme="minorHAnsi" w:cstheme="minorBidi"/>
@@ -4112,7 +4112,7 @@
           <w:szCs w:val="22"/>
         </w:rPr>
       </w:pPr>
-      <w:hyperlink w:anchor="_Toc447797160" w:history="1">
+      <w:hyperlink w:anchor="_Toc447887843" w:history="1">
         <w:r>
           <w:rPr>
             <w:rStyle w:val="Hypertextovodkaz"/>
@@ -4155,7 +4155,7 @@
             <w:noProof/>
             <w:webHidden/>
           </w:rPr>
-          <w:instrText xml:space="preserve"> PAGEREF _Toc447797160 \h </w:instrText>
+          <w:instrText xml:space="preserve"> PAGEREF _Toc447887843 \h </w:instrText>
         </w:r>
         <w:r>
           <w:rPr>
@@ -4191,7 +4191,7 @@
         <w:pStyle w:val="Obsah2"/>
         <w:tabs>
           <w:tab w:val="left" w:pos="880"/>
-          <w:tab w:val="right" w:leader="dot" w:pos="8990"/>
+          <w:tab w:val="right" w:leader="dot" w:pos="9050"/>
         </w:tabs>
         <w:rPr>
           <w:rFonts w:asciiTheme="minorHAnsi" w:eastAsiaTheme="minorEastAsia" w:hAnsiTheme="minorHAnsi" w:cstheme="minorBidi"/>
@@ -4200,7 +4200,7 @@
           <w:szCs w:val="22"/>
         </w:rPr>
       </w:pPr>
-      <w:hyperlink w:anchor="_Toc447797161" w:history="1">
+      <w:hyperlink w:anchor="_Toc447887844" w:history="1">
         <w:r>
           <w:rPr>
             <w:rStyle w:val="Hypertextovodkaz"/>
@@ -4243,7 +4243,7 @@
             <w:noProof/>
             <w:webHidden/>
           </w:rPr>
-          <w:instrText xml:space="preserve"> PAGEREF _Toc447797161 \h </w:instrText>
+          <w:instrText xml:space="preserve"> PAGEREF _Toc447887844 \h </w:instrText>
         </w:r>
         <w:r>
           <w:rPr>
@@ -4279,7 +4279,7 @@
         <w:pStyle w:val="Obsah3"/>
         <w:tabs>
           <w:tab w:val="left" w:pos="1320"/>
-          <w:tab w:val="right" w:leader="dot" w:pos="8990"/>
+          <w:tab w:val="right" w:leader="dot" w:pos="9050"/>
         </w:tabs>
         <w:rPr>
           <w:rFonts w:asciiTheme="minorHAnsi" w:eastAsiaTheme="minorEastAsia" w:hAnsiTheme="minorHAnsi" w:cstheme="minorBidi"/>
@@ -4288,7 +4288,7 @@
           <w:szCs w:val="22"/>
         </w:rPr>
       </w:pPr>
-      <w:hyperlink w:anchor="_Toc447797162" w:history="1">
+      <w:hyperlink w:anchor="_Toc447887845" w:history="1">
         <w:r>
           <w:rPr>
             <w:rStyle w:val="Hypertextovodkaz"/>
@@ -4331,7 +4331,7 @@
             <w:noProof/>
             <w:webHidden/>
           </w:rPr>
-          <w:instrText xml:space="preserve"> PAGEREF _Toc447797162 \h </w:instrText>
+          <w:instrText xml:space="preserve"> PAGEREF _Toc447887845 \h </w:instrText>
         </w:r>
         <w:r>
           <w:rPr>
@@ -4367,7 +4367,7 @@
         <w:pStyle w:val="Obsah3"/>
         <w:tabs>
           <w:tab w:val="left" w:pos="1320"/>
-          <w:tab w:val="right" w:leader="dot" w:pos="8990"/>
+          <w:tab w:val="right" w:leader="dot" w:pos="9050"/>
         </w:tabs>
         <w:rPr>
           <w:rFonts w:asciiTheme="minorHAnsi" w:eastAsiaTheme="minorEastAsia" w:hAnsiTheme="minorHAnsi" w:cstheme="minorBidi"/>
@@ -4376,7 +4376,7 @@
           <w:szCs w:val="22"/>
         </w:rPr>
       </w:pPr>
-      <w:hyperlink w:anchor="_Toc447797163" w:history="1">
+      <w:hyperlink w:anchor="_Toc447887846" w:history="1">
         <w:r>
           <w:rPr>
             <w:rStyle w:val="Hypertextovodkaz"/>
@@ -4419,7 +4419,7 @@
             <w:noProof/>
             <w:webHidden/>
           </w:rPr>
-          <w:instrText xml:space="preserve"> PAGEREF _Toc447797163 \h </w:instrText>
+          <w:instrText xml:space="preserve"> PAGEREF _Toc447887846 \h </w:instrText>
         </w:r>
         <w:r>
           <w:rPr>
@@ -4455,7 +4455,7 @@
         <w:pStyle w:val="Obsah3"/>
         <w:tabs>
           <w:tab w:val="left" w:pos="1320"/>
-          <w:tab w:val="right" w:leader="dot" w:pos="8990"/>
+          <w:tab w:val="right" w:leader="dot" w:pos="9050"/>
         </w:tabs>
         <w:rPr>
           <w:rFonts w:asciiTheme="minorHAnsi" w:eastAsiaTheme="minorEastAsia" w:hAnsiTheme="minorHAnsi" w:cstheme="minorBidi"/>
@@ -4464,7 +4464,7 @@
           <w:szCs w:val="22"/>
         </w:rPr>
       </w:pPr>
-      <w:hyperlink w:anchor="_Toc447797164" w:history="1">
+      <w:hyperlink w:anchor="_Toc447887847" w:history="1">
         <w:r>
           <w:rPr>
             <w:rStyle w:val="Hypertextovodkaz"/>
@@ -4507,7 +4507,7 @@
             <w:noProof/>
             <w:webHidden/>
           </w:rPr>
-          <w:instrText xml:space="preserve"> PAGEREF _Toc447797164 \h </w:instrText>
+          <w:instrText xml:space="preserve"> PAGEREF _Toc447887847 \h </w:instrText>
         </w:r>
         <w:r>
           <w:rPr>
@@ -4543,7 +4543,7 @@
         <w:pStyle w:val="Obsah3"/>
         <w:tabs>
           <w:tab w:val="left" w:pos="1320"/>
-          <w:tab w:val="right" w:leader="dot" w:pos="8990"/>
+          <w:tab w:val="right" w:leader="dot" w:pos="9050"/>
         </w:tabs>
         <w:rPr>
           <w:rFonts w:asciiTheme="minorHAnsi" w:eastAsiaTheme="minorEastAsia" w:hAnsiTheme="minorHAnsi" w:cstheme="minorBidi"/>
@@ -4552,7 +4552,7 @@
           <w:szCs w:val="22"/>
         </w:rPr>
       </w:pPr>
-      <w:hyperlink w:anchor="_Toc447797165" w:history="1">
+      <w:hyperlink w:anchor="_Toc447887848" w:history="1">
         <w:r>
           <w:rPr>
             <w:rStyle w:val="Hypertextovodkaz"/>
@@ -4595,7 +4595,7 @@
             <w:noProof/>
             <w:webHidden/>
           </w:rPr>
-          <w:instrText xml:space="preserve"> PAGEREF _Toc447797165 \h </w:instrText>
+          <w:instrText xml:space="preserve"> PAGEREF _Toc447887848 \h </w:instrText>
         </w:r>
         <w:r>
           <w:rPr>
@@ -4631,7 +4631,7 @@
         <w:pStyle w:val="Obsah3"/>
         <w:tabs>
           <w:tab w:val="left" w:pos="1320"/>
-          <w:tab w:val="right" w:leader="dot" w:pos="8990"/>
+          <w:tab w:val="right" w:leader="dot" w:pos="9050"/>
         </w:tabs>
         <w:rPr>
           <w:rFonts w:asciiTheme="minorHAnsi" w:eastAsiaTheme="minorEastAsia" w:hAnsiTheme="minorHAnsi" w:cstheme="minorBidi"/>
@@ -4640,7 +4640,7 @@
           <w:szCs w:val="22"/>
         </w:rPr>
       </w:pPr>
-      <w:hyperlink w:anchor="_Toc447797166" w:history="1">
+      <w:hyperlink w:anchor="_Toc447887849" w:history="1">
         <w:r>
           <w:rPr>
             <w:rStyle w:val="Hypertextovodkaz"/>
@@ -4683,7 +4683,7 @@
             <w:noProof/>
             <w:webHidden/>
           </w:rPr>
-          <w:instrText xml:space="preserve"> PAGEREF _Toc447797166 \h </w:instrText>
+          <w:instrText xml:space="preserve"> PAGEREF _Toc447887849 \h </w:instrText>
         </w:r>
         <w:r>
           <w:rPr>
@@ -4719,7 +4719,7 @@
         <w:pStyle w:val="Obsah1"/>
         <w:tabs>
           <w:tab w:val="left" w:pos="480"/>
-          <w:tab w:val="right" w:leader="dot" w:pos="8990"/>
+          <w:tab w:val="right" w:leader="dot" w:pos="9050"/>
         </w:tabs>
         <w:rPr>
           <w:rFonts w:asciiTheme="minorHAnsi" w:eastAsiaTheme="minorEastAsia" w:hAnsiTheme="minorHAnsi" w:cstheme="minorBidi"/>
@@ -4728,7 +4728,7 @@
           <w:szCs w:val="22"/>
         </w:rPr>
       </w:pPr>
-      <w:hyperlink w:anchor="_Toc447797167" w:history="1">
+      <w:hyperlink w:anchor="_Toc447887850" w:history="1">
         <w:r>
           <w:rPr>
             <w:rStyle w:val="Hypertextovodkaz"/>
@@ -4771,7 +4771,7 @@
             <w:noProof/>
             <w:webHidden/>
           </w:rPr>
-          <w:instrText xml:space="preserve"> PAGEREF _Toc447797167 \h </w:instrText>
+          <w:instrText xml:space="preserve"> PAGEREF _Toc447887850 \h </w:instrText>
         </w:r>
         <w:r>
           <w:rPr>
@@ -4807,7 +4807,7 @@
         <w:pStyle w:val="Obsah2"/>
         <w:tabs>
           <w:tab w:val="left" w:pos="880"/>
-          <w:tab w:val="right" w:leader="dot" w:pos="8990"/>
+          <w:tab w:val="right" w:leader="dot" w:pos="9050"/>
         </w:tabs>
         <w:rPr>
           <w:rFonts w:asciiTheme="minorHAnsi" w:eastAsiaTheme="minorEastAsia" w:hAnsiTheme="minorHAnsi" w:cstheme="minorBidi"/>
@@ -4816,7 +4816,7 @@
           <w:szCs w:val="22"/>
         </w:rPr>
       </w:pPr>
-      <w:hyperlink w:anchor="_Toc447797168" w:history="1">
+      <w:hyperlink w:anchor="_Toc447887851" w:history="1">
         <w:r>
           <w:rPr>
             <w:rStyle w:val="Hypertextovodkaz"/>
@@ -4859,7 +4859,7 @@
             <w:noProof/>
             <w:webHidden/>
           </w:rPr>
-          <w:instrText xml:space="preserve"> PAGEREF _Toc447797168 \h </w:instrText>
+          <w:instrText xml:space="preserve"> PAGEREF _Toc447887851 \h </w:instrText>
         </w:r>
         <w:r>
           <w:rPr>
@@ -4895,7 +4895,7 @@
         <w:pStyle w:val="Obsah3"/>
         <w:tabs>
           <w:tab w:val="left" w:pos="1320"/>
-          <w:tab w:val="right" w:leader="dot" w:pos="8990"/>
+          <w:tab w:val="right" w:leader="dot" w:pos="9050"/>
         </w:tabs>
         <w:rPr>
           <w:rFonts w:asciiTheme="minorHAnsi" w:eastAsiaTheme="minorEastAsia" w:hAnsiTheme="minorHAnsi" w:cstheme="minorBidi"/>
@@ -4904,7 +4904,7 @@
           <w:szCs w:val="22"/>
         </w:rPr>
       </w:pPr>
-      <w:hyperlink w:anchor="_Toc447797169" w:history="1">
+      <w:hyperlink w:anchor="_Toc447887852" w:history="1">
         <w:r>
           <w:rPr>
             <w:rStyle w:val="Hypertextovodkaz"/>
@@ -4947,7 +4947,7 @@
             <w:noProof/>
             <w:webHidden/>
           </w:rPr>
-          <w:instrText xml:space="preserve"> PAGEREF _Toc447797169 \h </w:instrText>
+          <w:instrText xml:space="preserve"> PAGEREF _Toc447887852 \h </w:instrText>
         </w:r>
         <w:r>
           <w:rPr>
@@ -4983,7 +4983,7 @@
         <w:pStyle w:val="Obsah3"/>
         <w:tabs>
           <w:tab w:val="left" w:pos="1320"/>
-          <w:tab w:val="right" w:leader="dot" w:pos="8990"/>
+          <w:tab w:val="right" w:leader="dot" w:pos="9050"/>
         </w:tabs>
         <w:rPr>
           <w:rFonts w:asciiTheme="minorHAnsi" w:eastAsiaTheme="minorEastAsia" w:hAnsiTheme="minorHAnsi" w:cstheme="minorBidi"/>
@@ -4992,7 +4992,7 @@
           <w:szCs w:val="22"/>
         </w:rPr>
       </w:pPr>
-      <w:hyperlink w:anchor="_Toc447797170" w:history="1">
+      <w:hyperlink w:anchor="_Toc447887854" w:history="1">
         <w:r>
           <w:rPr>
             <w:rStyle w:val="Hypertextovodkaz"/>
@@ -5035,7 +5035,7 @@
             <w:noProof/>
             <w:webHidden/>
           </w:rPr>
-          <w:instrText xml:space="preserve"> PAGEREF _Toc447797170 \h </w:instrText>
+          <w:instrText xml:space="preserve"> PAGEREF _Toc447887854 \h </w:instrText>
         </w:r>
         <w:r>
           <w:rPr>
@@ -5071,7 +5071,7 @@
         <w:pStyle w:val="Obsah2"/>
         <w:tabs>
           <w:tab w:val="left" w:pos="880"/>
-          <w:tab w:val="right" w:leader="dot" w:pos="8990"/>
+          <w:tab w:val="right" w:leader="dot" w:pos="9050"/>
         </w:tabs>
         <w:rPr>
           <w:rFonts w:asciiTheme="minorHAnsi" w:eastAsiaTheme="minorEastAsia" w:hAnsiTheme="minorHAnsi" w:cstheme="minorBidi"/>
@@ -5080,7 +5080,7 @@
           <w:szCs w:val="22"/>
         </w:rPr>
       </w:pPr>
-      <w:hyperlink w:anchor="_Toc447797171" w:history="1">
+      <w:hyperlink w:anchor="_Toc447887855" w:history="1">
         <w:r>
           <w:rPr>
             <w:rStyle w:val="Hypertextovodkaz"/>
@@ -5123,7 +5123,7 @@
             <w:noProof/>
             <w:webHidden/>
           </w:rPr>
-          <w:instrText xml:space="preserve"> PAGEREF _Toc447797171 \h </w:instrText>
+          <w:instrText xml:space="preserve"> PAGEREF _Toc447887855 \h </w:instrText>
         </w:r>
         <w:r>
           <w:rPr>
@@ -5156,10 +5156,10 @@
     </w:p>
     <w:p>
       <w:pPr>
-        <w:pStyle w:val="Obsah2"/>
+        <w:pStyle w:val="Obsah3"/>
         <w:tabs>
-          <w:tab w:val="left" w:pos="880"/>
-          <w:tab w:val="right" w:leader="dot" w:pos="8990"/>
+          <w:tab w:val="left" w:pos="1320"/>
+          <w:tab w:val="right" w:leader="dot" w:pos="9050"/>
         </w:tabs>
         <w:rPr>
           <w:rFonts w:asciiTheme="minorHAnsi" w:eastAsiaTheme="minorEastAsia" w:hAnsiTheme="minorHAnsi" w:cstheme="minorBidi"/>
@@ -5168,13 +5168,13 @@
           <w:szCs w:val="22"/>
         </w:rPr>
       </w:pPr>
-      <w:hyperlink w:anchor="_Toc447797172" w:history="1">
+      <w:hyperlink w:anchor="_Toc447887856" w:history="1">
         <w:r>
           <w:rPr>
             <w:rStyle w:val="Hypertextovodkaz"/>
             <w:noProof/>
           </w:rPr>
-          <w:t>5.3</w:t>
+          <w:t>5.2.1</w:t>
         </w:r>
         <w:r>
           <w:rPr>
@@ -5190,7 +5190,7 @@
             <w:rStyle w:val="Hypertextovodkaz"/>
             <w:noProof/>
           </w:rPr>
-          <w:t>Řízení algoritmu</w:t>
+          <w:t>Vektory obsahu</w:t>
         </w:r>
         <w:r>
           <w:rPr>
@@ -5211,7 +5211,7 @@
             <w:noProof/>
             <w:webHidden/>
           </w:rPr>
-          <w:instrText xml:space="preserve"> PAGEREF _Toc447797172 \h </w:instrText>
+          <w:instrText xml:space="preserve"> PAGEREF _Toc447887856 \h </w:instrText>
         </w:r>
         <w:r>
           <w:rPr>
@@ -5231,7 +5231,7 @@
             <w:noProof/>
             <w:webHidden/>
           </w:rPr>
-          <w:t>26</w:t>
+          <w:t>27</w:t>
         </w:r>
         <w:r>
           <w:rPr>
@@ -5244,10 +5244,10 @@
     </w:p>
     <w:p>
       <w:pPr>
-        <w:pStyle w:val="Obsah1"/>
+        <w:pStyle w:val="Obsah3"/>
         <w:tabs>
-          <w:tab w:val="left" w:pos="480"/>
-          <w:tab w:val="right" w:leader="dot" w:pos="8990"/>
+          <w:tab w:val="left" w:pos="1320"/>
+          <w:tab w:val="right" w:leader="dot" w:pos="9050"/>
         </w:tabs>
         <w:rPr>
           <w:rFonts w:asciiTheme="minorHAnsi" w:eastAsiaTheme="minorEastAsia" w:hAnsiTheme="minorHAnsi" w:cstheme="minorBidi"/>
@@ -5256,13 +5256,13 @@
           <w:szCs w:val="22"/>
         </w:rPr>
       </w:pPr>
-      <w:hyperlink w:anchor="_Toc447797173" w:history="1">
+      <w:hyperlink w:anchor="_Toc447887857" w:history="1">
         <w:r>
           <w:rPr>
             <w:rStyle w:val="Hypertextovodkaz"/>
             <w:noProof/>
           </w:rPr>
-          <w:t>6</w:t>
+          <w:t>5.2.2</w:t>
         </w:r>
         <w:r>
           <w:rPr>
@@ -5278,7 +5278,7 @@
             <w:rStyle w:val="Hypertextovodkaz"/>
             <w:noProof/>
           </w:rPr>
-          <w:t>Dosažené výsledky</w:t>
+          <w:t>Podobnost obsahu</w:t>
         </w:r>
         <w:r>
           <w:rPr>
@@ -5299,7 +5299,7 @@
             <w:noProof/>
             <w:webHidden/>
           </w:rPr>
-          <w:instrText xml:space="preserve"> PAGEREF _Toc447797173 \h </w:instrText>
+          <w:instrText xml:space="preserve"> PAGEREF _Toc447887857 \h </w:instrText>
         </w:r>
         <w:r>
           <w:rPr>
@@ -5332,10 +5332,10 @@
     </w:p>
     <w:p>
       <w:pPr>
-        <w:pStyle w:val="Obsah1"/>
+        <w:pStyle w:val="Obsah2"/>
         <w:tabs>
-          <w:tab w:val="left" w:pos="480"/>
-          <w:tab w:val="right" w:leader="dot" w:pos="8990"/>
+          <w:tab w:val="left" w:pos="880"/>
+          <w:tab w:val="right" w:leader="dot" w:pos="9050"/>
         </w:tabs>
         <w:rPr>
           <w:rFonts w:asciiTheme="minorHAnsi" w:eastAsiaTheme="minorEastAsia" w:hAnsiTheme="minorHAnsi" w:cstheme="minorBidi"/>
@@ -5344,13 +5344,13 @@
           <w:szCs w:val="22"/>
         </w:rPr>
       </w:pPr>
-      <w:hyperlink w:anchor="_Toc447797174" w:history="1">
+      <w:hyperlink w:anchor="_Toc447887858" w:history="1">
         <w:r>
           <w:rPr>
             <w:rStyle w:val="Hypertextovodkaz"/>
             <w:noProof/>
           </w:rPr>
-          <w:t>7</w:t>
+          <w:t>5.3</w:t>
         </w:r>
         <w:r>
           <w:rPr>
@@ -5366,6 +5366,270 @@
             <w:rStyle w:val="Hypertextovodkaz"/>
             <w:noProof/>
           </w:rPr>
+          <w:t>Řízení algoritmu</w:t>
+        </w:r>
+        <w:r>
+          <w:rPr>
+            <w:noProof/>
+            <w:webHidden/>
+          </w:rPr>
+          <w:tab/>
+        </w:r>
+        <w:r>
+          <w:rPr>
+            <w:noProof/>
+            <w:webHidden/>
+          </w:rPr>
+          <w:fldChar w:fldCharType="begin"/>
+        </w:r>
+        <w:r>
+          <w:rPr>
+            <w:noProof/>
+            <w:webHidden/>
+          </w:rPr>
+          <w:instrText xml:space="preserve"> PAGEREF _Toc447887858 \h </w:instrText>
+        </w:r>
+        <w:r>
+          <w:rPr>
+            <w:noProof/>
+            <w:webHidden/>
+          </w:rPr>
+        </w:r>
+        <w:r>
+          <w:rPr>
+            <w:noProof/>
+            <w:webHidden/>
+          </w:rPr>
+          <w:fldChar w:fldCharType="separate"/>
+        </w:r>
+        <w:r>
+          <w:rPr>
+            <w:noProof/>
+            <w:webHidden/>
+          </w:rPr>
+          <w:t>27</w:t>
+        </w:r>
+        <w:r>
+          <w:rPr>
+            <w:noProof/>
+            <w:webHidden/>
+          </w:rPr>
+          <w:fldChar w:fldCharType="end"/>
+        </w:r>
+      </w:hyperlink>
+    </w:p>
+    <w:p>
+      <w:pPr>
+        <w:pStyle w:val="Obsah2"/>
+        <w:tabs>
+          <w:tab w:val="left" w:pos="880"/>
+          <w:tab w:val="right" w:leader="dot" w:pos="9050"/>
+        </w:tabs>
+        <w:rPr>
+          <w:rFonts w:asciiTheme="minorHAnsi" w:eastAsiaTheme="minorEastAsia" w:hAnsiTheme="minorHAnsi" w:cstheme="minorBidi"/>
+          <w:noProof/>
+          <w:sz w:val="22"/>
+          <w:szCs w:val="22"/>
+        </w:rPr>
+      </w:pPr>
+      <w:hyperlink w:anchor="_Toc447887859" w:history="1">
+        <w:r>
+          <w:rPr>
+            <w:rStyle w:val="Hypertextovodkaz"/>
+            <w:noProof/>
+          </w:rPr>
+          <w:t>5.4</w:t>
+        </w:r>
+        <w:r>
+          <w:rPr>
+            <w:rFonts w:asciiTheme="minorHAnsi" w:eastAsiaTheme="minorEastAsia" w:hAnsiTheme="minorHAnsi" w:cstheme="minorBidi"/>
+            <w:noProof/>
+            <w:sz w:val="22"/>
+            <w:szCs w:val="22"/>
+          </w:rPr>
+          <w:tab/>
+        </w:r>
+        <w:r>
+          <w:rPr>
+            <w:rStyle w:val="Hypertextovodkaz"/>
+            <w:noProof/>
+          </w:rPr>
+          <w:t>Vstup a výstup algoritmu</w:t>
+        </w:r>
+        <w:r>
+          <w:rPr>
+            <w:noProof/>
+            <w:webHidden/>
+          </w:rPr>
+          <w:tab/>
+        </w:r>
+        <w:r>
+          <w:rPr>
+            <w:noProof/>
+            <w:webHidden/>
+          </w:rPr>
+          <w:fldChar w:fldCharType="begin"/>
+        </w:r>
+        <w:r>
+          <w:rPr>
+            <w:noProof/>
+            <w:webHidden/>
+          </w:rPr>
+          <w:instrText xml:space="preserve"> PAGEREF _Toc447887859 \h </w:instrText>
+        </w:r>
+        <w:r>
+          <w:rPr>
+            <w:noProof/>
+            <w:webHidden/>
+          </w:rPr>
+        </w:r>
+        <w:r>
+          <w:rPr>
+            <w:noProof/>
+            <w:webHidden/>
+          </w:rPr>
+          <w:fldChar w:fldCharType="separate"/>
+        </w:r>
+        <w:r>
+          <w:rPr>
+            <w:noProof/>
+            <w:webHidden/>
+          </w:rPr>
+          <w:t>27</w:t>
+        </w:r>
+        <w:r>
+          <w:rPr>
+            <w:noProof/>
+            <w:webHidden/>
+          </w:rPr>
+          <w:fldChar w:fldCharType="end"/>
+        </w:r>
+      </w:hyperlink>
+    </w:p>
+    <w:p>
+      <w:pPr>
+        <w:pStyle w:val="Obsah1"/>
+        <w:tabs>
+          <w:tab w:val="left" w:pos="480"/>
+          <w:tab w:val="right" w:leader="dot" w:pos="9050"/>
+        </w:tabs>
+        <w:rPr>
+          <w:rFonts w:asciiTheme="minorHAnsi" w:eastAsiaTheme="minorEastAsia" w:hAnsiTheme="minorHAnsi" w:cstheme="minorBidi"/>
+          <w:noProof/>
+          <w:sz w:val="22"/>
+          <w:szCs w:val="22"/>
+        </w:rPr>
+      </w:pPr>
+      <w:hyperlink w:anchor="_Toc447887860" w:history="1">
+        <w:r>
+          <w:rPr>
+            <w:rStyle w:val="Hypertextovodkaz"/>
+            <w:noProof/>
+          </w:rPr>
+          <w:t>6</w:t>
+        </w:r>
+        <w:r>
+          <w:rPr>
+            <w:rFonts w:asciiTheme="minorHAnsi" w:eastAsiaTheme="minorEastAsia" w:hAnsiTheme="minorHAnsi" w:cstheme="minorBidi"/>
+            <w:noProof/>
+            <w:sz w:val="22"/>
+            <w:szCs w:val="22"/>
+          </w:rPr>
+          <w:tab/>
+        </w:r>
+        <w:r>
+          <w:rPr>
+            <w:rStyle w:val="Hypertextovodkaz"/>
+            <w:noProof/>
+          </w:rPr>
+          <w:t>Dosažené výsledky</w:t>
+        </w:r>
+        <w:r>
+          <w:rPr>
+            <w:noProof/>
+            <w:webHidden/>
+          </w:rPr>
+          <w:tab/>
+        </w:r>
+        <w:r>
+          <w:rPr>
+            <w:noProof/>
+            <w:webHidden/>
+          </w:rPr>
+          <w:fldChar w:fldCharType="begin"/>
+        </w:r>
+        <w:r>
+          <w:rPr>
+            <w:noProof/>
+            <w:webHidden/>
+          </w:rPr>
+          <w:instrText xml:space="preserve"> PAGEREF _Toc447887860 \h </w:instrText>
+        </w:r>
+        <w:r>
+          <w:rPr>
+            <w:noProof/>
+            <w:webHidden/>
+          </w:rPr>
+        </w:r>
+        <w:r>
+          <w:rPr>
+            <w:noProof/>
+            <w:webHidden/>
+          </w:rPr>
+          <w:fldChar w:fldCharType="separate"/>
+        </w:r>
+        <w:r>
+          <w:rPr>
+            <w:noProof/>
+            <w:webHidden/>
+          </w:rPr>
+          <w:t>28</w:t>
+        </w:r>
+        <w:r>
+          <w:rPr>
+            <w:noProof/>
+            <w:webHidden/>
+          </w:rPr>
+          <w:fldChar w:fldCharType="end"/>
+        </w:r>
+      </w:hyperlink>
+    </w:p>
+    <w:p>
+      <w:pPr>
+        <w:pStyle w:val="Obsah1"/>
+        <w:tabs>
+          <w:tab w:val="left" w:pos="480"/>
+          <w:tab w:val="right" w:leader="dot" w:pos="9050"/>
+        </w:tabs>
+        <w:rPr>
+          <w:rFonts w:asciiTheme="minorHAnsi" w:eastAsiaTheme="minorEastAsia" w:hAnsiTheme="minorHAnsi" w:cstheme="minorBidi"/>
+          <w:noProof/>
+          <w:sz w:val="22"/>
+          <w:szCs w:val="22"/>
+        </w:rPr>
+      </w:pPr>
+      <w:hyperlink w:anchor="_Toc447887861" w:history="1">
+        <w:r>
+          <w:rPr>
+            <w:rStyle w:val="Hypertextovodkaz"/>
+            <w:noProof/>
+          </w:rPr>
+          <w:t>7</w:t>
+        </w:r>
+        <w:r>
+          <w:rPr>
+            <w:rFonts w:asciiTheme="minorHAnsi" w:eastAsiaTheme="minorEastAsia" w:hAnsiTheme="minorHAnsi" w:cstheme="minorBidi"/>
+            <w:noProof/>
+            <w:sz w:val="22"/>
+            <w:szCs w:val="22"/>
+          </w:rPr>
+          <w:tab/>
+        </w:r>
+        <w:r>
+          <w:rPr>
+            <w:rStyle w:val="Hypertextovodkaz"/>
+            <w:noProof/>
+          </w:rPr>
           <w:t>Závěr</w:t>
         </w:r>
         <w:r>
@@ -5387,7 +5651,7 @@
             <w:noProof/>
             <w:webHidden/>
           </w:rPr>
-          <w:instrText xml:space="preserve"> PAGEREF _Toc447797174 \h </w:instrText>
+          <w:instrText xml:space="preserve"> PAGEREF _Toc447887861 \h </w:instrText>
         </w:r>
         <w:r>
           <w:rPr>
@@ -5407,7 +5671,7 @@
             <w:noProof/>
             <w:webHidden/>
           </w:rPr>
-          <w:t>28</w:t>
+          <w:t>29</w:t>
         </w:r>
         <w:r>
           <w:rPr>
@@ -5434,13 +5698,13 @@
       <w:r>
         <w:br w:type="page"/>
       </w:r>
-      <w:bookmarkStart w:id="6" w:name="_Toc447797146"/>
+      <w:bookmarkStart w:id="6" w:name="_Toc447887829"/>
       <w:r>
         <w:lastRenderedPageBreak/>
         <w:t>Úvod</w:t>
       </w:r>
+      <w:bookmarkEnd w:id="3"/>
       <w:bookmarkEnd w:id="4"/>
-      <w:bookmarkEnd w:id="5"/>
       <w:bookmarkEnd w:id="6"/>
     </w:p>
     <w:p>
@@ -5775,7 +6039,7 @@
       <w:r>
         <w:br w:type="page"/>
       </w:r>
-      <w:bookmarkStart w:id="7" w:name="_Toc447797147"/>
+      <w:bookmarkStart w:id="7" w:name="_Toc447887830"/>
       <w:r>
         <w:lastRenderedPageBreak/>
         <w:t>Segmentace</w:t>
@@ -5869,7 +6133,7 @@
         <w:pStyle w:val="Nadpis2"/>
         <w:spacing w:line="312" w:lineRule="auto"/>
       </w:pPr>
-      <w:bookmarkStart w:id="8" w:name="_Toc447797148"/>
+      <w:bookmarkStart w:id="8" w:name="_Toc447887831"/>
       <w:r>
         <w:t>DOM-</w:t>
       </w:r>
@@ -6300,7 +6564,7 @@
         <w:pStyle w:val="Nadpis2"/>
         <w:spacing w:line="312" w:lineRule="auto"/>
       </w:pPr>
-      <w:bookmarkStart w:id="11" w:name="_Toc447797149"/>
+      <w:bookmarkStart w:id="11" w:name="_Toc447887832"/>
       <w:r>
         <w:t>Vision-</w:t>
       </w:r>
@@ -7059,7 +7323,7 @@
         <w:pStyle w:val="Nadpis2"/>
         <w:spacing w:line="312" w:lineRule="auto"/>
       </w:pPr>
-      <w:bookmarkStart w:id="12" w:name="_Toc447797150"/>
+      <w:bookmarkStart w:id="12" w:name="_Toc447887833"/>
       <w:r>
         <w:t xml:space="preserve">Box </w:t>
       </w:r>
@@ -7809,7 +8073,7 @@
         <w:pStyle w:val="Nadpis1"/>
         <w:spacing w:line="312" w:lineRule="auto"/>
       </w:pPr>
-      <w:bookmarkStart w:id="13" w:name="_Toc447797151"/>
+      <w:bookmarkStart w:id="13" w:name="_Toc447887834"/>
       <w:r>
         <w:lastRenderedPageBreak/>
         <w:t>Segmentace webových stránek za pomocí vizuální sémantiky</w:t>
@@ -8059,7 +8323,7 @@
         <w:pStyle w:val="Nadpis2"/>
         <w:spacing w:line="312" w:lineRule="auto"/>
       </w:pPr>
-      <w:bookmarkStart w:id="14" w:name="_Toc447797152"/>
+      <w:bookmarkStart w:id="14" w:name="_Toc447887835"/>
       <w:r>
         <w:t>Příprava</w:t>
       </w:r>
@@ -8086,7 +8350,7 @@
         <w:spacing w:line="312" w:lineRule="auto"/>
       </w:pPr>
       <w:bookmarkStart w:id="15" w:name="_Ref436866399"/>
-      <w:bookmarkStart w:id="16" w:name="_Toc447797153"/>
+      <w:bookmarkStart w:id="16" w:name="_Toc447887836"/>
       <w:r>
         <w:lastRenderedPageBreak/>
         <w:t>Vizuální bloky</w:t>
@@ -8610,7 +8874,7 @@
         <w:pStyle w:val="Nadpis3"/>
         <w:spacing w:line="312" w:lineRule="auto"/>
       </w:pPr>
-      <w:bookmarkStart w:id="17" w:name="_Toc447797154"/>
+      <w:bookmarkStart w:id="17" w:name="_Toc447887837"/>
       <w:r>
         <w:t>Předzpracování webových stránek</w:t>
       </w:r>
@@ -9072,7 +9336,7 @@
         <w:pStyle w:val="Nadpis2"/>
         <w:spacing w:line="312" w:lineRule="auto"/>
       </w:pPr>
-      <w:bookmarkStart w:id="18" w:name="_Toc447797155"/>
+      <w:bookmarkStart w:id="18" w:name="_Toc447887838"/>
       <w:r>
         <w:t>Algoritmus segmentace</w:t>
       </w:r>
@@ -9098,7 +9362,7 @@
         <w:pStyle w:val="Nadpis3"/>
         <w:spacing w:line="312" w:lineRule="auto"/>
       </w:pPr>
-      <w:bookmarkStart w:id="19" w:name="_Toc447797156"/>
+      <w:bookmarkStart w:id="19" w:name="_Toc447887839"/>
       <w:r>
         <w:t>Rozpoznání podobných vizuálních bloků</w:t>
       </w:r>
@@ -9695,7 +9959,7 @@
         <w:pStyle w:val="Nadpis3"/>
         <w:spacing w:line="312" w:lineRule="auto"/>
       </w:pPr>
-      <w:bookmarkStart w:id="20" w:name="_Toc447797157"/>
+      <w:bookmarkStart w:id="20" w:name="_Toc447887840"/>
       <w:r>
         <w:t xml:space="preserve">Výpočet stupně </w:t>
       </w:r>
@@ -12273,7 +12537,7 @@
         <w:pStyle w:val="Nadpis3"/>
         <w:spacing w:line="312" w:lineRule="auto"/>
       </w:pPr>
-      <w:bookmarkStart w:id="21" w:name="_Toc447797158"/>
+      <w:bookmarkStart w:id="21" w:name="_Toc447887841"/>
       <w:r>
         <w:t xml:space="preserve">Výpočet </w:t>
       </w:r>
@@ -16830,7 +17094,13 @@
           <w:rPr>
             <w:rFonts w:ascii="Cambria Math" w:hAnsi="Cambria Math"/>
           </w:rPr>
-          <m:t>AvgCS (B)</m:t>
+          <m:t>Avg</m:t>
+        </m:r>
+        <m:r>
+          <w:rPr>
+            <w:rFonts w:ascii="Cambria Math" w:hAnsi="Cambria Math"/>
+          </w:rPr>
+          <m:t>CS (B)</m:t>
         </m:r>
       </m:oMath>
       <w:r>
@@ -17181,7 +17451,7 @@
       <w:pPr>
         <w:pStyle w:val="Nadpis3"/>
       </w:pPr>
-      <w:bookmarkStart w:id="22" w:name="_Toc447797159"/>
+      <w:bookmarkStart w:id="22" w:name="_Toc447887842"/>
       <w:r>
         <w:lastRenderedPageBreak/>
         <w:t>Segment webové stránky</w:t>
@@ -18736,7 +19006,7 @@
         <w:pStyle w:val="Nadpis1"/>
         <w:spacing w:line="312" w:lineRule="auto"/>
       </w:pPr>
-      <w:bookmarkStart w:id="24" w:name="_Toc447797160"/>
+      <w:bookmarkStart w:id="24" w:name="_Toc447887843"/>
       <w:proofErr w:type="spellStart"/>
       <w:r>
         <w:lastRenderedPageBreak/>
@@ -18787,18 +19057,17 @@
       </w:pPr>
       <w:r>
         <w:tab/>
-        <w:t xml:space="preserve">Jako vzorová segmentační metoda je zde metoda založená na rekurzivním slučování vizuálních oblastí a detekování separátoru. Framework také zahrnuje nástroje pro zpracování výsledků segmentace různými texty nebo vizuálními klasifikačními metodami. V neposlední řadě také poskytuje nástroje pro řízení segmentace a zkoumání jejích výsledků prostřednictvím grafického uživatelského rozhraní. </w:t>
+        <w:t>Jako vzorová segmentační metoda je zde metoda založená na rekurzivním slučování vizuálních oblastí a detekování separátoru. Framework také zahrnuje nástroje pro zpracování výsledků segmentace různými texty nebo vizuálními klasifikačními metodami. V neposlední řadě také poskytuje nástroje pro řízení segmentace a zkoumání jejích výsledků prostřednictvím grafického uživatelského rozhraní.</w:t>
       </w:r>
     </w:p>
     <w:p>
       <w:pPr>
         <w:pStyle w:val="Nadpis2"/>
-        <w:spacing w:line="312" w:lineRule="auto"/>
       </w:pPr>
       <w:r>
         <w:tab/>
       </w:r>
-      <w:bookmarkStart w:id="25" w:name="_Toc447797161"/>
+      <w:bookmarkStart w:id="25" w:name="_Toc447887844"/>
       <w:proofErr w:type="spellStart"/>
       <w:r>
         <w:t>FitLayout</w:t>
@@ -18863,7 +19132,7 @@
         <w:pStyle w:val="Nadpis3"/>
         <w:spacing w:line="312" w:lineRule="auto"/>
       </w:pPr>
-      <w:bookmarkStart w:id="26" w:name="_Toc447797162"/>
+      <w:bookmarkStart w:id="26" w:name="_Toc447887845"/>
       <w:proofErr w:type="spellStart"/>
       <w:r>
         <w:t>FitLayout</w:t>
@@ -18954,7 +19223,7 @@
       <w:bookmarkStart w:id="31" w:name="_Toc440128375"/>
       <w:bookmarkStart w:id="32" w:name="_Toc447572596"/>
       <w:bookmarkStart w:id="33" w:name="_Toc447748897"/>
-      <w:bookmarkStart w:id="34" w:name="_Toc447797163"/>
+      <w:bookmarkStart w:id="34" w:name="_Toc447887846"/>
       <w:r>
         <w:rPr>
           <w:noProof/>
@@ -19404,7 +19673,7 @@
         <w:pStyle w:val="Nadpis3"/>
         <w:spacing w:line="312" w:lineRule="auto"/>
       </w:pPr>
-      <w:bookmarkStart w:id="37" w:name="_Toc447797164"/>
+      <w:bookmarkStart w:id="37" w:name="_Toc447887847"/>
       <w:r>
         <w:t>Segmentace</w:t>
       </w:r>
@@ -19486,7 +19755,7 @@
         <w:pStyle w:val="Nadpis3"/>
         <w:spacing w:line="312" w:lineRule="auto"/>
       </w:pPr>
-      <w:bookmarkStart w:id="38" w:name="_Toc447797165"/>
+      <w:bookmarkStart w:id="38" w:name="_Toc447887848"/>
       <w:r>
         <w:rPr>
           <w:noProof/>
@@ -19918,7 +20187,7 @@
         <w:pStyle w:val="Nadpis3"/>
         <w:spacing w:line="312" w:lineRule="auto"/>
       </w:pPr>
-      <w:bookmarkStart w:id="41" w:name="_Toc447797166"/>
+      <w:bookmarkStart w:id="41" w:name="_Toc447887849"/>
       <w:r>
         <w:t>Nástroje</w:t>
       </w:r>
@@ -19954,6 +20223,41 @@
     </w:p>
     <w:p>
       <w:pPr>
+        <w:pStyle w:val="Nadpis2"/>
+      </w:pPr>
+      <w:r>
+        <w:t>Práce s</w:t>
+      </w:r>
+      <w:r>
+        <w:t> </w:t>
+      </w:r>
+      <w:proofErr w:type="spellStart"/>
+      <w:r>
+        <w:t>Frameworkem</w:t>
+      </w:r>
+      <w:proofErr w:type="spellEnd"/>
+    </w:p>
+    <w:p>
+      <w:pPr>
+        <w:spacing w:line="312" w:lineRule="auto"/>
+      </w:pPr>
+    </w:p>
+    <w:p>
+      <w:pPr>
+        <w:spacing w:line="312" w:lineRule="auto"/>
+        <w:rPr>
+          <w:color w:val="FF0000"/>
+        </w:rPr>
+      </w:pPr>
+      <w:r>
+        <w:rPr>
+          <w:color w:val="FF0000"/>
+        </w:rPr>
+        <w:t>Někde tady popsat AREA TREE a BOX TREE</w:t>
+      </w:r>
+    </w:p>
+    <w:p>
+      <w:pPr>
         <w:jc w:val="left"/>
       </w:pPr>
       <w:r>
@@ -19965,7 +20269,7 @@
         <w:pStyle w:val="Nadpis1"/>
         <w:spacing w:line="312" w:lineRule="auto"/>
       </w:pPr>
-      <w:bookmarkStart w:id="42" w:name="_Toc447797167"/>
+      <w:bookmarkStart w:id="42" w:name="_Toc447887850"/>
       <w:r>
         <w:lastRenderedPageBreak/>
         <w:t>Implementace algoritmu</w:t>
@@ -20042,7 +20346,7 @@
       <w:pPr>
         <w:pStyle w:val="Nadpis2"/>
       </w:pPr>
-      <w:bookmarkStart w:id="43" w:name="_Toc447797168"/>
+      <w:bookmarkStart w:id="43" w:name="_Toc447887851"/>
       <w:r>
         <w:t>Sousednost bloků</w:t>
       </w:r>
@@ -20119,7 +20423,7 @@
         <w:pStyle w:val="Nadpis3"/>
         <w:spacing w:line="312" w:lineRule="auto"/>
       </w:pPr>
-      <w:bookmarkStart w:id="44" w:name="_Toc447797169"/>
+      <w:bookmarkStart w:id="44" w:name="_Toc447887852"/>
       <w:r>
         <w:t>Nesousedící bloky</w:t>
       </w:r>
@@ -21030,55 +21334,7 @@
                           <w:color w:val="auto"/>
                           <w:sz w:val="24"/>
                         </w:rPr>
-                        <w:t>12: Ukáz</w:t>
-                      </w:r>
-                      <w:r>
-                        <w:rPr>
-                          <w:b w:val="0"/>
-                          <w:color w:val="auto"/>
-                          <w:sz w:val="24"/>
-                        </w:rPr>
-                        <w:t>ka nesousedících bloků. Blok 2 se nachází</w:t>
-                      </w:r>
-                      <w:r>
-                        <w:rPr>
-                          <w:b w:val="0"/>
-                          <w:color w:val="auto"/>
-                          <w:sz w:val="24"/>
-                        </w:rPr>
-                        <w:t xml:space="preserve"> </w:t>
-                      </w:r>
-                      <w:r>
-                        <w:rPr>
-                          <w:b w:val="0"/>
-                          <w:color w:val="auto"/>
-                          <w:sz w:val="24"/>
-                        </w:rPr>
-                        <w:t>vpravo</w:t>
-                      </w:r>
-                      <w:r>
-                        <w:rPr>
-                          <w:b w:val="0"/>
-                          <w:color w:val="auto"/>
-                          <w:sz w:val="24"/>
-                        </w:rPr>
-                        <w:t xml:space="preserve"> a blok </w:t>
-                      </w:r>
-                      <w:r>
-                        <w:rPr>
-                          <w:b w:val="0"/>
-                          <w:color w:val="auto"/>
-                          <w:sz w:val="24"/>
-                        </w:rPr>
-                        <w:t>vlevo</w:t>
-                      </w:r>
-                      <w:r>
-                        <w:rPr>
-                          <w:b w:val="0"/>
-                          <w:color w:val="auto"/>
-                          <w:sz w:val="24"/>
-                        </w:rPr>
-                        <w:t>.</w:t>
+                        <w:t>12: Ukázka nesousedících bloků. Blok 2 se nachází vpravo a blok vlevo.</w:t>
                       </w:r>
                     </w:p>
                   </w:txbxContent>
@@ -21088,7 +21344,6 @@
           </mc:Fallback>
         </mc:AlternateContent>
       </w:r>
-      <w:bookmarkStart w:id="45" w:name="_Toc447797170"/>
     </w:p>
     <w:p>
       <w:pPr>
@@ -21099,6 +21354,7 @@
         </w:numPr>
         <w:ind w:left="1134" w:hanging="1134"/>
       </w:pPr>
+      <w:bookmarkStart w:id="45" w:name="_Toc447887853"/>
       <w:r>
         <w:rPr>
           <w:noProof/>
@@ -21327,15 +21583,17 @@
           </wp:anchor>
         </w:drawing>
       </w:r>
+      <w:bookmarkEnd w:id="45"/>
     </w:p>
     <w:p>
       <w:pPr>
         <w:pStyle w:val="Nadpis3"/>
       </w:pPr>
+      <w:bookmarkStart w:id="46" w:name="_Toc447887854"/>
       <w:r>
         <w:t>Sousedící bloky</w:t>
       </w:r>
-      <w:bookmarkEnd w:id="45"/>
+      <w:bookmarkEnd w:id="46"/>
     </w:p>
     <w:p>
       <w:pPr>
@@ -21695,25 +21953,10 @@
         <w:t xml:space="preserve"> uspořádány, můžeme vidět na následujících obrázcích </w:t>
       </w:r>
       <w:r>
-        <w:t>č. 1</w:t>
-      </w:r>
-      <w:r>
-        <w:t>6</w:t>
-      </w:r>
-      <w:r>
-        <w:t xml:space="preserve"> a č. 1</w:t>
-      </w:r>
-      <w:r>
-        <w:t>7</w:t>
-      </w:r>
-      <w:r>
-        <w:t>.</w:t>
-      </w:r>
-      <w:r>
-        <w:t xml:space="preserve"> </w:t>
-      </w:r>
-      <w:r>
-        <w:t>U každého obrázku taktéž můžeme vidět, jak se vypočítá délka překrytí, pro dané vzájemné umístění daných dvou bloků.</w:t>
+        <w:t>č. 16 a č. 17.</w:t>
+      </w:r>
+      <w:r>
+        <w:t xml:space="preserve"> U každého obrázku taktéž můžeme vidět, jak se vypočítá délka překrytí, pro dané vzájemné umístění daných dvou bloků.</w:t>
       </w:r>
     </w:p>
     <w:p>
@@ -21911,36 +22154,280 @@
     </w:p>
     <w:p>
       <w:pPr>
+        <w:spacing w:line="312" w:lineRule="auto"/>
+      </w:pPr>
+    </w:p>
+    <w:p>
+      <w:pPr>
+        <w:spacing w:line="312" w:lineRule="auto"/>
+      </w:pPr>
+      <w:r>
+        <w:t xml:space="preserve">Jakmile zjistíme, zda jsou bloky sousedící či nikoliv. Můžeme při kladné odpovědi vypočítat délku překrytí daných dvou bloků. Avšak, než ji vypočítáme, musíme zjistit, jaká je jejich vzájemná poloha. Jakmile máme vypočítanou hodnotu délky překrytí, můžeme vypočítat hodnotu </w:t>
+      </w:r>
+      <w:proofErr w:type="spellStart"/>
+      <w:r>
+        <w:t>Seam</w:t>
+      </w:r>
+      <w:proofErr w:type="spellEnd"/>
+      <w:r>
+        <w:t xml:space="preserve"> </w:t>
+      </w:r>
+      <w:proofErr w:type="spellStart"/>
+      <w:r>
+        <w:t>Degree</w:t>
+      </w:r>
+      <w:proofErr w:type="spellEnd"/>
+      <w:r>
+        <w:t xml:space="preserve"> pro aktuálně dané dva bloky.</w:t>
+      </w:r>
+      <w:r>
+        <w:t xml:space="preserve"> </w:t>
+      </w:r>
+      <w:r>
+        <w:t xml:space="preserve">Dle algoritmu popsaného v kapitole 3. můžeme dále spočítat průměrnou hodnotu </w:t>
+      </w:r>
+      <w:proofErr w:type="spellStart"/>
+      <w:r>
+        <w:t>Seam</w:t>
+      </w:r>
+      <w:proofErr w:type="spellEnd"/>
+      <w:r>
+        <w:t xml:space="preserve"> </w:t>
+      </w:r>
+      <w:proofErr w:type="spellStart"/>
+      <w:r>
+        <w:t>Degree</w:t>
+      </w:r>
+      <w:proofErr w:type="spellEnd"/>
+      <w:r>
+        <w:t xml:space="preserve"> pro všechny bloky uvnitř právě zpracovávaného bloku. V tabulce 1. lze vidět, kterého kroku se tento výpočet týká. Pokud vypočítaná hodnota nesplňuje zadanou podmínku</w:t>
+      </w:r>
+      <w:r>
+        <w:t>,</w:t>
+      </w:r>
+      <w:r>
+        <w:t xml:space="preserve"> přechází se na následující krok.</w:t>
+      </w:r>
+    </w:p>
+    <w:p>
+      <w:pPr>
         <w:pStyle w:val="Nadpis2"/>
         <w:spacing w:line="312" w:lineRule="auto"/>
       </w:pPr>
-      <w:bookmarkStart w:id="46" w:name="_Toc447797171"/>
-      <w:bookmarkStart w:id="47" w:name="_GoBack"/>
+      <w:bookmarkStart w:id="47" w:name="_Toc447887855"/>
+      <w:r>
+        <w:t>Vizuální obsah bloků</w:t>
+      </w:r>
       <w:bookmarkEnd w:id="47"/>
-      <w:r>
-        <w:t>Vizuální obsah bloků</w:t>
-      </w:r>
-      <w:bookmarkEnd w:id="46"/>
     </w:p>
     <w:p>
       <w:pPr>
         <w:pStyle w:val="Odstavecprvn"/>
-      </w:pPr>
+        <w:spacing w:line="312" w:lineRule="auto"/>
+      </w:pPr>
+      <w:r>
+        <w:t xml:space="preserve">Další nedílnou částí </w:t>
+      </w:r>
+      <w:r>
+        <w:t xml:space="preserve">námi popisovaného algoritmu je výpočet podobnosti obsahu bloků. </w:t>
+      </w:r>
+      <w:r>
+        <w:t>Obsah vizuálního bloku může být různý a při rozhodování zda daný blok dále dělit či nikoliv, potřebujeme vědět, jaký obsah se v něm nachází.</w:t>
+      </w:r>
+      <w:r>
+        <w:t xml:space="preserve"> Podle toho, pak můžeme hodnotu, která je pro náš algoritmus důležitá vypočítat. </w:t>
+      </w:r>
+      <w:r>
+        <w:t>Dále si tedy přiblížíme</w:t>
+      </w:r>
+      <w:r>
+        <w:t>,</w:t>
+      </w:r>
+      <w:r>
+        <w:t xml:space="preserve"> jakým způsobem jsme tento výpočet implementovali.</w:t>
+      </w:r>
     </w:p>
     <w:p>
       <w:pPr>
         <w:pStyle w:val="Odstavecdal"/>
-      </w:pPr>
+        <w:spacing w:line="312" w:lineRule="auto"/>
+      </w:pPr>
+    </w:p>
+    <w:p>
+      <w:pPr>
+        <w:pStyle w:val="Odstavecdal"/>
+        <w:spacing w:line="312" w:lineRule="auto"/>
+      </w:pPr>
+    </w:p>
+    <w:p>
+      <w:pPr>
+        <w:pStyle w:val="Odstavecdal"/>
+        <w:spacing w:line="312" w:lineRule="auto"/>
+      </w:pPr>
+    </w:p>
+    <w:p>
+      <w:pPr>
+        <w:pStyle w:val="Nadpis3"/>
+      </w:pPr>
+      <w:bookmarkStart w:id="48" w:name="_Toc447887856"/>
+      <w:r>
+        <w:lastRenderedPageBreak/>
+        <w:t>Vektory obsahu</w:t>
+      </w:r>
+      <w:bookmarkEnd w:id="48"/>
+    </w:p>
+    <w:p>
+      <w:pPr>
+        <w:spacing w:line="312" w:lineRule="auto"/>
+      </w:pPr>
+      <w:r>
+        <w:t xml:space="preserve">Jak jsme si již sdělili, obsah vizuálního bloku může být různý. </w:t>
+      </w:r>
+      <w:r>
+        <w:t>Jedná se například o obrá</w:t>
+      </w:r>
+      <w:r>
+        <w:t>zkový obsah, textový obsah atd.</w:t>
+      </w:r>
+      <w:r>
+        <w:t xml:space="preserve"> </w:t>
+      </w:r>
+      <w:r>
+        <w:t xml:space="preserve">Máme-li daný blok, potřebujeme pro výpočet jednotlivých vzorců, uvedených kapitole 3. znát tzv. vektory obsahu. Vektorem se v tomto případě myslí seznam. </w:t>
+      </w:r>
+      <w:r>
+        <w:t xml:space="preserve">Potřebujeme tedy vzít všechny části, které daný blok obsahuje a zjistit, jaký obsah má každá dílčí část a naskládat je do jednotlivých vektorů. </w:t>
+      </w:r>
+      <w:r>
+        <w:t xml:space="preserve">Na obrázku </w:t>
+      </w:r>
+      <w:r>
+        <w:rPr>
+          <w:color w:val="FF0000"/>
+        </w:rPr>
+        <w:t>VLOZIT</w:t>
+      </w:r>
+      <w:r>
+        <w:rPr>
+          <w:color w:val="FF0000"/>
+        </w:rPr>
+        <w:t xml:space="preserve"> </w:t>
+      </w:r>
+      <w:r>
+        <w:t>můžeme vidět příklady</w:t>
+      </w:r>
+      <w:r>
+        <w:t>,</w:t>
+      </w:r>
+      <w:r>
+        <w:t xml:space="preserve"> </w:t>
+      </w:r>
+      <w:r>
+        <w:t xml:space="preserve">jak může takový obsah daného bloku vypadat. </w:t>
+      </w:r>
+    </w:p>
+    <w:p>
+      <w:pPr>
+        <w:spacing w:line="312" w:lineRule="auto"/>
+      </w:pPr>
+      <w:r>
+        <w:tab/>
+      </w:r>
+      <w:r>
+        <w:t xml:space="preserve">Pokud chceme zjistit obsah bloku přímo ve </w:t>
+      </w:r>
+      <w:proofErr w:type="spellStart"/>
+      <w:r>
+        <w:t>Frameworku</w:t>
+      </w:r>
+      <w:proofErr w:type="spellEnd"/>
+      <w:r>
+        <w:t xml:space="preserve"> </w:t>
+      </w:r>
+      <w:proofErr w:type="spellStart"/>
+      <w:r>
+        <w:t>FitLayout</w:t>
+      </w:r>
+      <w:proofErr w:type="spellEnd"/>
+      <w:r>
+        <w:t xml:space="preserve">, musíme přistoupit k Boxu daného bloku. </w:t>
+      </w:r>
+      <w:r>
+        <w:t xml:space="preserve">To znamená, že si </w:t>
+      </w:r>
+      <w:proofErr w:type="spellStart"/>
+      <w:r>
+        <w:t>vememe</w:t>
+      </w:r>
+      <w:proofErr w:type="spellEnd"/>
+      <w:r>
+        <w:t xml:space="preserve"> DOM uzel toho bloku za pomoc Box </w:t>
+      </w:r>
+      <w:proofErr w:type="spellStart"/>
+      <w:r>
+        <w:t>Tree</w:t>
+      </w:r>
+      <w:proofErr w:type="spellEnd"/>
+      <w:r>
+        <w:t xml:space="preserve">, který byl popsán v kapitole 4. a můžeme pak pomocí metod přistoupit přímo k hodnotě určující typ obsahu toho bloku. </w:t>
+      </w:r>
+    </w:p>
+    <w:p>
+      <w:pPr>
+        <w:spacing w:line="312" w:lineRule="auto"/>
+      </w:pPr>
+    </w:p>
+    <w:p>
+      <w:pPr>
+        <w:pStyle w:val="Nadpis3"/>
+        <w:spacing w:line="312" w:lineRule="auto"/>
+      </w:pPr>
+      <w:bookmarkStart w:id="49" w:name="_Toc447887857"/>
+      <w:r>
+        <w:t>Podobnost obsahu</w:t>
+      </w:r>
+      <w:bookmarkEnd w:id="49"/>
+    </w:p>
+    <w:p>
+      <w:pPr>
+        <w:spacing w:line="312" w:lineRule="auto"/>
+      </w:pPr>
+      <w:bookmarkStart w:id="50" w:name="_GoBack"/>
+      <w:bookmarkEnd w:id="50"/>
     </w:p>
     <w:p>
       <w:pPr>
         <w:pStyle w:val="Nadpis2"/>
-      </w:pPr>
-      <w:bookmarkStart w:id="48" w:name="_Toc447797172"/>
+        <w:spacing w:line="312" w:lineRule="auto"/>
+      </w:pPr>
+      <w:bookmarkStart w:id="51" w:name="_Toc447887858"/>
       <w:r>
         <w:t>Řízení algoritmu</w:t>
       </w:r>
-      <w:bookmarkEnd w:id="48"/>
+      <w:bookmarkEnd w:id="51"/>
+    </w:p>
+    <w:p>
+      <w:pPr>
+        <w:pStyle w:val="Odstavecprvn"/>
+        <w:spacing w:line="312" w:lineRule="auto"/>
+      </w:pPr>
+    </w:p>
+    <w:p>
+      <w:pPr>
+        <w:pStyle w:val="Nadpis2"/>
+        <w:spacing w:line="312" w:lineRule="auto"/>
+      </w:pPr>
+      <w:bookmarkStart w:id="52" w:name="_Toc447887859"/>
+      <w:r>
+        <w:t>Vstup a výstup algoritmu</w:t>
+      </w:r>
+      <w:bookmarkEnd w:id="52"/>
+    </w:p>
+    <w:p>
+      <w:pPr>
+        <w:pStyle w:val="Odstavecprvn"/>
+        <w:spacing w:line="312" w:lineRule="auto"/>
+      </w:pPr>
     </w:p>
     <w:p>
       <w:pPr>
@@ -21951,16 +22438,20 @@
     <w:p>
       <w:pPr>
         <w:pStyle w:val="Nadpis1"/>
+        <w:spacing w:line="312" w:lineRule="auto"/>
       </w:pPr>
       <w:r>
         <w:br w:type="page"/>
       </w:r>
-      <w:bookmarkStart w:id="49" w:name="_Toc447797173"/>
+      <w:bookmarkStart w:id="53" w:name="_Toc447887860"/>
       <w:r>
         <w:lastRenderedPageBreak/>
-        <w:t>Dosažené výsledky</w:t>
-      </w:r>
-      <w:bookmarkEnd w:id="49"/>
+        <w:t>Dosažené</w:t>
+      </w:r>
+      <w:r>
+        <w:t xml:space="preserve"> výsledky</w:t>
+      </w:r>
+      <w:bookmarkEnd w:id="53"/>
       <w:r>
         <w:t xml:space="preserve"> </w:t>
       </w:r>
@@ -21996,12 +22487,12 @@
       <w:pPr>
         <w:pStyle w:val="Nadpis1"/>
       </w:pPr>
-      <w:bookmarkStart w:id="50" w:name="_Toc447797174"/>
+      <w:bookmarkStart w:id="54" w:name="_Toc447887861"/>
       <w:r>
         <w:lastRenderedPageBreak/>
         <w:t>Závěr</w:t>
       </w:r>
-      <w:bookmarkEnd w:id="50"/>
+      <w:bookmarkEnd w:id="54"/>
     </w:p>
     <w:p>
       <w:pPr>
@@ -22160,7 +22651,7 @@
           <w:lang w:val="cs-CZ"/>
         </w:rPr>
       </w:pPr>
-      <w:bookmarkStart w:id="51" w:name="_Toc101325796"/>
+      <w:bookmarkStart w:id="55" w:name="_Toc101325796"/>
       <w:r>
         <w:rPr>
           <w:lang w:val="cs-CZ"/>
@@ -22168,7 +22659,7 @@
         <w:lastRenderedPageBreak/>
         <w:t>Literatura</w:t>
       </w:r>
-      <w:bookmarkEnd w:id="51"/>
+      <w:bookmarkEnd w:id="55"/>
     </w:p>
     <w:p>
       <w:pPr>
@@ -24661,6 +25152,7 @@
         <w:docPartUnique/>
       </w:docPartObj>
     </w:sdtPr>
+    <w:sdtEndPr/>
     <w:sdtContent>
       <w:p>
         <w:pPr>
@@ -24680,7 +25172,7 @@
           <w:rPr>
             <w:noProof/>
           </w:rPr>
-          <w:t>26</w:t>
+          <w:t>27</w:t>
         </w:r>
         <w:r>
           <w:fldChar w:fldCharType="end"/>
@@ -28477,7 +28969,7 @@
   <w:style w:type="paragraph" w:styleId="Nadpis2">
     <w:name w:val="heading 2"/>
     <w:basedOn w:val="Normln"/>
-    <w:next w:val="Odstavecprvn"/>
+    <w:next w:val="Normln"/>
     <w:qFormat/>
     <w:rsid w:val="00B85268"/>
     <w:pPr>
@@ -29310,7 +29802,7 @@
   <w:style w:type="paragraph" w:styleId="Nadpis2">
     <w:name w:val="heading 2"/>
     <w:basedOn w:val="Normln"/>
-    <w:next w:val="Odstavecprvn"/>
+    <w:next w:val="Normln"/>
     <w:qFormat/>
     <w:rsid w:val="00B85268"/>
     <w:pPr>
@@ -30245,7 +30737,7 @@
 </file>
 
 <file path=customXml/itemProps1.xml><?xml version="1.0" encoding="utf-8"?>
-<ds:datastoreItem xmlns:ds="http://schemas.openxmlformats.org/officeDocument/2006/customXml" ds:itemID="{7F5838ED-865F-49B4-B853-3647EE2DEA46}">
+<ds:datastoreItem xmlns:ds="http://schemas.openxmlformats.org/officeDocument/2006/customXml" ds:itemID="{54022DFD-5B32-4EC7-8BC9-9FC4C8E88141}">
   <ds:schemaRefs>
     <ds:schemaRef ds:uri="http://schemas.openxmlformats.org/officeDocument/2006/bibliography"/>
   </ds:schemaRefs>

</xml_diff>

<commit_message>
Přidány další dva obrázky.
</commit_message>
<xml_diff>
--- a/diplomová práce.docx
+++ b/diplomová práce.docx
@@ -2775,16 +2775,16 @@
         </w:numPr>
         <w:spacing w:line="312" w:lineRule="auto"/>
       </w:pPr>
-      <w:bookmarkStart w:id="3" w:name="_Toc447911708"/>
-      <w:bookmarkStart w:id="4" w:name="_Toc100936461"/>
-      <w:bookmarkStart w:id="5" w:name="_Toc101325787"/>
+      <w:bookmarkStart w:id="3" w:name="_Toc100936461"/>
+      <w:bookmarkStart w:id="4" w:name="_Toc101325787"/>
+      <w:bookmarkStart w:id="5" w:name="_Toc448224282"/>
       <w:bookmarkEnd w:id="1"/>
       <w:bookmarkEnd w:id="2"/>
       <w:r>
         <w:lastRenderedPageBreak/>
         <w:t>Obsah</w:t>
       </w:r>
-      <w:bookmarkEnd w:id="3"/>
+      <w:bookmarkEnd w:id="5"/>
     </w:p>
     <w:p>
       <w:pPr>
@@ -2808,7 +2808,7 @@
       <w:r>
         <w:fldChar w:fldCharType="separate"/>
       </w:r>
-      <w:hyperlink w:anchor="_Toc447911708" w:history="1">
+      <w:hyperlink w:anchor="_Toc448224282" w:history="1">
         <w:r>
           <w:rPr>
             <w:rStyle w:val="Hypertextovodkaz"/>
@@ -2835,7 +2835,7 @@
             <w:noProof/>
             <w:webHidden/>
           </w:rPr>
-          <w:instrText xml:space="preserve"> PAGEREF _Toc447911708 \h </w:instrText>
+          <w:instrText xml:space="preserve"> PAGEREF _Toc448224282 \h </w:instrText>
         </w:r>
         <w:r>
           <w:rPr>
@@ -2880,7 +2880,7 @@
           <w:szCs w:val="22"/>
         </w:rPr>
       </w:pPr>
-      <w:hyperlink w:anchor="_Toc447911709" w:history="1">
+      <w:hyperlink w:anchor="_Toc448224283" w:history="1">
         <w:r>
           <w:rPr>
             <w:rStyle w:val="Hypertextovodkaz"/>
@@ -2923,7 +2923,7 @@
             <w:noProof/>
             <w:webHidden/>
           </w:rPr>
-          <w:instrText xml:space="preserve"> PAGEREF _Toc447911709 \h </w:instrText>
+          <w:instrText xml:space="preserve"> PAGEREF _Toc448224283 \h </w:instrText>
         </w:r>
         <w:r>
           <w:rPr>
@@ -2968,7 +2968,7 @@
           <w:szCs w:val="22"/>
         </w:rPr>
       </w:pPr>
-      <w:hyperlink w:anchor="_Toc447911710" w:history="1">
+      <w:hyperlink w:anchor="_Toc448224284" w:history="1">
         <w:r>
           <w:rPr>
             <w:rStyle w:val="Hypertextovodkaz"/>
@@ -3011,7 +3011,7 @@
             <w:noProof/>
             <w:webHidden/>
           </w:rPr>
-          <w:instrText xml:space="preserve"> PAGEREF _Toc447911710 \h </w:instrText>
+          <w:instrText xml:space="preserve"> PAGEREF _Toc448224284 \h </w:instrText>
         </w:r>
         <w:r>
           <w:rPr>
@@ -3056,7 +3056,7 @@
           <w:szCs w:val="22"/>
         </w:rPr>
       </w:pPr>
-      <w:hyperlink w:anchor="_Toc447911711" w:history="1">
+      <w:hyperlink w:anchor="_Toc448224285" w:history="1">
         <w:r>
           <w:rPr>
             <w:rStyle w:val="Hypertextovodkaz"/>
@@ -3099,7 +3099,7 @@
             <w:noProof/>
             <w:webHidden/>
           </w:rPr>
-          <w:instrText xml:space="preserve"> PAGEREF _Toc447911711 \h </w:instrText>
+          <w:instrText xml:space="preserve"> PAGEREF _Toc448224285 \h </w:instrText>
         </w:r>
         <w:r>
           <w:rPr>
@@ -3144,7 +3144,7 @@
           <w:szCs w:val="22"/>
         </w:rPr>
       </w:pPr>
-      <w:hyperlink w:anchor="_Toc447911712" w:history="1">
+      <w:hyperlink w:anchor="_Toc448224286" w:history="1">
         <w:r>
           <w:rPr>
             <w:rStyle w:val="Hypertextovodkaz"/>
@@ -3187,7 +3187,7 @@
             <w:noProof/>
             <w:webHidden/>
           </w:rPr>
-          <w:instrText xml:space="preserve"> PAGEREF _Toc447911712 \h </w:instrText>
+          <w:instrText xml:space="preserve"> PAGEREF _Toc448224286 \h </w:instrText>
         </w:r>
         <w:r>
           <w:rPr>
@@ -3232,7 +3232,7 @@
           <w:szCs w:val="22"/>
         </w:rPr>
       </w:pPr>
-      <w:hyperlink w:anchor="_Toc447911713" w:history="1">
+      <w:hyperlink w:anchor="_Toc448224287" w:history="1">
         <w:r>
           <w:rPr>
             <w:rStyle w:val="Hypertextovodkaz"/>
@@ -3275,7 +3275,7 @@
             <w:noProof/>
             <w:webHidden/>
           </w:rPr>
-          <w:instrText xml:space="preserve"> PAGEREF _Toc447911713 \h </w:instrText>
+          <w:instrText xml:space="preserve"> PAGEREF _Toc448224287 \h </w:instrText>
         </w:r>
         <w:r>
           <w:rPr>
@@ -3320,7 +3320,7 @@
           <w:szCs w:val="22"/>
         </w:rPr>
       </w:pPr>
-      <w:hyperlink w:anchor="_Toc447911714" w:history="1">
+      <w:hyperlink w:anchor="_Toc448224288" w:history="1">
         <w:r>
           <w:rPr>
             <w:rStyle w:val="Hypertextovodkaz"/>
@@ -3363,7 +3363,7 @@
             <w:noProof/>
             <w:webHidden/>
           </w:rPr>
-          <w:instrText xml:space="preserve"> PAGEREF _Toc447911714 \h </w:instrText>
+          <w:instrText xml:space="preserve"> PAGEREF _Toc448224288 \h </w:instrText>
         </w:r>
         <w:r>
           <w:rPr>
@@ -3408,7 +3408,7 @@
           <w:szCs w:val="22"/>
         </w:rPr>
       </w:pPr>
-      <w:hyperlink w:anchor="_Toc447911715" w:history="1">
+      <w:hyperlink w:anchor="_Toc448224289" w:history="1">
         <w:r>
           <w:rPr>
             <w:rStyle w:val="Hypertextovodkaz"/>
@@ -3451,7 +3451,7 @@
             <w:noProof/>
             <w:webHidden/>
           </w:rPr>
-          <w:instrText xml:space="preserve"> PAGEREF _Toc447911715 \h </w:instrText>
+          <w:instrText xml:space="preserve"> PAGEREF _Toc448224289 \h </w:instrText>
         </w:r>
         <w:r>
           <w:rPr>
@@ -3496,7 +3496,7 @@
           <w:szCs w:val="22"/>
         </w:rPr>
       </w:pPr>
-      <w:hyperlink w:anchor="_Toc447911716" w:history="1">
+      <w:hyperlink w:anchor="_Toc448224290" w:history="1">
         <w:r>
           <w:rPr>
             <w:rStyle w:val="Hypertextovodkaz"/>
@@ -3539,7 +3539,7 @@
             <w:noProof/>
             <w:webHidden/>
           </w:rPr>
-          <w:instrText xml:space="preserve"> PAGEREF _Toc447911716 \h </w:instrText>
+          <w:instrText xml:space="preserve"> PAGEREF _Toc448224290 \h </w:instrText>
         </w:r>
         <w:r>
           <w:rPr>
@@ -3584,7 +3584,7 @@
           <w:szCs w:val="22"/>
         </w:rPr>
       </w:pPr>
-      <w:hyperlink w:anchor="_Toc447911717" w:history="1">
+      <w:hyperlink w:anchor="_Toc448224291" w:history="1">
         <w:r>
           <w:rPr>
             <w:rStyle w:val="Hypertextovodkaz"/>
@@ -3627,7 +3627,7 @@
             <w:noProof/>
             <w:webHidden/>
           </w:rPr>
-          <w:instrText xml:space="preserve"> PAGEREF _Toc447911717 \h </w:instrText>
+          <w:instrText xml:space="preserve"> PAGEREF _Toc448224291 \h </w:instrText>
         </w:r>
         <w:r>
           <w:rPr>
@@ -3672,7 +3672,7 @@
           <w:szCs w:val="22"/>
         </w:rPr>
       </w:pPr>
-      <w:hyperlink w:anchor="_Toc447911718" w:history="1">
+      <w:hyperlink w:anchor="_Toc448224292" w:history="1">
         <w:r>
           <w:rPr>
             <w:rStyle w:val="Hypertextovodkaz"/>
@@ -3715,7 +3715,7 @@
             <w:noProof/>
             <w:webHidden/>
           </w:rPr>
-          <w:instrText xml:space="preserve"> PAGEREF _Toc447911718 \h </w:instrText>
+          <w:instrText xml:space="preserve"> PAGEREF _Toc448224292 \h </w:instrText>
         </w:r>
         <w:r>
           <w:rPr>
@@ -3760,7 +3760,7 @@
           <w:szCs w:val="22"/>
         </w:rPr>
       </w:pPr>
-      <w:hyperlink w:anchor="_Toc447911719" w:history="1">
+      <w:hyperlink w:anchor="_Toc448224293" w:history="1">
         <w:r>
           <w:rPr>
             <w:rStyle w:val="Hypertextovodkaz"/>
@@ -3803,7 +3803,7 @@
             <w:noProof/>
             <w:webHidden/>
           </w:rPr>
-          <w:instrText xml:space="preserve"> PAGEREF _Toc447911719 \h </w:instrText>
+          <w:instrText xml:space="preserve"> PAGEREF _Toc448224293 \h </w:instrText>
         </w:r>
         <w:r>
           <w:rPr>
@@ -3848,7 +3848,7 @@
           <w:szCs w:val="22"/>
         </w:rPr>
       </w:pPr>
-      <w:hyperlink w:anchor="_Toc447911720" w:history="1">
+      <w:hyperlink w:anchor="_Toc448224294" w:history="1">
         <w:r>
           <w:rPr>
             <w:rStyle w:val="Hypertextovodkaz"/>
@@ -3891,7 +3891,7 @@
             <w:noProof/>
             <w:webHidden/>
           </w:rPr>
-          <w:instrText xml:space="preserve"> PAGEREF _Toc447911720 \h </w:instrText>
+          <w:instrText xml:space="preserve"> PAGEREF _Toc448224294 \h </w:instrText>
         </w:r>
         <w:r>
           <w:rPr>
@@ -3936,7 +3936,7 @@
           <w:szCs w:val="22"/>
         </w:rPr>
       </w:pPr>
-      <w:hyperlink w:anchor="_Toc447911721" w:history="1">
+      <w:hyperlink w:anchor="_Toc448224295" w:history="1">
         <w:r>
           <w:rPr>
             <w:rStyle w:val="Hypertextovodkaz"/>
@@ -3979,7 +3979,7 @@
             <w:noProof/>
             <w:webHidden/>
           </w:rPr>
-          <w:instrText xml:space="preserve"> PAGEREF _Toc447911721 \h </w:instrText>
+          <w:instrText xml:space="preserve"> PAGEREF _Toc448224295 \h </w:instrText>
         </w:r>
         <w:r>
           <w:rPr>
@@ -4024,7 +4024,7 @@
           <w:szCs w:val="22"/>
         </w:rPr>
       </w:pPr>
-      <w:hyperlink w:anchor="_Toc447911722" w:history="1">
+      <w:hyperlink w:anchor="_Toc448224296" w:history="1">
         <w:r>
           <w:rPr>
             <w:rStyle w:val="Hypertextovodkaz"/>
@@ -4067,7 +4067,7 @@
             <w:noProof/>
             <w:webHidden/>
           </w:rPr>
-          <w:instrText xml:space="preserve"> PAGEREF _Toc447911722 \h </w:instrText>
+          <w:instrText xml:space="preserve"> PAGEREF _Toc448224296 \h </w:instrText>
         </w:r>
         <w:r>
           <w:rPr>
@@ -4112,7 +4112,7 @@
           <w:szCs w:val="22"/>
         </w:rPr>
       </w:pPr>
-      <w:hyperlink w:anchor="_Toc447911723" w:history="1">
+      <w:hyperlink w:anchor="_Toc448224297" w:history="1">
         <w:r>
           <w:rPr>
             <w:rStyle w:val="Hypertextovodkaz"/>
@@ -4155,7 +4155,7 @@
             <w:noProof/>
             <w:webHidden/>
           </w:rPr>
-          <w:instrText xml:space="preserve"> PAGEREF _Toc447911723 \h </w:instrText>
+          <w:instrText xml:space="preserve"> PAGEREF _Toc448224297 \h </w:instrText>
         </w:r>
         <w:r>
           <w:rPr>
@@ -4200,7 +4200,7 @@
           <w:szCs w:val="22"/>
         </w:rPr>
       </w:pPr>
-      <w:hyperlink w:anchor="_Toc447911724" w:history="1">
+      <w:hyperlink w:anchor="_Toc448224298" w:history="1">
         <w:r>
           <w:rPr>
             <w:rStyle w:val="Hypertextovodkaz"/>
@@ -4243,7 +4243,7 @@
             <w:noProof/>
             <w:webHidden/>
           </w:rPr>
-          <w:instrText xml:space="preserve"> PAGEREF _Toc447911724 \h </w:instrText>
+          <w:instrText xml:space="preserve"> PAGEREF _Toc448224298 \h </w:instrText>
         </w:r>
         <w:r>
           <w:rPr>
@@ -4288,7 +4288,7 @@
           <w:szCs w:val="22"/>
         </w:rPr>
       </w:pPr>
-      <w:hyperlink w:anchor="_Toc447911725" w:history="1">
+      <w:hyperlink w:anchor="_Toc448224299" w:history="1">
         <w:r>
           <w:rPr>
             <w:rStyle w:val="Hypertextovodkaz"/>
@@ -4331,7 +4331,7 @@
             <w:noProof/>
             <w:webHidden/>
           </w:rPr>
-          <w:instrText xml:space="preserve"> PAGEREF _Toc447911725 \h </w:instrText>
+          <w:instrText xml:space="preserve"> PAGEREF _Toc448224299 \h </w:instrText>
         </w:r>
         <w:r>
           <w:rPr>
@@ -4376,7 +4376,7 @@
           <w:szCs w:val="22"/>
         </w:rPr>
       </w:pPr>
-      <w:hyperlink w:anchor="_Toc447911726" w:history="1">
+      <w:hyperlink w:anchor="_Toc448224300" w:history="1">
         <w:r>
           <w:rPr>
             <w:rStyle w:val="Hypertextovodkaz"/>
@@ -4419,7 +4419,7 @@
             <w:noProof/>
             <w:webHidden/>
           </w:rPr>
-          <w:instrText xml:space="preserve"> PAGEREF _Toc447911726 \h </w:instrText>
+          <w:instrText xml:space="preserve"> PAGEREF _Toc448224300 \h </w:instrText>
         </w:r>
         <w:r>
           <w:rPr>
@@ -4464,7 +4464,7 @@
           <w:szCs w:val="22"/>
         </w:rPr>
       </w:pPr>
-      <w:hyperlink w:anchor="_Toc447911727" w:history="1">
+      <w:hyperlink w:anchor="_Toc448224301" w:history="1">
         <w:r>
           <w:rPr>
             <w:rStyle w:val="Hypertextovodkaz"/>
@@ -4507,7 +4507,7 @@
             <w:noProof/>
             <w:webHidden/>
           </w:rPr>
-          <w:instrText xml:space="preserve"> PAGEREF _Toc447911727 \h </w:instrText>
+          <w:instrText xml:space="preserve"> PAGEREF _Toc448224301 \h </w:instrText>
         </w:r>
         <w:r>
           <w:rPr>
@@ -4552,7 +4552,7 @@
           <w:szCs w:val="22"/>
         </w:rPr>
       </w:pPr>
-      <w:hyperlink w:anchor="_Toc447911728" w:history="1">
+      <w:hyperlink w:anchor="_Toc448224302" w:history="1">
         <w:r>
           <w:rPr>
             <w:rStyle w:val="Hypertextovodkaz"/>
@@ -4595,7 +4595,7 @@
             <w:noProof/>
             <w:webHidden/>
           </w:rPr>
-          <w:instrText xml:space="preserve"> PAGEREF _Toc447911728 \h </w:instrText>
+          <w:instrText xml:space="preserve"> PAGEREF _Toc448224302 \h </w:instrText>
         </w:r>
         <w:r>
           <w:rPr>
@@ -4640,7 +4640,7 @@
           <w:szCs w:val="22"/>
         </w:rPr>
       </w:pPr>
-      <w:hyperlink w:anchor="_Toc447911729" w:history="1">
+      <w:hyperlink w:anchor="_Toc448224303" w:history="1">
         <w:r>
           <w:rPr>
             <w:rStyle w:val="Hypertextovodkaz"/>
@@ -4683,7 +4683,7 @@
             <w:noProof/>
             <w:webHidden/>
           </w:rPr>
-          <w:instrText xml:space="preserve"> PAGEREF _Toc447911729 \h </w:instrText>
+          <w:instrText xml:space="preserve"> PAGEREF _Toc448224303 \h </w:instrText>
         </w:r>
         <w:r>
           <w:rPr>
@@ -4728,7 +4728,7 @@
           <w:szCs w:val="22"/>
         </w:rPr>
       </w:pPr>
-      <w:hyperlink w:anchor="_Toc447911730" w:history="1">
+      <w:hyperlink w:anchor="_Toc448224304" w:history="1">
         <w:r>
           <w:rPr>
             <w:rStyle w:val="Hypertextovodkaz"/>
@@ -4771,7 +4771,7 @@
             <w:noProof/>
             <w:webHidden/>
           </w:rPr>
-          <w:instrText xml:space="preserve"> PAGEREF _Toc447911730 \h </w:instrText>
+          <w:instrText xml:space="preserve"> PAGEREF _Toc448224304 \h </w:instrText>
         </w:r>
         <w:r>
           <w:rPr>
@@ -4816,7 +4816,7 @@
           <w:szCs w:val="22"/>
         </w:rPr>
       </w:pPr>
-      <w:hyperlink w:anchor="_Toc447911731" w:history="1">
+      <w:hyperlink w:anchor="_Toc448224305" w:history="1">
         <w:r>
           <w:rPr>
             <w:rStyle w:val="Hypertextovodkaz"/>
@@ -4859,7 +4859,7 @@
             <w:noProof/>
             <w:webHidden/>
           </w:rPr>
-          <w:instrText xml:space="preserve"> PAGEREF _Toc447911731 \h </w:instrText>
+          <w:instrText xml:space="preserve"> PAGEREF _Toc448224305 \h </w:instrText>
         </w:r>
         <w:r>
           <w:rPr>
@@ -4904,7 +4904,7 @@
           <w:szCs w:val="22"/>
         </w:rPr>
       </w:pPr>
-      <w:hyperlink w:anchor="_Toc447911732" w:history="1">
+      <w:hyperlink w:anchor="_Toc448224306" w:history="1">
         <w:r>
           <w:rPr>
             <w:rStyle w:val="Hypertextovodkaz"/>
@@ -4947,7 +4947,7 @@
             <w:noProof/>
             <w:webHidden/>
           </w:rPr>
-          <w:instrText xml:space="preserve"> PAGEREF _Toc447911732 \h </w:instrText>
+          <w:instrText xml:space="preserve"> PAGEREF _Toc448224306 \h </w:instrText>
         </w:r>
         <w:r>
           <w:rPr>
@@ -4992,7 +4992,7 @@
           <w:szCs w:val="22"/>
         </w:rPr>
       </w:pPr>
-      <w:hyperlink w:anchor="_Toc447911733" w:history="1">
+      <w:hyperlink w:anchor="_Toc448224307" w:history="1">
         <w:r>
           <w:rPr>
             <w:rStyle w:val="Hypertextovodkaz"/>
@@ -5035,7 +5035,7 @@
             <w:noProof/>
             <w:webHidden/>
           </w:rPr>
-          <w:instrText xml:space="preserve"> PAGEREF _Toc447911733 \h </w:instrText>
+          <w:instrText xml:space="preserve"> PAGEREF _Toc448224307 \h </w:instrText>
         </w:r>
         <w:r>
           <w:rPr>
@@ -5080,7 +5080,7 @@
           <w:szCs w:val="22"/>
         </w:rPr>
       </w:pPr>
-      <w:hyperlink w:anchor="_Toc447911735" w:history="1">
+      <w:hyperlink w:anchor="_Toc448224309" w:history="1">
         <w:r>
           <w:rPr>
             <w:rStyle w:val="Hypertextovodkaz"/>
@@ -5123,7 +5123,7 @@
             <w:noProof/>
             <w:webHidden/>
           </w:rPr>
-          <w:instrText xml:space="preserve"> PAGEREF _Toc447911735 \h </w:instrText>
+          <w:instrText xml:space="preserve"> PAGEREF _Toc448224309 \h </w:instrText>
         </w:r>
         <w:r>
           <w:rPr>
@@ -5168,7 +5168,7 @@
           <w:szCs w:val="22"/>
         </w:rPr>
       </w:pPr>
-      <w:hyperlink w:anchor="_Toc447911736" w:history="1">
+      <w:hyperlink w:anchor="_Toc448224310" w:history="1">
         <w:r>
           <w:rPr>
             <w:rStyle w:val="Hypertextovodkaz"/>
@@ -5211,7 +5211,7 @@
             <w:noProof/>
             <w:webHidden/>
           </w:rPr>
-          <w:instrText xml:space="preserve"> PAGEREF _Toc447911736 \h </w:instrText>
+          <w:instrText xml:space="preserve"> PAGEREF _Toc448224310 \h </w:instrText>
         </w:r>
         <w:r>
           <w:rPr>
@@ -5256,7 +5256,7 @@
           <w:szCs w:val="22"/>
         </w:rPr>
       </w:pPr>
-      <w:hyperlink w:anchor="_Toc447911737" w:history="1">
+      <w:hyperlink w:anchor="_Toc448224311" w:history="1">
         <w:r>
           <w:rPr>
             <w:rStyle w:val="Hypertextovodkaz"/>
@@ -5299,7 +5299,7 @@
             <w:noProof/>
             <w:webHidden/>
           </w:rPr>
-          <w:instrText xml:space="preserve"> PAGEREF _Toc447911737 \h </w:instrText>
+          <w:instrText xml:space="preserve"> PAGEREF _Toc448224311 \h </w:instrText>
         </w:r>
         <w:r>
           <w:rPr>
@@ -5344,7 +5344,7 @@
           <w:szCs w:val="22"/>
         </w:rPr>
       </w:pPr>
-      <w:hyperlink w:anchor="_Toc447911738" w:history="1">
+      <w:hyperlink w:anchor="_Toc448224312" w:history="1">
         <w:r>
           <w:rPr>
             <w:rStyle w:val="Hypertextovodkaz"/>
@@ -5387,7 +5387,7 @@
             <w:noProof/>
             <w:webHidden/>
           </w:rPr>
-          <w:instrText xml:space="preserve"> PAGEREF _Toc447911738 \h </w:instrText>
+          <w:instrText xml:space="preserve"> PAGEREF _Toc448224312 \h </w:instrText>
         </w:r>
         <w:r>
           <w:rPr>
@@ -5407,7 +5407,7 @@
             <w:noProof/>
             <w:webHidden/>
           </w:rPr>
-          <w:t>27</w:t>
+          <w:t>28</w:t>
         </w:r>
         <w:r>
           <w:rPr>
@@ -5432,7 +5432,7 @@
           <w:szCs w:val="22"/>
         </w:rPr>
       </w:pPr>
-      <w:hyperlink w:anchor="_Toc447911739" w:history="1">
+      <w:hyperlink w:anchor="_Toc448224313" w:history="1">
         <w:r>
           <w:rPr>
             <w:rStyle w:val="Hypertextovodkaz"/>
@@ -5475,7 +5475,7 @@
             <w:noProof/>
             <w:webHidden/>
           </w:rPr>
-          <w:instrText xml:space="preserve"> PAGEREF _Toc447911739 \h </w:instrText>
+          <w:instrText xml:space="preserve"> PAGEREF _Toc448224313 \h </w:instrText>
         </w:r>
         <w:r>
           <w:rPr>
@@ -5495,7 +5495,7 @@
             <w:noProof/>
             <w:webHidden/>
           </w:rPr>
-          <w:t>27</w:t>
+          <w:t>28</w:t>
         </w:r>
         <w:r>
           <w:rPr>
@@ -5520,7 +5520,7 @@
           <w:szCs w:val="22"/>
         </w:rPr>
       </w:pPr>
-      <w:hyperlink w:anchor="_Toc447911740" w:history="1">
+      <w:hyperlink w:anchor="_Toc448224314" w:history="1">
         <w:r>
           <w:rPr>
             <w:rStyle w:val="Hypertextovodkaz"/>
@@ -5563,7 +5563,7 @@
             <w:noProof/>
             <w:webHidden/>
           </w:rPr>
-          <w:instrText xml:space="preserve"> PAGEREF _Toc447911740 \h </w:instrText>
+          <w:instrText xml:space="preserve"> PAGEREF _Toc448224314 \h </w:instrText>
         </w:r>
         <w:r>
           <w:rPr>
@@ -5583,7 +5583,7 @@
             <w:noProof/>
             <w:webHidden/>
           </w:rPr>
-          <w:t>28</w:t>
+          <w:t>29</w:t>
         </w:r>
         <w:r>
           <w:rPr>
@@ -5608,7 +5608,7 @@
           <w:szCs w:val="22"/>
         </w:rPr>
       </w:pPr>
-      <w:hyperlink w:anchor="_Toc447911741" w:history="1">
+      <w:hyperlink w:anchor="_Toc448224315" w:history="1">
         <w:r>
           <w:rPr>
             <w:rStyle w:val="Hypertextovodkaz"/>
@@ -5651,7 +5651,7 @@
             <w:noProof/>
             <w:webHidden/>
           </w:rPr>
-          <w:instrText xml:space="preserve"> PAGEREF _Toc447911741 \h </w:instrText>
+          <w:instrText xml:space="preserve"> PAGEREF _Toc448224315 \h </w:instrText>
         </w:r>
         <w:r>
           <w:rPr>
@@ -5671,7 +5671,7 @@
             <w:noProof/>
             <w:webHidden/>
           </w:rPr>
-          <w:t>29</w:t>
+          <w:t>31</w:t>
         </w:r>
         <w:r>
           <w:rPr>
@@ -5696,7 +5696,7 @@
           <w:szCs w:val="22"/>
         </w:rPr>
       </w:pPr>
-      <w:hyperlink w:anchor="_Toc447911742" w:history="1">
+      <w:hyperlink w:anchor="_Toc448224316" w:history="1">
         <w:r>
           <w:rPr>
             <w:rStyle w:val="Hypertextovodkaz"/>
@@ -5739,7 +5739,7 @@
             <w:noProof/>
             <w:webHidden/>
           </w:rPr>
-          <w:instrText xml:space="preserve"> PAGEREF _Toc447911742 \h </w:instrText>
+          <w:instrText xml:space="preserve"> PAGEREF _Toc448224316 \h </w:instrText>
         </w:r>
         <w:r>
           <w:rPr>
@@ -5759,7 +5759,7 @@
             <w:noProof/>
             <w:webHidden/>
           </w:rPr>
-          <w:t>30</w:t>
+          <w:t>32</w:t>
         </w:r>
         <w:r>
           <w:rPr>
@@ -5786,13 +5786,13 @@
       <w:r>
         <w:br w:type="page"/>
       </w:r>
-      <w:bookmarkStart w:id="6" w:name="_Toc447911709"/>
+      <w:bookmarkStart w:id="6" w:name="_Toc448224283"/>
       <w:r>
         <w:lastRenderedPageBreak/>
         <w:t>Úvod</w:t>
       </w:r>
+      <w:bookmarkEnd w:id="3"/>
       <w:bookmarkEnd w:id="4"/>
-      <w:bookmarkEnd w:id="5"/>
       <w:bookmarkEnd w:id="6"/>
     </w:p>
     <w:p>
@@ -6127,7 +6127,7 @@
       <w:r>
         <w:br w:type="page"/>
       </w:r>
-      <w:bookmarkStart w:id="7" w:name="_Toc447911710"/>
+      <w:bookmarkStart w:id="7" w:name="_Toc448224284"/>
       <w:r>
         <w:lastRenderedPageBreak/>
         <w:t>Segmentace</w:t>
@@ -6221,7 +6221,7 @@
         <w:pStyle w:val="Nadpis2"/>
         <w:spacing w:line="312" w:lineRule="auto"/>
       </w:pPr>
-      <w:bookmarkStart w:id="8" w:name="_Toc447911711"/>
+      <w:bookmarkStart w:id="8" w:name="_Toc448224285"/>
       <w:r>
         <w:t>DOM-</w:t>
       </w:r>
@@ -6652,7 +6652,7 @@
         <w:pStyle w:val="Nadpis2"/>
         <w:spacing w:line="312" w:lineRule="auto"/>
       </w:pPr>
-      <w:bookmarkStart w:id="11" w:name="_Toc447911712"/>
+      <w:bookmarkStart w:id="11" w:name="_Toc448224286"/>
       <w:r>
         <w:t>Vision-</w:t>
       </w:r>
@@ -7411,7 +7411,7 @@
         <w:pStyle w:val="Nadpis2"/>
         <w:spacing w:line="312" w:lineRule="auto"/>
       </w:pPr>
-      <w:bookmarkStart w:id="12" w:name="_Toc447911713"/>
+      <w:bookmarkStart w:id="12" w:name="_Toc448224287"/>
       <w:r>
         <w:t xml:space="preserve">Box </w:t>
       </w:r>
@@ -7726,8 +7726,18 @@
                           <w:color w:val="auto"/>
                           <w:sz w:val="24"/>
                         </w:rPr>
-                        <w:t>: Architektura algoritmu segmentace Box Clustering</w:t>
+                        <w:t xml:space="preserve">: Architektura algoritmu segmentace Box </w:t>
                       </w:r>
+                      <w:proofErr w:type="spellStart"/>
+                      <w:r>
+                        <w:rPr>
+                          <w:b w:val="0"/>
+                          <w:color w:val="auto"/>
+                          <w:sz w:val="24"/>
+                        </w:rPr>
+                        <w:t>Clustering</w:t>
+                      </w:r>
+                      <w:proofErr w:type="spellEnd"/>
                       <w:r>
                         <w:rPr>
                           <w:b w:val="0"/>
@@ -8151,7 +8161,7 @@
         <w:pStyle w:val="Nadpis1"/>
         <w:spacing w:line="312" w:lineRule="auto"/>
       </w:pPr>
-      <w:bookmarkStart w:id="13" w:name="_Toc447911714"/>
+      <w:bookmarkStart w:id="13" w:name="_Toc448224288"/>
       <w:r>
         <w:lastRenderedPageBreak/>
         <w:t>Segmentace webových stránek za pomocí vizuální sémantiky</w:t>
@@ -8401,7 +8411,7 @@
         <w:pStyle w:val="Nadpis2"/>
         <w:spacing w:line="312" w:lineRule="auto"/>
       </w:pPr>
-      <w:bookmarkStart w:id="14" w:name="_Toc447911715"/>
+      <w:bookmarkStart w:id="14" w:name="_Toc448224289"/>
       <w:r>
         <w:t>Příprava</w:t>
       </w:r>
@@ -8428,7 +8438,7 @@
         <w:spacing w:line="312" w:lineRule="auto"/>
       </w:pPr>
       <w:bookmarkStart w:id="15" w:name="_Ref436866399"/>
-      <w:bookmarkStart w:id="16" w:name="_Toc447911716"/>
+      <w:bookmarkStart w:id="16" w:name="_Toc448224290"/>
       <w:r>
         <w:lastRenderedPageBreak/>
         <w:t>Vizuální bloky</w:t>
@@ -8952,7 +8962,7 @@
         <w:pStyle w:val="Nadpis3"/>
         <w:spacing w:line="312" w:lineRule="auto"/>
       </w:pPr>
-      <w:bookmarkStart w:id="17" w:name="_Toc447911717"/>
+      <w:bookmarkStart w:id="17" w:name="_Toc448224291"/>
       <w:r>
         <w:t>Předzpracování webových stránek</w:t>
       </w:r>
@@ -9414,7 +9424,7 @@
         <w:pStyle w:val="Nadpis2"/>
         <w:spacing w:line="312" w:lineRule="auto"/>
       </w:pPr>
-      <w:bookmarkStart w:id="18" w:name="_Toc447911718"/>
+      <w:bookmarkStart w:id="18" w:name="_Toc448224292"/>
       <w:r>
         <w:t>Algoritmus segmentace</w:t>
       </w:r>
@@ -9440,7 +9450,7 @@
         <w:pStyle w:val="Nadpis3"/>
         <w:spacing w:line="312" w:lineRule="auto"/>
       </w:pPr>
-      <w:bookmarkStart w:id="19" w:name="_Toc447911719"/>
+      <w:bookmarkStart w:id="19" w:name="_Toc448224293"/>
       <w:r>
         <w:t>Rozpoznání podobných vizuálních bloků</w:t>
       </w:r>
@@ -10037,7 +10047,7 @@
         <w:pStyle w:val="Nadpis3"/>
         <w:spacing w:line="312" w:lineRule="auto"/>
       </w:pPr>
-      <w:bookmarkStart w:id="20" w:name="_Toc447911720"/>
+      <w:bookmarkStart w:id="20" w:name="_Toc448224294"/>
       <w:r>
         <w:t xml:space="preserve">Výpočet stupně </w:t>
       </w:r>
@@ -12615,7 +12625,7 @@
         <w:pStyle w:val="Nadpis3"/>
         <w:spacing w:line="312" w:lineRule="auto"/>
       </w:pPr>
-      <w:bookmarkStart w:id="21" w:name="_Toc447911721"/>
+      <w:bookmarkStart w:id="21" w:name="_Toc448224295"/>
       <w:r>
         <w:t xml:space="preserve">Výpočet </w:t>
       </w:r>
@@ -17516,22 +17526,14 @@
         </m:d>
       </m:oMath>
       <w:r>
-        <w:t xml:space="preserve"> je výsledek mezi 0 a 1. Pokud je blíže 0, je koherentní stupeň obsahu s</w:t>
-      </w:r>
-      <w:proofErr w:type="spellStart"/>
-      <w:r>
-        <w:t>ynovského</w:t>
-      </w:r>
-      <w:proofErr w:type="spellEnd"/>
-      <w:r>
-        <w:t xml:space="preserve"> bloku nižší. V opačném případě pokud je blíže 1, je vyšší.</w:t>
+        <w:t xml:space="preserve"> je výsledek mezi 0 a 1. Pokud je blíže 0, je koherentní stupeň obsahu synovského bloku nižší. V opačném případě pokud je blíže 1, je vyšší.</w:t>
       </w:r>
     </w:p>
     <w:p>
       <w:pPr>
         <w:pStyle w:val="Nadpis3"/>
       </w:pPr>
-      <w:bookmarkStart w:id="22" w:name="_Toc447911722"/>
+      <w:bookmarkStart w:id="22" w:name="_Toc448224296"/>
       <w:r>
         <w:lastRenderedPageBreak/>
         <w:t>Segment webové stránky</w:t>
@@ -18360,14 +18362,27 @@
       <w:r>
         <w:t xml:space="preserve">Tabulka </w:t>
       </w:r>
-      <w:fldSimple w:instr=" SEQ Tabulka \* ARABIC ">
-        <w:r>
-          <w:rPr>
-            <w:noProof/>
-          </w:rPr>
-          <w:t>1</w:t>
-        </w:r>
-      </w:fldSimple>
+      <w:r>
+        <w:fldChar w:fldCharType="begin"/>
+      </w:r>
+      <w:r>
+        <w:instrText xml:space="preserve"> SEQ Tabulka \* ARABIC </w:instrText>
+      </w:r>
+      <w:r>
+        <w:fldChar w:fldCharType="separate"/>
+      </w:r>
+      <w:r>
+        <w:rPr>
+          <w:noProof/>
+        </w:rPr>
+        <w:t>1</w:t>
+      </w:r>
+      <w:r>
+        <w:rPr>
+          <w:noProof/>
+        </w:rPr>
+        <w:fldChar w:fldCharType="end"/>
+      </w:r>
       <w:r>
         <w:t>: Kroky pro vyhodnocování bloků.</w:t>
       </w:r>
@@ -19086,7 +19101,7 @@
         <w:pStyle w:val="Nadpis1"/>
         <w:spacing w:line="312" w:lineRule="auto"/>
       </w:pPr>
-      <w:bookmarkStart w:id="24" w:name="_Toc447911723"/>
+      <w:bookmarkStart w:id="24" w:name="_Toc448224297"/>
       <w:proofErr w:type="spellStart"/>
       <w:r>
         <w:lastRenderedPageBreak/>
@@ -19147,7 +19162,7 @@
       <w:r>
         <w:tab/>
       </w:r>
-      <w:bookmarkStart w:id="25" w:name="_Toc447911724"/>
+      <w:bookmarkStart w:id="25" w:name="_Toc448224298"/>
       <w:proofErr w:type="spellStart"/>
       <w:r>
         <w:t>FitLayout</w:t>
@@ -19212,7 +19227,7 @@
         <w:pStyle w:val="Nadpis3"/>
         <w:spacing w:line="312" w:lineRule="auto"/>
       </w:pPr>
-      <w:bookmarkStart w:id="26" w:name="_Toc447911725"/>
+      <w:bookmarkStart w:id="26" w:name="_Toc448224299"/>
       <w:proofErr w:type="spellStart"/>
       <w:r>
         <w:t>FitLayout</w:t>
@@ -19303,7 +19318,7 @@
       <w:bookmarkStart w:id="31" w:name="_Toc440128375"/>
       <w:bookmarkStart w:id="32" w:name="_Toc447572596"/>
       <w:bookmarkStart w:id="33" w:name="_Toc447748897"/>
-      <w:bookmarkStart w:id="34" w:name="_Toc447911726"/>
+      <w:bookmarkStart w:id="34" w:name="_Toc448224300"/>
       <w:r>
         <w:rPr>
           <w:noProof/>
@@ -19753,11 +19768,11 @@
         <w:pStyle w:val="Nadpis3"/>
         <w:spacing w:line="312" w:lineRule="auto"/>
       </w:pPr>
-      <w:bookmarkStart w:id="36" w:name="_Toc447911727"/>
+      <w:bookmarkStart w:id="37" w:name="_Toc448224301"/>
       <w:r>
         <w:t>Segmentace</w:t>
       </w:r>
-      <w:bookmarkEnd w:id="36"/>
+      <w:bookmarkEnd w:id="37"/>
     </w:p>
     <w:p>
       <w:pPr>
@@ -19835,7 +19850,7 @@
         <w:pStyle w:val="Nadpis3"/>
         <w:spacing w:line="312" w:lineRule="auto"/>
       </w:pPr>
-      <w:bookmarkStart w:id="37" w:name="_Toc447911728"/>
+      <w:bookmarkStart w:id="38" w:name="_Toc448224302"/>
       <w:r>
         <w:rPr>
           <w:noProof/>
@@ -19975,7 +19990,7 @@
                                 <w:szCs w:val="24"/>
                               </w:rPr>
                             </w:pPr>
-                            <w:bookmarkStart w:id="38" w:name="_Ref435988005"/>
+                            <w:bookmarkStart w:id="39" w:name="_Ref435988005"/>
                             <w:r>
                               <w:rPr>
                                 <w:b w:val="0"/>
@@ -20031,7 +20046,7 @@
                               </w:rPr>
                               <w:fldChar w:fldCharType="end"/>
                             </w:r>
-                            <w:bookmarkEnd w:id="38"/>
+                            <w:bookmarkEnd w:id="39"/>
                             <w:r>
                               <w:rPr>
                                 <w:b w:val="0"/>
@@ -20157,7 +20172,27 @@
                           <w:sz w:val="24"/>
                           <w:szCs w:val="24"/>
                         </w:rPr>
-                        <w:t>: Příklad použití FitLayout GUI</w:t>
+                        <w:t xml:space="preserve">: Příklad použití </w:t>
+                      </w:r>
+                      <w:proofErr w:type="spellStart"/>
+                      <w:r>
+                        <w:rPr>
+                          <w:b w:val="0"/>
+                          <w:color w:val="auto"/>
+                          <w:sz w:val="24"/>
+                          <w:szCs w:val="24"/>
+                        </w:rPr>
+                        <w:t>FitLayout</w:t>
+                      </w:r>
+                      <w:proofErr w:type="spellEnd"/>
+                      <w:r>
+                        <w:rPr>
+                          <w:b w:val="0"/>
+                          <w:color w:val="auto"/>
+                          <w:sz w:val="24"/>
+                          <w:szCs w:val="24"/>
+                        </w:rPr>
+                        <w:t xml:space="preserve"> GUI</w:t>
                       </w:r>
                     </w:p>
                   </w:txbxContent>
@@ -20171,7 +20206,7 @@
       <w:r>
         <w:t>Klasifikace</w:t>
       </w:r>
-      <w:bookmarkEnd w:id="37"/>
+      <w:bookmarkEnd w:id="38"/>
     </w:p>
     <w:p>
       <w:pPr>
@@ -20247,11 +20282,11 @@
         <w:pStyle w:val="Nadpis3"/>
         <w:spacing w:line="312" w:lineRule="auto"/>
       </w:pPr>
-      <w:bookmarkStart w:id="39" w:name="_Toc447911729"/>
+      <w:bookmarkStart w:id="41" w:name="_Toc448224303"/>
       <w:r>
         <w:t>Nástroje</w:t>
       </w:r>
-      <w:bookmarkEnd w:id="39"/>
+      <w:bookmarkEnd w:id="41"/>
     </w:p>
     <w:p>
       <w:pPr>
@@ -20285,7 +20320,7 @@
       <w:pPr>
         <w:pStyle w:val="Nadpis2"/>
       </w:pPr>
-      <w:bookmarkStart w:id="40" w:name="_Toc447911730"/>
+      <w:bookmarkStart w:id="42" w:name="_Toc448224304"/>
       <w:r>
         <w:t>Práce s</w:t>
       </w:r>
@@ -20296,7 +20331,7 @@
       <w:r>
         <w:t>Frameworkem</w:t>
       </w:r>
-      <w:bookmarkEnd w:id="40"/>
+      <w:bookmarkEnd w:id="42"/>
       <w:proofErr w:type="spellEnd"/>
     </w:p>
     <w:p>
@@ -20331,12 +20366,12 @@
         <w:pStyle w:val="Nadpis1"/>
         <w:spacing w:line="312" w:lineRule="auto"/>
       </w:pPr>
-      <w:bookmarkStart w:id="41" w:name="_Toc447911731"/>
+      <w:bookmarkStart w:id="43" w:name="_Toc448224305"/>
       <w:r>
         <w:lastRenderedPageBreak/>
         <w:t>Implementace algoritmu</w:t>
       </w:r>
-      <w:bookmarkEnd w:id="41"/>
+      <w:bookmarkEnd w:id="43"/>
     </w:p>
     <w:p>
       <w:pPr>
@@ -20408,11 +20443,11 @@
       <w:pPr>
         <w:pStyle w:val="Nadpis2"/>
       </w:pPr>
-      <w:bookmarkStart w:id="42" w:name="_Toc447911732"/>
+      <w:bookmarkStart w:id="44" w:name="_Toc448224306"/>
       <w:r>
         <w:t>Sousednost bloků</w:t>
       </w:r>
-      <w:bookmarkEnd w:id="42"/>
+      <w:bookmarkEnd w:id="44"/>
     </w:p>
     <w:p>
       <w:pPr>
@@ -20485,11 +20520,11 @@
         <w:pStyle w:val="Nadpis3"/>
         <w:spacing w:line="312" w:lineRule="auto"/>
       </w:pPr>
-      <w:bookmarkStart w:id="43" w:name="_Toc447911733"/>
+      <w:bookmarkStart w:id="45" w:name="_Toc448224307"/>
       <w:r>
         <w:t>Nesousedící bloky</w:t>
       </w:r>
-      <w:bookmarkEnd w:id="43"/>
+      <w:bookmarkEnd w:id="45"/>
     </w:p>
     <w:p>
       <w:pPr>
@@ -21407,8 +21442,6 @@
         </mc:AlternateContent>
       </w:r>
     </w:p>
-    <w:bookmarkStart w:id="44" w:name="_Toc447887853"/>
-    <w:bookmarkStart w:id="45" w:name="_Toc447911734"/>
     <w:p>
       <w:pPr>
         <w:pStyle w:val="Nadpis3"/>
@@ -21418,6 +21451,9 @@
         </w:numPr>
         <w:ind w:left="1134" w:hanging="1134"/>
       </w:pPr>
+      <w:bookmarkStart w:id="46" w:name="_Toc447887853"/>
+      <w:bookmarkStart w:id="47" w:name="_Toc447911734"/>
+      <w:bookmarkStart w:id="48" w:name="_Toc448224308"/>
       <w:r>
         <w:rPr>
           <w:noProof/>
@@ -21646,18 +21682,19 @@
           </wp:anchor>
         </w:drawing>
       </w:r>
-      <w:bookmarkEnd w:id="44"/>
-      <w:bookmarkEnd w:id="45"/>
+      <w:bookmarkEnd w:id="46"/>
+      <w:bookmarkEnd w:id="47"/>
+      <w:bookmarkEnd w:id="48"/>
     </w:p>
     <w:p>
       <w:pPr>
         <w:pStyle w:val="Nadpis3"/>
       </w:pPr>
-      <w:bookmarkStart w:id="46" w:name="_Toc447911735"/>
+      <w:bookmarkStart w:id="49" w:name="_Toc448224309"/>
       <w:r>
         <w:t>Sousedící bloky</w:t>
       </w:r>
-      <w:bookmarkEnd w:id="46"/>
+      <w:bookmarkEnd w:id="49"/>
     </w:p>
     <w:p>
       <w:pPr>
@@ -22278,11 +22315,11 @@
         <w:pStyle w:val="Nadpis2"/>
         <w:spacing w:line="312" w:lineRule="auto"/>
       </w:pPr>
-      <w:bookmarkStart w:id="47" w:name="_Toc447911736"/>
+      <w:bookmarkStart w:id="50" w:name="_Toc448224310"/>
       <w:r>
         <w:t>Vizuální obsah bloků</w:t>
       </w:r>
-      <w:bookmarkEnd w:id="47"/>
+      <w:bookmarkEnd w:id="50"/>
     </w:p>
     <w:p>
       <w:pPr>
@@ -22333,12 +22370,12 @@
       <w:pPr>
         <w:pStyle w:val="Nadpis3"/>
       </w:pPr>
-      <w:bookmarkStart w:id="48" w:name="_Toc447911737"/>
+      <w:bookmarkStart w:id="51" w:name="_Toc448224311"/>
       <w:r>
         <w:lastRenderedPageBreak/>
         <w:t>Vektory obsahu</w:t>
       </w:r>
-      <w:bookmarkEnd w:id="48"/>
+      <w:bookmarkEnd w:id="51"/>
     </w:p>
     <w:p>
       <w:pPr>
@@ -22366,15 +22403,9 @@
         <w:t xml:space="preserve">Na obrázku </w:t>
       </w:r>
       <w:r>
-        <w:rPr>
-          <w:color w:val="FF0000"/>
-        </w:rPr>
-        <w:t>VLOZIT</w:t>
-      </w:r>
-      <w:r>
-        <w:rPr>
-          <w:color w:val="FF0000"/>
-        </w:rPr>
+        <w:t>č. 18</w:t>
+      </w:r>
+      <w:r>
         <w:t xml:space="preserve"> </w:t>
       </w:r>
       <w:r>
@@ -22439,22 +22470,128 @@
       <w:r>
         <w:t xml:space="preserve">, který byl popsán v kapitole 4. a můžeme pak pomocí metod přistoupit přímo k hodnotě určující typ obsahu toho bloku. </w:t>
       </w:r>
-    </w:p>
-    <w:p>
-      <w:pPr>
-        <w:spacing w:line="312" w:lineRule="auto"/>
-      </w:pPr>
+      <w:bookmarkStart w:id="52" w:name="_GoBack"/>
+      <w:bookmarkEnd w:id="52"/>
+    </w:p>
+    <w:p>
+      <w:pPr>
+        <w:spacing w:line="312" w:lineRule="auto"/>
+      </w:pPr>
+    </w:p>
+    <w:p>
+      <w:pPr>
+        <w:keepNext/>
+        <w:spacing w:line="312" w:lineRule="auto"/>
+      </w:pPr>
+      <w:r>
+        <w:rPr>
+          <w:noProof/>
+        </w:rPr>
+        <w:drawing>
+          <wp:inline distT="0" distB="0" distL="0" distR="0" wp14:anchorId="617B1D9B" wp14:editId="4B2BBA5F">
+            <wp:extent cx="5753100" cy="3871595"/>
+            <wp:effectExtent l="0" t="0" r="0" b="0"/>
+            <wp:docPr id="30" name="Obrázek 30"/>
+            <wp:cNvGraphicFramePr>
+              <a:graphicFrameLocks xmlns:a="http://schemas.openxmlformats.org/drawingml/2006/main" noChangeAspect="1"/>
+            </wp:cNvGraphicFramePr>
+            <a:graphic xmlns:a="http://schemas.openxmlformats.org/drawingml/2006/main">
+              <a:graphicData uri="http://schemas.openxmlformats.org/drawingml/2006/picture">
+                <pic:pic xmlns:pic="http://schemas.openxmlformats.org/drawingml/2006/picture">
+                  <pic:nvPicPr>
+                    <pic:cNvPr id="0" name="vizuální prvky stránky.png"/>
+                    <pic:cNvPicPr/>
+                  </pic:nvPicPr>
+                  <pic:blipFill>
+                    <a:blip r:embed="rId32">
+                      <a:extLst>
+                        <a:ext uri="{28A0092B-C50C-407E-A947-70E740481C1C}">
+                          <a14:useLocalDpi xmlns:a14="http://schemas.microsoft.com/office/drawing/2010/main" val="0"/>
+                        </a:ext>
+                      </a:extLst>
+                    </a:blip>
+                    <a:stretch>
+                      <a:fillRect/>
+                    </a:stretch>
+                  </pic:blipFill>
+                  <pic:spPr>
+                    <a:xfrm>
+                      <a:off x="0" y="0"/>
+                      <a:ext cx="5753100" cy="3871595"/>
+                    </a:xfrm>
+                    <a:prstGeom prst="rect">
+                      <a:avLst/>
+                    </a:prstGeom>
+                  </pic:spPr>
+                </pic:pic>
+              </a:graphicData>
+            </a:graphic>
+          </wp:inline>
+        </w:drawing>
+      </w:r>
+    </w:p>
+    <w:p>
+      <w:pPr>
+        <w:pStyle w:val="Titulek"/>
+        <w:jc w:val="center"/>
+        <w:rPr>
+          <w:b w:val="0"/>
+          <w:color w:val="auto"/>
+          <w:sz w:val="24"/>
+        </w:rPr>
+      </w:pPr>
+      <w:r>
+        <w:rPr>
+          <w:b w:val="0"/>
+          <w:color w:val="auto"/>
+          <w:sz w:val="24"/>
+        </w:rPr>
+        <w:t xml:space="preserve">Obrázek </w:t>
+      </w:r>
+      <w:r>
+        <w:rPr>
+          <w:b w:val="0"/>
+          <w:color w:val="auto"/>
+          <w:sz w:val="24"/>
+        </w:rPr>
+        <w:t>18: Ukázka vizuálních prvků na webové stránce. Žlutě jsou označený bloky obsahující převážně textový obsah a modře je označen blok</w:t>
+      </w:r>
+      <w:r>
+        <w:rPr>
+          <w:b w:val="0"/>
+          <w:color w:val="auto"/>
+          <w:sz w:val="24"/>
+        </w:rPr>
+        <w:t>,</w:t>
+      </w:r>
+      <w:r>
+        <w:rPr>
+          <w:b w:val="0"/>
+          <w:color w:val="auto"/>
+          <w:sz w:val="24"/>
+        </w:rPr>
+        <w:t xml:space="preserve"> jak s textovým obsahem, tak i s obrázkovým.</w:t>
+      </w:r>
+    </w:p>
+    <w:p>
+      <w:pPr>
+        <w:jc w:val="left"/>
+      </w:pPr>
+      <w:r>
+        <w:br w:type="page"/>
+      </w:r>
     </w:p>
     <w:p>
       <w:pPr>
         <w:pStyle w:val="Nadpis3"/>
         <w:spacing w:line="312" w:lineRule="auto"/>
       </w:pPr>
-      <w:bookmarkStart w:id="49" w:name="_Toc447911738"/>
-      <w:r>
+      <w:bookmarkStart w:id="53" w:name="_Toc448224312"/>
+      <w:r>
+        <w:lastRenderedPageBreak/>
         <w:t>Podobnost obsahu</w:t>
       </w:r>
-      <w:bookmarkEnd w:id="49"/>
+      <w:bookmarkEnd w:id="53"/>
     </w:p>
     <w:p>
       <w:pPr>
@@ -22561,11 +22698,11 @@
         <w:pStyle w:val="Nadpis2"/>
         <w:spacing w:line="312" w:lineRule="auto"/>
       </w:pPr>
-      <w:bookmarkStart w:id="50" w:name="_Toc447911739"/>
+      <w:bookmarkStart w:id="54" w:name="_Toc448224313"/>
       <w:r>
         <w:t>Řízení algoritmu</w:t>
       </w:r>
-      <w:bookmarkEnd w:id="50"/>
+      <w:bookmarkEnd w:id="54"/>
     </w:p>
     <w:p>
       <w:pPr>
@@ -22588,6 +22725,118 @@
       </w:r>
       <w:r>
         <w:t xml:space="preserve">jakým způsobem je postupně tvořen výstup. </w:t>
+      </w:r>
+    </w:p>
+    <w:p>
+      <w:pPr>
+        <w:spacing w:line="312" w:lineRule="auto"/>
+      </w:pPr>
+      <w:r>
+        <w:tab/>
+        <w:t xml:space="preserve">Celý algoritmus je řízen především z jedné třídy, ve které jsou implementovány všechny metody a atributy důležité pro vykonání metody. </w:t>
+      </w:r>
+      <w:r>
+        <w:t xml:space="preserve">Třída se nazývá </w:t>
+      </w:r>
+      <w:proofErr w:type="spellStart"/>
+      <w:r>
+        <w:rPr>
+          <w:rFonts w:ascii="Courier New" w:hAnsi="Courier New" w:cs="Courier New"/>
+        </w:rPr>
+        <w:t>VisualSemanticsOperator</w:t>
+      </w:r>
+      <w:proofErr w:type="spellEnd"/>
+      <w:r>
+        <w:rPr>
+          <w:rFonts w:ascii="Courier New" w:hAnsi="Courier New" w:cs="Courier New"/>
+        </w:rPr>
+        <w:t xml:space="preserve"> </w:t>
+      </w:r>
+      <w:r>
+        <w:t xml:space="preserve">a rozšiřuje rozhraní </w:t>
+      </w:r>
+      <w:proofErr w:type="spellStart"/>
+      <w:r>
+        <w:rPr>
+          <w:rFonts w:ascii="Courier New" w:hAnsi="Courier New" w:cs="Courier New"/>
+        </w:rPr>
+        <w:t>BaseOperator</w:t>
+      </w:r>
+      <w:proofErr w:type="spellEnd"/>
+      <w:r>
+        <w:t xml:space="preserve">. To znamená, že musí obsahovat několik pevně daných metod, které musí být implementovány. Ty slouží především pro správnou funkčnost z hlediska grafického rozhraní a taktéž spuštění námi implementovaného algoritmu. </w:t>
+      </w:r>
+    </w:p>
+    <w:p>
+      <w:pPr>
+        <w:spacing w:line="312" w:lineRule="auto"/>
+      </w:pPr>
+      <w:r>
+        <w:tab/>
+      </w:r>
+      <w:r>
+        <w:t xml:space="preserve">Po spuštění algoritmu se jako první volá metoda </w:t>
+      </w:r>
+      <w:proofErr w:type="spellStart"/>
+      <w:proofErr w:type="gramStart"/>
+      <w:r>
+        <w:rPr>
+          <w:rFonts w:ascii="Courier New" w:hAnsi="Courier New" w:cs="Courier New"/>
+        </w:rPr>
+        <w:t>Apply</w:t>
+      </w:r>
+      <w:proofErr w:type="spellEnd"/>
+      <w:r>
+        <w:rPr>
+          <w:rFonts w:ascii="Courier New" w:hAnsi="Courier New" w:cs="Courier New"/>
+        </w:rPr>
+        <w:t>()</w:t>
+      </w:r>
+      <w:r>
+        <w:t>.Této</w:t>
+      </w:r>
+      <w:proofErr w:type="gramEnd"/>
+      <w:r>
+        <w:t xml:space="preserve"> metodě je předán jako vstupní parametr </w:t>
+      </w:r>
+      <w:proofErr w:type="spellStart"/>
+      <w:r>
+        <w:rPr>
+          <w:i/>
+        </w:rPr>
+        <w:t>AreaTree</w:t>
+      </w:r>
+      <w:proofErr w:type="spellEnd"/>
+      <w:r>
+        <w:t xml:space="preserve">, který je velmi blízký DOM stromu, jenž je brán jako vstupní prvek našeho algoritmu. </w:t>
+      </w:r>
+      <w:r>
+        <w:t xml:space="preserve">Poté můžeme začít s algoritmem. Ten řídí metoda </w:t>
+      </w:r>
+      <w:proofErr w:type="spellStart"/>
+      <w:r>
+        <w:rPr>
+          <w:rFonts w:ascii="Courier New" w:hAnsi="Courier New" w:cs="Courier New"/>
+        </w:rPr>
+        <w:t>makeSegmentation</w:t>
+      </w:r>
+      <w:proofErr w:type="spellEnd"/>
+      <w:r>
+        <w:t xml:space="preserve">. Ta obdrží kořenový uzel stromu a nad ním spustí rekurzivní metodu </w:t>
+      </w:r>
+      <w:proofErr w:type="spellStart"/>
+      <w:r>
+        <w:rPr>
+          <w:rFonts w:ascii="Courier New" w:hAnsi="Courier New" w:cs="Courier New"/>
+        </w:rPr>
+        <w:t>runAlgorithm</w:t>
+      </w:r>
+      <w:proofErr w:type="spellEnd"/>
+      <w:r>
+        <w:t>, která prochází celý strom a podle pravidel v tabulce 1. řeší dělení jednotlivých prvků vstupního stromu. Což jsou i naše bloky.</w:t>
+      </w:r>
+      <w:r>
+        <w:t xml:space="preserve"> </w:t>
       </w:r>
     </w:p>
     <w:p>
@@ -22597,38 +22846,83 @@
       <w:r>
         <w:lastRenderedPageBreak/>
         <w:tab/>
-        <w:t xml:space="preserve">Celý algoritmus je řízen především z jedné třídy, ve které jsou implementovány všechny metody a atributy důležité pro vykonání metody. </w:t>
-      </w:r>
-      <w:r>
-        <w:t xml:space="preserve">Třída se nazývá </w:t>
-      </w:r>
-      <w:proofErr w:type="spellStart"/>
-      <w:r>
-        <w:rPr>
-          <w:rFonts w:ascii="Courier New" w:hAnsi="Courier New" w:cs="Courier New"/>
-        </w:rPr>
-        <w:t>VisualSemanticsOperator</w:t>
-      </w:r>
-      <w:proofErr w:type="spellEnd"/>
-      <w:r>
-        <w:rPr>
-          <w:rFonts w:ascii="Courier New" w:hAnsi="Courier New" w:cs="Courier New"/>
-        </w:rPr>
+        <w:t xml:space="preserve">Pokaždé, když se blok nedá dělat je vložen do seznamu. </w:t>
+      </w:r>
+      <w:r>
+        <w:t xml:space="preserve">Jakmile je seznam hotový, končí také rekurzivní funkce. </w:t>
+      </w:r>
+      <w:r>
+        <w:t xml:space="preserve">Může tak být tvořen výstupní strom, který má stejný formát jako vstupní. </w:t>
+      </w:r>
+      <w:r>
+        <w:t xml:space="preserve">Opět se jedná o </w:t>
+      </w:r>
+      <w:proofErr w:type="spellStart"/>
+      <w:r>
+        <w:rPr>
+          <w:i/>
+        </w:rPr>
+        <w:t>AreaTree</w:t>
+      </w:r>
+      <w:proofErr w:type="spellEnd"/>
+      <w:r>
+        <w:t xml:space="preserve">. </w:t>
+      </w:r>
+      <w:r>
+        <w:t xml:space="preserve">Bereme postupně uzly z našeho seznamu a vytváříme výsledný strom. U každého uzlu </w:t>
+      </w:r>
+      <w:r>
+        <w:t>zachováváme</w:t>
+      </w:r>
+      <w:r>
+        <w:t xml:space="preserve"> jeho potom</w:t>
+      </w:r>
+      <w:r>
+        <w:t>ky</w:t>
+      </w:r>
+      <w:r>
+        <w:t>, aby byl</w:t>
+      </w:r>
+      <w:r>
+        <w:t xml:space="preserve"> strom opět </w:t>
+      </w:r>
+      <w:proofErr w:type="spellStart"/>
+      <w:r>
+        <w:t>h</w:t>
+      </w:r>
+      <w:r>
+        <w:t>i</w:t>
+      </w:r>
+      <w:r>
+        <w:t>earch</w:t>
+      </w:r>
+      <w:r>
+        <w:t>ic</w:t>
+      </w:r>
+      <w:r>
+        <w:t>ky</w:t>
+      </w:r>
+      <w:proofErr w:type="spellEnd"/>
+      <w:r>
+        <w:t xml:space="preserve"> uspořádán.</w:t>
+      </w:r>
+      <w:r>
+        <w:t xml:space="preserve"> Na obrázku </w:t>
+      </w:r>
+      <w:r>
+        <w:t>č. 18</w:t>
+      </w:r>
+      <w:r>
         <w:t xml:space="preserve"> </w:t>
       </w:r>
       <w:r>
-        <w:t xml:space="preserve">a rozšiřuje rozhraní </w:t>
-      </w:r>
-      <w:proofErr w:type="spellStart"/>
-      <w:r>
-        <w:rPr>
-          <w:rFonts w:ascii="Courier New" w:hAnsi="Courier New" w:cs="Courier New"/>
-        </w:rPr>
-        <w:t>BaseOperator</w:t>
-      </w:r>
-      <w:proofErr w:type="spellEnd"/>
-      <w:r>
-        <w:t xml:space="preserve">. To znamená, že musí obsahovat několik pevně daných metod, které musí být implementovány. Ty slouží především pro správnou funkčnost z hlediska grafického rozhraní a taktéž spuštění námi implementovaného algoritmu. </w:t>
+        <w:t>můžeme vidět přehledný graf postupně volaných metod</w:t>
+      </w:r>
+      <w:r>
+        <w:t xml:space="preserve"> celého algoritmu</w:t>
+      </w:r>
+      <w:r>
+        <w:t>.</w:t>
       </w:r>
     </w:p>
     <w:p>
@@ -22638,194 +22932,122 @@
       <w:r>
         <w:tab/>
       </w:r>
-      <w:r>
-        <w:t xml:space="preserve">Po spuštění algoritmu se jako první volá metoda </w:t>
-      </w:r>
-      <w:proofErr w:type="spellStart"/>
-      <w:proofErr w:type="gramStart"/>
-      <w:r>
-        <w:rPr>
-          <w:rFonts w:ascii="Courier New" w:hAnsi="Courier New" w:cs="Courier New"/>
-        </w:rPr>
-        <w:t>Apply</w:t>
-      </w:r>
-      <w:proofErr w:type="spellEnd"/>
-      <w:r>
-        <w:rPr>
-          <w:rFonts w:ascii="Courier New" w:hAnsi="Courier New" w:cs="Courier New"/>
-        </w:rPr>
-        <w:t>()</w:t>
-      </w:r>
-      <w:r>
-        <w:t>.Této</w:t>
-      </w:r>
-      <w:proofErr w:type="gramEnd"/>
-      <w:r>
-        <w:t xml:space="preserve"> metodě je předán jako vstupní parametr </w:t>
-      </w:r>
-      <w:proofErr w:type="spellStart"/>
-      <w:r>
-        <w:rPr>
-          <w:i/>
-        </w:rPr>
-        <w:t>AreaTree</w:t>
-      </w:r>
-      <w:proofErr w:type="spellEnd"/>
-      <w:r>
-        <w:t xml:space="preserve">, který je velmi blízký DOM stromu, jenž je brán jako vstupní prvek našeho algoritmu. </w:t>
-      </w:r>
-      <w:r>
-        <w:t xml:space="preserve">Poté můžeme začít s algoritmem. Ten řídí metoda </w:t>
-      </w:r>
-      <w:proofErr w:type="spellStart"/>
-      <w:r>
-        <w:rPr>
-          <w:rFonts w:ascii="Courier New" w:hAnsi="Courier New" w:cs="Courier New"/>
-        </w:rPr>
-        <w:t>makeSegmentation</w:t>
-      </w:r>
-      <w:proofErr w:type="spellEnd"/>
-      <w:r>
-        <w:t xml:space="preserve">. Ta obdrží kořenový uzel stromu a nad ním spustí rekurzivní metodu </w:t>
-      </w:r>
-      <w:proofErr w:type="spellStart"/>
-      <w:r>
-        <w:rPr>
-          <w:rFonts w:ascii="Courier New" w:hAnsi="Courier New" w:cs="Courier New"/>
-        </w:rPr>
-        <w:t>runAlgorithm</w:t>
-      </w:r>
-      <w:proofErr w:type="spellEnd"/>
-      <w:r>
-        <w:t>, která prochází celý strom a podle pravidel v tabulce 1. řeší dělení jednotlivých prvků vstupního stromu. Což jsou i naše bloky.</w:t>
-      </w:r>
-      <w:r>
-        <w:t xml:space="preserve"> </w:t>
-      </w:r>
-    </w:p>
-    <w:p>
-      <w:pPr>
-        <w:spacing w:line="312" w:lineRule="auto"/>
-      </w:pPr>
-      <w:r>
-        <w:tab/>
-        <w:t xml:space="preserve">Pokaždé, když se blok nedá dělat je vložen do seznamu. </w:t>
-      </w:r>
-      <w:r>
-        <w:t xml:space="preserve">Jakmile je seznam hotový, končí také rekurzivní funkce. </w:t>
-      </w:r>
-      <w:r>
-        <w:t xml:space="preserve">Může tak být tvořen výstupní strom, který má stejný formát jako vstupní. </w:t>
-      </w:r>
-      <w:r>
-        <w:t xml:space="preserve">Opět se jedná o </w:t>
-      </w:r>
-      <w:proofErr w:type="spellStart"/>
-      <w:r>
-        <w:rPr>
-          <w:i/>
-        </w:rPr>
-        <w:t>AreaTree</w:t>
-      </w:r>
-      <w:proofErr w:type="spellEnd"/>
-      <w:r>
-        <w:t xml:space="preserve">. </w:t>
-      </w:r>
-      <w:r>
-        <w:t xml:space="preserve">Bereme postupně uzly z našeho seznamu a vytváříme výsledný strom. U každého uzlu </w:t>
-      </w:r>
-      <w:r>
-        <w:t>zachováváme</w:t>
-      </w:r>
-      <w:r>
-        <w:t xml:space="preserve"> jeho potom</w:t>
-      </w:r>
-      <w:r>
-        <w:t>ky</w:t>
-      </w:r>
-      <w:r>
-        <w:t>, aby byl</w:t>
-      </w:r>
-      <w:r>
-        <w:t xml:space="preserve"> strom opět </w:t>
-      </w:r>
-      <w:proofErr w:type="spellStart"/>
-      <w:r>
-        <w:t>h</w:t>
-      </w:r>
-      <w:r>
-        <w:t>i</w:t>
-      </w:r>
-      <w:r>
-        <w:t>earch</w:t>
-      </w:r>
-      <w:r>
-        <w:t>ic</w:t>
-      </w:r>
-      <w:r>
-        <w:t>ky</w:t>
-      </w:r>
-      <w:proofErr w:type="spellEnd"/>
-      <w:r>
-        <w:t xml:space="preserve"> uspořádán.</w:t>
-      </w:r>
-      <w:r>
-        <w:t xml:space="preserve"> Na obrázku </w:t>
-      </w:r>
-      <w:r>
-        <w:rPr>
+    </w:p>
+    <w:p>
+      <w:pPr>
+        <w:pStyle w:val="Odstavecdal"/>
+        <w:keepNext/>
+        <w:ind w:hanging="284"/>
+      </w:pPr>
+      <w:r>
+        <w:rPr>
+          <w:noProof/>
           <w:color w:val="FF0000"/>
         </w:rPr>
-        <w:t>VLOZIT</w:t>
-      </w:r>
-      <w:r>
-        <w:rPr>
-          <w:color w:val="FF0000"/>
-        </w:rPr>
-        <w:t xml:space="preserve"> </w:t>
-      </w:r>
-      <w:r>
-        <w:t>můžeme vidět přehledný graf postupně volaných metod</w:t>
-      </w:r>
-      <w:r>
-        <w:t xml:space="preserve"> celého algoritmu</w:t>
-      </w:r>
-      <w:r>
-        <w:t>.</w:t>
-      </w:r>
-    </w:p>
-    <w:p>
-      <w:pPr>
-        <w:spacing w:line="312" w:lineRule="auto"/>
-      </w:pPr>
-      <w:r>
-        <w:tab/>
-      </w:r>
-    </w:p>
-    <w:p>
-      <w:pPr>
-        <w:pStyle w:val="Odstavecprvn"/>
-        <w:spacing w:line="312" w:lineRule="auto"/>
-        <w:rPr>
-          <w:color w:val="FF0000"/>
-        </w:rPr>
-      </w:pPr>
-      <w:r>
-        <w:rPr>
-          <w:color w:val="FF0000"/>
-        </w:rPr>
-        <w:t>OBRAZEK GRAFU TABULKY NAHORE JAK JE IMPLEMENTOVANA</w:t>
+        <w:drawing>
+          <wp:inline distT="0" distB="0" distL="0" distR="0" wp14:anchorId="7AE51CE2" wp14:editId="4291F39A">
+            <wp:extent cx="5753100" cy="4317365"/>
+            <wp:effectExtent l="0" t="0" r="0" b="6985"/>
+            <wp:docPr id="29" name="Obrázek 29"/>
+            <wp:cNvGraphicFramePr>
+              <a:graphicFrameLocks xmlns:a="http://schemas.openxmlformats.org/drawingml/2006/main" noChangeAspect="1"/>
+            </wp:cNvGraphicFramePr>
+            <a:graphic xmlns:a="http://schemas.openxmlformats.org/drawingml/2006/main">
+              <a:graphicData uri="http://schemas.openxmlformats.org/drawingml/2006/picture">
+                <pic:pic xmlns:pic="http://schemas.openxmlformats.org/drawingml/2006/picture">
+                  <pic:nvPicPr>
+                    <pic:cNvPr id="0" name="Graf volaných funkcí.png"/>
+                    <pic:cNvPicPr/>
+                  </pic:nvPicPr>
+                  <pic:blipFill>
+                    <a:blip r:embed="rId33">
+                      <a:extLst>
+                        <a:ext uri="{28A0092B-C50C-407E-A947-70E740481C1C}">
+                          <a14:useLocalDpi xmlns:a14="http://schemas.microsoft.com/office/drawing/2010/main" val="0"/>
+                        </a:ext>
+                      </a:extLst>
+                    </a:blip>
+                    <a:stretch>
+                      <a:fillRect/>
+                    </a:stretch>
+                  </pic:blipFill>
+                  <pic:spPr>
+                    <a:xfrm>
+                      <a:off x="0" y="0"/>
+                      <a:ext cx="5753100" cy="4317365"/>
+                    </a:xfrm>
+                    <a:prstGeom prst="rect">
+                      <a:avLst/>
+                    </a:prstGeom>
+                  </pic:spPr>
+                </pic:pic>
+              </a:graphicData>
+            </a:graphic>
+          </wp:inline>
+        </w:drawing>
+      </w:r>
+    </w:p>
+    <w:p>
+      <w:pPr>
+        <w:pStyle w:val="Titulek"/>
+        <w:jc w:val="center"/>
+        <w:rPr>
+          <w:b w:val="0"/>
+          <w:color w:val="auto"/>
+          <w:sz w:val="24"/>
+        </w:rPr>
+      </w:pPr>
+      <w:r>
+        <w:rPr>
+          <w:b w:val="0"/>
+          <w:color w:val="auto"/>
+          <w:sz w:val="24"/>
+        </w:rPr>
+        <w:t>Obrázek</w:t>
+      </w:r>
+      <w:r>
+        <w:rPr>
+          <w:b w:val="0"/>
+          <w:color w:val="auto"/>
+          <w:sz w:val="24"/>
+        </w:rPr>
+        <w:t xml:space="preserve"> 1</w:t>
+      </w:r>
+      <w:r>
+        <w:rPr>
+          <w:b w:val="0"/>
+          <w:color w:val="auto"/>
+          <w:sz w:val="24"/>
+        </w:rPr>
+        <w:t>9</w:t>
+      </w:r>
+      <w:r>
+        <w:rPr>
+          <w:b w:val="0"/>
+          <w:color w:val="auto"/>
+          <w:sz w:val="24"/>
+        </w:rPr>
+        <w:t>: Zjednodušený obrázek grafu volaných metod při provádění algoritmu.</w:t>
       </w:r>
     </w:p>
     <w:p>
       <w:pPr>
         <w:pStyle w:val="Odstavecdal"/>
         <w:ind w:firstLine="0"/>
-      </w:pPr>
-      <w:r>
         <w:rPr>
           <w:color w:val="FF0000"/>
         </w:rPr>
+      </w:pPr>
+    </w:p>
+    <w:p>
+      <w:pPr>
+        <w:pStyle w:val="Odstavecdal"/>
+        <w:ind w:firstLine="0"/>
+      </w:pPr>
+      <w:r>
+        <w:rPr>
+          <w:color w:val="FF0000"/>
+        </w:rPr>
         <w:t>CO TAKHLE VLOZIT GRAF TAKÉ JAK SE PROCHAZI REKURZIVNE STROM</w:t>
       </w:r>
     </w:p>
@@ -22834,11 +23056,11 @@
         <w:pStyle w:val="Nadpis2"/>
         <w:spacing w:line="312" w:lineRule="auto"/>
       </w:pPr>
-      <w:bookmarkStart w:id="51" w:name="_Toc447911740"/>
+      <w:bookmarkStart w:id="55" w:name="_Toc448224314"/>
       <w:r>
         <w:t>Vstup a výstup algoritmu</w:t>
       </w:r>
-      <w:bookmarkEnd w:id="51"/>
+      <w:bookmarkEnd w:id="55"/>
     </w:p>
     <w:p>
       <w:pPr>
@@ -22918,8 +23140,6 @@
       <w:r>
         <w:t xml:space="preserve">můžeme tyto vstupní a výstupní stránky vidět. </w:t>
       </w:r>
-      <w:bookmarkStart w:id="52" w:name="_GoBack"/>
-      <w:bookmarkEnd w:id="52"/>
     </w:p>
     <w:p>
       <w:pPr>
@@ -22954,6 +23174,7 @@
         <w:rPr>
           <w:color w:val="FF0000"/>
         </w:rPr>
+        <w:lastRenderedPageBreak/>
         <w:t xml:space="preserve">VYSTUP OBRAZEK – AREA TREE TŘEBA oba jen na </w:t>
       </w:r>
       <w:proofErr w:type="spellStart"/>
@@ -22973,7 +23194,7 @@
       <w:r>
         <w:br w:type="page"/>
       </w:r>
-      <w:bookmarkStart w:id="53" w:name="_Toc447911741"/>
+      <w:bookmarkStart w:id="56" w:name="_Toc448224315"/>
       <w:r>
         <w:lastRenderedPageBreak/>
         <w:t>Dosažené</w:t>
@@ -22981,7 +23202,7 @@
       <w:r>
         <w:t xml:space="preserve"> výsledky</w:t>
       </w:r>
-      <w:bookmarkEnd w:id="53"/>
+      <w:bookmarkEnd w:id="56"/>
       <w:r>
         <w:t xml:space="preserve"> </w:t>
       </w:r>
@@ -23017,12 +23238,12 @@
       <w:pPr>
         <w:pStyle w:val="Nadpis1"/>
       </w:pPr>
-      <w:bookmarkStart w:id="54" w:name="_Toc447911742"/>
+      <w:bookmarkStart w:id="57" w:name="_Toc448224316"/>
       <w:r>
         <w:lastRenderedPageBreak/>
         <w:t>Závěr</w:t>
       </w:r>
-      <w:bookmarkEnd w:id="54"/>
+      <w:bookmarkEnd w:id="57"/>
     </w:p>
     <w:p>
       <w:pPr>
@@ -23181,7 +23402,7 @@
           <w:lang w:val="cs-CZ"/>
         </w:rPr>
       </w:pPr>
-      <w:bookmarkStart w:id="55" w:name="_Toc101325796"/>
+      <w:bookmarkStart w:id="58" w:name="_Toc101325796"/>
       <w:r>
         <w:rPr>
           <w:lang w:val="cs-CZ"/>
@@ -23189,7 +23410,7 @@
         <w:lastRenderedPageBreak/>
         <w:t>Literatura</w:t>
       </w:r>
-      <w:bookmarkEnd w:id="55"/>
+      <w:bookmarkEnd w:id="58"/>
     </w:p>
     <w:p>
       <w:pPr>
@@ -24578,7 +24799,7 @@
         </w:rPr>
         <w:t> </w:t>
       </w:r>
-      <w:hyperlink r:id="rId32" w:history="1">
+      <w:hyperlink r:id="rId34" w:history="1">
         <w:r>
           <w:rPr>
             <w:rStyle w:val="Hypertextovodkaz"/>
@@ -25553,7 +25774,7 @@
       </w:pPr>
     </w:p>
     <w:sectPr>
-      <w:footerReference w:type="default" r:id="rId33"/>
+      <w:footerReference w:type="default" r:id="rId35"/>
       <w:pgSz w:w="11906" w:h="16838"/>
       <w:pgMar w:top="1417" w:right="1286" w:bottom="1417" w:left="1560" w:header="708" w:footer="708" w:gutter="0"/>
       <w:pgNumType w:start="1"/>
@@ -25702,7 +25923,7 @@
           <w:rPr>
             <w:noProof/>
           </w:rPr>
-          <w:t>29</w:t>
+          <w:t>27</w:t>
         </w:r>
         <w:r>
           <w:fldChar w:fldCharType="end"/>
@@ -31267,7 +31488,7 @@
 </file>
 
 <file path=customXml/itemProps1.xml><?xml version="1.0" encoding="utf-8"?>
-<ds:datastoreItem xmlns:ds="http://schemas.openxmlformats.org/officeDocument/2006/customXml" ds:itemID="{E2672AA5-1E47-490F-8CC3-B0063501485C}">
+<ds:datastoreItem xmlns:ds="http://schemas.openxmlformats.org/officeDocument/2006/customXml" ds:itemID="{1C78E9E8-87EE-4889-AFA9-6FC9CE2E49B9}">
   <ds:schemaRefs>
     <ds:schemaRef ds:uri="http://schemas.openxmlformats.org/officeDocument/2006/bibliography"/>
   </ds:schemaRefs>

</xml_diff>

<commit_message>
Přidány další 3 obrázky.
</commit_message>
<xml_diff>
--- a/diplomová práce.docx
+++ b/diplomová práce.docx
@@ -2124,16 +2124,16 @@
         </w:numPr>
         <w:spacing w:line="312" w:lineRule="auto"/>
       </w:pPr>
-      <w:bookmarkStart w:id="3" w:name="_Toc100936461"/>
-      <w:bookmarkStart w:id="4" w:name="_Toc101325787"/>
-      <w:bookmarkStart w:id="5" w:name="_Toc448397641"/>
+      <w:bookmarkStart w:id="3" w:name="_Toc448407821"/>
+      <w:bookmarkStart w:id="4" w:name="_Toc100936461"/>
+      <w:bookmarkStart w:id="5" w:name="_Toc101325787"/>
       <w:bookmarkEnd w:id="1"/>
       <w:bookmarkEnd w:id="2"/>
       <w:r>
         <w:lastRenderedPageBreak/>
         <w:t>Obsah</w:t>
       </w:r>
-      <w:bookmarkEnd w:id="5"/>
+      <w:bookmarkEnd w:id="3"/>
     </w:p>
     <w:p>
       <w:pPr>
@@ -2157,7 +2157,7 @@
       <w:r>
         <w:fldChar w:fldCharType="separate"/>
       </w:r>
-      <w:hyperlink w:anchor="_Toc448397641" w:history="1">
+      <w:hyperlink w:anchor="_Toc448407821" w:history="1">
         <w:r>
           <w:rPr>
             <w:rStyle w:val="Hypertextovodkaz"/>
@@ -2184,7 +2184,7 @@
             <w:noProof/>
             <w:webHidden/>
           </w:rPr>
-          <w:instrText xml:space="preserve"> PAGEREF _Toc448397641 \h </w:instrText>
+          <w:instrText xml:space="preserve"> PAGEREF _Toc448407821 \h </w:instrText>
         </w:r>
         <w:r>
           <w:rPr>
@@ -2229,7 +2229,7 @@
           <w:szCs w:val="22"/>
         </w:rPr>
       </w:pPr>
-      <w:hyperlink w:anchor="_Toc448397642" w:history="1">
+      <w:hyperlink w:anchor="_Toc448407822" w:history="1">
         <w:r>
           <w:rPr>
             <w:rStyle w:val="Hypertextovodkaz"/>
@@ -2272,7 +2272,7 @@
             <w:noProof/>
             <w:webHidden/>
           </w:rPr>
-          <w:instrText xml:space="preserve"> PAGEREF _Toc448397642 \h </w:instrText>
+          <w:instrText xml:space="preserve"> PAGEREF _Toc448407822 \h </w:instrText>
         </w:r>
         <w:r>
           <w:rPr>
@@ -2317,7 +2317,7 @@
           <w:szCs w:val="22"/>
         </w:rPr>
       </w:pPr>
-      <w:hyperlink w:anchor="_Toc448397643" w:history="1">
+      <w:hyperlink w:anchor="_Toc448407823" w:history="1">
         <w:r>
           <w:rPr>
             <w:rStyle w:val="Hypertextovodkaz"/>
@@ -2360,7 +2360,7 @@
             <w:noProof/>
             <w:webHidden/>
           </w:rPr>
-          <w:instrText xml:space="preserve"> PAGEREF _Toc448397643 \h </w:instrText>
+          <w:instrText xml:space="preserve"> PAGEREF _Toc448407823 \h </w:instrText>
         </w:r>
         <w:r>
           <w:rPr>
@@ -2405,7 +2405,7 @@
           <w:szCs w:val="22"/>
         </w:rPr>
       </w:pPr>
-      <w:hyperlink w:anchor="_Toc448397644" w:history="1">
+      <w:hyperlink w:anchor="_Toc448407824" w:history="1">
         <w:r>
           <w:rPr>
             <w:rStyle w:val="Hypertextovodkaz"/>
@@ -2448,7 +2448,7 @@
             <w:noProof/>
             <w:webHidden/>
           </w:rPr>
-          <w:instrText xml:space="preserve"> PAGEREF _Toc448397644 \h </w:instrText>
+          <w:instrText xml:space="preserve"> PAGEREF _Toc448407824 \h </w:instrText>
         </w:r>
         <w:r>
           <w:rPr>
@@ -2493,7 +2493,7 @@
           <w:szCs w:val="22"/>
         </w:rPr>
       </w:pPr>
-      <w:hyperlink w:anchor="_Toc448397645" w:history="1">
+      <w:hyperlink w:anchor="_Toc448407825" w:history="1">
         <w:r>
           <w:rPr>
             <w:rStyle w:val="Hypertextovodkaz"/>
@@ -2536,7 +2536,7 @@
             <w:noProof/>
             <w:webHidden/>
           </w:rPr>
-          <w:instrText xml:space="preserve"> PAGEREF _Toc448397645 \h </w:instrText>
+          <w:instrText xml:space="preserve"> PAGEREF _Toc448407825 \h </w:instrText>
         </w:r>
         <w:r>
           <w:rPr>
@@ -2581,7 +2581,7 @@
           <w:szCs w:val="22"/>
         </w:rPr>
       </w:pPr>
-      <w:hyperlink w:anchor="_Toc448397646" w:history="1">
+      <w:hyperlink w:anchor="_Toc448407826" w:history="1">
         <w:r>
           <w:rPr>
             <w:rStyle w:val="Hypertextovodkaz"/>
@@ -2624,7 +2624,7 @@
             <w:noProof/>
             <w:webHidden/>
           </w:rPr>
-          <w:instrText xml:space="preserve"> PAGEREF _Toc448397646 \h </w:instrText>
+          <w:instrText xml:space="preserve"> PAGEREF _Toc448407826 \h </w:instrText>
         </w:r>
         <w:r>
           <w:rPr>
@@ -2669,7 +2669,7 @@
           <w:szCs w:val="22"/>
         </w:rPr>
       </w:pPr>
-      <w:hyperlink w:anchor="_Toc448397647" w:history="1">
+      <w:hyperlink w:anchor="_Toc448407827" w:history="1">
         <w:r>
           <w:rPr>
             <w:rStyle w:val="Hypertextovodkaz"/>
@@ -2712,7 +2712,7 @@
             <w:noProof/>
             <w:webHidden/>
           </w:rPr>
-          <w:instrText xml:space="preserve"> PAGEREF _Toc448397647 \h </w:instrText>
+          <w:instrText xml:space="preserve"> PAGEREF _Toc448407827 \h </w:instrText>
         </w:r>
         <w:r>
           <w:rPr>
@@ -2757,7 +2757,7 @@
           <w:szCs w:val="22"/>
         </w:rPr>
       </w:pPr>
-      <w:hyperlink w:anchor="_Toc448397648" w:history="1">
+      <w:hyperlink w:anchor="_Toc448407828" w:history="1">
         <w:r>
           <w:rPr>
             <w:rStyle w:val="Hypertextovodkaz"/>
@@ -2800,7 +2800,7 @@
             <w:noProof/>
             <w:webHidden/>
           </w:rPr>
-          <w:instrText xml:space="preserve"> PAGEREF _Toc448397648 \h </w:instrText>
+          <w:instrText xml:space="preserve"> PAGEREF _Toc448407828 \h </w:instrText>
         </w:r>
         <w:r>
           <w:rPr>
@@ -2845,7 +2845,7 @@
           <w:szCs w:val="22"/>
         </w:rPr>
       </w:pPr>
-      <w:hyperlink w:anchor="_Toc448397649" w:history="1">
+      <w:hyperlink w:anchor="_Toc448407829" w:history="1">
         <w:r>
           <w:rPr>
             <w:rStyle w:val="Hypertextovodkaz"/>
@@ -2888,7 +2888,7 @@
             <w:noProof/>
             <w:webHidden/>
           </w:rPr>
-          <w:instrText xml:space="preserve"> PAGEREF _Toc448397649 \h </w:instrText>
+          <w:instrText xml:space="preserve"> PAGEREF _Toc448407829 \h </w:instrText>
         </w:r>
         <w:r>
           <w:rPr>
@@ -2933,7 +2933,7 @@
           <w:szCs w:val="22"/>
         </w:rPr>
       </w:pPr>
-      <w:hyperlink w:anchor="_Toc448397650" w:history="1">
+      <w:hyperlink w:anchor="_Toc448407830" w:history="1">
         <w:r>
           <w:rPr>
             <w:rStyle w:val="Hypertextovodkaz"/>
@@ -2976,7 +2976,7 @@
             <w:noProof/>
             <w:webHidden/>
           </w:rPr>
-          <w:instrText xml:space="preserve"> PAGEREF _Toc448397650 \h </w:instrText>
+          <w:instrText xml:space="preserve"> PAGEREF _Toc448407830 \h </w:instrText>
         </w:r>
         <w:r>
           <w:rPr>
@@ -3021,7 +3021,7 @@
           <w:szCs w:val="22"/>
         </w:rPr>
       </w:pPr>
-      <w:hyperlink w:anchor="_Toc448397651" w:history="1">
+      <w:hyperlink w:anchor="_Toc448407831" w:history="1">
         <w:r>
           <w:rPr>
             <w:rStyle w:val="Hypertextovodkaz"/>
@@ -3064,7 +3064,7 @@
             <w:noProof/>
             <w:webHidden/>
           </w:rPr>
-          <w:instrText xml:space="preserve"> PAGEREF _Toc448397651 \h </w:instrText>
+          <w:instrText xml:space="preserve"> PAGEREF _Toc448407831 \h </w:instrText>
         </w:r>
         <w:r>
           <w:rPr>
@@ -3109,7 +3109,7 @@
           <w:szCs w:val="22"/>
         </w:rPr>
       </w:pPr>
-      <w:hyperlink w:anchor="_Toc448397652" w:history="1">
+      <w:hyperlink w:anchor="_Toc448407832" w:history="1">
         <w:r>
           <w:rPr>
             <w:rStyle w:val="Hypertextovodkaz"/>
@@ -3152,7 +3152,7 @@
             <w:noProof/>
             <w:webHidden/>
           </w:rPr>
-          <w:instrText xml:space="preserve"> PAGEREF _Toc448397652 \h </w:instrText>
+          <w:instrText xml:space="preserve"> PAGEREF _Toc448407832 \h </w:instrText>
         </w:r>
         <w:r>
           <w:rPr>
@@ -3197,7 +3197,7 @@
           <w:szCs w:val="22"/>
         </w:rPr>
       </w:pPr>
-      <w:hyperlink w:anchor="_Toc448397653" w:history="1">
+      <w:hyperlink w:anchor="_Toc448407833" w:history="1">
         <w:r>
           <w:rPr>
             <w:rStyle w:val="Hypertextovodkaz"/>
@@ -3240,7 +3240,7 @@
             <w:noProof/>
             <w:webHidden/>
           </w:rPr>
-          <w:instrText xml:space="preserve"> PAGEREF _Toc448397653 \h </w:instrText>
+          <w:instrText xml:space="preserve"> PAGEREF _Toc448407833 \h </w:instrText>
         </w:r>
         <w:r>
           <w:rPr>
@@ -3285,7 +3285,7 @@
           <w:szCs w:val="22"/>
         </w:rPr>
       </w:pPr>
-      <w:hyperlink w:anchor="_Toc448397654" w:history="1">
+      <w:hyperlink w:anchor="_Toc448407834" w:history="1">
         <w:r>
           <w:rPr>
             <w:rStyle w:val="Hypertextovodkaz"/>
@@ -3328,7 +3328,7 @@
             <w:noProof/>
             <w:webHidden/>
           </w:rPr>
-          <w:instrText xml:space="preserve"> PAGEREF _Toc448397654 \h </w:instrText>
+          <w:instrText xml:space="preserve"> PAGEREF _Toc448407834 \h </w:instrText>
         </w:r>
         <w:r>
           <w:rPr>
@@ -3373,7 +3373,7 @@
           <w:szCs w:val="22"/>
         </w:rPr>
       </w:pPr>
-      <w:hyperlink w:anchor="_Toc448397655" w:history="1">
+      <w:hyperlink w:anchor="_Toc448407835" w:history="1">
         <w:r>
           <w:rPr>
             <w:rStyle w:val="Hypertextovodkaz"/>
@@ -3416,7 +3416,7 @@
             <w:noProof/>
             <w:webHidden/>
           </w:rPr>
-          <w:instrText xml:space="preserve"> PAGEREF _Toc448397655 \h </w:instrText>
+          <w:instrText xml:space="preserve"> PAGEREF _Toc448407835 \h </w:instrText>
         </w:r>
         <w:r>
           <w:rPr>
@@ -3461,7 +3461,7 @@
           <w:szCs w:val="22"/>
         </w:rPr>
       </w:pPr>
-      <w:hyperlink w:anchor="_Toc448397656" w:history="1">
+      <w:hyperlink w:anchor="_Toc448407836" w:history="1">
         <w:r>
           <w:rPr>
             <w:rStyle w:val="Hypertextovodkaz"/>
@@ -3504,7 +3504,7 @@
             <w:noProof/>
             <w:webHidden/>
           </w:rPr>
-          <w:instrText xml:space="preserve"> PAGEREF _Toc448397656 \h </w:instrText>
+          <w:instrText xml:space="preserve"> PAGEREF _Toc448407836 \h </w:instrText>
         </w:r>
         <w:r>
           <w:rPr>
@@ -3549,7 +3549,7 @@
           <w:szCs w:val="22"/>
         </w:rPr>
       </w:pPr>
-      <w:hyperlink w:anchor="_Toc448397657" w:history="1">
+      <w:hyperlink w:anchor="_Toc448407837" w:history="1">
         <w:r>
           <w:rPr>
             <w:rStyle w:val="Hypertextovodkaz"/>
@@ -3592,7 +3592,7 @@
             <w:noProof/>
             <w:webHidden/>
           </w:rPr>
-          <w:instrText xml:space="preserve"> PAGEREF _Toc448397657 \h </w:instrText>
+          <w:instrText xml:space="preserve"> PAGEREF _Toc448407837 \h </w:instrText>
         </w:r>
         <w:r>
           <w:rPr>
@@ -3637,7 +3637,7 @@
           <w:szCs w:val="22"/>
         </w:rPr>
       </w:pPr>
-      <w:hyperlink w:anchor="_Toc448397658" w:history="1">
+      <w:hyperlink w:anchor="_Toc448407838" w:history="1">
         <w:r>
           <w:rPr>
             <w:rStyle w:val="Hypertextovodkaz"/>
@@ -3680,7 +3680,7 @@
             <w:noProof/>
             <w:webHidden/>
           </w:rPr>
-          <w:instrText xml:space="preserve"> PAGEREF _Toc448397658 \h </w:instrText>
+          <w:instrText xml:space="preserve"> PAGEREF _Toc448407838 \h </w:instrText>
         </w:r>
         <w:r>
           <w:rPr>
@@ -3725,7 +3725,7 @@
           <w:szCs w:val="22"/>
         </w:rPr>
       </w:pPr>
-      <w:hyperlink w:anchor="_Toc448397659" w:history="1">
+      <w:hyperlink w:anchor="_Toc448407839" w:history="1">
         <w:r>
           <w:rPr>
             <w:rStyle w:val="Hypertextovodkaz"/>
@@ -3768,7 +3768,7 @@
             <w:noProof/>
             <w:webHidden/>
           </w:rPr>
-          <w:instrText xml:space="preserve"> PAGEREF _Toc448397659 \h </w:instrText>
+          <w:instrText xml:space="preserve"> PAGEREF _Toc448407839 \h </w:instrText>
         </w:r>
         <w:r>
           <w:rPr>
@@ -3813,7 +3813,7 @@
           <w:szCs w:val="22"/>
         </w:rPr>
       </w:pPr>
-      <w:hyperlink w:anchor="_Toc448397660" w:history="1">
+      <w:hyperlink w:anchor="_Toc448407840" w:history="1">
         <w:r>
           <w:rPr>
             <w:rStyle w:val="Hypertextovodkaz"/>
@@ -3856,7 +3856,7 @@
             <w:noProof/>
             <w:webHidden/>
           </w:rPr>
-          <w:instrText xml:space="preserve"> PAGEREF _Toc448397660 \h </w:instrText>
+          <w:instrText xml:space="preserve"> PAGEREF _Toc448407840 \h </w:instrText>
         </w:r>
         <w:r>
           <w:rPr>
@@ -3901,7 +3901,7 @@
           <w:szCs w:val="22"/>
         </w:rPr>
       </w:pPr>
-      <w:hyperlink w:anchor="_Toc448397661" w:history="1">
+      <w:hyperlink w:anchor="_Toc448407841" w:history="1">
         <w:r>
           <w:rPr>
             <w:rStyle w:val="Hypertextovodkaz"/>
@@ -3944,7 +3944,7 @@
             <w:noProof/>
             <w:webHidden/>
           </w:rPr>
-          <w:instrText xml:space="preserve"> PAGEREF _Toc448397661 \h </w:instrText>
+          <w:instrText xml:space="preserve"> PAGEREF _Toc448407841 \h </w:instrText>
         </w:r>
         <w:r>
           <w:rPr>
@@ -3964,7 +3964,7 @@
             <w:noProof/>
             <w:webHidden/>
           </w:rPr>
-          <w:t>20</w:t>
+          <w:t>19</w:t>
         </w:r>
         <w:r>
           <w:rPr>
@@ -3989,7 +3989,7 @@
           <w:szCs w:val="22"/>
         </w:rPr>
       </w:pPr>
-      <w:hyperlink w:anchor="_Toc448397662" w:history="1">
+      <w:hyperlink w:anchor="_Toc448407842" w:history="1">
         <w:r>
           <w:rPr>
             <w:rStyle w:val="Hypertextovodkaz"/>
@@ -4032,7 +4032,7 @@
             <w:noProof/>
             <w:webHidden/>
           </w:rPr>
-          <w:instrText xml:space="preserve"> PAGEREF _Toc448397662 \h </w:instrText>
+          <w:instrText xml:space="preserve"> PAGEREF _Toc448407842 \h </w:instrText>
         </w:r>
         <w:r>
           <w:rPr>
@@ -4052,7 +4052,7 @@
             <w:noProof/>
             <w:webHidden/>
           </w:rPr>
-          <w:t>20</w:t>
+          <w:t>19</w:t>
         </w:r>
         <w:r>
           <w:rPr>
@@ -4077,7 +4077,7 @@
           <w:szCs w:val="22"/>
         </w:rPr>
       </w:pPr>
-      <w:hyperlink w:anchor="_Toc448397663" w:history="1">
+      <w:hyperlink w:anchor="_Toc448407843" w:history="1">
         <w:r>
           <w:rPr>
             <w:rStyle w:val="Hypertextovodkaz"/>
@@ -4120,7 +4120,7 @@
             <w:noProof/>
             <w:webHidden/>
           </w:rPr>
-          <w:instrText xml:space="preserve"> PAGEREF _Toc448397663 \h </w:instrText>
+          <w:instrText xml:space="preserve"> PAGEREF _Toc448407843 \h </w:instrText>
         </w:r>
         <w:r>
           <w:rPr>
@@ -4158,7 +4158,6 @@
           <w:tab w:val="left" w:pos="480"/>
           <w:tab w:val="right" w:leader="dot" w:pos="9050"/>
         </w:tabs>
-        <w:jc w:val="center"/>
         <w:rPr>
           <w:rFonts w:asciiTheme="minorHAnsi" w:eastAsiaTheme="minorEastAsia" w:hAnsiTheme="minorHAnsi" w:cstheme="minorBidi"/>
           <w:noProof/>
@@ -4166,7 +4165,7 @@
           <w:szCs w:val="22"/>
         </w:rPr>
       </w:pPr>
-      <w:hyperlink w:anchor="_Toc448397664" w:history="1">
+      <w:hyperlink w:anchor="_Toc448407844" w:history="1">
         <w:r>
           <w:rPr>
             <w:rStyle w:val="Hypertextovodkaz"/>
@@ -4209,7 +4208,7 @@
             <w:noProof/>
             <w:webHidden/>
           </w:rPr>
-          <w:instrText xml:space="preserve"> PAGEREF _Toc448397664 \h </w:instrText>
+          <w:instrText xml:space="preserve"> PAGEREF _Toc448407844 \h </w:instrText>
         </w:r>
         <w:r>
           <w:rPr>
@@ -4254,7 +4253,7 @@
           <w:szCs w:val="22"/>
         </w:rPr>
       </w:pPr>
-      <w:hyperlink w:anchor="_Toc448397665" w:history="1">
+      <w:hyperlink w:anchor="_Toc448407845" w:history="1">
         <w:r>
           <w:rPr>
             <w:rStyle w:val="Hypertextovodkaz"/>
@@ -4297,7 +4296,7 @@
             <w:noProof/>
             <w:webHidden/>
           </w:rPr>
-          <w:instrText xml:space="preserve"> PAGEREF _Toc448397665 \h </w:instrText>
+          <w:instrText xml:space="preserve"> PAGEREF _Toc448407845 \h </w:instrText>
         </w:r>
         <w:r>
           <w:rPr>
@@ -4342,7 +4341,7 @@
           <w:szCs w:val="22"/>
         </w:rPr>
       </w:pPr>
-      <w:hyperlink w:anchor="_Toc448397666" w:history="1">
+      <w:hyperlink w:anchor="_Toc448407846" w:history="1">
         <w:r>
           <w:rPr>
             <w:rStyle w:val="Hypertextovodkaz"/>
@@ -4385,7 +4384,7 @@
             <w:noProof/>
             <w:webHidden/>
           </w:rPr>
-          <w:instrText xml:space="preserve"> PAGEREF _Toc448397666 \h </w:instrText>
+          <w:instrText xml:space="preserve"> PAGEREF _Toc448407846 \h </w:instrText>
         </w:r>
         <w:r>
           <w:rPr>
@@ -4430,7 +4429,7 @@
           <w:szCs w:val="22"/>
         </w:rPr>
       </w:pPr>
-      <w:hyperlink w:anchor="_Toc448397668" w:history="1">
+      <w:hyperlink w:anchor="_Toc448407848" w:history="1">
         <w:r>
           <w:rPr>
             <w:rStyle w:val="Hypertextovodkaz"/>
@@ -4473,7 +4472,7 @@
             <w:noProof/>
             <w:webHidden/>
           </w:rPr>
-          <w:instrText xml:space="preserve"> PAGEREF _Toc448397668 \h </w:instrText>
+          <w:instrText xml:space="preserve"> PAGEREF _Toc448407848 \h </w:instrText>
         </w:r>
         <w:r>
           <w:rPr>
@@ -4518,7 +4517,7 @@
           <w:szCs w:val="22"/>
         </w:rPr>
       </w:pPr>
-      <w:hyperlink w:anchor="_Toc448397669" w:history="1">
+      <w:hyperlink w:anchor="_Toc448407849" w:history="1">
         <w:r>
           <w:rPr>
             <w:rStyle w:val="Hypertextovodkaz"/>
@@ -4561,7 +4560,7 @@
             <w:noProof/>
             <w:webHidden/>
           </w:rPr>
-          <w:instrText xml:space="preserve"> PAGEREF _Toc448397669 \h </w:instrText>
+          <w:instrText xml:space="preserve"> PAGEREF _Toc448407849 \h </w:instrText>
         </w:r>
         <w:r>
           <w:rPr>
@@ -4606,7 +4605,7 @@
           <w:szCs w:val="22"/>
         </w:rPr>
       </w:pPr>
-      <w:hyperlink w:anchor="_Toc448397670" w:history="1">
+      <w:hyperlink w:anchor="_Toc448407850" w:history="1">
         <w:r>
           <w:rPr>
             <w:rStyle w:val="Hypertextovodkaz"/>
@@ -4649,7 +4648,7 @@
             <w:noProof/>
             <w:webHidden/>
           </w:rPr>
-          <w:instrText xml:space="preserve"> PAGEREF _Toc448397670 \h </w:instrText>
+          <w:instrText xml:space="preserve"> PAGEREF _Toc448407850 \h </w:instrText>
         </w:r>
         <w:r>
           <w:rPr>
@@ -4694,7 +4693,7 @@
           <w:szCs w:val="22"/>
         </w:rPr>
       </w:pPr>
-      <w:hyperlink w:anchor="_Toc448397671" w:history="1">
+      <w:hyperlink w:anchor="_Toc448407851" w:history="1">
         <w:r>
           <w:rPr>
             <w:rStyle w:val="Hypertextovodkaz"/>
@@ -4737,7 +4736,7 @@
             <w:noProof/>
             <w:webHidden/>
           </w:rPr>
-          <w:instrText xml:space="preserve"> PAGEREF _Toc448397671 \h </w:instrText>
+          <w:instrText xml:space="preserve"> PAGEREF _Toc448407851 \h </w:instrText>
         </w:r>
         <w:r>
           <w:rPr>
@@ -4782,7 +4781,7 @@
           <w:szCs w:val="22"/>
         </w:rPr>
       </w:pPr>
-      <w:hyperlink w:anchor="_Toc448397672" w:history="1">
+      <w:hyperlink w:anchor="_Toc448407852" w:history="1">
         <w:r>
           <w:rPr>
             <w:rStyle w:val="Hypertextovodkaz"/>
@@ -4825,7 +4824,7 @@
             <w:noProof/>
             <w:webHidden/>
           </w:rPr>
-          <w:instrText xml:space="preserve"> PAGEREF _Toc448397672 \h </w:instrText>
+          <w:instrText xml:space="preserve"> PAGEREF _Toc448407852 \h </w:instrText>
         </w:r>
         <w:r>
           <w:rPr>
@@ -4870,7 +4869,7 @@
           <w:szCs w:val="22"/>
         </w:rPr>
       </w:pPr>
-      <w:hyperlink w:anchor="_Toc448397673" w:history="1">
+      <w:hyperlink w:anchor="_Toc448407853" w:history="1">
         <w:r>
           <w:rPr>
             <w:rStyle w:val="Hypertextovodkaz"/>
@@ -4913,7 +4912,7 @@
             <w:noProof/>
             <w:webHidden/>
           </w:rPr>
-          <w:instrText xml:space="preserve"> PAGEREF _Toc448397673 \h </w:instrText>
+          <w:instrText xml:space="preserve"> PAGEREF _Toc448407853 \h </w:instrText>
         </w:r>
         <w:r>
           <w:rPr>
@@ -4958,7 +4957,7 @@
           <w:szCs w:val="22"/>
         </w:rPr>
       </w:pPr>
-      <w:hyperlink w:anchor="_Toc448397674" w:history="1">
+      <w:hyperlink w:anchor="_Toc448407854" w:history="1">
         <w:r>
           <w:rPr>
             <w:rStyle w:val="Hypertextovodkaz"/>
@@ -5001,7 +5000,7 @@
             <w:noProof/>
             <w:webHidden/>
           </w:rPr>
-          <w:instrText xml:space="preserve"> PAGEREF _Toc448397674 \h </w:instrText>
+          <w:instrText xml:space="preserve"> PAGEREF _Toc448407854 \h </w:instrText>
         </w:r>
         <w:r>
           <w:rPr>
@@ -5046,7 +5045,7 @@
           <w:szCs w:val="22"/>
         </w:rPr>
       </w:pPr>
-      <w:hyperlink w:anchor="_Toc448397675" w:history="1">
+      <w:hyperlink w:anchor="_Toc448407855" w:history="1">
         <w:r>
           <w:rPr>
             <w:rStyle w:val="Hypertextovodkaz"/>
@@ -5089,7 +5088,7 @@
             <w:noProof/>
             <w:webHidden/>
           </w:rPr>
-          <w:instrText xml:space="preserve"> PAGEREF _Toc448397675 \h </w:instrText>
+          <w:instrText xml:space="preserve"> PAGEREF _Toc448407855 \h </w:instrText>
         </w:r>
         <w:r>
           <w:rPr>
@@ -5136,13 +5135,13 @@
       <w:r>
         <w:br w:type="page"/>
       </w:r>
-      <w:bookmarkStart w:id="6" w:name="_Toc448397642"/>
+      <w:bookmarkStart w:id="6" w:name="_Toc448407822"/>
       <w:r>
         <w:lastRenderedPageBreak/>
         <w:t>Úvod</w:t>
       </w:r>
-      <w:bookmarkEnd w:id="3"/>
       <w:bookmarkEnd w:id="4"/>
+      <w:bookmarkEnd w:id="5"/>
       <w:bookmarkEnd w:id="6"/>
     </w:p>
     <w:p>
@@ -5371,7 +5370,7 @@
       <w:r>
         <w:br w:type="page"/>
       </w:r>
-      <w:bookmarkStart w:id="7" w:name="_Toc448397643"/>
+      <w:bookmarkStart w:id="7" w:name="_Toc448407823"/>
       <w:r>
         <w:lastRenderedPageBreak/>
         <w:t>Segmentace</w:t>
@@ -5465,7 +5464,7 @@
         <w:pStyle w:val="Nadpis2"/>
         <w:spacing w:line="312" w:lineRule="auto"/>
       </w:pPr>
-      <w:bookmarkStart w:id="8" w:name="_Toc448397644"/>
+      <w:bookmarkStart w:id="8" w:name="_Toc448407824"/>
       <w:r>
         <w:t>DOM-based Page Segmentation</w:t>
       </w:r>
@@ -5842,7 +5841,7 @@
         <w:pStyle w:val="Nadpis2"/>
         <w:spacing w:line="312" w:lineRule="auto"/>
       </w:pPr>
-      <w:bookmarkStart w:id="11" w:name="_Toc448397645"/>
+      <w:bookmarkStart w:id="11" w:name="_Toc448407825"/>
       <w:r>
         <w:t xml:space="preserve">Vision-based Page Segmentation </w:t>
       </w:r>
@@ -6489,7 +6488,7 @@
         <w:pStyle w:val="Nadpis2"/>
         <w:spacing w:line="312" w:lineRule="auto"/>
       </w:pPr>
-      <w:bookmarkStart w:id="12" w:name="_Toc448397646"/>
+      <w:bookmarkStart w:id="12" w:name="_Toc448407826"/>
       <w:r>
         <w:t xml:space="preserve">Box </w:t>
       </w:r>
@@ -6535,8 +6534,6 @@
       <w:r>
         <w:t>r</w:t>
       </w:r>
-      <w:bookmarkStart w:id="13" w:name="_GoBack"/>
-      <w:bookmarkEnd w:id="13"/>
       <w:r>
         <w:t xml:space="preserve">uktuře, ale spíše jsou uspořádány </w:t>
       </w:r>
@@ -7137,12 +7134,12 @@
         <w:pStyle w:val="Nadpis1"/>
         <w:spacing w:line="312" w:lineRule="auto"/>
       </w:pPr>
-      <w:bookmarkStart w:id="14" w:name="_Toc448397647"/>
+      <w:bookmarkStart w:id="13" w:name="_Toc448407827"/>
       <w:r>
         <w:lastRenderedPageBreak/>
         <w:t>Segmentace webových stránek za pomocí vizuální sémantiky</w:t>
       </w:r>
-      <w:bookmarkEnd w:id="14"/>
+      <w:bookmarkEnd w:id="13"/>
     </w:p>
     <w:p>
       <w:pPr>
@@ -7353,11 +7350,11 @@
         <w:pStyle w:val="Nadpis2"/>
         <w:spacing w:line="312" w:lineRule="auto"/>
       </w:pPr>
-      <w:bookmarkStart w:id="15" w:name="_Toc448397648"/>
+      <w:bookmarkStart w:id="14" w:name="_Toc448407828"/>
       <w:r>
         <w:t>Příprava</w:t>
       </w:r>
-      <w:bookmarkEnd w:id="15"/>
+      <w:bookmarkEnd w:id="14"/>
     </w:p>
     <w:p>
       <w:pPr>
@@ -7379,14 +7376,14 @@
         <w:pStyle w:val="Nadpis3"/>
         <w:spacing w:line="312" w:lineRule="auto"/>
       </w:pPr>
-      <w:bookmarkStart w:id="16" w:name="_Ref436866399"/>
-      <w:bookmarkStart w:id="17" w:name="_Toc448397649"/>
+      <w:bookmarkStart w:id="15" w:name="_Ref436866399"/>
+      <w:bookmarkStart w:id="16" w:name="_Toc448407829"/>
       <w:r>
         <w:lastRenderedPageBreak/>
         <w:t>Vizuální bloky</w:t>
       </w:r>
+      <w:bookmarkEnd w:id="15"/>
       <w:bookmarkEnd w:id="16"/>
-      <w:bookmarkEnd w:id="17"/>
     </w:p>
     <w:p>
       <w:pPr>
@@ -7896,11 +7893,11 @@
         <w:pStyle w:val="Nadpis3"/>
         <w:spacing w:line="312" w:lineRule="auto"/>
       </w:pPr>
-      <w:bookmarkStart w:id="18" w:name="_Toc448397650"/>
+      <w:bookmarkStart w:id="17" w:name="_Toc448407830"/>
       <w:r>
         <w:t>Předzpracování webových stránek</w:t>
       </w:r>
-      <w:bookmarkEnd w:id="18"/>
+      <w:bookmarkEnd w:id="17"/>
     </w:p>
     <w:p>
       <w:pPr>
@@ -8290,37 +8287,37 @@
         <w:pStyle w:val="Nadpis2"/>
         <w:spacing w:line="312" w:lineRule="auto"/>
       </w:pPr>
-      <w:bookmarkStart w:id="19" w:name="_Toc448397651"/>
+      <w:bookmarkStart w:id="18" w:name="_Toc448407831"/>
       <w:r>
         <w:t>Algoritmus segmentace</w:t>
       </w:r>
+      <w:bookmarkEnd w:id="18"/>
+    </w:p>
+    <w:p>
+      <w:pPr>
+        <w:pStyle w:val="Odstavecprvn"/>
+        <w:spacing w:line="312" w:lineRule="auto"/>
+      </w:pPr>
+      <w:r>
+        <w:t xml:space="preserve">Po pečlivé přípravě se dostáváme k samotnému algoritmu </w:t>
+      </w:r>
+      <w:r>
+        <w:t xml:space="preserve">segmentace s využitím vizuálních bloků. </w:t>
+      </w:r>
+      <w:r>
+        <w:t>Jakmile webovou stránku v ořezaném DOM stromu předáme jej na vstup algoritmu. Ten se skládá z několika části konkrétně ze čtyř, se kterýma se dále lépe seznámíme.</w:t>
+      </w:r>
+    </w:p>
+    <w:p>
+      <w:pPr>
+        <w:pStyle w:val="Nadpis3"/>
+        <w:spacing w:line="312" w:lineRule="auto"/>
+      </w:pPr>
+      <w:bookmarkStart w:id="19" w:name="_Toc448407832"/>
+      <w:r>
+        <w:t>Rozpoznání podobných vizuálních bloků</w:t>
+      </w:r>
       <w:bookmarkEnd w:id="19"/>
-    </w:p>
-    <w:p>
-      <w:pPr>
-        <w:pStyle w:val="Odstavecprvn"/>
-        <w:spacing w:line="312" w:lineRule="auto"/>
-      </w:pPr>
-      <w:r>
-        <w:t xml:space="preserve">Po pečlivé přípravě se dostáváme k samotnému algoritmu </w:t>
-      </w:r>
-      <w:r>
-        <w:t xml:space="preserve">segmentace s využitím vizuálních bloků. </w:t>
-      </w:r>
-      <w:r>
-        <w:t>Jakmile webovou stránku v ořezaném DOM stromu předáme jej na vstup algoritmu. Ten se skládá z několika části konkrétně ze čtyř, se kterýma se dále lépe seznámíme.</w:t>
-      </w:r>
-    </w:p>
-    <w:p>
-      <w:pPr>
-        <w:pStyle w:val="Nadpis3"/>
-        <w:spacing w:line="312" w:lineRule="auto"/>
-      </w:pPr>
-      <w:bookmarkStart w:id="20" w:name="_Toc448397652"/>
-      <w:r>
-        <w:t>Rozpoznání podobných vizuálních bloků</w:t>
-      </w:r>
-      <w:bookmarkEnd w:id="20"/>
     </w:p>
     <w:p>
       <w:pPr>
@@ -8843,7 +8840,7 @@
         <w:pStyle w:val="Nadpis3"/>
         <w:spacing w:line="312" w:lineRule="auto"/>
       </w:pPr>
-      <w:bookmarkStart w:id="21" w:name="_Toc448397653"/>
+      <w:bookmarkStart w:id="20" w:name="_Toc448407833"/>
       <w:r>
         <w:t xml:space="preserve">Výpočet stupně </w:t>
       </w:r>
@@ -8853,7 +8850,7 @@
       <w:r>
         <w:t xml:space="preserve"> bloků</w:t>
       </w:r>
-      <w:bookmarkEnd w:id="21"/>
+      <w:bookmarkEnd w:id="20"/>
     </w:p>
     <w:p>
       <w:pPr>
@@ -11342,14 +11339,14 @@
         <w:pStyle w:val="Nadpis3"/>
         <w:spacing w:line="312" w:lineRule="auto"/>
       </w:pPr>
-      <w:bookmarkStart w:id="22" w:name="_Toc448397654"/>
+      <w:bookmarkStart w:id="21" w:name="_Toc448407834"/>
       <w:r>
         <w:t xml:space="preserve">Výpočet </w:t>
       </w:r>
       <w:r>
         <w:t>podobnosti obsahu bloků</w:t>
       </w:r>
-      <w:bookmarkEnd w:id="22"/>
+      <w:bookmarkEnd w:id="21"/>
     </w:p>
     <w:p>
       <w:pPr>
@@ -16221,12 +16218,12 @@
       <w:pPr>
         <w:pStyle w:val="Nadpis3"/>
       </w:pPr>
-      <w:bookmarkStart w:id="23" w:name="_Toc448397655"/>
+      <w:bookmarkStart w:id="22" w:name="_Toc448407835"/>
       <w:r>
         <w:lastRenderedPageBreak/>
         <w:t>Segment webové stránky</w:t>
       </w:r>
-      <w:bookmarkEnd w:id="23"/>
+      <w:bookmarkEnd w:id="22"/>
     </w:p>
     <w:p>
       <w:pPr>
@@ -16439,7 +16436,7 @@
                 <w:color w:val="000000"/>
               </w:rPr>
             </w:pPr>
-            <w:bookmarkStart w:id="24" w:name="RANGE!G5:H12"/>
+            <w:bookmarkStart w:id="23" w:name="RANGE!G5:H12"/>
             <w:r>
               <w:rPr>
                 <w:color w:val="000000"/>
@@ -16447,7 +16444,7 @@
               <w:lastRenderedPageBreak/>
               <w:t>Krok 1</w:t>
             </w:r>
-            <w:bookmarkEnd w:id="24"/>
+            <w:bookmarkEnd w:id="23"/>
           </w:p>
         </w:tc>
         <w:tc>
@@ -17800,12 +17797,12 @@
         <w:pStyle w:val="Nadpis1"/>
         <w:spacing w:line="312" w:lineRule="auto"/>
       </w:pPr>
-      <w:bookmarkStart w:id="25" w:name="_Toc448397656"/>
+      <w:bookmarkStart w:id="24" w:name="_Toc448407836"/>
       <w:r>
         <w:lastRenderedPageBreak/>
         <w:t>FitLayout</w:t>
       </w:r>
-      <w:bookmarkEnd w:id="25"/>
+      <w:bookmarkEnd w:id="24"/>
     </w:p>
     <w:p>
       <w:pPr>
@@ -17846,49 +17843,104 @@
       <w:r>
         <w:tab/>
       </w:r>
-      <w:bookmarkStart w:id="26" w:name="_Toc448397657"/>
+      <w:bookmarkStart w:id="25" w:name="_Toc448407837"/>
       <w:r>
         <w:t>FitLayout Moduly</w:t>
       </w:r>
+      <w:bookmarkEnd w:id="25"/>
+    </w:p>
+    <w:p>
+      <w:pPr>
+        <w:pStyle w:val="Odstavecprvn"/>
+        <w:spacing w:line="312" w:lineRule="auto"/>
+      </w:pPr>
+      <w:r>
+        <w:t xml:space="preserve">Framework se skládá z několika modulů, které jsou navzájem propojeny za pomocí API. </w:t>
+      </w:r>
+      <w:r>
+        <w:t xml:space="preserve">Dále pak také poskytuje přidání dalších modulů či rozšíření stávajících. </w:t>
+      </w:r>
+      <w:r>
+        <w:t>Za další</w:t>
+      </w:r>
+      <w:r>
+        <w:t>,</w:t>
+      </w:r>
+      <w:r>
+        <w:t xml:space="preserve"> může být defaultní modul CSSBox</w:t>
+      </w:r>
+      <w:r>
+        <w:t>, což</w:t>
+      </w:r>
+      <w:r>
+        <w:t xml:space="preserve"> </w:t>
+      </w:r>
+      <w:r>
+        <w:t xml:space="preserve">je </w:t>
+      </w:r>
+      <w:r>
+        <w:t>renderovací nástroj</w:t>
+      </w:r>
+      <w:r>
+        <w:t xml:space="preserve">, </w:t>
+      </w:r>
+      <w:r>
+        <w:t>nahrazen jinou hlavní implementací</w:t>
+      </w:r>
+      <w:r>
+        <w:t>.</w:t>
+      </w:r>
+    </w:p>
+    <w:p>
+      <w:pPr>
+        <w:pStyle w:val="Nadpis3"/>
+        <w:spacing w:line="312" w:lineRule="auto"/>
+      </w:pPr>
+      <w:bookmarkStart w:id="26" w:name="_Toc448407838"/>
+      <w:r>
+        <w:t>FitLayout API</w:t>
+      </w:r>
       <w:bookmarkEnd w:id="26"/>
     </w:p>
     <w:p>
       <w:pPr>
-        <w:pStyle w:val="Odstavecprvn"/>
-        <w:spacing w:line="312" w:lineRule="auto"/>
-      </w:pPr>
-      <w:r>
-        <w:t xml:space="preserve">Framework se skládá z několika modulů, které jsou navzájem propojeny za pomocí API. </w:t>
-      </w:r>
-      <w:r>
-        <w:t xml:space="preserve">Dále pak také poskytuje přidání dalších modulů či rozšíření stávajících. </w:t>
-      </w:r>
-      <w:r>
-        <w:t>Za další</w:t>
-      </w:r>
-      <w:r>
-        <w:t>,</w:t>
-      </w:r>
-      <w:r>
-        <w:t xml:space="preserve"> může být defaultní modul CSSBox</w:t>
-      </w:r>
-      <w:r>
-        <w:t>, což</w:t>
+        <w:spacing w:line="312" w:lineRule="auto"/>
+      </w:pPr>
+      <w:r>
+        <w:t xml:space="preserve">API je založeno na ontologickém popisu zpracovávané stránky jako publikované v </w:t>
+      </w:r>
+      <w:r>
+        <w:rPr>
+          <w:lang w:val="en-US"/>
+        </w:rPr>
+        <w:t xml:space="preserve">[1]. </w:t>
+      </w:r>
+      <w:r>
+        <w:t>Související on</w:t>
+      </w:r>
+      <w:r>
+        <w:t>tologie jsou popsány na obrázku</w:t>
       </w:r>
       <w:r>
         <w:t xml:space="preserve"> </w:t>
       </w:r>
       <w:r>
-        <w:t xml:space="preserve">je </w:t>
-      </w:r>
-      <w:r>
-        <w:t>renderovací nástroj</w:t>
-      </w:r>
-      <w:r>
-        <w:t xml:space="preserve">, </w:t>
-      </w:r>
-      <w:r>
-        <w:t>nahrazen jinou hlavní implementací</w:t>
+        <w:t>4.1</w:t>
+      </w:r>
+      <w:r>
+        <w:t xml:space="preserve">. </w:t>
+      </w:r>
+      <w:r>
+        <w:t>Pro každou třídu ontologie API definuje rozhraní v jazyce Java s podobnými vlastnostmi.</w:t>
+      </w:r>
+      <w:r>
+        <w:t xml:space="preserve"> Tyto rozhraní jsou dostupné v</w:t>
+      </w:r>
+      <w:r>
+        <w:t xml:space="preserve"> balíku </w:t>
+      </w:r>
+      <w:r>
+        <w:t>org.fit.layout.model</w:t>
       </w:r>
       <w:r>
         <w:t>.</w:t>
@@ -17896,81 +17948,26 @@
     </w:p>
     <w:p>
       <w:pPr>
+        <w:spacing w:line="312" w:lineRule="auto"/>
+      </w:pPr>
+    </w:p>
+    <w:p>
+      <w:pPr>
+        <w:spacing w:line="312" w:lineRule="auto"/>
+      </w:pPr>
+    </w:p>
+    <w:p>
+      <w:pPr>
         <w:pStyle w:val="Nadpis3"/>
-        <w:spacing w:line="312" w:lineRule="auto"/>
-      </w:pPr>
-      <w:bookmarkStart w:id="27" w:name="_Toc448397658"/>
-      <w:r>
-        <w:t>FitLayout API</w:t>
-      </w:r>
-      <w:bookmarkEnd w:id="27"/>
-    </w:p>
-    <w:p>
-      <w:pPr>
-        <w:spacing w:line="312" w:lineRule="auto"/>
-      </w:pPr>
-      <w:r>
-        <w:t xml:space="preserve">API je založeno na ontologickém popisu zpracovávané stránky jako publikované v </w:t>
-      </w:r>
-      <w:r>
-        <w:rPr>
-          <w:lang w:val="en-US"/>
-        </w:rPr>
-        <w:t xml:space="preserve">[1]. </w:t>
-      </w:r>
-      <w:r>
-        <w:t>Související on</w:t>
-      </w:r>
-      <w:r>
-        <w:t>tologie jsou popsány na obrázku</w:t>
-      </w:r>
-      <w:r>
-        <w:t xml:space="preserve"> </w:t>
-      </w:r>
-      <w:r>
-        <w:t>4.1</w:t>
-      </w:r>
-      <w:r>
-        <w:t xml:space="preserve">. </w:t>
-      </w:r>
-      <w:r>
-        <w:t>Pro každou třídu ontologie API definuje rozhraní v jazyce Java s podobnými vlastnostmi.</w:t>
-      </w:r>
-      <w:r>
-        <w:t xml:space="preserve"> Tyto rozhraní jsou dostupné v</w:t>
-      </w:r>
-      <w:r>
-        <w:t xml:space="preserve"> balíku </w:t>
-      </w:r>
-      <w:r>
-        <w:t>org.fit.layout.model</w:t>
-      </w:r>
-      <w:r>
-        <w:t>.</w:t>
-      </w:r>
-    </w:p>
-    <w:p>
-      <w:pPr>
-        <w:spacing w:line="312" w:lineRule="auto"/>
-      </w:pPr>
-    </w:p>
-    <w:p>
-      <w:pPr>
-        <w:spacing w:line="312" w:lineRule="auto"/>
-      </w:pPr>
-    </w:p>
-    <w:p>
-      <w:pPr>
-        <w:pStyle w:val="Nadpis3"/>
-      </w:pPr>
-      <w:bookmarkStart w:id="28" w:name="_Toc437950588"/>
-      <w:bookmarkStart w:id="29" w:name="_Toc437952189"/>
-      <w:bookmarkStart w:id="30" w:name="_Toc437965175"/>
-      <w:bookmarkStart w:id="31" w:name="_Toc438294197"/>
-      <w:bookmarkStart w:id="32" w:name="_Toc440128375"/>
-      <w:bookmarkStart w:id="33" w:name="_Toc447572596"/>
-      <w:bookmarkStart w:id="34" w:name="_Toc447748897"/>
-      <w:bookmarkStart w:id="35" w:name="_Toc448397659"/>
+      </w:pPr>
+      <w:bookmarkStart w:id="27" w:name="_Toc437950588"/>
+      <w:bookmarkStart w:id="28" w:name="_Toc437952189"/>
+      <w:bookmarkStart w:id="29" w:name="_Toc437965175"/>
+      <w:bookmarkStart w:id="30" w:name="_Toc438294197"/>
+      <w:bookmarkStart w:id="31" w:name="_Toc440128375"/>
+      <w:bookmarkStart w:id="32" w:name="_Toc447572596"/>
+      <w:bookmarkStart w:id="33" w:name="_Toc447748897"/>
+      <w:bookmarkStart w:id="34" w:name="_Toc448407839"/>
       <w:r>
         <w:rPr>
           <w:noProof/>
@@ -18134,7 +18131,7 @@
                                 <w:szCs w:val="24"/>
                               </w:rPr>
                             </w:pPr>
-                            <w:bookmarkStart w:id="36" w:name="_Ref435991932"/>
+                            <w:bookmarkStart w:id="35" w:name="_Ref435991932"/>
                             <w:r>
                               <w:rPr>
                                 <w:b w:val="0"/>
@@ -18143,7 +18140,7 @@
                               </w:rPr>
                               <w:t xml:space="preserve">Obrázek </w:t>
                             </w:r>
-                            <w:bookmarkEnd w:id="36"/>
+                            <w:bookmarkEnd w:id="35"/>
                             <w:r>
                               <w:rPr>
                                 <w:b w:val="0"/>
@@ -18283,17 +18280,17 @@
           </mc:Fallback>
         </mc:AlternateContent>
       </w:r>
+      <w:bookmarkEnd w:id="27"/>
       <w:bookmarkEnd w:id="28"/>
       <w:bookmarkEnd w:id="29"/>
       <w:bookmarkEnd w:id="30"/>
       <w:bookmarkEnd w:id="31"/>
       <w:bookmarkEnd w:id="32"/>
       <w:bookmarkEnd w:id="33"/>
+      <w:r>
+        <w:t>CSSBox</w:t>
+      </w:r>
       <w:bookmarkEnd w:id="34"/>
-      <w:r>
-        <w:t>CSSBox</w:t>
-      </w:r>
-      <w:bookmarkEnd w:id="35"/>
     </w:p>
     <w:p>
       <w:pPr>
@@ -18396,10 +18393,7 @@
         <w:t xml:space="preserve"> můžeme vidět na obrázku </w:t>
       </w:r>
       <w:r>
-        <w:rPr>
-          <w:color w:val="FF0000"/>
-        </w:rPr>
-        <w:t>VLOZIT</w:t>
+        <w:t>č. 4.2</w:t>
       </w:r>
       <w:r>
         <w:t xml:space="preserve">. </w:t>
@@ -18421,207 +18415,19 @@
     </w:p>
     <w:p>
       <w:pPr>
-        <w:jc w:val="left"/>
-      </w:pPr>
-      <w:r>
-        <w:br w:type="page"/>
-      </w:r>
-    </w:p>
-    <w:p>
-      <w:pPr>
-        <w:jc w:val="left"/>
-      </w:pPr>
-    </w:p>
-    <w:p>
-      <w:pPr>
+        <w:keepNext/>
         <w:spacing w:line="312" w:lineRule="auto"/>
       </w:pPr>
       <w:r>
         <w:rPr>
           <w:noProof/>
         </w:rPr>
-        <mc:AlternateContent>
-          <mc:Choice Requires="wps">
-            <w:drawing>
-              <wp:anchor distT="0" distB="0" distL="114300" distR="114300" simplePos="0" relativeHeight="251664384" behindDoc="0" locked="0" layoutInCell="1" allowOverlap="1" wp14:anchorId="3B7ACA75" wp14:editId="70B5AF6F">
-                <wp:simplePos x="0" y="0"/>
-                <wp:positionH relativeFrom="column">
-                  <wp:posOffset>-790575</wp:posOffset>
-                </wp:positionH>
-                <wp:positionV relativeFrom="paragraph">
-                  <wp:posOffset>4353560</wp:posOffset>
-                </wp:positionV>
-                <wp:extent cx="7025640" cy="635"/>
-                <wp:effectExtent l="0" t="0" r="3810" b="2540"/>
-                <wp:wrapTight wrapText="bothSides">
-                  <wp:wrapPolygon edited="0">
-                    <wp:start x="0" y="0"/>
-                    <wp:lineTo x="0" y="20420"/>
-                    <wp:lineTo x="21553" y="20420"/>
-                    <wp:lineTo x="21553" y="0"/>
-                    <wp:lineTo x="0" y="0"/>
-                  </wp:wrapPolygon>
-                </wp:wrapTight>
-                <wp:docPr id="7" name="Textové pole 7"/>
-                <wp:cNvGraphicFramePr/>
-                <a:graphic xmlns:a="http://schemas.openxmlformats.org/drawingml/2006/main">
-                  <a:graphicData uri="http://schemas.microsoft.com/office/word/2010/wordprocessingShape">
-                    <wps:wsp>
-                      <wps:cNvSpPr txBox="1"/>
-                      <wps:spPr>
-                        <a:xfrm>
-                          <a:off x="0" y="0"/>
-                          <a:ext cx="7025640" cy="635"/>
-                        </a:xfrm>
-                        <a:prstGeom prst="rect">
-                          <a:avLst/>
-                        </a:prstGeom>
-                        <a:solidFill>
-                          <a:prstClr val="white"/>
-                        </a:solidFill>
-                        <a:ln>
-                          <a:noFill/>
-                        </a:ln>
-                        <a:effectLst/>
-                      </wps:spPr>
-                      <wps:txbx>
-                        <w:txbxContent>
-                          <w:p>
-                            <w:pPr>
-                              <w:pStyle w:val="Titulek"/>
-                              <w:jc w:val="center"/>
-                              <w:rPr>
-                                <w:b w:val="0"/>
-                                <w:noProof/>
-                                <w:color w:val="auto"/>
-                                <w:sz w:val="24"/>
-                                <w:szCs w:val="24"/>
-                              </w:rPr>
-                            </w:pPr>
-                            <w:bookmarkStart w:id="38" w:name="_Ref435988005"/>
-                            <w:r>
-                              <w:rPr>
-                                <w:b w:val="0"/>
-                                <w:color w:val="auto"/>
-                                <w:sz w:val="24"/>
-                                <w:szCs w:val="24"/>
-                              </w:rPr>
-                              <w:t xml:space="preserve">Obrázek </w:t>
-                            </w:r>
-                            <w:bookmarkEnd w:id="38"/>
-                            <w:r>
-                              <w:rPr>
-                                <w:b w:val="0"/>
-                                <w:color w:val="auto"/>
-                                <w:sz w:val="24"/>
-                                <w:szCs w:val="24"/>
-                              </w:rPr>
-                              <w:t>4.2</w:t>
-                            </w:r>
-                            <w:r>
-                              <w:rPr>
-                                <w:b w:val="0"/>
-                                <w:color w:val="auto"/>
-                                <w:sz w:val="24"/>
-                                <w:szCs w:val="24"/>
-                              </w:rPr>
-                              <w:t>: Příklad použití FitLayout GUI</w:t>
-                            </w:r>
-                          </w:p>
-                        </w:txbxContent>
-                      </wps:txbx>
-                      <wps:bodyPr rot="0" spcFirstLastPara="0" vertOverflow="overflow" horzOverflow="overflow" vert="horz" wrap="square" lIns="0" tIns="0" rIns="0" bIns="0" numCol="1" spcCol="0" rtlCol="0" fromWordArt="0" anchor="t" anchorCtr="0" forceAA="0" compatLnSpc="1">
-                        <a:prstTxWarp prst="textNoShape">
-                          <a:avLst/>
-                        </a:prstTxWarp>
-                        <a:spAutoFit/>
-                      </wps:bodyPr>
-                    </wps:wsp>
-                  </a:graphicData>
-                </a:graphic>
-              </wp:anchor>
-            </w:drawing>
-          </mc:Choice>
-          <mc:Fallback>
-            <w:pict>
-              <v:shape id="Textové pole 7" o:spid="_x0000_s1030" type="#_x0000_t202" style="position:absolute;left:0;text-align:left;margin-left:-62.25pt;margin-top:342.8pt;width:553.2pt;height:.05pt;z-index:251664384;visibility:visible;mso-wrap-style:square;mso-wrap-distance-left:9pt;mso-wrap-distance-top:0;mso-wrap-distance-right:9pt;mso-wrap-distance-bottom:0;mso-position-horizontal:absolute;mso-position-horizontal-relative:text;mso-position-vertical:absolute;mso-position-vertical-relative:text;v-text-anchor:top" o:gfxdata="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" stroked="f">
-                <v:textbox style="mso-fit-shape-to-text:t" inset="0,0,0,0">
-                  <w:txbxContent>
-                    <w:p>
-                      <w:pPr>
-                        <w:pStyle w:val="Titulek"/>
-                        <w:jc w:val="center"/>
-                        <w:rPr>
-                          <w:b w:val="0"/>
-                          <w:noProof/>
-                          <w:color w:val="auto"/>
-                          <w:sz w:val="24"/>
-                          <w:szCs w:val="24"/>
-                        </w:rPr>
-                      </w:pPr>
-                      <w:bookmarkStart w:id="39" w:name="_Ref435988005"/>
-                      <w:r>
-                        <w:rPr>
-                          <w:b w:val="0"/>
-                          <w:color w:val="auto"/>
-                          <w:sz w:val="24"/>
-                          <w:szCs w:val="24"/>
-                        </w:rPr>
-                        <w:t xml:space="preserve">Obrázek </w:t>
-                      </w:r>
-                      <w:bookmarkEnd w:id="39"/>
-                      <w:r>
-                        <w:rPr>
-                          <w:b w:val="0"/>
-                          <w:color w:val="auto"/>
-                          <w:sz w:val="24"/>
-                          <w:szCs w:val="24"/>
-                        </w:rPr>
-                        <w:t>4.2</w:t>
-                      </w:r>
-                      <w:r>
-                        <w:rPr>
-                          <w:b w:val="0"/>
-                          <w:color w:val="auto"/>
-                          <w:sz w:val="24"/>
-                          <w:szCs w:val="24"/>
-                        </w:rPr>
-                        <w:t>: Příklad použití FitLayout GUI</w:t>
-                      </w:r>
-                    </w:p>
-                  </w:txbxContent>
-                </v:textbox>
-                <w10:wrap type="tight"/>
-              </v:shape>
-            </w:pict>
-          </mc:Fallback>
-        </mc:AlternateContent>
-      </w:r>
-      <w:r>
-        <w:rPr>
-          <w:noProof/>
-        </w:rPr>
+        <w:lastRenderedPageBreak/>
         <w:drawing>
-          <wp:anchor distT="0" distB="0" distL="114300" distR="114300" simplePos="0" relativeHeight="251662336" behindDoc="1" locked="0" layoutInCell="1" allowOverlap="1" wp14:anchorId="1041F228" wp14:editId="4CF3AE84">
-            <wp:simplePos x="0" y="0"/>
-            <wp:positionH relativeFrom="column">
-              <wp:posOffset>-688975</wp:posOffset>
-            </wp:positionH>
-            <wp:positionV relativeFrom="paragraph">
-              <wp:posOffset>-51435</wp:posOffset>
-            </wp:positionV>
-            <wp:extent cx="6827520" cy="4267200"/>
-            <wp:effectExtent l="76200" t="76200" r="68580" b="76200"/>
-            <wp:wrapTight wrapText="bothSides">
-              <wp:wrapPolygon edited="0">
-                <wp:start x="-241" y="-386"/>
-                <wp:lineTo x="-241" y="21889"/>
-                <wp:lineTo x="21757" y="21889"/>
-                <wp:lineTo x="21757" y="-386"/>
-                <wp:lineTo x="-241" y="-386"/>
-              </wp:wrapPolygon>
-            </wp:wrapTight>
-            <wp:docPr id="6" name="Obrázek 6"/>
+          <wp:inline distT="0" distB="0" distL="0" distR="0" wp14:anchorId="742F3AC2" wp14:editId="52EE0C1A">
+            <wp:extent cx="5753100" cy="3353435"/>
+            <wp:effectExtent l="0" t="0" r="0" b="0"/>
+            <wp:docPr id="33" name="Obrázek 33"/>
             <wp:cNvGraphicFramePr>
               <a:graphicFrameLocks xmlns:a="http://schemas.openxmlformats.org/drawingml/2006/main" noChangeAspect="1"/>
             </wp:cNvGraphicFramePr>
@@ -18629,7 +18435,7 @@
               <a:graphicData uri="http://schemas.openxmlformats.org/drawingml/2006/picture">
                 <pic:pic xmlns:pic="http://schemas.openxmlformats.org/drawingml/2006/picture">
                   <pic:nvPicPr>
-                    <pic:cNvPr id="0" name="FITLayout GUI.png"/>
+                    <pic:cNvPr id="0" name="UkázkaBXTre.png"/>
                     <pic:cNvPicPr/>
                   </pic:nvPicPr>
                   <pic:blipFill>
@@ -18647,43 +18453,98 @@
                   <pic:spPr>
                     <a:xfrm>
                       <a:off x="0" y="0"/>
-                      <a:ext cx="6827520" cy="4267200"/>
+                      <a:ext cx="5753100" cy="3353435"/>
                     </a:xfrm>
                     <a:prstGeom prst="rect">
                       <a:avLst/>
                     </a:prstGeom>
-                    <a:effectLst>
-                      <a:glow rad="63500">
-                        <a:schemeClr val="accent1">
-                          <a:satMod val="175000"/>
-                          <a:alpha val="40000"/>
-                        </a:schemeClr>
-                      </a:glow>
-                    </a:effectLst>
                   </pic:spPr>
                 </pic:pic>
               </a:graphicData>
             </a:graphic>
-            <wp14:sizeRelH relativeFrom="page">
-              <wp14:pctWidth>0</wp14:pctWidth>
-            </wp14:sizeRelH>
-            <wp14:sizeRelV relativeFrom="page">
-              <wp14:pctHeight>0</wp14:pctHeight>
-            </wp14:sizeRelV>
-          </wp:anchor>
+          </wp:inline>
         </w:drawing>
       </w:r>
     </w:p>
     <w:p>
       <w:pPr>
+        <w:pStyle w:val="Titulek"/>
+        <w:jc w:val="center"/>
+        <w:rPr>
+          <w:b w:val="0"/>
+          <w:color w:val="auto"/>
+          <w:sz w:val="24"/>
+        </w:rPr>
+      </w:pPr>
+      <w:r>
+        <w:rPr>
+          <w:b w:val="0"/>
+          <w:color w:val="auto"/>
+          <w:sz w:val="24"/>
+        </w:rPr>
+        <w:t xml:space="preserve">Obrázek </w:t>
+      </w:r>
+      <w:r>
+        <w:rPr>
+          <w:b w:val="0"/>
+          <w:color w:val="auto"/>
+          <w:sz w:val="24"/>
+        </w:rPr>
+        <w:fldChar w:fldCharType="begin"/>
+      </w:r>
+      <w:r>
+        <w:rPr>
+          <w:b w:val="0"/>
+          <w:color w:val="auto"/>
+          <w:sz w:val="24"/>
+        </w:rPr>
+        <w:instrText xml:space="preserve"> SEQ Obrázek \* ARABIC </w:instrText>
+      </w:r>
+      <w:r>
+        <w:rPr>
+          <w:b w:val="0"/>
+          <w:color w:val="auto"/>
+          <w:sz w:val="24"/>
+        </w:rPr>
+        <w:fldChar w:fldCharType="separate"/>
+      </w:r>
+      <w:r>
+        <w:rPr>
+          <w:b w:val="0"/>
+          <w:noProof/>
+          <w:color w:val="auto"/>
+          <w:sz w:val="24"/>
+        </w:rPr>
+        <w:t>4</w:t>
+      </w:r>
+      <w:r>
+        <w:rPr>
+          <w:b w:val="0"/>
+          <w:color w:val="auto"/>
+          <w:sz w:val="24"/>
+        </w:rPr>
+        <w:fldChar w:fldCharType="end"/>
+      </w:r>
+      <w:r>
+        <w:rPr>
+          <w:b w:val="0"/>
+          <w:color w:val="auto"/>
+          <w:sz w:val="24"/>
+        </w:rPr>
+        <w:t>.2: Ukázka vyrenderované stránky ve FitLayoutu z označenými boxy z BoxTree.</w:t>
+      </w:r>
+    </w:p>
+    <w:p/>
+    <w:p>
+      <w:pPr>
         <w:pStyle w:val="Nadpis3"/>
         <w:spacing w:line="312" w:lineRule="auto"/>
       </w:pPr>
-      <w:bookmarkStart w:id="40" w:name="_Toc448397660"/>
+      <w:bookmarkStart w:id="36" w:name="_Toc448407840"/>
       <w:r>
         <w:t>Segmentace</w:t>
       </w:r>
-      <w:bookmarkEnd w:id="40"/>
+      <w:bookmarkEnd w:id="36"/>
     </w:p>
     <w:p>
       <w:pPr>
@@ -18745,112 +18606,200 @@
         <w:pStyle w:val="Nadpis3"/>
         <w:spacing w:line="312" w:lineRule="auto"/>
       </w:pPr>
-      <w:bookmarkStart w:id="41" w:name="_Toc448397661"/>
-      <w:r>
+      <w:bookmarkStart w:id="37" w:name="_Toc448407841"/>
+      <w:r>
+        <w:t>Klasifikace</w:t>
+      </w:r>
+      <w:bookmarkEnd w:id="37"/>
+    </w:p>
+    <w:p>
+      <w:pPr>
+        <w:pStyle w:val="Odstavecprvn"/>
+        <w:spacing w:line="312" w:lineRule="auto"/>
+        <w:rPr>
+          <w:lang w:val="en-US"/>
+        </w:rPr>
+      </w:pPr>
+      <w:r>
+        <w:t xml:space="preserve">Jednotlivé oblasti zjištěné při segmentaci stránky mohou být označeny libovolnými značkami. </w:t>
+      </w:r>
+      <w:r>
+        <w:t xml:space="preserve">Modul klasifikace </w:t>
+      </w:r>
+      <w:r>
+        <w:t>implementuje značkování oblastí podle klasifikace jejich vizuálních vlastností, jak je navrženo v </w:t>
+      </w:r>
+      <w:r>
+        <w:rPr>
+          <w:lang w:val="en-US"/>
+        </w:rPr>
+        <w:t>[3] nebo dle textových</w:t>
+      </w:r>
+      <w:r>
+        <w:t xml:space="preserve"> vlastností jako v </w:t>
+      </w:r>
+      <w:r>
+        <w:rPr>
+          <w:lang w:val="en-US"/>
+        </w:rPr>
+        <w:t>[4].</w:t>
+      </w:r>
+    </w:p>
+    <w:p>
+      <w:pPr>
+        <w:pStyle w:val="Nadpis3"/>
+        <w:spacing w:line="312" w:lineRule="auto"/>
+      </w:pPr>
+      <w:bookmarkStart w:id="38" w:name="_Toc448407842"/>
+      <w:r>
+        <w:t>Nástroje</w:t>
+      </w:r>
+      <w:bookmarkEnd w:id="38"/>
+    </w:p>
+    <w:p>
+      <w:pPr>
+        <w:spacing w:line="312" w:lineRule="auto"/>
+      </w:pPr>
+      <w:r>
+        <w:t xml:space="preserve">Nástroje FitLayoutu umožňují spustit segmentační algoritmy nad danou URL adresou a zkoumat pak výsledky segmentace </w:t>
+      </w:r>
+      <w:r>
+        <w:t>za pomocí jeho GUI. Příklad takto použitého GUI je na obrázku</w:t>
+      </w:r>
+      <w:r>
+        <w:t xml:space="preserve"> </w:t>
+      </w:r>
+      <w:r>
+        <w:t>4.</w:t>
+      </w:r>
+      <w:r>
+        <w:t>3</w:t>
+      </w:r>
+      <w:r>
+        <w:t>.</w:t>
+      </w:r>
+    </w:p>
+    <w:p>
+      <w:pPr>
+        <w:keepNext/>
+        <w:spacing w:line="312" w:lineRule="auto"/>
+      </w:pPr>
+      <w:r>
+        <w:rPr>
+          <w:noProof/>
+        </w:rPr>
         <w:lastRenderedPageBreak/>
-        <w:t>Klasifikace</w:t>
-      </w:r>
-      <w:bookmarkEnd w:id="41"/>
-    </w:p>
-    <w:p>
-      <w:pPr>
-        <w:pStyle w:val="Odstavecprvn"/>
-        <w:spacing w:line="312" w:lineRule="auto"/>
-        <w:rPr>
-          <w:lang w:val="en-US"/>
-        </w:rPr>
-      </w:pPr>
-      <w:r>
-        <w:t xml:space="preserve">Jednotlivé oblasti zjištěné při segmentaci stránky mohou být označeny libovolnými značkami. </w:t>
-      </w:r>
-      <w:r>
-        <w:t xml:space="preserve">Modul klasifikace </w:t>
-      </w:r>
-      <w:r>
-        <w:t>implementuje značkování oblastí podle klasifikace jejich vizuálních vlastností, jak je navrženo v </w:t>
-      </w:r>
-      <w:r>
-        <w:rPr>
-          <w:lang w:val="en-US"/>
-        </w:rPr>
-        <w:t>[3] nebo dle textových</w:t>
-      </w:r>
-      <w:r>
-        <w:t xml:space="preserve"> vlastností jako v </w:t>
-      </w:r>
-      <w:r>
-        <w:rPr>
-          <w:lang w:val="en-US"/>
-        </w:rPr>
-        <w:t>[4].</w:t>
-      </w:r>
-    </w:p>
-    <w:p>
-      <w:pPr>
-        <w:pStyle w:val="Nadpis3"/>
-        <w:spacing w:line="312" w:lineRule="auto"/>
-      </w:pPr>
-      <w:bookmarkStart w:id="42" w:name="_Toc448397662"/>
-      <w:r>
-        <w:t>Nástroje</w:t>
-      </w:r>
-      <w:bookmarkEnd w:id="42"/>
-    </w:p>
-    <w:p>
-      <w:pPr>
-        <w:spacing w:line="312" w:lineRule="auto"/>
-      </w:pPr>
-      <w:r>
-        <w:t xml:space="preserve">Nástroje FitLayoutu umožňují spustit segmentační algoritmy nad danou URL adresou a zkoumat pak výsledky segmentace </w:t>
-      </w:r>
-      <w:r>
-        <w:t>za pomocí jeho GUI. Příklad takto použitého GUI je na obrázku</w:t>
+        <w:drawing>
+          <wp:inline distT="0" distB="0" distL="0" distR="0" wp14:anchorId="2B7144AC" wp14:editId="33643B39">
+            <wp:extent cx="5753100" cy="3223895"/>
+            <wp:effectExtent l="0" t="0" r="0" b="0"/>
+            <wp:docPr id="32" name="Obrázek 32"/>
+            <wp:cNvGraphicFramePr>
+              <a:graphicFrameLocks xmlns:a="http://schemas.openxmlformats.org/drawingml/2006/main" noChangeAspect="1"/>
+            </wp:cNvGraphicFramePr>
+            <a:graphic xmlns:a="http://schemas.openxmlformats.org/drawingml/2006/main">
+              <a:graphicData uri="http://schemas.openxmlformats.org/drawingml/2006/picture">
+                <pic:pic xmlns:pic="http://schemas.openxmlformats.org/drawingml/2006/picture">
+                  <pic:nvPicPr>
+                    <pic:cNvPr id="0" name="Ukázka GUI.png"/>
+                    <pic:cNvPicPr/>
+                  </pic:nvPicPr>
+                  <pic:blipFill>
+                    <a:blip r:embed="rId23">
+                      <a:extLst>
+                        <a:ext uri="{28A0092B-C50C-407E-A947-70E740481C1C}">
+                          <a14:useLocalDpi xmlns:a14="http://schemas.microsoft.com/office/drawing/2010/main" val="0"/>
+                        </a:ext>
+                      </a:extLst>
+                    </a:blip>
+                    <a:stretch>
+                      <a:fillRect/>
+                    </a:stretch>
+                  </pic:blipFill>
+                  <pic:spPr>
+                    <a:xfrm>
+                      <a:off x="0" y="0"/>
+                      <a:ext cx="5753100" cy="3223895"/>
+                    </a:xfrm>
+                    <a:prstGeom prst="rect">
+                      <a:avLst/>
+                    </a:prstGeom>
+                  </pic:spPr>
+                </pic:pic>
+              </a:graphicData>
+            </a:graphic>
+          </wp:inline>
+        </w:drawing>
+      </w:r>
+    </w:p>
+    <w:p>
+      <w:pPr>
+        <w:pStyle w:val="Titulek"/>
+        <w:jc w:val="center"/>
+        <w:rPr>
+          <w:b w:val="0"/>
+          <w:color w:val="auto"/>
+          <w:sz w:val="24"/>
+        </w:rPr>
+      </w:pPr>
+      <w:r>
+        <w:rPr>
+          <w:b w:val="0"/>
+          <w:color w:val="auto"/>
+          <w:sz w:val="24"/>
+        </w:rPr>
+        <w:t xml:space="preserve">Obrázek </w:t>
+      </w:r>
+      <w:r>
+        <w:rPr>
+          <w:b w:val="0"/>
+          <w:color w:val="auto"/>
+          <w:sz w:val="24"/>
+        </w:rPr>
+        <w:t>4.3: Ukázka GUI ve FitLayoutu. Na obrázku jsou vyznačené vizuální bloky nalezené segmentačním algoritmem.</w:t>
+      </w:r>
+    </w:p>
+    <w:p>
+      <w:pPr>
+        <w:pStyle w:val="Nadpis2"/>
+        <w:spacing w:line="312" w:lineRule="auto"/>
+      </w:pPr>
+      <w:bookmarkStart w:id="39" w:name="_Toc448407843"/>
+      <w:r>
+        <w:t>Práce s</w:t>
+      </w:r>
+      <w:r>
+        <w:t> </w:t>
+      </w:r>
+      <w:r>
+        <w:t>Frameworkem</w:t>
+      </w:r>
+      <w:bookmarkEnd w:id="39"/>
+    </w:p>
+    <w:p>
+      <w:pPr>
+        <w:spacing w:line="312" w:lineRule="auto"/>
+      </w:pPr>
+      <w:r>
+        <w:t>Než se pustíme do samotné implementace algoritmu</w:t>
+      </w:r>
+      <w:r>
+        <w:t>,</w:t>
+      </w:r>
+      <w:r>
+        <w:t xml:space="preserve"> je vhodné seznámit se také s ovládáním Frameworku FitLayout.</w:t>
       </w:r>
       <w:r>
         <w:t xml:space="preserve"> </w:t>
       </w:r>
       <w:r>
-        <w:t>4.2</w:t>
-      </w:r>
-      <w:r>
-        <w:t>.</w:t>
-      </w:r>
-    </w:p>
-    <w:p>
-      <w:pPr>
-        <w:pStyle w:val="Nadpis2"/>
-        <w:spacing w:line="312" w:lineRule="auto"/>
-      </w:pPr>
-      <w:bookmarkStart w:id="43" w:name="_Toc448397663"/>
-      <w:r>
-        <w:t>Práce s</w:t>
-      </w:r>
-      <w:r>
-        <w:t> </w:t>
-      </w:r>
-      <w:r>
-        <w:t>Frameworkem</w:t>
-      </w:r>
-      <w:bookmarkEnd w:id="43"/>
-    </w:p>
-    <w:p>
-      <w:pPr>
-        <w:spacing w:line="312" w:lineRule="auto"/>
-      </w:pPr>
-      <w:r>
-        <w:t>Než se pustíme do samotné implementace algoritmu</w:t>
-      </w:r>
-      <w:r>
-        <w:t>,</w:t>
-      </w:r>
-      <w:r>
-        <w:t xml:space="preserve"> je vhodné seznámit se také s ovládáním Frameworku FitLayout.</w:t>
-      </w:r>
-      <w:r>
-        <w:t xml:space="preserve"> </w:t>
-      </w:r>
-      <w:r>
-        <w:t xml:space="preserve">Příklad jak vypadá grafické uživatelské rozhraní, jsme si ukázali na obrázku 4.2. Avšak je vhodné si taktéž </w:t>
+        <w:t>Příklad jak vypadá grafické uživatelské rozhraní, jsme si ukázali na obrázku 4.</w:t>
+      </w:r>
+      <w:r>
+        <w:t>3</w:t>
+      </w:r>
+      <w:r>
+        <w:t xml:space="preserve">. Avšak je vhodné si taktéž </w:t>
       </w:r>
       <w:r>
         <w:t>sdělit</w:t>
@@ -19001,7 +18950,7 @@
                     <pic:cNvPicPr/>
                   </pic:nvPicPr>
                   <pic:blipFill>
-                    <a:blip r:embed="rId23">
+                    <a:blip r:embed="rId24">
                       <a:extLst>
                         <a:ext uri="{28A0092B-C50C-407E-A947-70E740481C1C}">
                           <a14:useLocalDpi xmlns:a14="http://schemas.microsoft.com/office/drawing/2010/main" val="0"/>
@@ -19059,7 +19008,7 @@
           <w:color w:val="auto"/>
           <w:sz w:val="24"/>
         </w:rPr>
-        <w:t xml:space="preserve"> 4.3</w:t>
+        <w:t xml:space="preserve"> 4.</w:t>
       </w:r>
       <w:r>
         <w:rPr>
@@ -19067,6 +19016,14 @@
           <w:color w:val="auto"/>
           <w:sz w:val="24"/>
         </w:rPr>
+        <w:t>4</w:t>
+      </w:r>
+      <w:r>
+        <w:rPr>
+          <w:b w:val="0"/>
+          <w:color w:val="auto"/>
+          <w:sz w:val="24"/>
+        </w:rPr>
         <w:t>: Obecné znázornění Frameworku FitLayout při provádění segmentace.</w:t>
       </w:r>
     </w:p>
@@ -19078,12 +19035,6 @@
         </w:rPr>
       </w:pPr>
       <w:r>
-        <w:rPr>
-          <w:color w:val="FF0000"/>
-        </w:rPr>
-        <w:t>Někde tady popsat AREA TREE a BOX TREE</w:t>
-      </w:r>
-      <w:r>
         <w:br w:type="page"/>
       </w:r>
     </w:p>
@@ -19092,12 +19043,12 @@
         <w:pStyle w:val="Nadpis1"/>
         <w:spacing w:line="312" w:lineRule="auto"/>
       </w:pPr>
-      <w:bookmarkStart w:id="44" w:name="_Toc448397664"/>
+      <w:bookmarkStart w:id="40" w:name="_Toc448407844"/>
       <w:r>
         <w:lastRenderedPageBreak/>
         <w:t>Implementace algoritmu</w:t>
       </w:r>
-      <w:bookmarkEnd w:id="44"/>
+      <w:bookmarkEnd w:id="40"/>
     </w:p>
     <w:p>
       <w:pPr>
@@ -19153,11 +19104,11 @@
       <w:pPr>
         <w:pStyle w:val="Nadpis2"/>
       </w:pPr>
-      <w:bookmarkStart w:id="45" w:name="_Toc448397665"/>
+      <w:bookmarkStart w:id="41" w:name="_Toc448407845"/>
       <w:r>
         <w:t>Sousednost bloků</w:t>
       </w:r>
-      <w:bookmarkEnd w:id="45"/>
+      <w:bookmarkEnd w:id="41"/>
     </w:p>
     <w:p>
       <w:pPr>
@@ -19198,11 +19149,11 @@
         <w:pStyle w:val="Nadpis3"/>
         <w:spacing w:line="312" w:lineRule="auto"/>
       </w:pPr>
-      <w:bookmarkStart w:id="46" w:name="_Toc448397666"/>
+      <w:bookmarkStart w:id="42" w:name="_Toc448407846"/>
       <w:r>
         <w:t>Nesousedící bloky</w:t>
       </w:r>
-      <w:bookmarkEnd w:id="46"/>
+      <w:bookmarkEnd w:id="42"/>
     </w:p>
     <w:p>
       <w:pPr>
@@ -19395,7 +19346,7 @@
           </mc:Choice>
           <mc:Fallback>
             <w:pict>
-              <v:shape id="Textové pole 14" o:spid="_x0000_s1031" type="#_x0000_t202" style="position:absolute;left:0;text-align:left;margin-left:88.95pt;margin-top:218.7pt;width:274.95pt;height:.05pt;z-index:251684864;visibility:visible;mso-wrap-style:square;mso-wrap-distance-left:9pt;mso-wrap-distance-top:0;mso-wrap-distance-right:9pt;mso-wrap-distance-bottom:0;mso-position-horizontal:absolute;mso-position-horizontal-relative:text;mso-position-vertical:absolute;mso-position-vertical-relative:text;v-text-anchor:top" o:gfxdata="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" stroked="f">
+              <v:shape id="Textové pole 14" o:spid="_x0000_s1030" type="#_x0000_t202" style="position:absolute;left:0;text-align:left;margin-left:88.95pt;margin-top:218.7pt;width:274.95pt;height:.05pt;z-index:251684864;visibility:visible;mso-wrap-style:square;mso-wrap-distance-left:9pt;mso-wrap-distance-top:0;mso-wrap-distance-right:9pt;mso-wrap-distance-bottom:0;mso-position-horizontal:absolute;mso-position-horizontal-relative:text;mso-position-vertical:absolute;mso-position-vertical-relative:text;v-text-anchor:top" o:gfxdata="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" stroked="f">
                 <v:textbox style="mso-fit-shape-to-text:t" inset="0,0,0,0">
                   <w:txbxContent>
                     <w:p>
@@ -19470,7 +19421,7 @@
                     <pic:cNvPicPr/>
                   </pic:nvPicPr>
                   <pic:blipFill>
-                    <a:blip r:embed="rId24">
+                    <a:blip r:embed="rId25">
                       <a:extLst>
                         <a:ext uri="{28A0092B-C50C-407E-A947-70E740481C1C}">
                           <a14:useLocalDpi xmlns:a14="http://schemas.microsoft.com/office/drawing/2010/main" val="0"/>
@@ -19543,7 +19494,7 @@
                     <pic:cNvPicPr/>
                   </pic:nvPicPr>
                   <pic:blipFill>
-                    <a:blip r:embed="rId25">
+                    <a:blip r:embed="rId26">
                       <a:extLst>
                         <a:ext uri="{28A0092B-C50C-407E-A947-70E740481C1C}">
                           <a14:useLocalDpi xmlns:a14="http://schemas.microsoft.com/office/drawing/2010/main" val="0"/>
@@ -19678,7 +19629,7 @@
           </mc:Choice>
           <mc:Fallback>
             <w:pict>
-              <v:shape id="Textové pole 23" o:spid="_x0000_s1032" type="#_x0000_t202" style="position:absolute;left:0;text-align:left;margin-left:60.6pt;margin-top:236.7pt;width:330.85pt;height:.05pt;z-index:251687936;visibility:visible;mso-wrap-style:square;mso-width-percent:0;mso-wrap-distance-left:9pt;mso-wrap-distance-top:0;mso-wrap-distance-right:9pt;mso-wrap-distance-bottom:0;mso-position-horizontal:absolute;mso-position-horizontal-relative:text;mso-position-vertical:absolute;mso-position-vertical-relative:text;mso-width-percent:0;mso-width-relative:margin;v-text-anchor:top" o:gfxdata="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" stroked="f">
+              <v:shape id="Textové pole 23" o:spid="_x0000_s1031" type="#_x0000_t202" style="position:absolute;left:0;text-align:left;margin-left:60.6pt;margin-top:236.7pt;width:330.85pt;height:.05pt;z-index:251687936;visibility:visible;mso-wrap-style:square;mso-width-percent:0;mso-wrap-distance-left:9pt;mso-wrap-distance-top:0;mso-wrap-distance-right:9pt;mso-wrap-distance-bottom:0;mso-position-horizontal:absolute;mso-position-horizontal-relative:text;mso-position-vertical:absolute;mso-position-vertical-relative:text;mso-width-percent:0;mso-width-relative:margin;v-text-anchor:top" o:gfxdata="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" stroked="f">
                 <v:textbox style="mso-fit-shape-to-text:t" inset="0,0,0,0">
                   <w:txbxContent>
                     <w:p>
@@ -19838,7 +19789,7 @@
                     <pic:cNvPicPr/>
                   </pic:nvPicPr>
                   <pic:blipFill>
-                    <a:blip r:embed="rId26">
+                    <a:blip r:embed="rId27">
                       <a:extLst>
                         <a:ext uri="{28A0092B-C50C-407E-A947-70E740481C1C}">
                           <a14:useLocalDpi xmlns:a14="http://schemas.microsoft.com/office/drawing/2010/main" val="0"/>
@@ -19905,7 +19856,7 @@
                     <pic:cNvPicPr/>
                   </pic:nvPicPr>
                   <pic:blipFill>
-                    <a:blip r:embed="rId27">
+                    <a:blip r:embed="rId28">
                       <a:extLst>
                         <a:ext uri="{28A0092B-C50C-407E-A947-70E740481C1C}">
                           <a14:useLocalDpi xmlns:a14="http://schemas.microsoft.com/office/drawing/2010/main" val="0"/>
@@ -20100,7 +20051,7 @@
           </mc:Choice>
           <mc:Fallback>
             <w:pict>
-              <v:shape id="Textové pole 26" o:spid="_x0000_s1033" type="#_x0000_t202" style="position:absolute;left:0;text-align:left;margin-left:11.6pt;margin-top:339.3pt;width:422.8pt;height:.05pt;z-index:251692032;visibility:visible;mso-wrap-style:square;mso-wrap-distance-left:9pt;mso-wrap-distance-top:0;mso-wrap-distance-right:9pt;mso-wrap-distance-bottom:0;mso-position-horizontal:absolute;mso-position-horizontal-relative:text;mso-position-vertical:absolute;mso-position-vertical-relative:text;v-text-anchor:top" o:gfxdata="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" stroked="f">
+              <v:shape id="Textové pole 26" o:spid="_x0000_s1032" type="#_x0000_t202" style="position:absolute;left:0;text-align:left;margin-left:11.6pt;margin-top:339.3pt;width:422.8pt;height:.05pt;z-index:251692032;visibility:visible;mso-wrap-style:square;mso-wrap-distance-left:9pt;mso-wrap-distance-top:0;mso-wrap-distance-right:9pt;mso-wrap-distance-bottom:0;mso-position-horizontal:absolute;mso-position-horizontal-relative:text;mso-position-vertical:absolute;mso-position-vertical-relative:text;v-text-anchor:top" o:gfxdata="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" stroked="f">
                 <v:textbox style="mso-fit-shape-to-text:t" inset="0,0,0,0">
                   <w:txbxContent>
                     <w:p>
@@ -20148,6 +20099,11 @@
         </mc:AlternateContent>
       </w:r>
     </w:p>
+    <w:bookmarkStart w:id="43" w:name="_Toc447887853"/>
+    <w:bookmarkStart w:id="44" w:name="_Toc447911734"/>
+    <w:bookmarkStart w:id="45" w:name="_Toc448224308"/>
+    <w:bookmarkStart w:id="46" w:name="_Toc448397667"/>
+    <w:bookmarkStart w:id="47" w:name="_Toc448407847"/>
     <w:p>
       <w:pPr>
         <w:pStyle w:val="Nadpis3"/>
@@ -20157,10 +20113,6 @@
         </w:numPr>
         <w:ind w:left="1134" w:hanging="1134"/>
       </w:pPr>
-      <w:bookmarkStart w:id="47" w:name="_Toc447887853"/>
-      <w:bookmarkStart w:id="48" w:name="_Toc447911734"/>
-      <w:bookmarkStart w:id="49" w:name="_Toc448224308"/>
-      <w:bookmarkStart w:id="50" w:name="_Toc448397667"/>
       <w:r>
         <w:rPr>
           <w:noProof/>
@@ -20266,7 +20218,7 @@
           </mc:Choice>
           <mc:Fallback>
             <w:pict>
-              <v:shape id="Textové pole 28" o:spid="_x0000_s1034" type="#_x0000_t202" style="position:absolute;left:0;text-align:left;margin-left:-6pt;margin-top:320.9pt;width:450pt;height:.05pt;z-index:251695104;visibility:visible;mso-wrap-style:square;mso-wrap-distance-left:9pt;mso-wrap-distance-top:0;mso-wrap-distance-right:9pt;mso-wrap-distance-bottom:0;mso-position-horizontal:absolute;mso-position-horizontal-relative:text;mso-position-vertical:absolute;mso-position-vertical-relative:text;v-text-anchor:top" o:gfxdata="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" stroked="f">
+              <v:shape id="Textové pole 28" o:spid="_x0000_s1033" type="#_x0000_t202" style="position:absolute;left:0;text-align:left;margin-left:-6pt;margin-top:320.9pt;width:450pt;height:.05pt;z-index:251695104;visibility:visible;mso-wrap-style:square;mso-wrap-distance-left:9pt;mso-wrap-distance-top:0;mso-wrap-distance-right:9pt;mso-wrap-distance-bottom:0;mso-position-horizontal:absolute;mso-position-horizontal-relative:text;mso-position-vertical:absolute;mso-position-vertical-relative:text;v-text-anchor:top" o:gfxdata="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" stroked="f">
                 <v:textbox style="mso-fit-shape-to-text:t" inset="0,0,0,0">
                   <w:txbxContent>
                     <w:p>
@@ -20350,7 +20302,7 @@
                     <pic:cNvPicPr/>
                   </pic:nvPicPr>
                   <pic:blipFill>
-                    <a:blip r:embed="rId28">
+                    <a:blip r:embed="rId29">
                       <a:extLst>
                         <a:ext uri="{28A0092B-C50C-407E-A947-70E740481C1C}">
                           <a14:useLocalDpi xmlns:a14="http://schemas.microsoft.com/office/drawing/2010/main" val="0"/>
@@ -20389,20 +20341,21 @@
           </wp:anchor>
         </w:drawing>
       </w:r>
+      <w:bookmarkEnd w:id="43"/>
+      <w:bookmarkEnd w:id="44"/>
+      <w:bookmarkEnd w:id="45"/>
+      <w:bookmarkEnd w:id="46"/>
       <w:bookmarkEnd w:id="47"/>
+    </w:p>
+    <w:p>
+      <w:pPr>
+        <w:pStyle w:val="Nadpis3"/>
+      </w:pPr>
+      <w:bookmarkStart w:id="48" w:name="_Toc448407848"/>
+      <w:r>
+        <w:t>Sousedící bloky</w:t>
+      </w:r>
       <w:bookmarkEnd w:id="48"/>
-      <w:bookmarkEnd w:id="49"/>
-      <w:bookmarkEnd w:id="50"/>
-    </w:p>
-    <w:p>
-      <w:pPr>
-        <w:pStyle w:val="Nadpis3"/>
-      </w:pPr>
-      <w:bookmarkStart w:id="51" w:name="_Toc448397668"/>
-      <w:r>
-        <w:t>Sousedící bloky</w:t>
-      </w:r>
-      <w:bookmarkEnd w:id="51"/>
     </w:p>
     <w:p>
       <w:pPr>
@@ -20546,7 +20499,7 @@
                     <pic:cNvPicPr/>
                   </pic:nvPicPr>
                   <pic:blipFill>
-                    <a:blip r:embed="rId29">
+                    <a:blip r:embed="rId30">
                       <a:extLst>
                         <a:ext uri="{28A0092B-C50C-407E-A947-70E740481C1C}">
                           <a14:useLocalDpi xmlns:a14="http://schemas.microsoft.com/office/drawing/2010/main" val="0"/>
@@ -20656,7 +20609,7 @@
                     <pic:cNvPicPr/>
                   </pic:nvPicPr>
                   <pic:blipFill>
-                    <a:blip r:embed="rId30">
+                    <a:blip r:embed="rId31">
                       <a:extLst>
                         <a:ext uri="{28A0092B-C50C-407E-A947-70E740481C1C}">
                           <a14:useLocalDpi xmlns:a14="http://schemas.microsoft.com/office/drawing/2010/main" val="0"/>
@@ -20836,7 +20789,7 @@
                     <pic:cNvPicPr/>
                   </pic:nvPicPr>
                   <pic:blipFill>
-                    <a:blip r:embed="rId31">
+                    <a:blip r:embed="rId32">
                       <a:extLst>
                         <a:ext uri="{28A0092B-C50C-407E-A947-70E740481C1C}">
                           <a14:useLocalDpi xmlns:a14="http://schemas.microsoft.com/office/drawing/2010/main" val="0"/>
@@ -20938,7 +20891,7 @@
                     <pic:cNvPicPr/>
                   </pic:nvPicPr>
                   <pic:blipFill>
-                    <a:blip r:embed="rId32">
+                    <a:blip r:embed="rId33">
                       <a:extLst>
                         <a:ext uri="{28A0092B-C50C-407E-A947-70E740481C1C}">
                           <a14:useLocalDpi xmlns:a14="http://schemas.microsoft.com/office/drawing/2010/main" val="0"/>
@@ -21049,11 +21002,11 @@
         <w:pStyle w:val="Nadpis2"/>
         <w:spacing w:line="312" w:lineRule="auto"/>
       </w:pPr>
-      <w:bookmarkStart w:id="52" w:name="_Toc448397669"/>
+      <w:bookmarkStart w:id="49" w:name="_Toc448407849"/>
       <w:r>
         <w:t>Vizuální obsah bloků</w:t>
       </w:r>
-      <w:bookmarkEnd w:id="52"/>
+      <w:bookmarkEnd w:id="49"/>
     </w:p>
     <w:p>
       <w:pPr>
@@ -21104,12 +21057,12 @@
       <w:pPr>
         <w:pStyle w:val="Nadpis3"/>
       </w:pPr>
-      <w:bookmarkStart w:id="53" w:name="_Toc448397670"/>
+      <w:bookmarkStart w:id="50" w:name="_Toc448407850"/>
       <w:r>
         <w:lastRenderedPageBreak/>
         <w:t>Vektory obsahu</w:t>
       </w:r>
-      <w:bookmarkEnd w:id="53"/>
+      <w:bookmarkEnd w:id="50"/>
     </w:p>
     <w:p>
       <w:pPr>
@@ -21214,7 +21167,7 @@
                     <pic:cNvPicPr/>
                   </pic:nvPicPr>
                   <pic:blipFill>
-                    <a:blip r:embed="rId33">
+                    <a:blip r:embed="rId34">
                       <a:extLst>
                         <a:ext uri="{28A0092B-C50C-407E-A947-70E740481C1C}">
                           <a14:useLocalDpi xmlns:a14="http://schemas.microsoft.com/office/drawing/2010/main" val="0"/>
@@ -21305,12 +21258,12 @@
         <w:pStyle w:val="Nadpis3"/>
         <w:spacing w:line="312" w:lineRule="auto"/>
       </w:pPr>
-      <w:bookmarkStart w:id="54" w:name="_Toc448397671"/>
+      <w:bookmarkStart w:id="51" w:name="_Toc448407851"/>
       <w:r>
         <w:lastRenderedPageBreak/>
         <w:t>Podobnost obsahu</w:t>
       </w:r>
-      <w:bookmarkEnd w:id="54"/>
+      <w:bookmarkEnd w:id="51"/>
     </w:p>
     <w:p>
       <w:pPr>
@@ -21393,11 +21346,11 @@
         <w:pStyle w:val="Nadpis2"/>
         <w:spacing w:line="312" w:lineRule="auto"/>
       </w:pPr>
-      <w:bookmarkStart w:id="55" w:name="_Toc448397672"/>
+      <w:bookmarkStart w:id="52" w:name="_Toc448407852"/>
       <w:r>
         <w:t>Řízení algoritmu</w:t>
       </w:r>
-      <w:bookmarkEnd w:id="55"/>
+      <w:bookmarkEnd w:id="52"/>
     </w:p>
     <w:p>
       <w:pPr>
@@ -21631,7 +21584,7 @@
                     <pic:cNvPicPr/>
                   </pic:nvPicPr>
                   <pic:blipFill>
-                    <a:blip r:embed="rId34">
+                    <a:blip r:embed="rId35">
                       <a:extLst>
                         <a:ext uri="{28A0092B-C50C-407E-A947-70E740481C1C}">
                           <a14:useLocalDpi xmlns:a14="http://schemas.microsoft.com/office/drawing/2010/main" val="0"/>
@@ -21727,11 +21680,11 @@
         <w:pStyle w:val="Nadpis2"/>
         <w:spacing w:line="312" w:lineRule="auto"/>
       </w:pPr>
-      <w:bookmarkStart w:id="56" w:name="_Toc448397673"/>
+      <w:bookmarkStart w:id="53" w:name="_Toc448407853"/>
       <w:r>
         <w:t>Vstup a výstup algoritmu</w:t>
       </w:r>
-      <w:bookmarkEnd w:id="56"/>
+      <w:bookmarkEnd w:id="53"/>
     </w:p>
     <w:p>
       <w:pPr>
@@ -21771,64 +21724,324 @@
         <w:t xml:space="preserve"> Area Tree, který přijímá na vstup náš algoritmus. </w:t>
       </w:r>
       <w:r>
-        <w:t xml:space="preserve">Na následujících obrázcích </w:t>
-      </w:r>
-      <w:r>
-        <w:rPr>
-          <w:color w:val="FF0000"/>
-        </w:rPr>
-        <w:t xml:space="preserve">VLOZIT </w:t>
-      </w:r>
-      <w:r>
-        <w:t xml:space="preserve">můžeme tyto vstupní a výstupní stránky vidět. </w:t>
-      </w:r>
-    </w:p>
-    <w:p>
-      <w:pPr>
-        <w:spacing w:line="312" w:lineRule="auto"/>
-      </w:pPr>
-    </w:p>
-    <w:p>
-      <w:pPr>
-        <w:pStyle w:val="Odstavecprvn"/>
-        <w:spacing w:line="312" w:lineRule="auto"/>
-        <w:rPr>
-          <w:color w:val="FF0000"/>
-        </w:rPr>
-      </w:pPr>
-      <w:r>
-        <w:rPr>
-          <w:color w:val="FF0000"/>
-        </w:rPr>
-        <w:t>VSTUP OBRAZEK – BOX TREE TŘEBA</w:t>
-      </w:r>
-    </w:p>
-    <w:p>
-      <w:pPr>
-        <w:pStyle w:val="Odstavecdal"/>
-        <w:spacing w:line="312" w:lineRule="auto"/>
-        <w:ind w:firstLine="0"/>
-        <w:rPr>
-          <w:color w:val="FF0000"/>
-        </w:rPr>
-      </w:pPr>
-      <w:r>
-        <w:rPr>
-          <w:color w:val="FF0000"/>
-        </w:rPr>
+        <w:t xml:space="preserve">Na následujících obrázcích můžeme vidět, jak vypadají vstupní a výstupní </w:t>
+      </w:r>
+      <w:r>
+        <w:t>prvky</w:t>
+      </w:r>
+      <w:r>
+        <w:t xml:space="preserve"> a taktéž jejich odpovídající stromy. </w:t>
+      </w:r>
+      <w:r>
+        <w:t xml:space="preserve">U </w:t>
+      </w:r>
+      <w:r>
+        <w:rPr>
+          <w:i/>
+        </w:rPr>
+        <w:t>BoxTree</w:t>
+      </w:r>
+      <w:r>
+        <w:t xml:space="preserve"> se jedná o webovou stránku jako vstupní prvek a výstupním je strom.</w:t>
+      </w:r>
+      <w:r>
+        <w:t xml:space="preserve"> To můžeme vidět na obrázku 5.12, kde je část webové stránky a vyznačené zeleně </w:t>
+      </w:r>
+      <w:r>
         <w:lastRenderedPageBreak/>
-        <w:t>VYSTUP OBRAZEK – AREA TREE TŘEBA oba jen na ukazku</w:t>
+        <w:t>nalezené prvky v BoxTree. Dále pak je zde část BoxTree, který odpovídá žlutě vyznačené části.</w:t>
+      </w:r>
+      <w:r>
+        <w:t xml:space="preserve"> Kdežto u </w:t>
+      </w:r>
+      <w:r>
+        <w:rPr>
+          <w:i/>
+        </w:rPr>
+        <w:t xml:space="preserve">AreaTree </w:t>
+      </w:r>
+      <w:r>
+        <w:t xml:space="preserve">se jedná o seznam jednotlivých prvků webové stránky, což jsou naše již nedělitelné vizuální bloky, a na výstupu opět vzniká strom. </w:t>
+      </w:r>
+      <w:r>
+        <w:t>To opět vidíme na obrázku a to konkrétně 5.13. Zde lze vidět část webové stránce, na které jsou vyznačené růžově nalezené vizuální oblasti a dále seznam, z kterého byly oblasti skládány do výsledného stromu. Ten je zde taktéž zaznačen. Můžeme si všimnout i z tak krátké ukázky, že výsledný strom našeho segmentačního algoritmu je velmi plytký. Toto upravíme za pomocí vstupních parametrů, které změníme v uživatelském rozhraní a ovlivníme tak výstupný seznam.</w:t>
+      </w:r>
+      <w:bookmarkStart w:id="54" w:name="_GoBack"/>
+      <w:bookmarkEnd w:id="54"/>
+    </w:p>
+    <w:p>
+      <w:pPr>
+        <w:spacing w:line="312" w:lineRule="auto"/>
+      </w:pPr>
+    </w:p>
+    <w:p>
+      <w:pPr>
+        <w:keepNext/>
+        <w:spacing w:line="312" w:lineRule="auto"/>
+      </w:pPr>
+      <w:r>
+        <w:rPr>
+          <w:noProof/>
+        </w:rPr>
+        <w:drawing>
+          <wp:inline distT="0" distB="0" distL="0" distR="0" wp14:anchorId="489157C2" wp14:editId="0AE09A5A">
+            <wp:extent cx="5753100" cy="3234690"/>
+            <wp:effectExtent l="76200" t="76200" r="76200" b="80010"/>
+            <wp:docPr id="6" name="Obrázek 6"/>
+            <wp:cNvGraphicFramePr>
+              <a:graphicFrameLocks xmlns:a="http://schemas.openxmlformats.org/drawingml/2006/main" noChangeAspect="1"/>
+            </wp:cNvGraphicFramePr>
+            <a:graphic xmlns:a="http://schemas.openxmlformats.org/drawingml/2006/main">
+              <a:graphicData uri="http://schemas.openxmlformats.org/drawingml/2006/picture">
+                <pic:pic xmlns:pic="http://schemas.openxmlformats.org/drawingml/2006/picture">
+                  <pic:nvPicPr>
+                    <pic:cNvPr id="0" name="BoxTree prevod.png"/>
+                    <pic:cNvPicPr/>
+                  </pic:nvPicPr>
+                  <pic:blipFill>
+                    <a:blip r:embed="rId36">
+                      <a:extLst>
+                        <a:ext uri="{28A0092B-C50C-407E-A947-70E740481C1C}">
+                          <a14:useLocalDpi xmlns:a14="http://schemas.microsoft.com/office/drawing/2010/main" val="0"/>
+                        </a:ext>
+                      </a:extLst>
+                    </a:blip>
+                    <a:stretch>
+                      <a:fillRect/>
+                    </a:stretch>
+                  </pic:blipFill>
+                  <pic:spPr>
+                    <a:xfrm>
+                      <a:off x="0" y="0"/>
+                      <a:ext cx="5753100" cy="3234690"/>
+                    </a:xfrm>
+                    <a:prstGeom prst="rect">
+                      <a:avLst/>
+                    </a:prstGeom>
+                    <a:effectLst>
+                      <a:glow rad="63500">
+                        <a:schemeClr val="tx1">
+                          <a:alpha val="40000"/>
+                        </a:schemeClr>
+                      </a:glow>
+                    </a:effectLst>
+                  </pic:spPr>
+                </pic:pic>
+              </a:graphicData>
+            </a:graphic>
+          </wp:inline>
+        </w:drawing>
+      </w:r>
+    </w:p>
+    <w:p>
+      <w:pPr>
+        <w:pStyle w:val="Titulek"/>
+        <w:jc w:val="center"/>
+        <w:rPr>
+          <w:b w:val="0"/>
+          <w:color w:val="auto"/>
+          <w:sz w:val="24"/>
+        </w:rPr>
+      </w:pPr>
+      <w:r>
+        <w:rPr>
+          <w:b w:val="0"/>
+          <w:color w:val="auto"/>
+          <w:sz w:val="24"/>
+        </w:rPr>
+        <w:t xml:space="preserve">Obrázek </w:t>
+      </w:r>
+      <w:r>
+        <w:rPr>
+          <w:b w:val="0"/>
+          <w:color w:val="auto"/>
+          <w:sz w:val="24"/>
+        </w:rPr>
+        <w:fldChar w:fldCharType="begin"/>
+      </w:r>
+      <w:r>
+        <w:rPr>
+          <w:b w:val="0"/>
+          <w:color w:val="auto"/>
+          <w:sz w:val="24"/>
+        </w:rPr>
+        <w:instrText xml:space="preserve"> SEQ Obrázek \* ARABIC </w:instrText>
+      </w:r>
+      <w:r>
+        <w:rPr>
+          <w:b w:val="0"/>
+          <w:color w:val="auto"/>
+          <w:sz w:val="24"/>
+        </w:rPr>
+        <w:fldChar w:fldCharType="separate"/>
+      </w:r>
+      <w:r>
+        <w:rPr>
+          <w:b w:val="0"/>
+          <w:noProof/>
+          <w:color w:val="auto"/>
+          <w:sz w:val="24"/>
+        </w:rPr>
+        <w:t>5</w:t>
+      </w:r>
+      <w:r>
+        <w:rPr>
+          <w:b w:val="0"/>
+          <w:color w:val="auto"/>
+          <w:sz w:val="24"/>
+        </w:rPr>
+        <w:fldChar w:fldCharType="end"/>
+      </w:r>
+      <w:r>
+        <w:rPr>
+          <w:b w:val="0"/>
+          <w:color w:val="auto"/>
+          <w:sz w:val="24"/>
+        </w:rPr>
+        <w:t xml:space="preserve">.12: Ukázka </w:t>
+      </w:r>
+      <w:r>
+        <w:rPr>
+          <w:b w:val="0"/>
+          <w:i/>
+          <w:color w:val="auto"/>
+          <w:sz w:val="24"/>
+        </w:rPr>
+        <w:t>BoxTree</w:t>
+      </w:r>
+      <w:r>
+        <w:rPr>
+          <w:b w:val="0"/>
+          <w:color w:val="auto"/>
+          <w:sz w:val="24"/>
+        </w:rPr>
+        <w:t>, který odpovídá bloku na webové stránce.</w:t>
+      </w:r>
+    </w:p>
+    <w:p/>
+    <w:p>
+      <w:pPr>
+        <w:keepNext/>
+        <w:jc w:val="left"/>
+      </w:pPr>
+      <w:r>
+        <w:rPr>
+          <w:noProof/>
+        </w:rPr>
+        <w:lastRenderedPageBreak/>
+        <w:drawing>
+          <wp:inline distT="0" distB="0" distL="0" distR="0" wp14:anchorId="7A7134B7" wp14:editId="6400496A">
+            <wp:extent cx="5753100" cy="3234690"/>
+            <wp:effectExtent l="76200" t="76200" r="76200" b="80010"/>
+            <wp:docPr id="7" name="Obrázek 7"/>
+            <wp:cNvGraphicFramePr>
+              <a:graphicFrameLocks xmlns:a="http://schemas.openxmlformats.org/drawingml/2006/main" noChangeAspect="1"/>
+            </wp:cNvGraphicFramePr>
+            <a:graphic xmlns:a="http://schemas.openxmlformats.org/drawingml/2006/main">
+              <a:graphicData uri="http://schemas.openxmlformats.org/drawingml/2006/picture">
+                <pic:pic xmlns:pic="http://schemas.openxmlformats.org/drawingml/2006/picture">
+                  <pic:nvPicPr>
+                    <pic:cNvPr id="0" name="AreaTree prevod.png"/>
+                    <pic:cNvPicPr/>
+                  </pic:nvPicPr>
+                  <pic:blipFill>
+                    <a:blip r:embed="rId37">
+                      <a:extLst>
+                        <a:ext uri="{28A0092B-C50C-407E-A947-70E740481C1C}">
+                          <a14:useLocalDpi xmlns:a14="http://schemas.microsoft.com/office/drawing/2010/main" val="0"/>
+                        </a:ext>
+                      </a:extLst>
+                    </a:blip>
+                    <a:stretch>
+                      <a:fillRect/>
+                    </a:stretch>
+                  </pic:blipFill>
+                  <pic:spPr>
+                    <a:xfrm>
+                      <a:off x="0" y="0"/>
+                      <a:ext cx="5753100" cy="3234690"/>
+                    </a:xfrm>
+                    <a:prstGeom prst="rect">
+                      <a:avLst/>
+                    </a:prstGeom>
+                    <a:effectLst>
+                      <a:glow rad="63500">
+                        <a:schemeClr val="tx1">
+                          <a:alpha val="40000"/>
+                        </a:schemeClr>
+                      </a:glow>
+                    </a:effectLst>
+                  </pic:spPr>
+                </pic:pic>
+              </a:graphicData>
+            </a:graphic>
+          </wp:inline>
+        </w:drawing>
+      </w:r>
+    </w:p>
+    <w:p>
+      <w:pPr>
+        <w:keepNext/>
+        <w:jc w:val="left"/>
+      </w:pPr>
+    </w:p>
+    <w:p>
+      <w:pPr>
+        <w:pStyle w:val="Titulek"/>
+        <w:jc w:val="center"/>
+        <w:rPr>
+          <w:b w:val="0"/>
+          <w:color w:val="auto"/>
+          <w:sz w:val="24"/>
+        </w:rPr>
+      </w:pPr>
+      <w:r>
+        <w:rPr>
+          <w:b w:val="0"/>
+          <w:color w:val="auto"/>
+          <w:sz w:val="24"/>
+        </w:rPr>
+        <w:t xml:space="preserve">Obrázek </w:t>
+      </w:r>
+      <w:r>
+        <w:rPr>
+          <w:b w:val="0"/>
+          <w:color w:val="auto"/>
+          <w:sz w:val="24"/>
+        </w:rPr>
+        <w:t xml:space="preserve">5.13: Ukázka </w:t>
+      </w:r>
+      <w:r>
+        <w:rPr>
+          <w:b w:val="0"/>
+          <w:i/>
+          <w:color w:val="auto"/>
+          <w:sz w:val="24"/>
+        </w:rPr>
+        <w:t>AreaTree</w:t>
+      </w:r>
+      <w:r>
+        <w:rPr>
+          <w:b w:val="0"/>
+          <w:color w:val="auto"/>
+          <w:sz w:val="24"/>
+        </w:rPr>
+        <w:t>, který odpovídá seznamu nalezeného ze stránky.</w:t>
+      </w:r>
+    </w:p>
+    <w:p>
+      <w:pPr>
+        <w:jc w:val="left"/>
+      </w:pPr>
+      <w:r>
+        <w:br w:type="page"/>
       </w:r>
     </w:p>
     <w:p>
       <w:pPr>
         <w:pStyle w:val="Nadpis1"/>
-        <w:spacing w:line="312" w:lineRule="auto"/>
-      </w:pPr>
-      <w:r>
-        <w:br w:type="page"/>
-      </w:r>
-      <w:bookmarkStart w:id="57" w:name="_Toc448397674"/>
+      </w:pPr>
+      <w:bookmarkStart w:id="55" w:name="_Toc448407854"/>
       <w:r>
         <w:lastRenderedPageBreak/>
         <w:t>Dosažené</w:t>
@@ -21836,7 +22049,7 @@
       <w:r>
         <w:t xml:space="preserve"> výsledky</w:t>
       </w:r>
-      <w:bookmarkEnd w:id="57"/>
+      <w:bookmarkEnd w:id="55"/>
       <w:r>
         <w:t xml:space="preserve"> </w:t>
       </w:r>
@@ -21872,12 +22085,12 @@
       <w:pPr>
         <w:pStyle w:val="Nadpis1"/>
       </w:pPr>
-      <w:bookmarkStart w:id="58" w:name="_Toc448397675"/>
+      <w:bookmarkStart w:id="56" w:name="_Toc448407855"/>
       <w:r>
         <w:lastRenderedPageBreak/>
         <w:t>Závěr</w:t>
       </w:r>
-      <w:bookmarkEnd w:id="58"/>
+      <w:bookmarkEnd w:id="56"/>
     </w:p>
     <w:p>
       <w:pPr>
@@ -21964,7 +22177,7 @@
           <w:lang w:val="cs-CZ"/>
         </w:rPr>
       </w:pPr>
-      <w:bookmarkStart w:id="59" w:name="_Toc101325796"/>
+      <w:bookmarkStart w:id="57" w:name="_Toc101325796"/>
       <w:r>
         <w:rPr>
           <w:lang w:val="cs-CZ"/>
@@ -21972,7 +22185,7 @@
         <w:lastRenderedPageBreak/>
         <w:t>Literatura</w:t>
       </w:r>
-      <w:bookmarkEnd w:id="59"/>
+      <w:bookmarkEnd w:id="57"/>
     </w:p>
     <w:p>
       <w:pPr>
@@ -22474,7 +22687,7 @@
         </w:rPr>
         <w:t> </w:t>
       </w:r>
-      <w:hyperlink r:id="rId35" w:history="1">
+      <w:hyperlink r:id="rId38" w:history="1">
         <w:r>
           <w:rPr>
             <w:rStyle w:val="Hypertextovodkaz"/>
@@ -22881,7 +23094,7 @@
       </w:pPr>
     </w:p>
     <w:sectPr>
-      <w:footerReference w:type="default" r:id="rId36"/>
+      <w:footerReference w:type="default" r:id="rId39"/>
       <w:pgSz w:w="11906" w:h="16838"/>
       <w:pgMar w:top="1417" w:right="1286" w:bottom="1417" w:left="1560" w:header="708" w:footer="708" w:gutter="0"/>
       <w:pgNumType w:start="1"/>
@@ -23030,7 +23243,7 @@
           <w:rPr>
             <w:noProof/>
           </w:rPr>
-          <w:t>5</w:t>
+          <w:t>32</w:t>
         </w:r>
         <w:r>
           <w:fldChar w:fldCharType="end"/>
@@ -28542,7 +28755,7 @@
 </file>
 
 <file path=customXml/itemProps1.xml><?xml version="1.0" encoding="utf-8"?>
-<ds:datastoreItem xmlns:ds="http://schemas.openxmlformats.org/officeDocument/2006/customXml" ds:itemID="{CC012B0D-78E1-4023-A12D-0BA2B04F27A9}">
+<ds:datastoreItem xmlns:ds="http://schemas.openxmlformats.org/officeDocument/2006/customXml" ds:itemID="{CE417492-2417-4002-8169-4950FF5AC423}">
   <ds:schemaRefs>
     <ds:schemaRef ds:uri="http://schemas.openxmlformats.org/officeDocument/2006/bibliography"/>
   </ds:schemaRefs>

</xml_diff>

<commit_message>
Přidány obrázky ke kapitole 6.2
</commit_message>
<xml_diff>
--- a/diplomová práce.docx
+++ b/diplomová práce.docx
@@ -516,7 +516,7 @@
           <w:szCs w:val="36"/>
         </w:rPr>
         <w:drawing>
-          <wp:anchor distT="0" distB="0" distL="114300" distR="114300" simplePos="0" relativeHeight="251657216" behindDoc="0" locked="0" layoutInCell="1" allowOverlap="1" wp14:anchorId="16DC6309" wp14:editId="1FD01CEC">
+          <wp:anchor distT="0" distB="0" distL="114300" distR="114300" simplePos="0" relativeHeight="251657216" behindDoc="0" locked="0" layoutInCell="1" allowOverlap="1" wp14:anchorId="6E25BAF0" wp14:editId="388188A4">
             <wp:simplePos x="0" y="0"/>
             <wp:positionH relativeFrom="column">
               <wp:posOffset>27940</wp:posOffset>
@@ -658,7 +658,7 @@
           <w:szCs w:val="28"/>
         </w:rPr>
         <w:drawing>
-          <wp:anchor distT="0" distB="0" distL="114300" distR="114300" simplePos="0" relativeHeight="251658240" behindDoc="0" locked="0" layoutInCell="1" allowOverlap="1" wp14:anchorId="0DF25C9C" wp14:editId="25D77C1A">
+          <wp:anchor distT="0" distB="0" distL="114300" distR="114300" simplePos="0" relativeHeight="251658240" behindDoc="0" locked="0" layoutInCell="1" allowOverlap="1" wp14:anchorId="5C63D45E" wp14:editId="7CD6FD5A">
             <wp:simplePos x="0" y="0"/>
             <wp:positionH relativeFrom="column">
               <wp:posOffset>27940</wp:posOffset>
@@ -2775,16 +2775,16 @@
         </w:numPr>
         <w:spacing w:line="312" w:lineRule="auto"/>
       </w:pPr>
-      <w:bookmarkStart w:id="3" w:name="_Toc449222523"/>
-      <w:bookmarkStart w:id="4" w:name="_Toc100936461"/>
-      <w:bookmarkStart w:id="5" w:name="_Toc101325787"/>
+      <w:bookmarkStart w:id="3" w:name="_Toc100936461"/>
+      <w:bookmarkStart w:id="4" w:name="_Toc101325787"/>
+      <w:bookmarkStart w:id="5" w:name="_Toc449455645"/>
       <w:bookmarkEnd w:id="1"/>
       <w:bookmarkEnd w:id="2"/>
       <w:r>
         <w:lastRenderedPageBreak/>
         <w:t>Obsah</w:t>
       </w:r>
-      <w:bookmarkEnd w:id="3"/>
+      <w:bookmarkEnd w:id="5"/>
     </w:p>
     <w:p>
       <w:pPr>
@@ -2808,7 +2808,7 @@
       <w:r>
         <w:fldChar w:fldCharType="separate"/>
       </w:r>
-      <w:hyperlink w:anchor="_Toc449222523" w:history="1">
+      <w:hyperlink w:anchor="_Toc449455645" w:history="1">
         <w:r>
           <w:rPr>
             <w:rStyle w:val="Hypertextovodkaz"/>
@@ -2835,7 +2835,7 @@
             <w:noProof/>
             <w:webHidden/>
           </w:rPr>
-          <w:instrText xml:space="preserve"> PAGEREF _Toc449222523 \h </w:instrText>
+          <w:instrText xml:space="preserve"> PAGEREF _Toc449455645 \h </w:instrText>
         </w:r>
         <w:r>
           <w:rPr>
@@ -2880,7 +2880,7 @@
           <w:szCs w:val="22"/>
         </w:rPr>
       </w:pPr>
-      <w:hyperlink w:anchor="_Toc449222524" w:history="1">
+      <w:hyperlink w:anchor="_Toc449455646" w:history="1">
         <w:r>
           <w:rPr>
             <w:rStyle w:val="Hypertextovodkaz"/>
@@ -2923,7 +2923,7 @@
             <w:noProof/>
             <w:webHidden/>
           </w:rPr>
-          <w:instrText xml:space="preserve"> PAGEREF _Toc449222524 \h </w:instrText>
+          <w:instrText xml:space="preserve"> PAGEREF _Toc449455646 \h </w:instrText>
         </w:r>
         <w:r>
           <w:rPr>
@@ -2968,7 +2968,7 @@
           <w:szCs w:val="22"/>
         </w:rPr>
       </w:pPr>
-      <w:hyperlink w:anchor="_Toc449222525" w:history="1">
+      <w:hyperlink w:anchor="_Toc449455647" w:history="1">
         <w:r>
           <w:rPr>
             <w:rStyle w:val="Hypertextovodkaz"/>
@@ -3011,7 +3011,7 @@
             <w:noProof/>
             <w:webHidden/>
           </w:rPr>
-          <w:instrText xml:space="preserve"> PAGEREF _Toc449222525 \h </w:instrText>
+          <w:instrText xml:space="preserve"> PAGEREF _Toc449455647 \h </w:instrText>
         </w:r>
         <w:r>
           <w:rPr>
@@ -3056,7 +3056,7 @@
           <w:szCs w:val="22"/>
         </w:rPr>
       </w:pPr>
-      <w:hyperlink w:anchor="_Toc449222526" w:history="1">
+      <w:hyperlink w:anchor="_Toc449455648" w:history="1">
         <w:r>
           <w:rPr>
             <w:rStyle w:val="Hypertextovodkaz"/>
@@ -3099,7 +3099,7 @@
             <w:noProof/>
             <w:webHidden/>
           </w:rPr>
-          <w:instrText xml:space="preserve"> PAGEREF _Toc449222526 \h </w:instrText>
+          <w:instrText xml:space="preserve"> PAGEREF _Toc449455648 \h </w:instrText>
         </w:r>
         <w:r>
           <w:rPr>
@@ -3144,7 +3144,7 @@
           <w:szCs w:val="22"/>
         </w:rPr>
       </w:pPr>
-      <w:hyperlink w:anchor="_Toc449222527" w:history="1">
+      <w:hyperlink w:anchor="_Toc449455649" w:history="1">
         <w:r>
           <w:rPr>
             <w:rStyle w:val="Hypertextovodkaz"/>
@@ -3187,7 +3187,7 @@
             <w:noProof/>
             <w:webHidden/>
           </w:rPr>
-          <w:instrText xml:space="preserve"> PAGEREF _Toc449222527 \h </w:instrText>
+          <w:instrText xml:space="preserve"> PAGEREF _Toc449455649 \h </w:instrText>
         </w:r>
         <w:r>
           <w:rPr>
@@ -3232,7 +3232,7 @@
           <w:szCs w:val="22"/>
         </w:rPr>
       </w:pPr>
-      <w:hyperlink w:anchor="_Toc449222528" w:history="1">
+      <w:hyperlink w:anchor="_Toc449455650" w:history="1">
         <w:r>
           <w:rPr>
             <w:rStyle w:val="Hypertextovodkaz"/>
@@ -3275,7 +3275,7 @@
             <w:noProof/>
             <w:webHidden/>
           </w:rPr>
-          <w:instrText xml:space="preserve"> PAGEREF _Toc449222528 \h </w:instrText>
+          <w:instrText xml:space="preserve"> PAGEREF _Toc449455650 \h </w:instrText>
         </w:r>
         <w:r>
           <w:rPr>
@@ -3320,7 +3320,7 @@
           <w:szCs w:val="22"/>
         </w:rPr>
       </w:pPr>
-      <w:hyperlink w:anchor="_Toc449222529" w:history="1">
+      <w:hyperlink w:anchor="_Toc449455651" w:history="1">
         <w:r>
           <w:rPr>
             <w:rStyle w:val="Hypertextovodkaz"/>
@@ -3363,7 +3363,7 @@
             <w:noProof/>
             <w:webHidden/>
           </w:rPr>
-          <w:instrText xml:space="preserve"> PAGEREF _Toc449222529 \h </w:instrText>
+          <w:instrText xml:space="preserve"> PAGEREF _Toc449455651 \h </w:instrText>
         </w:r>
         <w:r>
           <w:rPr>
@@ -3408,7 +3408,7 @@
           <w:szCs w:val="22"/>
         </w:rPr>
       </w:pPr>
-      <w:hyperlink w:anchor="_Toc449222530" w:history="1">
+      <w:hyperlink w:anchor="_Toc449455652" w:history="1">
         <w:r>
           <w:rPr>
             <w:rStyle w:val="Hypertextovodkaz"/>
@@ -3451,7 +3451,7 @@
             <w:noProof/>
             <w:webHidden/>
           </w:rPr>
-          <w:instrText xml:space="preserve"> PAGEREF _Toc449222530 \h </w:instrText>
+          <w:instrText xml:space="preserve"> PAGEREF _Toc449455652 \h </w:instrText>
         </w:r>
         <w:r>
           <w:rPr>
@@ -3496,7 +3496,7 @@
           <w:szCs w:val="22"/>
         </w:rPr>
       </w:pPr>
-      <w:hyperlink w:anchor="_Toc449222531" w:history="1">
+      <w:hyperlink w:anchor="_Toc449455653" w:history="1">
         <w:r>
           <w:rPr>
             <w:rStyle w:val="Hypertextovodkaz"/>
@@ -3539,7 +3539,7 @@
             <w:noProof/>
             <w:webHidden/>
           </w:rPr>
-          <w:instrText xml:space="preserve"> PAGEREF _Toc449222531 \h </w:instrText>
+          <w:instrText xml:space="preserve"> PAGEREF _Toc449455653 \h </w:instrText>
         </w:r>
         <w:r>
           <w:rPr>
@@ -3584,7 +3584,7 @@
           <w:szCs w:val="22"/>
         </w:rPr>
       </w:pPr>
-      <w:hyperlink w:anchor="_Toc449222532" w:history="1">
+      <w:hyperlink w:anchor="_Toc449455654" w:history="1">
         <w:r>
           <w:rPr>
             <w:rStyle w:val="Hypertextovodkaz"/>
@@ -3627,7 +3627,7 @@
             <w:noProof/>
             <w:webHidden/>
           </w:rPr>
-          <w:instrText xml:space="preserve"> PAGEREF _Toc449222532 \h </w:instrText>
+          <w:instrText xml:space="preserve"> PAGEREF _Toc449455654 \h </w:instrText>
         </w:r>
         <w:r>
           <w:rPr>
@@ -3672,7 +3672,7 @@
           <w:szCs w:val="22"/>
         </w:rPr>
       </w:pPr>
-      <w:hyperlink w:anchor="_Toc449222533" w:history="1">
+      <w:hyperlink w:anchor="_Toc449455655" w:history="1">
         <w:r>
           <w:rPr>
             <w:rStyle w:val="Hypertextovodkaz"/>
@@ -3715,7 +3715,7 @@
             <w:noProof/>
             <w:webHidden/>
           </w:rPr>
-          <w:instrText xml:space="preserve"> PAGEREF _Toc449222533 \h </w:instrText>
+          <w:instrText xml:space="preserve"> PAGEREF _Toc449455655 \h </w:instrText>
         </w:r>
         <w:r>
           <w:rPr>
@@ -3760,7 +3760,7 @@
           <w:szCs w:val="22"/>
         </w:rPr>
       </w:pPr>
-      <w:hyperlink w:anchor="_Toc449222534" w:history="1">
+      <w:hyperlink w:anchor="_Toc449455656" w:history="1">
         <w:r>
           <w:rPr>
             <w:rStyle w:val="Hypertextovodkaz"/>
@@ -3803,7 +3803,7 @@
             <w:noProof/>
             <w:webHidden/>
           </w:rPr>
-          <w:instrText xml:space="preserve"> PAGEREF _Toc449222534 \h </w:instrText>
+          <w:instrText xml:space="preserve"> PAGEREF _Toc449455656 \h </w:instrText>
         </w:r>
         <w:r>
           <w:rPr>
@@ -3848,7 +3848,7 @@
           <w:szCs w:val="22"/>
         </w:rPr>
       </w:pPr>
-      <w:hyperlink w:anchor="_Toc449222535" w:history="1">
+      <w:hyperlink w:anchor="_Toc449455657" w:history="1">
         <w:r>
           <w:rPr>
             <w:rStyle w:val="Hypertextovodkaz"/>
@@ -3891,7 +3891,7 @@
             <w:noProof/>
             <w:webHidden/>
           </w:rPr>
-          <w:instrText xml:space="preserve"> PAGEREF _Toc449222535 \h </w:instrText>
+          <w:instrText xml:space="preserve"> PAGEREF _Toc449455657 \h </w:instrText>
         </w:r>
         <w:r>
           <w:rPr>
@@ -3936,7 +3936,7 @@
           <w:szCs w:val="22"/>
         </w:rPr>
       </w:pPr>
-      <w:hyperlink w:anchor="_Toc449222536" w:history="1">
+      <w:hyperlink w:anchor="_Toc449455658" w:history="1">
         <w:r>
           <w:rPr>
             <w:rStyle w:val="Hypertextovodkaz"/>
@@ -3979,7 +3979,7 @@
             <w:noProof/>
             <w:webHidden/>
           </w:rPr>
-          <w:instrText xml:space="preserve"> PAGEREF _Toc449222536 \h </w:instrText>
+          <w:instrText xml:space="preserve"> PAGEREF _Toc449455658 \h </w:instrText>
         </w:r>
         <w:r>
           <w:rPr>
@@ -4024,7 +4024,7 @@
           <w:szCs w:val="22"/>
         </w:rPr>
       </w:pPr>
-      <w:hyperlink w:anchor="_Toc449222537" w:history="1">
+      <w:hyperlink w:anchor="_Toc449455659" w:history="1">
         <w:r>
           <w:rPr>
             <w:rStyle w:val="Hypertextovodkaz"/>
@@ -4067,7 +4067,7 @@
             <w:noProof/>
             <w:webHidden/>
           </w:rPr>
-          <w:instrText xml:space="preserve"> PAGEREF _Toc449222537 \h </w:instrText>
+          <w:instrText xml:space="preserve"> PAGEREF _Toc449455659 \h </w:instrText>
         </w:r>
         <w:r>
           <w:rPr>
@@ -4112,7 +4112,7 @@
           <w:szCs w:val="22"/>
         </w:rPr>
       </w:pPr>
-      <w:hyperlink w:anchor="_Toc449222538" w:history="1">
+      <w:hyperlink w:anchor="_Toc449455660" w:history="1">
         <w:r>
           <w:rPr>
             <w:rStyle w:val="Hypertextovodkaz"/>
@@ -4155,7 +4155,7 @@
             <w:noProof/>
             <w:webHidden/>
           </w:rPr>
-          <w:instrText xml:space="preserve"> PAGEREF _Toc449222538 \h </w:instrText>
+          <w:instrText xml:space="preserve"> PAGEREF _Toc449455660 \h </w:instrText>
         </w:r>
         <w:r>
           <w:rPr>
@@ -4200,7 +4200,7 @@
           <w:szCs w:val="22"/>
         </w:rPr>
       </w:pPr>
-      <w:hyperlink w:anchor="_Toc449222539" w:history="1">
+      <w:hyperlink w:anchor="_Toc449455661" w:history="1">
         <w:r>
           <w:rPr>
             <w:rStyle w:val="Hypertextovodkaz"/>
@@ -4243,7 +4243,7 @@
             <w:noProof/>
             <w:webHidden/>
           </w:rPr>
-          <w:instrText xml:space="preserve"> PAGEREF _Toc449222539 \h </w:instrText>
+          <w:instrText xml:space="preserve"> PAGEREF _Toc449455661 \h </w:instrText>
         </w:r>
         <w:r>
           <w:rPr>
@@ -4288,7 +4288,7 @@
           <w:szCs w:val="22"/>
         </w:rPr>
       </w:pPr>
-      <w:hyperlink w:anchor="_Toc449222540" w:history="1">
+      <w:hyperlink w:anchor="_Toc449455662" w:history="1">
         <w:r>
           <w:rPr>
             <w:rStyle w:val="Hypertextovodkaz"/>
@@ -4331,7 +4331,7 @@
             <w:noProof/>
             <w:webHidden/>
           </w:rPr>
-          <w:instrText xml:space="preserve"> PAGEREF _Toc449222540 \h </w:instrText>
+          <w:instrText xml:space="preserve"> PAGEREF _Toc449455662 \h </w:instrText>
         </w:r>
         <w:r>
           <w:rPr>
@@ -4376,7 +4376,7 @@
           <w:szCs w:val="22"/>
         </w:rPr>
       </w:pPr>
-      <w:hyperlink w:anchor="_Toc449222541" w:history="1">
+      <w:hyperlink w:anchor="_Toc449455663" w:history="1">
         <w:r>
           <w:rPr>
             <w:rStyle w:val="Hypertextovodkaz"/>
@@ -4419,7 +4419,7 @@
             <w:noProof/>
             <w:webHidden/>
           </w:rPr>
-          <w:instrText xml:space="preserve"> PAGEREF _Toc449222541 \h </w:instrText>
+          <w:instrText xml:space="preserve"> PAGEREF _Toc449455663 \h </w:instrText>
         </w:r>
         <w:r>
           <w:rPr>
@@ -4464,7 +4464,7 @@
           <w:szCs w:val="22"/>
         </w:rPr>
       </w:pPr>
-      <w:hyperlink w:anchor="_Toc449222542" w:history="1">
+      <w:hyperlink w:anchor="_Toc449455664" w:history="1">
         <w:r>
           <w:rPr>
             <w:rStyle w:val="Hypertextovodkaz"/>
@@ -4507,7 +4507,7 @@
             <w:noProof/>
             <w:webHidden/>
           </w:rPr>
-          <w:instrText xml:space="preserve"> PAGEREF _Toc449222542 \h </w:instrText>
+          <w:instrText xml:space="preserve"> PAGEREF _Toc449455664 \h </w:instrText>
         </w:r>
         <w:r>
           <w:rPr>
@@ -4552,7 +4552,7 @@
           <w:szCs w:val="22"/>
         </w:rPr>
       </w:pPr>
-      <w:hyperlink w:anchor="_Toc449222543" w:history="1">
+      <w:hyperlink w:anchor="_Toc449455665" w:history="1">
         <w:r>
           <w:rPr>
             <w:rStyle w:val="Hypertextovodkaz"/>
@@ -4595,7 +4595,7 @@
             <w:noProof/>
             <w:webHidden/>
           </w:rPr>
-          <w:instrText xml:space="preserve"> PAGEREF _Toc449222543 \h </w:instrText>
+          <w:instrText xml:space="preserve"> PAGEREF _Toc449455665 \h </w:instrText>
         </w:r>
         <w:r>
           <w:rPr>
@@ -4640,7 +4640,7 @@
           <w:szCs w:val="22"/>
         </w:rPr>
       </w:pPr>
-      <w:hyperlink w:anchor="_Toc449222544" w:history="1">
+      <w:hyperlink w:anchor="_Toc449455666" w:history="1">
         <w:r>
           <w:rPr>
             <w:rStyle w:val="Hypertextovodkaz"/>
@@ -4685,7 +4685,7 @@
             <w:noProof/>
             <w:webHidden/>
           </w:rPr>
-          <w:instrText xml:space="preserve"> PAGEREF _Toc449222544 \h </w:instrText>
+          <w:instrText xml:space="preserve"> PAGEREF _Toc449455666 \h </w:instrText>
         </w:r>
         <w:r>
           <w:rPr>
@@ -4730,7 +4730,7 @@
           <w:szCs w:val="22"/>
         </w:rPr>
       </w:pPr>
-      <w:hyperlink w:anchor="_Toc449222545" w:history="1">
+      <w:hyperlink w:anchor="_Toc449455667" w:history="1">
         <w:r>
           <w:rPr>
             <w:rStyle w:val="Hypertextovodkaz"/>
@@ -4773,7 +4773,7 @@
             <w:noProof/>
             <w:webHidden/>
           </w:rPr>
-          <w:instrText xml:space="preserve"> PAGEREF _Toc449222545 \h </w:instrText>
+          <w:instrText xml:space="preserve"> PAGEREF _Toc449455667 \h </w:instrText>
         </w:r>
         <w:r>
           <w:rPr>
@@ -4818,7 +4818,7 @@
           <w:szCs w:val="22"/>
         </w:rPr>
       </w:pPr>
-      <w:hyperlink w:anchor="_Toc449222546" w:history="1">
+      <w:hyperlink w:anchor="_Toc449455668" w:history="1">
         <w:r>
           <w:rPr>
             <w:rStyle w:val="Hypertextovodkaz"/>
@@ -4861,7 +4861,7 @@
             <w:noProof/>
             <w:webHidden/>
           </w:rPr>
-          <w:instrText xml:space="preserve"> PAGEREF _Toc449222546 \h </w:instrText>
+          <w:instrText xml:space="preserve"> PAGEREF _Toc449455668 \h </w:instrText>
         </w:r>
         <w:r>
           <w:rPr>
@@ -4906,7 +4906,7 @@
           <w:szCs w:val="22"/>
         </w:rPr>
       </w:pPr>
-      <w:hyperlink w:anchor="_Toc449222547" w:history="1">
+      <w:hyperlink w:anchor="_Toc449455669" w:history="1">
         <w:r>
           <w:rPr>
             <w:rStyle w:val="Hypertextovodkaz"/>
@@ -4949,7 +4949,7 @@
             <w:noProof/>
             <w:webHidden/>
           </w:rPr>
-          <w:instrText xml:space="preserve"> PAGEREF _Toc449222547 \h </w:instrText>
+          <w:instrText xml:space="preserve"> PAGEREF _Toc449455669 \h </w:instrText>
         </w:r>
         <w:r>
           <w:rPr>
@@ -4994,7 +4994,7 @@
           <w:szCs w:val="22"/>
         </w:rPr>
       </w:pPr>
-      <w:hyperlink w:anchor="_Toc449222548" w:history="1">
+      <w:hyperlink w:anchor="_Toc449455670" w:history="1">
         <w:r>
           <w:rPr>
             <w:rStyle w:val="Hypertextovodkaz"/>
@@ -5037,7 +5037,7 @@
             <w:noProof/>
             <w:webHidden/>
           </w:rPr>
-          <w:instrText xml:space="preserve"> PAGEREF _Toc449222548 \h </w:instrText>
+          <w:instrText xml:space="preserve"> PAGEREF _Toc449455670 \h </w:instrText>
         </w:r>
         <w:r>
           <w:rPr>
@@ -5082,7 +5082,7 @@
           <w:szCs w:val="22"/>
         </w:rPr>
       </w:pPr>
-      <w:hyperlink w:anchor="_Toc449222549" w:history="1">
+      <w:hyperlink w:anchor="_Toc449455671" w:history="1">
         <w:r>
           <w:rPr>
             <w:rStyle w:val="Hypertextovodkaz"/>
@@ -5125,7 +5125,7 @@
             <w:noProof/>
             <w:webHidden/>
           </w:rPr>
-          <w:instrText xml:space="preserve"> PAGEREF _Toc449222549 \h </w:instrText>
+          <w:instrText xml:space="preserve"> PAGEREF _Toc449455671 \h </w:instrText>
         </w:r>
         <w:r>
           <w:rPr>
@@ -5170,7 +5170,7 @@
           <w:szCs w:val="22"/>
         </w:rPr>
       </w:pPr>
-      <w:hyperlink w:anchor="_Toc449222550" w:history="1">
+      <w:hyperlink w:anchor="_Toc449455672" w:history="1">
         <w:r>
           <w:rPr>
             <w:rStyle w:val="Hypertextovodkaz"/>
@@ -5213,7 +5213,7 @@
             <w:noProof/>
             <w:webHidden/>
           </w:rPr>
-          <w:instrText xml:space="preserve"> PAGEREF _Toc449222550 \h </w:instrText>
+          <w:instrText xml:space="preserve"> PAGEREF _Toc449455672 \h </w:instrText>
         </w:r>
         <w:r>
           <w:rPr>
@@ -5258,7 +5258,7 @@
           <w:szCs w:val="22"/>
         </w:rPr>
       </w:pPr>
-      <w:hyperlink w:anchor="_Toc449222552" w:history="1">
+      <w:hyperlink w:anchor="_Toc449455674" w:history="1">
         <w:r>
           <w:rPr>
             <w:rStyle w:val="Hypertextovodkaz"/>
@@ -5301,7 +5301,7 @@
             <w:noProof/>
             <w:webHidden/>
           </w:rPr>
-          <w:instrText xml:space="preserve"> PAGEREF _Toc449222552 \h </w:instrText>
+          <w:instrText xml:space="preserve"> PAGEREF _Toc449455674 \h </w:instrText>
         </w:r>
         <w:r>
           <w:rPr>
@@ -5346,7 +5346,7 @@
           <w:szCs w:val="22"/>
         </w:rPr>
       </w:pPr>
-      <w:hyperlink w:anchor="_Toc449222553" w:history="1">
+      <w:hyperlink w:anchor="_Toc449455675" w:history="1">
         <w:r>
           <w:rPr>
             <w:rStyle w:val="Hypertextovodkaz"/>
@@ -5389,7 +5389,7 @@
             <w:noProof/>
             <w:webHidden/>
           </w:rPr>
-          <w:instrText xml:space="preserve"> PAGEREF _Toc449222553 \h </w:instrText>
+          <w:instrText xml:space="preserve"> PAGEREF _Toc449455675 \h </w:instrText>
         </w:r>
         <w:r>
           <w:rPr>
@@ -5434,7 +5434,7 @@
           <w:szCs w:val="22"/>
         </w:rPr>
       </w:pPr>
-      <w:hyperlink w:anchor="_Toc449222554" w:history="1">
+      <w:hyperlink w:anchor="_Toc449455676" w:history="1">
         <w:r>
           <w:rPr>
             <w:rStyle w:val="Hypertextovodkaz"/>
@@ -5477,7 +5477,7 @@
             <w:noProof/>
             <w:webHidden/>
           </w:rPr>
-          <w:instrText xml:space="preserve"> PAGEREF _Toc449222554 \h </w:instrText>
+          <w:instrText xml:space="preserve"> PAGEREF _Toc449455676 \h </w:instrText>
         </w:r>
         <w:r>
           <w:rPr>
@@ -5522,7 +5522,7 @@
           <w:szCs w:val="22"/>
         </w:rPr>
       </w:pPr>
-      <w:hyperlink w:anchor="_Toc449222555" w:history="1">
+      <w:hyperlink w:anchor="_Toc449455677" w:history="1">
         <w:r>
           <w:rPr>
             <w:rStyle w:val="Hypertextovodkaz"/>
@@ -5565,7 +5565,7 @@
             <w:noProof/>
             <w:webHidden/>
           </w:rPr>
-          <w:instrText xml:space="preserve"> PAGEREF _Toc449222555 \h </w:instrText>
+          <w:instrText xml:space="preserve"> PAGEREF _Toc449455677 \h </w:instrText>
         </w:r>
         <w:r>
           <w:rPr>
@@ -5610,7 +5610,7 @@
           <w:szCs w:val="22"/>
         </w:rPr>
       </w:pPr>
-      <w:hyperlink w:anchor="_Toc449222556" w:history="1">
+      <w:hyperlink w:anchor="_Toc449455678" w:history="1">
         <w:r>
           <w:rPr>
             <w:rStyle w:val="Hypertextovodkaz"/>
@@ -5653,7 +5653,7 @@
             <w:noProof/>
             <w:webHidden/>
           </w:rPr>
-          <w:instrText xml:space="preserve"> PAGEREF _Toc449222556 \h </w:instrText>
+          <w:instrText xml:space="preserve"> PAGEREF _Toc449455678 \h </w:instrText>
         </w:r>
         <w:r>
           <w:rPr>
@@ -5698,7 +5698,7 @@
           <w:szCs w:val="22"/>
         </w:rPr>
       </w:pPr>
-      <w:hyperlink w:anchor="_Toc449222557" w:history="1">
+      <w:hyperlink w:anchor="_Toc449455679" w:history="1">
         <w:r>
           <w:rPr>
             <w:rStyle w:val="Hypertextovodkaz"/>
@@ -5741,7 +5741,7 @@
             <w:noProof/>
             <w:webHidden/>
           </w:rPr>
-          <w:instrText xml:space="preserve"> PAGEREF _Toc449222557 \h </w:instrText>
+          <w:instrText xml:space="preserve"> PAGEREF _Toc449455679 \h </w:instrText>
         </w:r>
         <w:r>
           <w:rPr>
@@ -5786,7 +5786,7 @@
           <w:szCs w:val="22"/>
         </w:rPr>
       </w:pPr>
-      <w:hyperlink w:anchor="_Toc449222558" w:history="1">
+      <w:hyperlink w:anchor="_Toc449455680" w:history="1">
         <w:r>
           <w:rPr>
             <w:rStyle w:val="Hypertextovodkaz"/>
@@ -5829,7 +5829,7 @@
             <w:noProof/>
             <w:webHidden/>
           </w:rPr>
-          <w:instrText xml:space="preserve"> PAGEREF _Toc449222558 \h </w:instrText>
+          <w:instrText xml:space="preserve"> PAGEREF _Toc449455680 \h </w:instrText>
         </w:r>
         <w:r>
           <w:rPr>
@@ -5874,7 +5874,7 @@
           <w:szCs w:val="22"/>
         </w:rPr>
       </w:pPr>
-      <w:hyperlink w:anchor="_Toc449222559" w:history="1">
+      <w:hyperlink w:anchor="_Toc449455681" w:history="1">
         <w:r>
           <w:rPr>
             <w:rStyle w:val="Hypertextovodkaz"/>
@@ -5917,7 +5917,7 @@
             <w:noProof/>
             <w:webHidden/>
           </w:rPr>
-          <w:instrText xml:space="preserve"> PAGEREF _Toc449222559 \h </w:instrText>
+          <w:instrText xml:space="preserve"> PAGEREF _Toc449455681 \h </w:instrText>
         </w:r>
         <w:r>
           <w:rPr>
@@ -5962,7 +5962,7 @@
           <w:szCs w:val="22"/>
         </w:rPr>
       </w:pPr>
-      <w:hyperlink w:anchor="_Toc449222560" w:history="1">
+      <w:hyperlink w:anchor="_Toc449455682" w:history="1">
         <w:r>
           <w:rPr>
             <w:rStyle w:val="Hypertextovodkaz"/>
@@ -6005,7 +6005,7 @@
             <w:noProof/>
             <w:webHidden/>
           </w:rPr>
-          <w:instrText xml:space="preserve"> PAGEREF _Toc449222560 \h </w:instrText>
+          <w:instrText xml:space="preserve"> PAGEREF _Toc449455682 \h </w:instrText>
         </w:r>
         <w:r>
           <w:rPr>
@@ -6050,7 +6050,7 @@
           <w:szCs w:val="22"/>
         </w:rPr>
       </w:pPr>
-      <w:hyperlink w:anchor="_Toc449222561" w:history="1">
+      <w:hyperlink w:anchor="_Toc449455683" w:history="1">
         <w:r>
           <w:rPr>
             <w:rStyle w:val="Hypertextovodkaz"/>
@@ -6093,7 +6093,7 @@
             <w:noProof/>
             <w:webHidden/>
           </w:rPr>
-          <w:instrText xml:space="preserve"> PAGEREF _Toc449222561 \h </w:instrText>
+          <w:instrText xml:space="preserve"> PAGEREF _Toc449455683 \h </w:instrText>
         </w:r>
         <w:r>
           <w:rPr>
@@ -6113,7 +6113,7 @@
             <w:noProof/>
             <w:webHidden/>
           </w:rPr>
-          <w:t>41</w:t>
+          <w:t>42</w:t>
         </w:r>
         <w:r>
           <w:rPr>
@@ -6140,13 +6140,13 @@
       <w:r>
         <w:br w:type="page"/>
       </w:r>
-      <w:bookmarkStart w:id="6" w:name="_Toc449222524"/>
+      <w:bookmarkStart w:id="6" w:name="_Toc449455646"/>
       <w:r>
         <w:lastRenderedPageBreak/>
         <w:t>Úvod</w:t>
       </w:r>
+      <w:bookmarkEnd w:id="3"/>
       <w:bookmarkEnd w:id="4"/>
-      <w:bookmarkEnd w:id="5"/>
       <w:bookmarkEnd w:id="6"/>
     </w:p>
     <w:p>
@@ -6544,7 +6544,7 @@
       <w:r>
         <w:br w:type="page"/>
       </w:r>
-      <w:bookmarkStart w:id="7" w:name="_Toc449222525"/>
+      <w:bookmarkStart w:id="7" w:name="_Toc449455647"/>
       <w:r>
         <w:lastRenderedPageBreak/>
         <w:t>Segmentace</w:t>
@@ -6644,7 +6644,7 @@
         <w:pStyle w:val="Nadpis2"/>
         <w:spacing w:line="312" w:lineRule="auto"/>
       </w:pPr>
-      <w:bookmarkStart w:id="8" w:name="_Toc449222526"/>
+      <w:bookmarkStart w:id="8" w:name="_Toc449455648"/>
       <w:r>
         <w:t>DOM-</w:t>
       </w:r>
@@ -7150,6 +7150,13 @@
     <w:p>
       <w:pPr>
         <w:pStyle w:val="Odstavecdal"/>
+        <w:spacing w:line="312" w:lineRule="auto"/>
+        <w:ind w:firstLine="0"/>
+      </w:pPr>
+    </w:p>
+    <w:p>
+      <w:pPr>
+        <w:pStyle w:val="Odstavecdal"/>
         <w:keepNext/>
         <w:spacing w:line="312" w:lineRule="auto"/>
         <w:ind w:hanging="142"/>
@@ -7159,7 +7166,7 @@
           <w:noProof/>
         </w:rPr>
         <w:drawing>
-          <wp:inline distT="0" distB="0" distL="0" distR="0" wp14:anchorId="56C0CA76" wp14:editId="3D23E29D">
+          <wp:inline distT="0" distB="0" distL="0" distR="0" wp14:anchorId="138BAC6B" wp14:editId="70625172">
             <wp:extent cx="5753100" cy="3234690"/>
             <wp:effectExtent l="76200" t="76200" r="76200" b="80010"/>
             <wp:docPr id="34" name="Obrázek 34"/>
@@ -7210,6 +7217,14 @@
     </w:p>
     <w:p>
       <w:pPr>
+        <w:pStyle w:val="Odstavecdal"/>
+        <w:keepNext/>
+        <w:spacing w:line="312" w:lineRule="auto"/>
+        <w:ind w:hanging="142"/>
+      </w:pPr>
+    </w:p>
+    <w:p>
+      <w:pPr>
         <w:pStyle w:val="Titulek"/>
         <w:jc w:val="center"/>
         <w:rPr>
@@ -7257,7 +7272,7 @@
         </w:rPr>
         <w:lastRenderedPageBreak/>
         <w:drawing>
-          <wp:inline distT="0" distB="0" distL="0" distR="0" wp14:anchorId="24B98165" wp14:editId="7BA5C9CB">
+          <wp:inline distT="0" distB="0" distL="0" distR="0" wp14:anchorId="06DB74AF" wp14:editId="2C181134">
             <wp:extent cx="4629150" cy="2533650"/>
             <wp:effectExtent l="0" t="0" r="0" b="0"/>
             <wp:docPr id="1" name="Obrázek 1"/>
@@ -7341,6 +7356,7 @@
         </w:rPr>
         <w:t>2.</w:t>
       </w:r>
+      <w:proofErr w:type="gramEnd"/>
       <w:r>
         <w:rPr>
           <w:b w:val="0"/>
@@ -7388,6 +7404,7 @@
         <w:fldChar w:fldCharType="end"/>
       </w:r>
       <w:bookmarkEnd w:id="9"/>
+      <w:proofErr w:type="gramStart"/>
       <w:r>
         <w:rPr>
           <w:b w:val="0"/>
@@ -7422,7 +7439,7 @@
         <w:pStyle w:val="Nadpis2"/>
         <w:spacing w:line="312" w:lineRule="auto"/>
       </w:pPr>
-      <w:bookmarkStart w:id="11" w:name="_Toc449222527"/>
+      <w:bookmarkStart w:id="11" w:name="_Toc449455649"/>
       <w:r>
         <w:t>Vision-</w:t>
       </w:r>
@@ -7790,7 +7807,7 @@
         <mc:AlternateContent>
           <mc:Choice Requires="wps">
             <w:drawing>
-              <wp:anchor distT="0" distB="0" distL="114300" distR="114300" simplePos="0" relativeHeight="251661312" behindDoc="0" locked="0" layoutInCell="1" allowOverlap="1" wp14:anchorId="223B633D" wp14:editId="5B5AE39D">
+              <wp:anchor distT="0" distB="0" distL="114300" distR="114300" simplePos="0" relativeHeight="251661312" behindDoc="0" locked="0" layoutInCell="1" allowOverlap="1" wp14:anchorId="3258B123" wp14:editId="0F905CDE">
                 <wp:simplePos x="0" y="0"/>
                 <wp:positionH relativeFrom="column">
                   <wp:posOffset>-381000</wp:posOffset>
@@ -7863,6 +7880,7 @@
                               </w:rPr>
                               <w:t>2.</w:t>
                             </w:r>
+                            <w:proofErr w:type="gramEnd"/>
                             <w:r>
                               <w:rPr>
                                 <w:b w:val="0"/>
@@ -7909,6 +7927,7 @@
                               </w:rPr>
                               <w:fldChar w:fldCharType="end"/>
                             </w:r>
+                            <w:proofErr w:type="gramStart"/>
                             <w:r>
                               <w:rPr>
                                 <w:b w:val="0"/>
@@ -7983,6 +8002,7 @@
                           <w:szCs w:val="24"/>
                         </w:rPr>
                       </w:pPr>
+                      <w:proofErr w:type="gramStart"/>
                       <w:r>
                         <w:rPr>
                           <w:b w:val="0"/>
@@ -8001,6 +8021,7 @@
                         </w:rPr>
                         <w:t>2.</w:t>
                       </w:r>
+                      <w:proofErr w:type="gramEnd"/>
                       <w:r>
                         <w:rPr>
                           <w:b w:val="0"/>
@@ -8047,6 +8068,7 @@
                         </w:rPr>
                         <w:fldChar w:fldCharType="end"/>
                       </w:r>
+                      <w:proofErr w:type="gramStart"/>
                       <w:r>
                         <w:rPr>
                           <w:b w:val="0"/>
@@ -8054,7 +8076,17 @@
                           <w:sz w:val="24"/>
                           <w:szCs w:val="24"/>
                         </w:rPr>
-                        <w:t>: Postup segmentace metody VIPS</w:t>
+                        <w:t>:</w:t>
+                      </w:r>
+                      <w:proofErr w:type="gramEnd"/>
+                      <w:r>
+                        <w:rPr>
+                          <w:b w:val="0"/>
+                          <w:color w:val="auto"/>
+                          <w:sz w:val="24"/>
+                          <w:szCs w:val="24"/>
+                        </w:rPr>
+                        <w:t xml:space="preserve"> Postup segmentace metody VIPS</w:t>
                       </w:r>
                       <w:r>
                         <w:rPr>
@@ -8089,7 +8121,7 @@
           <w:noProof/>
         </w:rPr>
         <w:drawing>
-          <wp:anchor distT="0" distB="0" distL="114300" distR="114300" simplePos="0" relativeHeight="251659264" behindDoc="1" locked="0" layoutInCell="1" allowOverlap="1" wp14:anchorId="48DAF0AD" wp14:editId="124FF33E">
+          <wp:anchor distT="0" distB="0" distL="114300" distR="114300" simplePos="0" relativeHeight="251659264" behindDoc="1" locked="0" layoutInCell="1" allowOverlap="1" wp14:anchorId="30475943" wp14:editId="3C38240D">
             <wp:simplePos x="0" y="0"/>
             <wp:positionH relativeFrom="column">
               <wp:posOffset>-381000</wp:posOffset>
@@ -8158,7 +8190,7 @@
         <w:pStyle w:val="Nadpis2"/>
         <w:spacing w:line="312" w:lineRule="auto"/>
       </w:pPr>
-      <w:bookmarkStart w:id="12" w:name="_Toc449222528"/>
+      <w:bookmarkStart w:id="12" w:name="_Toc449455650"/>
       <w:r>
         <w:lastRenderedPageBreak/>
         <w:t xml:space="preserve">Box </w:t>
@@ -8226,30 +8258,25 @@
         <w:t>r</w:t>
       </w:r>
       <w:r>
-        <w:t xml:space="preserve">uktuře, ale spíše </w:t>
-      </w:r>
-      <w:proofErr w:type="gramStart"/>
-      <w:r>
-        <w:t>jsou</w:t>
-      </w:r>
-      <w:proofErr w:type="gramEnd"/>
+        <w:t>uktuře, ale spíše jsou uspořádán</w:t>
+      </w:r>
+      <w:r>
+        <w:t>y</w:t>
+      </w:r>
       <w:r>
         <w:t xml:space="preserve"> </w:t>
       </w:r>
-      <w:proofErr w:type="gramStart"/>
-      <w:r>
-        <w:t>uspořádán</w:t>
-      </w:r>
-      <w:proofErr w:type="gramEnd"/>
-      <w:r>
-        <w:t xml:space="preserve"> </w:t>
-      </w:r>
       <w:r>
         <w:t>ve struktuře podobné dlaždicím</w:t>
       </w:r>
       <w:r>
         <w:t>.</w:t>
       </w:r>
+    </w:p>
+    <w:p>
+      <w:pPr>
+        <w:spacing w:line="312" w:lineRule="auto"/>
+      </w:pPr>
     </w:p>
     <w:p>
       <w:pPr>
@@ -8262,7 +8289,7 @@
         <mc:AlternateContent>
           <mc:Choice Requires="wps">
             <w:drawing>
-              <wp:anchor distT="0" distB="0" distL="114300" distR="114300" simplePos="0" relativeHeight="251681792" behindDoc="0" locked="0" layoutInCell="1" allowOverlap="1" wp14:anchorId="20335590" wp14:editId="6C662617">
+              <wp:anchor distT="0" distB="0" distL="114300" distR="114300" simplePos="0" relativeHeight="251681792" behindDoc="0" locked="0" layoutInCell="1" allowOverlap="1" wp14:anchorId="50CBCFDA" wp14:editId="35F1C2D3">
                 <wp:simplePos x="0" y="0"/>
                 <wp:positionH relativeFrom="column">
                   <wp:posOffset>226060</wp:posOffset>
@@ -8333,6 +8360,7 @@
                               </w:rPr>
                               <w:t>2.</w:t>
                             </w:r>
+                            <w:proofErr w:type="gramEnd"/>
                             <w:r>
                               <w:rPr>
                                 <w:b w:val="0"/>
@@ -8374,6 +8402,7 @@
                               </w:rPr>
                               <w:fldChar w:fldCharType="end"/>
                             </w:r>
+                            <w:proofErr w:type="gramStart"/>
                             <w:r>
                               <w:rPr>
                                 <w:b w:val="0"/>
@@ -8450,6 +8479,7 @@
                           <w:szCs w:val="24"/>
                         </w:rPr>
                       </w:pPr>
+                      <w:proofErr w:type="gramStart"/>
                       <w:r>
                         <w:rPr>
                           <w:b w:val="0"/>
@@ -8466,6 +8496,7 @@
                         </w:rPr>
                         <w:t>2.</w:t>
                       </w:r>
+                      <w:proofErr w:type="gramEnd"/>
                       <w:r>
                         <w:rPr>
                           <w:b w:val="0"/>
@@ -8507,14 +8538,34 @@
                         </w:rPr>
                         <w:fldChar w:fldCharType="end"/>
                       </w:r>
+                      <w:proofErr w:type="gramStart"/>
                       <w:r>
                         <w:rPr>
                           <w:b w:val="0"/>
                           <w:color w:val="auto"/>
                           <w:sz w:val="24"/>
                         </w:rPr>
-                        <w:t>: Architektura algoritmu segmentace Box Clustering</w:t>
+                        <w:t>:</w:t>
                       </w:r>
+                      <w:proofErr w:type="gramEnd"/>
+                      <w:r>
+                        <w:rPr>
+                          <w:b w:val="0"/>
+                          <w:color w:val="auto"/>
+                          <w:sz w:val="24"/>
+                        </w:rPr>
+                        <w:t xml:space="preserve"> Architektura algoritmu segmentace Box </w:t>
+                      </w:r>
+                      <w:proofErr w:type="spellStart"/>
+                      <w:r>
+                        <w:rPr>
+                          <w:b w:val="0"/>
+                          <w:color w:val="auto"/>
+                          <w:sz w:val="24"/>
+                        </w:rPr>
+                        <w:t>Clustering</w:t>
+                      </w:r>
+                      <w:proofErr w:type="spellEnd"/>
                       <w:r>
                         <w:rPr>
                           <w:b w:val="0"/>
@@ -8546,7 +8597,7 @@
           <w:noProof/>
         </w:rPr>
         <w:drawing>
-          <wp:anchor distT="0" distB="0" distL="114300" distR="114300" simplePos="0" relativeHeight="251679744" behindDoc="1" locked="0" layoutInCell="1" allowOverlap="1" wp14:anchorId="25D023B6" wp14:editId="3CF6D190">
+          <wp:anchor distT="0" distB="0" distL="114300" distR="114300" simplePos="0" relativeHeight="251679744" behindDoc="1" locked="0" layoutInCell="1" allowOverlap="1" wp14:anchorId="16CBF052" wp14:editId="28CF4133">
             <wp:simplePos x="0" y="0"/>
             <wp:positionH relativeFrom="column">
               <wp:posOffset>226060</wp:posOffset>
@@ -8814,6 +8865,7 @@
         <w:spacing w:line="312" w:lineRule="auto"/>
       </w:pPr>
       <w:r>
+        <w:lastRenderedPageBreak/>
         <w:t xml:space="preserve">Výpočet vzdálenosti – </w:t>
       </w:r>
       <w:r>
@@ -8938,7 +8990,6 @@
         <w:spacing w:line="312" w:lineRule="auto"/>
       </w:pPr>
       <w:r>
-        <w:lastRenderedPageBreak/>
         <w:t xml:space="preserve">Shlukování </w:t>
       </w:r>
       <w:r>
@@ -8967,7 +9018,7 @@
         <w:pStyle w:val="Nadpis1"/>
         <w:spacing w:line="312" w:lineRule="auto"/>
       </w:pPr>
-      <w:bookmarkStart w:id="13" w:name="_Toc449222529"/>
+      <w:bookmarkStart w:id="13" w:name="_Toc449455651"/>
       <w:r>
         <w:lastRenderedPageBreak/>
         <w:t>Segmentace webových stránek za pomocí vizuální sémantiky</w:t>
@@ -9217,7 +9268,7 @@
         <w:pStyle w:val="Nadpis2"/>
         <w:spacing w:line="312" w:lineRule="auto"/>
       </w:pPr>
-      <w:bookmarkStart w:id="14" w:name="_Toc449222530"/>
+      <w:bookmarkStart w:id="14" w:name="_Toc449455652"/>
       <w:r>
         <w:t>Příprava</w:t>
       </w:r>
@@ -9244,7 +9295,7 @@
         <w:spacing w:line="312" w:lineRule="auto"/>
       </w:pPr>
       <w:bookmarkStart w:id="15" w:name="_Ref436866399"/>
-      <w:bookmarkStart w:id="16" w:name="_Toc449222531"/>
+      <w:bookmarkStart w:id="16" w:name="_Toc449455653"/>
       <w:r>
         <w:lastRenderedPageBreak/>
         <w:t>Vizuální bloky</w:t>
@@ -9768,7 +9819,7 @@
         <w:pStyle w:val="Nadpis3"/>
         <w:spacing w:line="312" w:lineRule="auto"/>
       </w:pPr>
-      <w:bookmarkStart w:id="17" w:name="_Toc449222532"/>
+      <w:bookmarkStart w:id="17" w:name="_Toc449455654"/>
       <w:r>
         <w:t>Předzpracování webových stránek</w:t>
       </w:r>
@@ -10230,7 +10281,7 @@
         <w:pStyle w:val="Nadpis2"/>
         <w:spacing w:line="312" w:lineRule="auto"/>
       </w:pPr>
-      <w:bookmarkStart w:id="18" w:name="_Toc449222533"/>
+      <w:bookmarkStart w:id="18" w:name="_Toc449455655"/>
       <w:r>
         <w:t>Algoritmus segmentace</w:t>
       </w:r>
@@ -10256,7 +10307,7 @@
         <w:pStyle w:val="Nadpis3"/>
         <w:spacing w:line="312" w:lineRule="auto"/>
       </w:pPr>
-      <w:bookmarkStart w:id="19" w:name="_Toc449222534"/>
+      <w:bookmarkStart w:id="19" w:name="_Toc449455656"/>
       <w:r>
         <w:t>Rozpoznání podobných vizuálních bloků</w:t>
       </w:r>
@@ -10513,7 +10564,7 @@
           <w:noProof/>
         </w:rPr>
         <w:drawing>
-          <wp:anchor distT="0" distB="0" distL="114300" distR="114300" simplePos="0" relativeHeight="251674624" behindDoc="1" locked="0" layoutInCell="1" allowOverlap="1" wp14:anchorId="63D24FFC" wp14:editId="16536C1D">
+          <wp:anchor distT="0" distB="0" distL="114300" distR="114300" simplePos="0" relativeHeight="251674624" behindDoc="1" locked="0" layoutInCell="1" allowOverlap="1" wp14:anchorId="3204F8FA" wp14:editId="03D0522F">
             <wp:simplePos x="0" y="0"/>
             <wp:positionH relativeFrom="column">
               <wp:posOffset>-396875</wp:posOffset>
@@ -10593,7 +10644,7 @@
           <w:noProof/>
         </w:rPr>
         <w:drawing>
-          <wp:anchor distT="0" distB="0" distL="114300" distR="114300" simplePos="0" relativeHeight="251675648" behindDoc="1" locked="0" layoutInCell="1" allowOverlap="1" wp14:anchorId="196747CA" wp14:editId="2A39CD27">
+          <wp:anchor distT="0" distB="0" distL="114300" distR="114300" simplePos="0" relativeHeight="251675648" behindDoc="1" locked="0" layoutInCell="1" allowOverlap="1" wp14:anchorId="69ED93DD" wp14:editId="5A4E675D">
             <wp:simplePos x="0" y="0"/>
             <wp:positionH relativeFrom="column">
               <wp:posOffset>-221615</wp:posOffset>
@@ -10796,7 +10847,7 @@
         <w:pStyle w:val="Nadpis3"/>
         <w:spacing w:line="312" w:lineRule="auto"/>
       </w:pPr>
-      <w:bookmarkStart w:id="20" w:name="_Toc449222535"/>
+      <w:bookmarkStart w:id="20" w:name="_Toc449455657"/>
       <w:r>
         <w:t xml:space="preserve">Výpočet stupně </w:t>
       </w:r>
@@ -12145,7 +12196,7 @@
         <mc:AlternateContent>
           <mc:Choice Requires="wps">
             <w:drawing>
-              <wp:anchor distT="0" distB="0" distL="114300" distR="114300" simplePos="0" relativeHeight="251678720" behindDoc="0" locked="0" layoutInCell="1" allowOverlap="1" wp14:anchorId="06801090" wp14:editId="7A080B0C">
+              <wp:anchor distT="0" distB="0" distL="114300" distR="114300" simplePos="0" relativeHeight="251678720" behindDoc="0" locked="0" layoutInCell="1" allowOverlap="1" wp14:anchorId="0CE05213" wp14:editId="14B95CFA">
                 <wp:simplePos x="0" y="0"/>
                 <wp:positionH relativeFrom="column">
                   <wp:posOffset>128905</wp:posOffset>
@@ -12367,7 +12418,7 @@
           <w:noProof/>
         </w:rPr>
         <w:drawing>
-          <wp:anchor distT="0" distB="0" distL="114300" distR="114300" simplePos="0" relativeHeight="251676672" behindDoc="1" locked="0" layoutInCell="1" allowOverlap="1" wp14:anchorId="219CC80B" wp14:editId="16B30B11">
+          <wp:anchor distT="0" distB="0" distL="114300" distR="114300" simplePos="0" relativeHeight="251676672" behindDoc="1" locked="0" layoutInCell="1" allowOverlap="1" wp14:anchorId="26308D88" wp14:editId="2FB2626A">
             <wp:simplePos x="0" y="0"/>
             <wp:positionH relativeFrom="column">
               <wp:posOffset>128905</wp:posOffset>
@@ -13311,7 +13362,7 @@
         <w:pStyle w:val="Nadpis3"/>
         <w:spacing w:line="312" w:lineRule="auto"/>
       </w:pPr>
-      <w:bookmarkStart w:id="21" w:name="_Toc449222536"/>
+      <w:bookmarkStart w:id="21" w:name="_Toc449455658"/>
       <w:r>
         <w:t xml:space="preserve">Výpočet </w:t>
       </w:r>
@@ -13822,15 +13873,7 @@
         </m:r>
       </m:oMath>
       <w:r>
-        <w:t>je textový nebo odkazový textový obsah, apro</w:t>
-      </w:r>
-      <w:proofErr w:type="spellStart"/>
-      <w:r>
-        <w:t>ximací</w:t>
-      </w:r>
-      <w:proofErr w:type="spellEnd"/>
-      <w:r>
-        <w:t xml:space="preserve"> vypočítáme oblast pomocí:</w:t>
+        <w:t>je textový nebo odkazový textový obsah, aproximací vypočítáme oblast pomocí:</w:t>
       </w:r>
     </w:p>
     <w:p>
@@ -15186,15 +15229,7 @@
         </m:sSub>
       </m:oMath>
       <w:r>
-        <w:t xml:space="preserve"> může být vyp</w:t>
-      </w:r>
-      <w:proofErr w:type="spellStart"/>
-      <w:r>
-        <w:t>očítána</w:t>
-      </w:r>
-      <w:proofErr w:type="spellEnd"/>
-      <w:r>
-        <w:t xml:space="preserve"> pomocí:</w:t>
+        <w:t xml:space="preserve"> může být vypočítána pomocí:</w:t>
       </w:r>
     </w:p>
     <w:p>
@@ -16323,15 +16358,7 @@
         </m:sSub>
       </m:oMath>
       <w:r>
-        <w:t>, jejichž textové obsaho</w:t>
-      </w:r>
-      <w:proofErr w:type="spellStart"/>
-      <w:r>
-        <w:t>vé</w:t>
-      </w:r>
-      <w:proofErr w:type="spellEnd"/>
-      <w:r>
-        <w:t xml:space="preserve"> oblastní vektory jsou </w:t>
+        <w:t xml:space="preserve">, jejichž textové obsahové oblastní vektory jsou </w:t>
       </w:r>
       <w:r>
         <w:t xml:space="preserve"> </w:t>
@@ -17006,15 +17033,7 @@
         </m:d>
       </m:oMath>
       <w:r>
-        <w:t xml:space="preserve"> reprezentuje totální obl</w:t>
-      </w:r>
-      <w:proofErr w:type="spellStart"/>
-      <w:r>
-        <w:t>ast</w:t>
-      </w:r>
-      <w:proofErr w:type="spellEnd"/>
-      <w:r>
-        <w:t xml:space="preserve"> všech obsahů v </w:t>
+        <w:t xml:space="preserve"> reprezentuje totální oblast všech obsahů v </w:t>
       </w:r>
       <m:oMath>
         <m:sSub>
@@ -17527,7 +17546,23 @@
         </m:sSub>
       </m:oMath>
       <w:r>
-        <w:t xml:space="preserve"> reprezentuje kosínovou podobnost odpovídající obsahovému vektoru oblasti. </w:t>
+        <w:t xml:space="preserve"> r</w:t>
+      </w:r>
+      <w:proofErr w:type="spellStart"/>
+      <w:r>
+        <w:t>eprezentuje</w:t>
+      </w:r>
+      <w:proofErr w:type="spellEnd"/>
+      <w:r>
+        <w:t xml:space="preserve"> </w:t>
+      </w:r>
+      <w:proofErr w:type="spellStart"/>
+      <w:r>
+        <w:t>kosínovou</w:t>
+      </w:r>
+      <w:proofErr w:type="spellEnd"/>
+      <w:r>
+        <w:t xml:space="preserve"> podobnost odpovídající obsahovému vektoru oblasti. </w:t>
       </w:r>
       <m:oMath>
         <m:r>
@@ -17904,7 +17939,15 @@
         </m:r>
       </m:oMath>
       <w:r>
-        <w:t xml:space="preserve"> může být vypočítána pomocí: </w:t>
+        <w:t xml:space="preserve"> může být vypoč</w:t>
+      </w:r>
+      <w:proofErr w:type="spellStart"/>
+      <w:r>
+        <w:t>ítána</w:t>
+      </w:r>
+      <w:proofErr w:type="spellEnd"/>
+      <w:r>
+        <w:t xml:space="preserve"> pomocí: </w:t>
       </w:r>
     </w:p>
     <w:p>
@@ -18212,15 +18255,7 @@
         </m:r>
       </m:oMath>
       <w:r>
-        <w:t xml:space="preserve"> jsou sousední s</w:t>
-      </w:r>
-      <w:proofErr w:type="spellStart"/>
-      <w:r>
-        <w:t>ynovské</w:t>
-      </w:r>
-      <w:proofErr w:type="spellEnd"/>
-      <w:r>
-        <w:t xml:space="preserve"> bloky. </w:t>
+        <w:t xml:space="preserve"> jsou sousední synovské bloky. </w:t>
       </w:r>
       <w:r>
         <w:t xml:space="preserve"> Jako předchozí výpočty i </w:t>
@@ -18259,7 +18294,7 @@
       <w:pPr>
         <w:pStyle w:val="Nadpis3"/>
       </w:pPr>
-      <w:bookmarkStart w:id="22" w:name="_Toc449222537"/>
+      <w:bookmarkStart w:id="22" w:name="_Toc449455659"/>
       <w:r>
         <w:lastRenderedPageBreak/>
         <w:t>Segment webové stránky</w:t>
@@ -19186,13 +19221,7 @@
             <w:rPr>
               <w:rFonts w:ascii="Cambria Math" w:hAnsi="Cambria Math"/>
             </w:rPr>
-            <m:t>Mn</m:t>
-          </m:r>
-          <m:r>
-            <w:rPr>
-              <w:rFonts w:ascii="Cambria Math" w:hAnsi="Cambria Math"/>
-            </w:rPr>
-            <m:t>ožinaSegmentů</m:t>
+            <m:t>MnožinaSegmentů</m:t>
           </m:r>
         </m:oMath>
       </m:oMathPara>
@@ -19849,7 +19878,7 @@
         <w:pStyle w:val="Nadpis1"/>
         <w:spacing w:line="312" w:lineRule="auto"/>
       </w:pPr>
-      <w:bookmarkStart w:id="24" w:name="_Toc449222538"/>
+      <w:bookmarkStart w:id="24" w:name="_Toc449455660"/>
       <w:proofErr w:type="spellStart"/>
       <w:r>
         <w:lastRenderedPageBreak/>
@@ -19910,7 +19939,7 @@
       <w:r>
         <w:tab/>
       </w:r>
-      <w:bookmarkStart w:id="25" w:name="_Toc449222539"/>
+      <w:bookmarkStart w:id="25" w:name="_Toc449455661"/>
       <w:proofErr w:type="spellStart"/>
       <w:r>
         <w:t>FitLayout</w:t>
@@ -19978,7 +20007,7 @@
         <w:pStyle w:val="Nadpis3"/>
         <w:spacing w:line="312" w:lineRule="auto"/>
       </w:pPr>
-      <w:bookmarkStart w:id="26" w:name="_Toc449222540"/>
+      <w:bookmarkStart w:id="26" w:name="_Toc449455662"/>
       <w:proofErr w:type="spellStart"/>
       <w:r>
         <w:t>FitLayout</w:t>
@@ -20072,14 +20101,14 @@
       <w:bookmarkStart w:id="31" w:name="_Toc440128375"/>
       <w:bookmarkStart w:id="32" w:name="_Toc447572596"/>
       <w:bookmarkStart w:id="33" w:name="_Toc447748897"/>
-      <w:bookmarkStart w:id="34" w:name="_Toc449222541"/>
+      <w:bookmarkStart w:id="34" w:name="_Toc449455663"/>
       <w:r>
         <w:rPr>
           <w:noProof/>
         </w:rPr>
         <w:lastRenderedPageBreak/>
         <w:drawing>
-          <wp:anchor distT="0" distB="0" distL="114300" distR="114300" simplePos="0" relativeHeight="251665408" behindDoc="1" locked="0" layoutInCell="1" allowOverlap="1" wp14:anchorId="6DBC4013" wp14:editId="69F2FBE1">
+          <wp:anchor distT="0" distB="0" distL="114300" distR="114300" simplePos="0" relativeHeight="251665408" behindDoc="1" locked="0" layoutInCell="1" allowOverlap="1" wp14:anchorId="69764556" wp14:editId="794EE35C">
             <wp:simplePos x="0" y="0"/>
             <wp:positionH relativeFrom="column">
               <wp:posOffset>-398780</wp:posOffset>
@@ -20181,7 +20210,7 @@
         <mc:AlternateContent>
           <mc:Choice Requires="wps">
             <w:drawing>
-              <wp:anchor distT="0" distB="0" distL="114300" distR="114300" simplePos="0" relativeHeight="251667456" behindDoc="0" locked="0" layoutInCell="1" allowOverlap="1" wp14:anchorId="29B5E4FE" wp14:editId="421EC096">
+              <wp:anchor distT="0" distB="0" distL="114300" distR="114300" simplePos="0" relativeHeight="251667456" behindDoc="0" locked="0" layoutInCell="1" allowOverlap="1" wp14:anchorId="62752892" wp14:editId="43A25576">
                 <wp:simplePos x="0" y="0"/>
                 <wp:positionH relativeFrom="column">
                   <wp:posOffset>-184785</wp:posOffset>
@@ -20620,7 +20649,7 @@
         </w:rPr>
         <w:lastRenderedPageBreak/>
         <w:drawing>
-          <wp:inline distT="0" distB="0" distL="0" distR="0" wp14:anchorId="30CF0BF1" wp14:editId="1209E10A">
+          <wp:inline distT="0" distB="0" distL="0" distR="0" wp14:anchorId="45B56356" wp14:editId="5AB0C16B">
             <wp:extent cx="5753100" cy="3353435"/>
             <wp:effectExtent l="0" t="0" r="0" b="0"/>
             <wp:docPr id="33" name="Obrázek 33"/>
@@ -20757,11 +20786,11 @@
         <w:pStyle w:val="Nadpis3"/>
         <w:spacing w:line="312" w:lineRule="auto"/>
       </w:pPr>
-      <w:bookmarkStart w:id="36" w:name="_Toc449222542"/>
+      <w:bookmarkStart w:id="37" w:name="_Toc449455664"/>
       <w:r>
         <w:t>Segmentace</w:t>
       </w:r>
-      <w:bookmarkEnd w:id="36"/>
+      <w:bookmarkEnd w:id="37"/>
     </w:p>
     <w:p>
       <w:pPr>
@@ -21067,11 +21096,11 @@
         <w:pStyle w:val="Nadpis3"/>
         <w:spacing w:line="312" w:lineRule="auto"/>
       </w:pPr>
-      <w:bookmarkStart w:id="37" w:name="_Toc449222543"/>
+      <w:bookmarkStart w:id="38" w:name="_Toc449455665"/>
       <w:r>
         <w:t>Klasifikace</w:t>
       </w:r>
-      <w:bookmarkEnd w:id="37"/>
+      <w:bookmarkEnd w:id="38"/>
     </w:p>
     <w:p>
       <w:pPr>
@@ -21150,7 +21179,7 @@
           <w:lang w:val="en-US"/>
         </w:rPr>
       </w:pPr>
-      <w:bookmarkStart w:id="38" w:name="_Toc449222544"/>
+      <w:bookmarkStart w:id="39" w:name="_Toc449455666"/>
       <w:proofErr w:type="spellStart"/>
       <w:r>
         <w:rPr>
@@ -21158,7 +21187,7 @@
         </w:rPr>
         <w:t>Služby</w:t>
       </w:r>
-      <w:bookmarkEnd w:id="38"/>
+      <w:bookmarkEnd w:id="39"/>
       <w:proofErr w:type="spellEnd"/>
     </w:p>
     <w:p>
@@ -21548,11 +21577,11 @@
         <w:pStyle w:val="Nadpis3"/>
         <w:spacing w:line="312" w:lineRule="auto"/>
       </w:pPr>
-      <w:bookmarkStart w:id="39" w:name="_Toc449222545"/>
+      <w:bookmarkStart w:id="40" w:name="_Toc449455667"/>
       <w:r>
         <w:t>Nástroje</w:t>
       </w:r>
-      <w:bookmarkEnd w:id="39"/>
+      <w:bookmarkEnd w:id="40"/>
     </w:p>
     <w:p>
       <w:pPr>
@@ -21753,7 +21782,7 @@
           <w:noProof/>
         </w:rPr>
         <w:drawing>
-          <wp:inline distT="0" distB="0" distL="0" distR="0" wp14:anchorId="200AF0DC" wp14:editId="5EC6F28D">
+          <wp:inline distT="0" distB="0" distL="0" distR="0" wp14:anchorId="49F90448" wp14:editId="712612E6">
             <wp:extent cx="5753100" cy="3223895"/>
             <wp:effectExtent l="0" t="0" r="0" b="0"/>
             <wp:docPr id="32" name="Obrázek 32"/>
@@ -21845,7 +21874,7 @@
         <w:pStyle w:val="Nadpis2"/>
         <w:spacing w:line="312" w:lineRule="auto"/>
       </w:pPr>
-      <w:bookmarkStart w:id="40" w:name="_Toc449222546"/>
+      <w:bookmarkStart w:id="41" w:name="_Toc449455668"/>
       <w:r>
         <w:t>Práce s</w:t>
       </w:r>
@@ -21856,7 +21885,7 @@
       <w:r>
         <w:t>Frameworkem</w:t>
       </w:r>
-      <w:bookmarkEnd w:id="40"/>
+      <w:bookmarkEnd w:id="41"/>
       <w:proofErr w:type="spellEnd"/>
     </w:p>
     <w:p>
@@ -22185,7 +22214,7 @@
           <w:noProof/>
         </w:rPr>
         <w:drawing>
-          <wp:inline distT="0" distB="0" distL="0" distR="0" wp14:anchorId="1153E1C5" wp14:editId="5A08EE2C">
+          <wp:inline distT="0" distB="0" distL="0" distR="0" wp14:anchorId="5CAFEC1A" wp14:editId="640186AC">
             <wp:extent cx="5753100" cy="4317365"/>
             <wp:effectExtent l="76200" t="76200" r="76200" b="83185"/>
             <wp:docPr id="31" name="Obrázek 31"/>
@@ -22318,11 +22347,11 @@
         <w:pStyle w:val="Nadpis3"/>
         <w:spacing w:line="312" w:lineRule="auto"/>
       </w:pPr>
-      <w:bookmarkStart w:id="41" w:name="_Toc449222547"/>
+      <w:bookmarkStart w:id="42" w:name="_Toc449455669"/>
       <w:r>
         <w:t>Operátory</w:t>
       </w:r>
-      <w:bookmarkEnd w:id="41"/>
+      <w:bookmarkEnd w:id="42"/>
     </w:p>
     <w:p>
       <w:pPr>
@@ -22513,11 +22542,11 @@
         <w:pStyle w:val="Nadpis1"/>
         <w:spacing w:line="312" w:lineRule="auto"/>
       </w:pPr>
-      <w:bookmarkStart w:id="42" w:name="_Toc449222548"/>
+      <w:bookmarkStart w:id="43" w:name="_Toc449455670"/>
       <w:r>
         <w:t>Implementace algoritmu</w:t>
       </w:r>
-      <w:bookmarkEnd w:id="42"/>
+      <w:bookmarkEnd w:id="43"/>
     </w:p>
     <w:p>
       <w:pPr>
@@ -22683,11 +22712,11 @@
         <w:pStyle w:val="Nadpis2"/>
         <w:spacing w:line="312" w:lineRule="auto"/>
       </w:pPr>
-      <w:bookmarkStart w:id="43" w:name="_Toc449222549"/>
+      <w:bookmarkStart w:id="44" w:name="_Toc449455671"/>
       <w:r>
         <w:t>Sousednost bloků</w:t>
       </w:r>
-      <w:bookmarkEnd w:id="43"/>
+      <w:bookmarkEnd w:id="44"/>
     </w:p>
     <w:p>
       <w:pPr>
@@ -22760,11 +22789,11 @@
         <w:pStyle w:val="Nadpis3"/>
         <w:spacing w:line="312" w:lineRule="auto"/>
       </w:pPr>
-      <w:bookmarkStart w:id="44" w:name="_Toc449222550"/>
+      <w:bookmarkStart w:id="45" w:name="_Toc449455672"/>
       <w:r>
         <w:t>Nesousedící bloky</w:t>
       </w:r>
-      <w:bookmarkEnd w:id="44"/>
+      <w:bookmarkEnd w:id="45"/>
     </w:p>
     <w:p>
       <w:pPr>
@@ -22890,7 +22919,7 @@
         <mc:AlternateContent>
           <mc:Choice Requires="wps">
             <w:drawing>
-              <wp:anchor distT="0" distB="0" distL="114300" distR="114300" simplePos="0" relativeHeight="251684864" behindDoc="0" locked="0" layoutInCell="1" allowOverlap="1" wp14:anchorId="23A60340" wp14:editId="32D76BFE">
+              <wp:anchor distT="0" distB="0" distL="114300" distR="114300" simplePos="0" relativeHeight="251684864" behindDoc="0" locked="0" layoutInCell="1" allowOverlap="1" wp14:anchorId="29985D89" wp14:editId="55491D92">
                 <wp:simplePos x="0" y="0"/>
                 <wp:positionH relativeFrom="column">
                   <wp:posOffset>1129665</wp:posOffset>
@@ -23030,7 +23059,7 @@
           <w:noProof/>
         </w:rPr>
         <w:drawing>
-          <wp:anchor distT="0" distB="0" distL="114300" distR="114300" simplePos="0" relativeHeight="251682816" behindDoc="0" locked="0" layoutInCell="1" allowOverlap="1" wp14:anchorId="0D56BC87" wp14:editId="538B44EF">
+          <wp:anchor distT="0" distB="0" distL="114300" distR="114300" simplePos="0" relativeHeight="251682816" behindDoc="0" locked="0" layoutInCell="1" allowOverlap="1" wp14:anchorId="71004AD8" wp14:editId="33443462">
             <wp:simplePos x="0" y="0"/>
             <wp:positionH relativeFrom="column">
               <wp:posOffset>1129665</wp:posOffset>
@@ -23103,7 +23132,7 @@
           <w:noProof/>
         </w:rPr>
         <w:drawing>
-          <wp:anchor distT="0" distB="0" distL="114300" distR="114300" simplePos="0" relativeHeight="251685888" behindDoc="0" locked="0" layoutInCell="1" allowOverlap="1" wp14:anchorId="20E06004" wp14:editId="5AD02F1A">
+          <wp:anchor distT="0" distB="0" distL="114300" distR="114300" simplePos="0" relativeHeight="251685888" behindDoc="0" locked="0" layoutInCell="1" allowOverlap="1" wp14:anchorId="5A9A6D70" wp14:editId="716559B8">
             <wp:simplePos x="0" y="0"/>
             <wp:positionH relativeFrom="column">
               <wp:posOffset>1130300</wp:posOffset>
@@ -23178,7 +23207,7 @@
         <mc:AlternateContent>
           <mc:Choice Requires="wps">
             <w:drawing>
-              <wp:anchor distT="0" distB="0" distL="114300" distR="114300" simplePos="0" relativeHeight="251687936" behindDoc="0" locked="0" layoutInCell="1" allowOverlap="1" wp14:anchorId="7FABD461" wp14:editId="7DFF8891">
+              <wp:anchor distT="0" distB="0" distL="114300" distR="114300" simplePos="0" relativeHeight="251687936" behindDoc="0" locked="0" layoutInCell="1" allowOverlap="1" wp14:anchorId="582FE798" wp14:editId="40D4A6E2">
                 <wp:simplePos x="0" y="0"/>
                 <wp:positionH relativeFrom="column">
                   <wp:posOffset>769620</wp:posOffset>
@@ -23416,7 +23445,7 @@
         </w:rPr>
         <w:lastRenderedPageBreak/>
         <w:drawing>
-          <wp:anchor distT="0" distB="0" distL="114300" distR="114300" simplePos="0" relativeHeight="251689984" behindDoc="0" locked="0" layoutInCell="1" allowOverlap="1" wp14:anchorId="4F272247" wp14:editId="2B5AE485">
+          <wp:anchor distT="0" distB="0" distL="114300" distR="114300" simplePos="0" relativeHeight="251689984" behindDoc="0" locked="0" layoutInCell="1" allowOverlap="1" wp14:anchorId="3912FED3" wp14:editId="28C6AC83">
             <wp:simplePos x="0" y="0"/>
             <wp:positionH relativeFrom="column">
               <wp:posOffset>147320</wp:posOffset>
@@ -23483,7 +23512,7 @@
           <w:noProof/>
         </w:rPr>
         <w:drawing>
-          <wp:anchor distT="0" distB="0" distL="114300" distR="114300" simplePos="0" relativeHeight="251688960" behindDoc="0" locked="0" layoutInCell="1" allowOverlap="1" wp14:anchorId="58FD9D47" wp14:editId="14879A44">
+          <wp:anchor distT="0" distB="0" distL="114300" distR="114300" simplePos="0" relativeHeight="251688960" behindDoc="0" locked="0" layoutInCell="1" allowOverlap="1" wp14:anchorId="68D4D87B" wp14:editId="4881DE0B">
             <wp:simplePos x="0" y="0"/>
             <wp:positionH relativeFrom="column">
               <wp:posOffset>147320</wp:posOffset>
@@ -23613,7 +23642,7 @@
         <mc:AlternateContent>
           <mc:Choice Requires="wps">
             <w:drawing>
-              <wp:anchor distT="0" distB="0" distL="114300" distR="114300" simplePos="0" relativeHeight="251692032" behindDoc="0" locked="0" layoutInCell="1" allowOverlap="1" wp14:anchorId="3135E4A4" wp14:editId="7B913B6B">
+              <wp:anchor distT="0" distB="0" distL="114300" distR="114300" simplePos="0" relativeHeight="251692032" behindDoc="0" locked="0" layoutInCell="1" allowOverlap="1" wp14:anchorId="39303366" wp14:editId="09309D02">
                 <wp:simplePos x="0" y="0"/>
                 <wp:positionH relativeFrom="column">
                   <wp:posOffset>147320</wp:posOffset>
@@ -23733,16 +23762,6 @@
         </mc:AlternateContent>
       </w:r>
     </w:p>
-    <w:bookmarkStart w:id="45" w:name="_Toc447887853"/>
-    <w:bookmarkStart w:id="46" w:name="_Toc447911734"/>
-    <w:bookmarkStart w:id="47" w:name="_Toc448224308"/>
-    <w:bookmarkStart w:id="48" w:name="_Toc448397667"/>
-    <w:bookmarkStart w:id="49" w:name="_Toc448407847"/>
-    <w:bookmarkStart w:id="50" w:name="_Toc448654081"/>
-    <w:bookmarkStart w:id="51" w:name="_Toc448682974"/>
-    <w:bookmarkStart w:id="52" w:name="_Toc448686583"/>
-    <w:bookmarkStart w:id="53" w:name="_Toc448770821"/>
-    <w:bookmarkStart w:id="54" w:name="_Toc449222551"/>
     <w:p>
       <w:pPr>
         <w:pStyle w:val="Nadpis3"/>
@@ -23752,6 +23771,17 @@
         </w:numPr>
         <w:ind w:left="1134" w:hanging="1134"/>
       </w:pPr>
+      <w:bookmarkStart w:id="46" w:name="_Toc447887853"/>
+      <w:bookmarkStart w:id="47" w:name="_Toc447911734"/>
+      <w:bookmarkStart w:id="48" w:name="_Toc448224308"/>
+      <w:bookmarkStart w:id="49" w:name="_Toc448397667"/>
+      <w:bookmarkStart w:id="50" w:name="_Toc448407847"/>
+      <w:bookmarkStart w:id="51" w:name="_Toc448654081"/>
+      <w:bookmarkStart w:id="52" w:name="_Toc448682974"/>
+      <w:bookmarkStart w:id="53" w:name="_Toc448686583"/>
+      <w:bookmarkStart w:id="54" w:name="_Toc448770821"/>
+      <w:bookmarkStart w:id="55" w:name="_Toc449222551"/>
+      <w:bookmarkStart w:id="56" w:name="_Toc449455673"/>
       <w:r>
         <w:rPr>
           <w:noProof/>
@@ -23760,7 +23790,7 @@
         <mc:AlternateContent>
           <mc:Choice Requires="wps">
             <w:drawing>
-              <wp:anchor distT="0" distB="0" distL="114300" distR="114300" simplePos="0" relativeHeight="251695104" behindDoc="0" locked="0" layoutInCell="1" allowOverlap="1" wp14:anchorId="0DA181E4" wp14:editId="0800D1C9">
+              <wp:anchor distT="0" distB="0" distL="114300" distR="114300" simplePos="0" relativeHeight="251695104" behindDoc="0" locked="0" layoutInCell="1" allowOverlap="1" wp14:anchorId="29041E1C" wp14:editId="1E03DD7C">
                 <wp:simplePos x="0" y="0"/>
                 <wp:positionH relativeFrom="column">
                   <wp:posOffset>-76200</wp:posOffset>
@@ -23918,7 +23948,7 @@
           <w:noProof/>
         </w:rPr>
         <w:drawing>
-          <wp:anchor distT="0" distB="0" distL="114300" distR="114300" simplePos="0" relativeHeight="251693056" behindDoc="0" locked="0" layoutInCell="1" allowOverlap="1" wp14:anchorId="227CCA36" wp14:editId="28664A51">
+          <wp:anchor distT="0" distB="0" distL="114300" distR="114300" simplePos="0" relativeHeight="251693056" behindDoc="0" locked="0" layoutInCell="1" allowOverlap="1" wp14:anchorId="15549233" wp14:editId="6879722F">
             <wp:simplePos x="0" y="0"/>
             <wp:positionH relativeFrom="column">
               <wp:posOffset>-76200</wp:posOffset>
@@ -23980,7 +24010,6 @@
           </wp:anchor>
         </w:drawing>
       </w:r>
-      <w:bookmarkEnd w:id="45"/>
       <w:bookmarkEnd w:id="46"/>
       <w:bookmarkEnd w:id="47"/>
       <w:bookmarkEnd w:id="48"/>
@@ -23990,17 +24019,19 @@
       <w:bookmarkEnd w:id="52"/>
       <w:bookmarkEnd w:id="53"/>
       <w:bookmarkEnd w:id="54"/>
+      <w:bookmarkEnd w:id="55"/>
+      <w:bookmarkEnd w:id="56"/>
     </w:p>
     <w:p>
       <w:pPr>
         <w:pStyle w:val="Nadpis3"/>
         <w:spacing w:line="312" w:lineRule="auto"/>
       </w:pPr>
-      <w:bookmarkStart w:id="55" w:name="_Toc449222552"/>
+      <w:bookmarkStart w:id="57" w:name="_Toc449455674"/>
       <w:r>
         <w:t>Sousedící bloky</w:t>
       </w:r>
-      <w:bookmarkEnd w:id="55"/>
+      <w:bookmarkEnd w:id="57"/>
     </w:p>
     <w:p>
       <w:pPr>
@@ -24132,7 +24163,7 @@
         </w:rPr>
         <w:lastRenderedPageBreak/>
         <w:drawing>
-          <wp:inline distT="0" distB="0" distL="0" distR="0" wp14:anchorId="773DD0F3" wp14:editId="1985FE14">
+          <wp:inline distT="0" distB="0" distL="0" distR="0" wp14:anchorId="161E761B" wp14:editId="29A5950B">
             <wp:extent cx="5226346" cy="3784060"/>
             <wp:effectExtent l="76200" t="76200" r="69850" b="83185"/>
             <wp:docPr id="16" name="Obrázek 16"/>
@@ -24242,7 +24273,7 @@
           <w:noProof/>
         </w:rPr>
         <w:drawing>
-          <wp:inline distT="0" distB="0" distL="0" distR="0" wp14:anchorId="44710C39" wp14:editId="3FEEC112">
+          <wp:inline distT="0" distB="0" distL="0" distR="0" wp14:anchorId="5053996B" wp14:editId="32317038">
             <wp:extent cx="5233481" cy="3925111"/>
             <wp:effectExtent l="76200" t="76200" r="81915" b="75565"/>
             <wp:docPr id="19" name="Obrázek 19"/>
@@ -24424,7 +24455,7 @@
           <w:noProof/>
         </w:rPr>
         <w:drawing>
-          <wp:inline distT="0" distB="0" distL="0" distR="0" wp14:anchorId="4571ABA0" wp14:editId="34D1FC08">
+          <wp:inline distT="0" distB="0" distL="0" distR="0" wp14:anchorId="2DAADFB9" wp14:editId="0F558BB6">
             <wp:extent cx="5239967" cy="3929975"/>
             <wp:effectExtent l="76200" t="76200" r="75565" b="71120"/>
             <wp:docPr id="20" name="Obrázek 20"/>
@@ -24526,7 +24557,7 @@
         </w:rPr>
         <w:lastRenderedPageBreak/>
         <w:drawing>
-          <wp:inline distT="0" distB="0" distL="0" distR="0" wp14:anchorId="76BE8FC0" wp14:editId="079DB895">
+          <wp:inline distT="0" distB="0" distL="0" distR="0" wp14:anchorId="5FDD6DE0" wp14:editId="4CCD2362">
             <wp:extent cx="5243209" cy="3932407"/>
             <wp:effectExtent l="76200" t="76200" r="71755" b="68580"/>
             <wp:docPr id="21" name="Obrázek 21"/>
@@ -24687,11 +24718,11 @@
         <w:pStyle w:val="Nadpis2"/>
         <w:spacing w:line="312" w:lineRule="auto"/>
       </w:pPr>
-      <w:bookmarkStart w:id="56" w:name="_Toc449222553"/>
+      <w:bookmarkStart w:id="58" w:name="_Toc449455675"/>
       <w:r>
         <w:t>Vizuální obsah bloků</w:t>
       </w:r>
-      <w:bookmarkEnd w:id="56"/>
+      <w:bookmarkEnd w:id="58"/>
     </w:p>
     <w:p>
       <w:pPr>
@@ -24743,12 +24774,12 @@
         <w:pStyle w:val="Nadpis3"/>
         <w:spacing w:line="312" w:lineRule="auto"/>
       </w:pPr>
-      <w:bookmarkStart w:id="57" w:name="_Toc449222554"/>
+      <w:bookmarkStart w:id="59" w:name="_Toc449455676"/>
       <w:r>
         <w:lastRenderedPageBreak/>
         <w:t>Vektory obsahu</w:t>
       </w:r>
-      <w:bookmarkEnd w:id="57"/>
+      <w:bookmarkEnd w:id="59"/>
     </w:p>
     <w:p>
       <w:pPr>
@@ -24873,7 +24904,7 @@
           <w:noProof/>
         </w:rPr>
         <w:drawing>
-          <wp:inline distT="0" distB="0" distL="0" distR="0" wp14:anchorId="7E9436CA" wp14:editId="1706EFBA">
+          <wp:inline distT="0" distB="0" distL="0" distR="0" wp14:anchorId="74D34DDA" wp14:editId="695E8992">
             <wp:extent cx="5753100" cy="3871595"/>
             <wp:effectExtent l="0" t="0" r="0" b="0"/>
             <wp:docPr id="30" name="Obrázek 30"/>
@@ -24981,12 +25012,12 @@
         <w:pStyle w:val="Nadpis3"/>
         <w:spacing w:line="312" w:lineRule="auto"/>
       </w:pPr>
-      <w:bookmarkStart w:id="58" w:name="_Toc449222555"/>
+      <w:bookmarkStart w:id="60" w:name="_Toc449455677"/>
       <w:r>
         <w:lastRenderedPageBreak/>
         <w:t>Podobnost obsahu</w:t>
       </w:r>
-      <w:bookmarkEnd w:id="58"/>
+      <w:bookmarkEnd w:id="60"/>
     </w:p>
     <w:p>
       <w:pPr>
@@ -25093,11 +25124,11 @@
         <w:pStyle w:val="Nadpis2"/>
         <w:spacing w:line="312" w:lineRule="auto"/>
       </w:pPr>
-      <w:bookmarkStart w:id="59" w:name="_Toc449222556"/>
+      <w:bookmarkStart w:id="61" w:name="_Toc449455678"/>
       <w:r>
         <w:t>Řízení algoritmu</w:t>
       </w:r>
-      <w:bookmarkEnd w:id="59"/>
+      <w:bookmarkEnd w:id="61"/>
     </w:p>
     <w:p>
       <w:pPr>
@@ -25361,7 +25392,7 @@
           <w:color w:val="FF0000"/>
         </w:rPr>
         <w:drawing>
-          <wp:inline distT="0" distB="0" distL="0" distR="0" wp14:anchorId="61EBBB22" wp14:editId="2B76E577">
+          <wp:inline distT="0" distB="0" distL="0" distR="0" wp14:anchorId="6AD09D19" wp14:editId="6027B9F9">
             <wp:extent cx="5753100" cy="4317365"/>
             <wp:effectExtent l="0" t="0" r="0" b="6985"/>
             <wp:docPr id="29" name="Obrázek 29"/>
@@ -25451,11 +25482,11 @@
         <w:pStyle w:val="Nadpis2"/>
         <w:spacing w:line="312" w:lineRule="auto"/>
       </w:pPr>
-      <w:bookmarkStart w:id="60" w:name="_Toc449222557"/>
+      <w:bookmarkStart w:id="62" w:name="_Toc449455679"/>
       <w:r>
         <w:t>Vstup a výstup algoritmu</w:t>
       </w:r>
-      <w:bookmarkEnd w:id="60"/>
+      <w:bookmarkEnd w:id="62"/>
     </w:p>
     <w:p>
       <w:pPr>
@@ -25614,7 +25645,7 @@
           <w:noProof/>
         </w:rPr>
         <w:drawing>
-          <wp:inline distT="0" distB="0" distL="0" distR="0" wp14:anchorId="0B4DBF1B" wp14:editId="40A91D1D">
+          <wp:inline distT="0" distB="0" distL="0" distR="0" wp14:anchorId="6F1662E4" wp14:editId="48DCB213">
             <wp:extent cx="5753100" cy="3234690"/>
             <wp:effectExtent l="76200" t="76200" r="76200" b="80010"/>
             <wp:docPr id="6" name="Obrázek 6"/>
@@ -25729,7 +25760,7 @@
         </w:rPr>
         <w:lastRenderedPageBreak/>
         <w:drawing>
-          <wp:inline distT="0" distB="0" distL="0" distR="0" wp14:anchorId="32CEC51E" wp14:editId="416CD2BC">
+          <wp:inline distT="0" distB="0" distL="0" distR="0" wp14:anchorId="55A85672" wp14:editId="3609418F">
             <wp:extent cx="5753100" cy="3234690"/>
             <wp:effectExtent l="76200" t="76200" r="76200" b="80010"/>
             <wp:docPr id="7" name="Obrázek 7"/>
@@ -25843,7 +25874,7 @@
         <w:pStyle w:val="Nadpis1"/>
         <w:spacing w:line="312" w:lineRule="auto"/>
       </w:pPr>
-      <w:bookmarkStart w:id="61" w:name="_Toc449222558"/>
+      <w:bookmarkStart w:id="63" w:name="_Toc449455680"/>
       <w:r>
         <w:lastRenderedPageBreak/>
         <w:t>Dosažené</w:t>
@@ -25851,7 +25882,7 @@
       <w:r>
         <w:t xml:space="preserve"> výsledky</w:t>
       </w:r>
-      <w:bookmarkEnd w:id="61"/>
+      <w:bookmarkEnd w:id="63"/>
       <w:r>
         <w:t xml:space="preserve"> </w:t>
       </w:r>
@@ -25936,11 +25967,11 @@
         <w:pStyle w:val="Nadpis2"/>
         <w:spacing w:line="312" w:lineRule="auto"/>
       </w:pPr>
-      <w:bookmarkStart w:id="62" w:name="_Toc449222559"/>
+      <w:bookmarkStart w:id="64" w:name="_Toc449455681"/>
       <w:r>
         <w:t>Testování</w:t>
       </w:r>
-      <w:bookmarkEnd w:id="62"/>
+      <w:bookmarkEnd w:id="64"/>
     </w:p>
     <w:p>
       <w:pPr>
@@ -26053,8 +26084,6 @@
         </w:rPr>
         <w:t>rozepsat..</w:t>
       </w:r>
-      <w:bookmarkStart w:id="63" w:name="_GoBack"/>
-      <w:bookmarkEnd w:id="63"/>
       <w:proofErr w:type="gramEnd"/>
     </w:p>
     <w:p>
@@ -26067,11 +26096,11 @@
         <w:pStyle w:val="Nadpis2"/>
         <w:spacing w:line="312" w:lineRule="auto"/>
       </w:pPr>
-      <w:bookmarkStart w:id="64" w:name="_Toc449222560"/>
+      <w:bookmarkStart w:id="65" w:name="_Toc449455682"/>
       <w:r>
         <w:t>Změna vstupních parametrů</w:t>
       </w:r>
-      <w:bookmarkEnd w:id="64"/>
+      <w:bookmarkEnd w:id="65"/>
     </w:p>
     <w:p>
       <w:pPr>
@@ -26161,62 +26190,142 @@
           <w:rPr>
             <w:rFonts w:ascii="Cambria Math" w:hAnsi="Cambria Math"/>
           </w:rPr>
+          <m:t xml:space="preserve">β </m:t>
+        </m:r>
+      </m:oMath>
+      <w:r>
+        <w:t xml:space="preserve">se jedná o výpočet č. 8. </w:t>
+      </w:r>
+      <w:r>
+        <w:t xml:space="preserve">Při výběru </w:t>
+      </w:r>
+      <w:r>
+        <w:t>naší implementace</w:t>
+      </w:r>
+      <w:r>
+        <w:t xml:space="preserve"> jako algoritmu, který bude ve </w:t>
+      </w:r>
+      <w:proofErr w:type="spellStart"/>
+      <w:r>
+        <w:t>Frameworku</w:t>
+      </w:r>
+      <w:proofErr w:type="spellEnd"/>
+      <w:r>
+        <w:t xml:space="preserve"> </w:t>
+      </w:r>
+      <w:proofErr w:type="spellStart"/>
+      <w:r>
+        <w:t>FitLayout</w:t>
+      </w:r>
+      <w:proofErr w:type="spellEnd"/>
+      <w:r>
+        <w:t xml:space="preserve"> provádět aktuální segmentaci, můžeme ty</w:t>
+      </w:r>
+      <w:r>
+        <w:t>to</w:t>
+      </w:r>
+      <w:r>
+        <w:t xml:space="preserve"> parametr různě nastavit. V počátečním nastavení je </w:t>
+      </w:r>
+      <m:oMath>
+        <m:r>
+          <w:rPr>
+            <w:rFonts w:ascii="Cambria Math" w:hAnsi="Cambria Math"/>
+          </w:rPr>
+          <m:t>α=0.9</m:t>
+        </m:r>
+      </m:oMath>
+      <w:r>
+        <w:t xml:space="preserve"> a </w:t>
+      </w:r>
+      <m:oMath>
+        <m:r>
+          <w:rPr>
+            <w:rFonts w:ascii="Cambria Math" w:hAnsi="Cambria Math"/>
+          </w:rPr>
           <m:t>β</m:t>
         </m:r>
+      </m:oMath>
+      <w:r>
+        <w:t xml:space="preserve"> = 0.8. Tyto hodnoty jsme empiricky zvolili podle </w:t>
+      </w:r>
+      <w:r>
+        <w:rPr>
+          <w:lang w:val="en-US"/>
+        </w:rPr>
+        <w:t>[8].</w:t>
+      </w:r>
+    </w:p>
+    <w:p>
+      <w:pPr>
+        <w:spacing w:line="312" w:lineRule="auto"/>
+        <w:ind w:firstLine="708"/>
+      </w:pPr>
+      <w:r>
+        <w:t>Přejděme tedy k</w:t>
+      </w:r>
+      <w:r>
+        <w:t xml:space="preserve"> přímo k tomu, jak vstupní parametry ovlivňují výsledek segmentace vstupní webové stránky. </w:t>
+      </w:r>
+      <w:r>
+        <w:t xml:space="preserve">Konkrétně parametr </w:t>
+      </w:r>
+      <m:oMath>
         <m:r>
           <w:rPr>
             <w:rFonts w:ascii="Cambria Math" w:hAnsi="Cambria Math"/>
           </w:rPr>
-          <m:t xml:space="preserve"> </m:t>
+          <m:t>α</m:t>
         </m:r>
       </m:oMath>
       <w:r>
-        <w:t xml:space="preserve">se jedná o výpočet č. 8. </w:t>
-      </w:r>
-      <w:r>
-        <w:t xml:space="preserve">Při výběru </w:t>
-      </w:r>
-      <w:r>
-        <w:t>naší implementace</w:t>
-      </w:r>
-      <w:r>
-        <w:t xml:space="preserve"> jako algoritmu, který bude ve </w:t>
-      </w:r>
-      <w:proofErr w:type="spellStart"/>
-      <w:r>
-        <w:t>Frameworku</w:t>
-      </w:r>
-      <w:proofErr w:type="spellEnd"/>
-      <w:r>
         <w:t xml:space="preserve"> </w:t>
       </w:r>
-      <w:proofErr w:type="spellStart"/>
-      <w:r>
-        <w:t>FitLayout</w:t>
-      </w:r>
-      <w:proofErr w:type="spellEnd"/>
-      <w:r>
-        <w:t xml:space="preserve"> provádět aktuální segmentaci, můžeme ty</w:t>
-      </w:r>
-      <w:r>
-        <w:t>to</w:t>
-      </w:r>
-      <w:r>
-        <w:t xml:space="preserve"> parametr různě nastavit. V počátečním nastavení je </w:t>
+      <w:r>
+        <w:t xml:space="preserve">je porovnávány s průměrným vypočítaným </w:t>
+      </w:r>
+      <w:proofErr w:type="spellStart"/>
+      <w:r>
+        <w:t>SeamDegree</w:t>
+      </w:r>
+      <w:proofErr w:type="spellEnd"/>
+      <w:r>
+        <w:t xml:space="preserve">. Z toho vyplývá, že ovlivňuje porovnávání sousednosti jednotlivých bloků. </w:t>
+      </w:r>
+      <w:r>
+        <w:t xml:space="preserve">Necháme-li </w:t>
+      </w:r>
+      <w:r>
+        <w:rPr>
+          <w:i/>
+        </w:rPr>
+        <w:t>alfu</w:t>
+      </w:r>
+      <w:r>
+        <w:t xml:space="preserve"> nastavenou na počáteční hodnotu, sousední bloky se budou muset překrývat těsněji, aby se od sebe nedělily. </w:t>
+      </w:r>
+      <w:r>
+        <w:t xml:space="preserve">Avšak jakmile hodnotu parametru </w:t>
+      </w:r>
+      <w:r>
+        <w:rPr>
+          <w:i/>
+        </w:rPr>
+        <w:t xml:space="preserve">alfa </w:t>
+      </w:r>
+      <w:r>
+        <w:t xml:space="preserve">snížíme, tak se zvětší tolerance překrytí sousedních bloků. Toto především ovlivní strukturu výsledného stromu.  Bude-li se </w:t>
+      </w:r>
+      <w:r>
+        <w:rPr>
+          <w:i/>
+        </w:rPr>
+        <w:t xml:space="preserve">alfa </w:t>
+      </w:r>
+      <w:r>
+        <w:t xml:space="preserve">blížit nebo rovna počáteční hodnotě </w:t>
       </w:r>
       <m:oMath>
-        <m:r>
-          <w:rPr>
-            <w:rFonts w:ascii="Cambria Math" w:hAnsi="Cambria Math"/>
-          </w:rPr>
-          <m:t>α</m:t>
-        </m:r>
-        <m:r>
-          <w:rPr>
-            <w:rFonts w:ascii="Cambria Math" w:hAnsi="Cambria Math"/>
-          </w:rPr>
-          <m:t>=</m:t>
-        </m:r>
         <m:r>
           <w:rPr>
             <w:rFonts w:ascii="Cambria Math" w:hAnsi="Cambria Math"/>
@@ -26225,256 +26334,599 @@
         </m:r>
       </m:oMath>
       <w:r>
-        <w:t xml:space="preserve"> a </w:t>
-      </w:r>
-      <m:oMath>
-        <m:r>
-          <w:rPr>
-            <w:rFonts w:ascii="Cambria Math" w:hAnsi="Cambria Math"/>
-          </w:rPr>
-          <m:t>β</m:t>
-        </m:r>
-      </m:oMath>
-      <w:r>
-        <w:t xml:space="preserve"> = 0.8. Tyto hodnoty jsme empiricky zvolili podle </w:t>
-      </w:r>
-      <w:r>
-        <w:rPr>
-          <w:lang w:val="en-US"/>
-        </w:rPr>
-        <w:t>[8].</w:t>
+        <w:t xml:space="preserve"> výsledný </w:t>
+      </w:r>
+      <w:proofErr w:type="spellStart"/>
+      <w:r>
+        <w:rPr>
+          <w:i/>
+        </w:rPr>
+        <w:t>AreaTree</w:t>
+      </w:r>
+      <w:proofErr w:type="spellEnd"/>
+      <w:r>
+        <w:t xml:space="preserve"> bude plytký. Kdežto bude-li se </w:t>
+      </w:r>
+      <w:r>
+        <w:rPr>
+          <w:i/>
+        </w:rPr>
+        <w:t xml:space="preserve">alfa </w:t>
+      </w:r>
+      <w:r>
+        <w:t xml:space="preserve">snižovat, tento výsledný strom bude více strukturovaný. Ostatně se můžeme podívat na obrázky </w:t>
+      </w:r>
+      <w:r>
+        <w:rPr>
+          <w:color w:val="000000" w:themeColor="text1"/>
+        </w:rPr>
+        <w:t>č. 6.1 a č. 6.2</w:t>
+      </w:r>
+      <w:r>
+        <w:t xml:space="preserve">, kde jsou příklady, co vše ovlivňuje parametr </w:t>
+      </w:r>
+      <w:r>
+        <w:rPr>
+          <w:i/>
+        </w:rPr>
+        <w:t xml:space="preserve">alfa </w:t>
+      </w:r>
+      <w:r>
+        <w:t>ukázány.</w:t>
+      </w:r>
+      <w:r>
+        <w:t xml:space="preserve"> Na prvním z nich můžeme vidět, jakou polohu mohou mít vzájemně dva sousedící bloky, dle zadané </w:t>
+      </w:r>
+      <w:r>
+        <w:rPr>
+          <w:i/>
+        </w:rPr>
+        <w:t>alfy</w:t>
+      </w:r>
+      <w:r>
+        <w:t xml:space="preserve">. </w:t>
+      </w:r>
+      <w:r>
+        <w:t xml:space="preserve">Na druhém z nich vidíme, že červeně ohraničený blok se bude muset dělit na menší bloky, protože </w:t>
+      </w:r>
+      <w:r>
+        <w:rPr>
+          <w:i/>
+        </w:rPr>
+        <w:t xml:space="preserve">alfa </w:t>
+      </w:r>
+      <w:r>
+        <w:t xml:space="preserve">je větší, kdežto zelený blok se dělit nebude, poněvadž </w:t>
+      </w:r>
+      <w:r>
+        <w:rPr>
+          <w:i/>
+        </w:rPr>
+        <w:t>alfa</w:t>
+      </w:r>
+      <w:r>
+        <w:t xml:space="preserve"> je nižší a je tak povolena větší tolerance odsazení při vzájemně sousedících dvou blocích.</w:t>
       </w:r>
     </w:p>
     <w:p>
       <w:pPr>
         <w:spacing w:line="312" w:lineRule="auto"/>
         <w:ind w:firstLine="708"/>
-      </w:pPr>
-      <w:r>
-        <w:t>Přejděme tedy k</w:t>
-      </w:r>
-      <w:r>
-        <w:t xml:space="preserve"> přímo k tomu, jak vstupní parametry ovlivňují výsledek segmentace vstupní webové stránky. </w:t>
-      </w:r>
-      <w:r>
-        <w:t xml:space="preserve">Konkrétně parametr </w:t>
-      </w:r>
-      <m:oMath>
-        <m:r>
-          <w:rPr>
-            <w:rFonts w:ascii="Cambria Math" w:hAnsi="Cambria Math"/>
-          </w:rPr>
-          <m:t>α</m:t>
-        </m:r>
-      </m:oMath>
+        <w:rPr>
+          <w:color w:val="FF0000"/>
+        </w:rPr>
+      </w:pPr>
+      <w:r>
+        <w:t>Poněvadž máme dva vstupní parametry</w:t>
+      </w:r>
+      <w:r>
+        <w:t>,</w:t>
+      </w:r>
+      <w:r>
+        <w:t xml:space="preserve"> je vhodné si ukázat i druhý parametr, jak může ovlivnit výsledek našeho segmentačního algoritmu. </w:t>
+      </w:r>
+      <w:r>
+        <w:t xml:space="preserve">Hodnota parametru </w:t>
+      </w:r>
+      <w:r>
+        <w:rPr>
+          <w:i/>
+        </w:rPr>
+        <w:t>beta</w:t>
+      </w:r>
+      <w:r>
+        <w:t xml:space="preserve"> je porovnávána s průměrnou podobností obsahu. Na rozdíl od</w:t>
+      </w:r>
+      <w:r>
+        <w:rPr>
+          <w:i/>
+        </w:rPr>
+        <w:t xml:space="preserve"> alfy</w:t>
+      </w:r>
+      <w:r>
+        <w:t xml:space="preserve">, která ovlivňuje vzájemnou polohu při porovnávání dvou bloků, </w:t>
+      </w:r>
+      <w:r>
+        <w:rPr>
+          <w:i/>
+        </w:rPr>
+        <w:t>beta</w:t>
+      </w:r>
+      <w:r>
+        <w:t xml:space="preserve"> ovlivňuje </w:t>
+      </w:r>
+      <w:r>
+        <w:t xml:space="preserve">porovnávání obsahu v daném bloku. </w:t>
+      </w:r>
+      <w:r>
+        <w:t xml:space="preserve">Co to tedy pro nás znamená. </w:t>
+      </w:r>
+      <w:r>
+        <w:t xml:space="preserve">Spouštíme-li </w:t>
+      </w:r>
+      <w:r>
+        <w:t xml:space="preserve">naši segmentační metodu s nastavením </w:t>
+      </w:r>
+      <w:r>
+        <w:rPr>
+          <w:i/>
+        </w:rPr>
+        <w:t>bety</w:t>
+      </w:r>
+      <w:r>
+        <w:t xml:space="preserve">, tak jak jsme si zmínili výše (tedy prahovou hodnotou), blok se bude dělit na dílčí, již při menší různorodosti obsahu. </w:t>
+      </w:r>
+      <w:r>
+        <w:t xml:space="preserve">Pokud budeme parametr </w:t>
+      </w:r>
+      <w:r>
+        <w:rPr>
+          <w:i/>
+        </w:rPr>
+        <w:t>beta</w:t>
+      </w:r>
+      <w:r>
+        <w:t xml:space="preserve"> snižovat, zvětší se tolerance</w:t>
+      </w:r>
+      <w:r>
+        <w:t>,</w:t>
+      </w:r>
+      <w:r>
+        <w:t xml:space="preserve"> a blok bude moci obsahovat různé prvky, například z 80% text a zbytek obrázky. </w:t>
+      </w:r>
+      <w:r>
+        <w:t xml:space="preserve">Nejvýstižněji to můžeme vysvětlit opět za pomocí obrázků a konkrétně tato situace je na </w:t>
+      </w:r>
+      <w:r>
+        <w:t>obrázku č. 6.3</w:t>
+      </w:r>
+      <w:r>
+        <w:t>.</w:t>
+      </w:r>
+      <w:bookmarkStart w:id="66" w:name="_GoBack"/>
+      <w:bookmarkEnd w:id="66"/>
       <w:r>
         <w:t xml:space="preserve"> </w:t>
       </w:r>
       <w:r>
-        <w:t xml:space="preserve">je porovnávány s průměrným vypočítaným </w:t>
-      </w:r>
-      <w:proofErr w:type="spellStart"/>
-      <w:r>
-        <w:t>SeamDegree</w:t>
-      </w:r>
-      <w:proofErr w:type="spellEnd"/>
-      <w:r>
-        <w:t xml:space="preserve">. Z toho vyplývá, že ovlivňuje porovnávání sousednosti jednotlivých bloků. </w:t>
-      </w:r>
-      <w:r>
-        <w:t xml:space="preserve">Necháme-li </w:t>
+        <w:t xml:space="preserve">Tady lze vidět situaci, kdy porovnáváme podobnost obsahu daného bloku, a jakou toleranci v této chvíli hraje vstupní parametr </w:t>
       </w:r>
       <w:r>
         <w:rPr>
           <w:i/>
         </w:rPr>
-        <w:t>alfu</w:t>
-      </w:r>
-      <w:r>
-        <w:t xml:space="preserve"> nastavenou na počáteční hodnotu, sousední bloky se budou muset překrývat těsněji, aby se od sebe nedělily. </w:t>
-      </w:r>
-      <w:r>
-        <w:t xml:space="preserve">Avšak jakmile hodnotu parametru </w:t>
-      </w:r>
-      <w:r>
-        <w:rPr>
+        <w:t>beta</w:t>
+      </w:r>
+      <w:r>
+        <w:t>.</w:t>
+      </w:r>
+    </w:p>
+    <w:p>
+      <w:pPr>
+        <w:spacing w:line="312" w:lineRule="auto"/>
+        <w:ind w:firstLine="708"/>
+      </w:pPr>
+    </w:p>
+    <w:p>
+      <w:pPr>
+        <w:spacing w:line="312" w:lineRule="auto"/>
+      </w:pPr>
+    </w:p>
+    <w:p>
+      <w:pPr>
+        <w:keepNext/>
+        <w:ind w:hanging="142"/>
+        <w:jc w:val="left"/>
+      </w:pPr>
+      <w:r>
+        <w:rPr>
+          <w:noProof/>
+        </w:rPr>
+        <w:lastRenderedPageBreak/>
+        <w:drawing>
+          <wp:inline distT="0" distB="0" distL="0" distR="0" wp14:anchorId="3F452290" wp14:editId="5A4BCF32">
+            <wp:extent cx="5753100" cy="3234690"/>
+            <wp:effectExtent l="76200" t="76200" r="76200" b="80010"/>
+            <wp:docPr id="35" name="Obrázek 35"/>
+            <wp:cNvGraphicFramePr>
+              <a:graphicFrameLocks xmlns:a="http://schemas.openxmlformats.org/drawingml/2006/main" noChangeAspect="1"/>
+            </wp:cNvGraphicFramePr>
+            <a:graphic xmlns:a="http://schemas.openxmlformats.org/drawingml/2006/main">
+              <a:graphicData uri="http://schemas.openxmlformats.org/drawingml/2006/picture">
+                <pic:pic xmlns:pic="http://schemas.openxmlformats.org/drawingml/2006/picture">
+                  <pic:nvPicPr>
+                    <pic:cNvPr id="0" name="alfa ovlivnění.png"/>
+                    <pic:cNvPicPr/>
+                  </pic:nvPicPr>
+                  <pic:blipFill>
+                    <a:blip r:embed="rId39">
+                      <a:extLst>
+                        <a:ext uri="{28A0092B-C50C-407E-A947-70E740481C1C}">
+                          <a14:useLocalDpi xmlns:a14="http://schemas.microsoft.com/office/drawing/2010/main" val="0"/>
+                        </a:ext>
+                      </a:extLst>
+                    </a:blip>
+                    <a:stretch>
+                      <a:fillRect/>
+                    </a:stretch>
+                  </pic:blipFill>
+                  <pic:spPr>
+                    <a:xfrm>
+                      <a:off x="0" y="0"/>
+                      <a:ext cx="5753100" cy="3234690"/>
+                    </a:xfrm>
+                    <a:prstGeom prst="rect">
+                      <a:avLst/>
+                    </a:prstGeom>
+                    <a:effectLst>
+                      <a:glow rad="63500">
+                        <a:schemeClr val="tx1">
+                          <a:alpha val="40000"/>
+                        </a:schemeClr>
+                      </a:glow>
+                    </a:effectLst>
+                  </pic:spPr>
+                </pic:pic>
+              </a:graphicData>
+            </a:graphic>
+          </wp:inline>
+        </w:drawing>
+      </w:r>
+    </w:p>
+    <w:p>
+      <w:pPr>
+        <w:pStyle w:val="Titulek"/>
+        <w:spacing w:after="0"/>
+        <w:jc w:val="center"/>
+        <w:rPr>
+          <w:b w:val="0"/>
+          <w:color w:val="000000" w:themeColor="text1"/>
+          <w:sz w:val="24"/>
+        </w:rPr>
+      </w:pPr>
+    </w:p>
+    <w:p>
+      <w:pPr>
+        <w:pStyle w:val="Titulek"/>
+        <w:jc w:val="center"/>
+        <w:rPr>
+          <w:b w:val="0"/>
+          <w:color w:val="000000" w:themeColor="text1"/>
+          <w:sz w:val="24"/>
+        </w:rPr>
+      </w:pPr>
+      <w:r>
+        <w:rPr>
+          <w:b w:val="0"/>
+          <w:color w:val="000000" w:themeColor="text1"/>
+          <w:sz w:val="24"/>
+        </w:rPr>
+        <w:t xml:space="preserve">Obrázek </w:t>
+      </w:r>
+      <w:r>
+        <w:rPr>
+          <w:b w:val="0"/>
+          <w:color w:val="000000" w:themeColor="text1"/>
+          <w:sz w:val="24"/>
+        </w:rPr>
+        <w:t xml:space="preserve">6.1: Ilustrace, jak </w:t>
+      </w:r>
+      <w:r>
+        <w:rPr>
+          <w:b w:val="0"/>
           <w:i/>
-        </w:rPr>
-        <w:t xml:space="preserve">alfa </w:t>
-      </w:r>
-      <w:r>
-        <w:t xml:space="preserve">snížíme, tak se zvětší tolerance překrytí sousedních bloků. Toto především ovlivní strukturu výsledného stromu.  Bude-li se </w:t>
-      </w:r>
-      <w:r>
-        <w:rPr>
+          <w:color w:val="000000" w:themeColor="text1"/>
+          <w:sz w:val="24"/>
+        </w:rPr>
+        <w:t>alfa</w:t>
+      </w:r>
+      <w:r>
+        <w:rPr>
+          <w:b w:val="0"/>
+          <w:color w:val="000000" w:themeColor="text1"/>
+          <w:sz w:val="24"/>
+        </w:rPr>
+        <w:t xml:space="preserve"> ovlivňuje toleranci, při porovnávání sousednosti dvou bloků.</w:t>
+      </w:r>
+      <w:r>
+        <w:rPr>
+          <w:b w:val="0"/>
+          <w:color w:val="000000" w:themeColor="text1"/>
+          <w:sz w:val="24"/>
+        </w:rPr>
+        <w:t xml:space="preserve"> </w:t>
+      </w:r>
+      <w:r>
+        <w:rPr>
+          <w:b w:val="0"/>
+          <w:color w:val="000000" w:themeColor="text1"/>
+          <w:sz w:val="24"/>
+        </w:rPr>
+        <w:t xml:space="preserve">Všechny ilustrované bloky se nebudou dále dělit, podle zadané </w:t>
+      </w:r>
+      <w:r>
+        <w:rPr>
+          <w:b w:val="0"/>
           <w:i/>
-        </w:rPr>
-        <w:t xml:space="preserve">alfa </w:t>
-      </w:r>
-      <w:r>
-        <w:t xml:space="preserve">blížit nebo rovna počáteční hodnotě </w:t>
-      </w:r>
-      <m:oMath>
-        <m:r>
-          <w:rPr>
-            <w:rFonts w:ascii="Cambria Math" w:hAnsi="Cambria Math"/>
-          </w:rPr>
-          <m:t>0.9</m:t>
-        </m:r>
-      </m:oMath>
-      <w:r>
-        <w:t xml:space="preserve"> výsledný </w:t>
-      </w:r>
-      <w:proofErr w:type="spellStart"/>
-      <w:r>
-        <w:rPr>
+          <w:color w:val="000000" w:themeColor="text1"/>
+          <w:sz w:val="24"/>
+        </w:rPr>
+        <w:t>alfy</w:t>
+      </w:r>
+      <w:r>
+        <w:rPr>
+          <w:b w:val="0"/>
+          <w:color w:val="000000" w:themeColor="text1"/>
+          <w:sz w:val="24"/>
+        </w:rPr>
+        <w:t xml:space="preserve"> nad nimi.</w:t>
+      </w:r>
+    </w:p>
+    <w:p>
+      <w:pPr>
+        <w:keepNext/>
+        <w:ind w:hanging="142"/>
+        <w:jc w:val="left"/>
+      </w:pPr>
+      <w:r>
+        <w:rPr>
+          <w:noProof/>
+        </w:rPr>
+        <w:drawing>
+          <wp:inline distT="0" distB="0" distL="0" distR="0" wp14:anchorId="490A5CF1" wp14:editId="2D9C70E1">
+            <wp:extent cx="5753100" cy="3234690"/>
+            <wp:effectExtent l="76200" t="76200" r="76200" b="80010"/>
+            <wp:docPr id="36" name="Obrázek 36"/>
+            <wp:cNvGraphicFramePr>
+              <a:graphicFrameLocks xmlns:a="http://schemas.openxmlformats.org/drawingml/2006/main" noChangeAspect="1"/>
+            </wp:cNvGraphicFramePr>
+            <a:graphic xmlns:a="http://schemas.openxmlformats.org/drawingml/2006/main">
+              <a:graphicData uri="http://schemas.openxmlformats.org/drawingml/2006/picture">
+                <pic:pic xmlns:pic="http://schemas.openxmlformats.org/drawingml/2006/picture">
+                  <pic:nvPicPr>
+                    <pic:cNvPr id="0" name="příklad alfy ovlivnění.png"/>
+                    <pic:cNvPicPr/>
+                  </pic:nvPicPr>
+                  <pic:blipFill>
+                    <a:blip r:embed="rId40">
+                      <a:extLst>
+                        <a:ext uri="{28A0092B-C50C-407E-A947-70E740481C1C}">
+                          <a14:useLocalDpi xmlns:a14="http://schemas.microsoft.com/office/drawing/2010/main" val="0"/>
+                        </a:ext>
+                      </a:extLst>
+                    </a:blip>
+                    <a:stretch>
+                      <a:fillRect/>
+                    </a:stretch>
+                  </pic:blipFill>
+                  <pic:spPr>
+                    <a:xfrm>
+                      <a:off x="0" y="0"/>
+                      <a:ext cx="5753100" cy="3234690"/>
+                    </a:xfrm>
+                    <a:prstGeom prst="rect">
+                      <a:avLst/>
+                    </a:prstGeom>
+                    <a:effectLst>
+                      <a:glow rad="63500">
+                        <a:schemeClr val="tx1">
+                          <a:alpha val="40000"/>
+                        </a:schemeClr>
+                      </a:glow>
+                    </a:effectLst>
+                  </pic:spPr>
+                </pic:pic>
+              </a:graphicData>
+            </a:graphic>
+          </wp:inline>
+        </w:drawing>
+      </w:r>
+    </w:p>
+    <w:p>
+      <w:pPr>
+        <w:pStyle w:val="Titulek"/>
+        <w:spacing w:after="0"/>
+        <w:jc w:val="left"/>
+      </w:pPr>
+    </w:p>
+    <w:p>
+      <w:pPr>
+        <w:pStyle w:val="Titulek"/>
+        <w:jc w:val="center"/>
+        <w:rPr>
+          <w:b w:val="0"/>
+          <w:color w:val="000000" w:themeColor="text1"/>
+          <w:sz w:val="24"/>
+        </w:rPr>
+      </w:pPr>
+      <w:r>
+        <w:rPr>
+          <w:b w:val="0"/>
+          <w:color w:val="000000" w:themeColor="text1"/>
+          <w:sz w:val="24"/>
+        </w:rPr>
+        <w:t xml:space="preserve">Obrázek </w:t>
+      </w:r>
+      <w:r>
+        <w:rPr>
+          <w:b w:val="0"/>
+          <w:color w:val="000000" w:themeColor="text1"/>
+          <w:sz w:val="24"/>
+        </w:rPr>
+        <w:t xml:space="preserve">6.2: Ukázka bloků, které se při dané </w:t>
+      </w:r>
+      <w:r>
+        <w:rPr>
+          <w:b w:val="0"/>
           <w:i/>
-        </w:rPr>
-        <w:t>AreaTree</w:t>
-      </w:r>
-      <w:proofErr w:type="spellEnd"/>
-      <w:r>
-        <w:t xml:space="preserve"> bude plytký. Kdežto bude-li se </w:t>
-      </w:r>
-      <w:r>
-        <w:rPr>
+          <w:color w:val="000000" w:themeColor="text1"/>
+          <w:sz w:val="24"/>
+        </w:rPr>
+        <w:t>alfě</w:t>
+      </w:r>
+      <w:r>
+        <w:rPr>
+          <w:b w:val="0"/>
+          <w:color w:val="000000" w:themeColor="text1"/>
+          <w:sz w:val="24"/>
+        </w:rPr>
+        <w:t xml:space="preserve"> budou dělit či nikoliv. Červeně je označen blok, který se bude dělit na nižší a zeleně blok, který se dělit bude.</w:t>
+      </w:r>
+    </w:p>
+    <w:p/>
+    <w:p/>
+    <w:p>
+      <w:pPr>
+        <w:keepNext/>
+        <w:ind w:hanging="426"/>
+        <w:jc w:val="left"/>
+      </w:pPr>
+      <w:r>
+        <w:rPr>
+          <w:noProof/>
+        </w:rPr>
+        <w:lastRenderedPageBreak/>
+        <w:drawing>
+          <wp:inline distT="0" distB="0" distL="0" distR="0" wp14:anchorId="1B3E5873" wp14:editId="41D3E7A1">
+            <wp:extent cx="6217278" cy="3495675"/>
+            <wp:effectExtent l="76200" t="76200" r="69850" b="66675"/>
+            <wp:docPr id="37" name="Obrázek 37"/>
+            <wp:cNvGraphicFramePr>
+              <a:graphicFrameLocks xmlns:a="http://schemas.openxmlformats.org/drawingml/2006/main" noChangeAspect="1"/>
+            </wp:cNvGraphicFramePr>
+            <a:graphic xmlns:a="http://schemas.openxmlformats.org/drawingml/2006/main">
+              <a:graphicData uri="http://schemas.openxmlformats.org/drawingml/2006/picture">
+                <pic:pic xmlns:pic="http://schemas.openxmlformats.org/drawingml/2006/picture">
+                  <pic:nvPicPr>
+                    <pic:cNvPr id="0" name="beta ovlivnění.png"/>
+                    <pic:cNvPicPr/>
+                  </pic:nvPicPr>
+                  <pic:blipFill>
+                    <a:blip r:embed="rId41">
+                      <a:extLst>
+                        <a:ext uri="{28A0092B-C50C-407E-A947-70E740481C1C}">
+                          <a14:useLocalDpi xmlns:a14="http://schemas.microsoft.com/office/drawing/2010/main" val="0"/>
+                        </a:ext>
+                      </a:extLst>
+                    </a:blip>
+                    <a:stretch>
+                      <a:fillRect/>
+                    </a:stretch>
+                  </pic:blipFill>
+                  <pic:spPr>
+                    <a:xfrm>
+                      <a:off x="0" y="0"/>
+                      <a:ext cx="6217278" cy="3495675"/>
+                    </a:xfrm>
+                    <a:prstGeom prst="rect">
+                      <a:avLst/>
+                    </a:prstGeom>
+                    <a:effectLst>
+                      <a:glow rad="63500">
+                        <a:schemeClr val="tx1">
+                          <a:alpha val="40000"/>
+                        </a:schemeClr>
+                      </a:glow>
+                    </a:effectLst>
+                  </pic:spPr>
+                </pic:pic>
+              </a:graphicData>
+            </a:graphic>
+          </wp:inline>
+        </w:drawing>
+      </w:r>
+    </w:p>
+    <w:p>
+      <w:pPr>
+        <w:keepNext/>
+        <w:ind w:hanging="426"/>
+        <w:jc w:val="left"/>
+      </w:pPr>
+    </w:p>
+    <w:p>
+      <w:pPr>
+        <w:pStyle w:val="Titulek"/>
+        <w:jc w:val="center"/>
+        <w:rPr>
+          <w:b w:val="0"/>
+          <w:color w:val="000000" w:themeColor="text1"/>
+          <w:sz w:val="24"/>
+        </w:rPr>
+      </w:pPr>
+      <w:r>
+        <w:rPr>
+          <w:b w:val="0"/>
+          <w:color w:val="000000" w:themeColor="text1"/>
+          <w:sz w:val="24"/>
+        </w:rPr>
+        <w:t xml:space="preserve">Obrázek </w:t>
+      </w:r>
+      <w:r>
+        <w:rPr>
+          <w:b w:val="0"/>
+          <w:color w:val="000000" w:themeColor="text1"/>
+          <w:sz w:val="24"/>
+        </w:rPr>
+        <w:t xml:space="preserve">6.3: Ilustrace, jak </w:t>
+      </w:r>
+      <w:r>
+        <w:rPr>
+          <w:b w:val="0"/>
           <w:i/>
-        </w:rPr>
-        <w:t xml:space="preserve">alfa </w:t>
-      </w:r>
-      <w:r>
-        <w:t xml:space="preserve">snižovat, tento výsledný strom bude více strukturovaný. Ostatně se můžeme podívat na obrázky </w:t>
-      </w:r>
-      <w:r>
-        <w:rPr>
-          <w:color w:val="FF0000"/>
-        </w:rPr>
-        <w:t>VLOZIT</w:t>
-      </w:r>
-      <w:r>
-        <w:t xml:space="preserve">, kde jsou příklady, co vše ovlivňuje parametr </w:t>
-      </w:r>
-      <w:r>
-        <w:rPr>
+          <w:color w:val="000000" w:themeColor="text1"/>
+          <w:sz w:val="24"/>
+        </w:rPr>
+        <w:t>beta</w:t>
+      </w:r>
+      <w:r>
+        <w:rPr>
+          <w:b w:val="0"/>
+          <w:color w:val="000000" w:themeColor="text1"/>
+          <w:sz w:val="24"/>
+        </w:rPr>
+        <w:t xml:space="preserve"> ovlivňuje toleranci při porovnání obsahu v daném bloku. Všechny ilustrované bloky se nebudou dále dělit, podle zadané </w:t>
+      </w:r>
+      <w:r>
+        <w:rPr>
+          <w:b w:val="0"/>
           <w:i/>
-        </w:rPr>
-        <w:t xml:space="preserve">alfa </w:t>
-      </w:r>
-      <w:r>
-        <w:t>ukázány.</w:t>
-      </w:r>
-    </w:p>
-    <w:p>
-      <w:pPr>
-        <w:spacing w:line="312" w:lineRule="auto"/>
-        <w:ind w:firstLine="708"/>
-      </w:pPr>
-      <w:r>
-        <w:t>Poněvadž máme dva vstupní parametry</w:t>
-      </w:r>
-      <w:r>
-        <w:t>,</w:t>
-      </w:r>
-      <w:r>
-        <w:t xml:space="preserve"> je vhodné si ukázat i druhý parametr, jak může ovlivnit výsledek našeho segmentačního algoritmu. </w:t>
-      </w:r>
-      <w:r>
-        <w:t xml:space="preserve">Hodnota parametru </w:t>
-      </w:r>
-      <w:r>
-        <w:rPr>
-          <w:i/>
-        </w:rPr>
-        <w:t>beta</w:t>
-      </w:r>
-      <w:r>
-        <w:t xml:space="preserve"> je porovnávána s průměrnou podobností obsahu. Na rozdíl od</w:t>
-      </w:r>
-      <w:r>
-        <w:rPr>
-          <w:i/>
-        </w:rPr>
-        <w:t xml:space="preserve"> alfy</w:t>
-      </w:r>
-      <w:r>
-        <w:t xml:space="preserve">, která ovlivňuje vzájemnou polohu při porovnávání dvou bloků, </w:t>
-      </w:r>
-      <w:r>
-        <w:rPr>
-          <w:i/>
-        </w:rPr>
-        <w:t>beta</w:t>
-      </w:r>
-      <w:r>
-        <w:t xml:space="preserve"> ovlivňuje </w:t>
-      </w:r>
-      <w:r>
-        <w:t xml:space="preserve">porovnávání obsahu v daném bloku. </w:t>
-      </w:r>
-      <w:r>
-        <w:t xml:space="preserve">Co to tedy pro nás znamená. </w:t>
-      </w:r>
-      <w:r>
-        <w:t xml:space="preserve">Spouštíme-li </w:t>
-      </w:r>
-      <w:r>
-        <w:t xml:space="preserve">naši segmentační metodu s nastavením </w:t>
-      </w:r>
-      <w:r>
-        <w:rPr>
-          <w:i/>
+          <w:color w:val="000000" w:themeColor="text1"/>
+          <w:sz w:val="24"/>
         </w:rPr>
         <w:t>bety</w:t>
       </w:r>
       <w:r>
-        <w:t xml:space="preserve">, tak jak jsme si zmínili výše (tedy prahovou hodnotou), blok se bude dělit na dílčí, již při menší různorodosti obsahu. </w:t>
-      </w:r>
-      <w:r>
-        <w:t xml:space="preserve">Pokud budeme parametr </w:t>
-      </w:r>
-      <w:r>
-        <w:rPr>
-          <w:i/>
-        </w:rPr>
-        <w:t>beta</w:t>
-      </w:r>
-      <w:r>
-        <w:t xml:space="preserve"> snižovat, zvětší se tolerance</w:t>
-      </w:r>
-      <w:r>
-        <w:t>,</w:t>
-      </w:r>
-      <w:r>
-        <w:t xml:space="preserve"> a blok bude moci obsahovat různé prvky, například z 80% text a zbytek obrázky. </w:t>
-      </w:r>
-      <w:r>
-        <w:t xml:space="preserve">Nejvýstižněji to můžeme vysvětlit opět za pomocí obrázků a konkrétně tato situace je na obrázcích </w:t>
-      </w:r>
-      <w:r>
-        <w:rPr>
-          <w:color w:val="FF0000"/>
-        </w:rPr>
-        <w:t>VLOZIT</w:t>
-      </w:r>
-      <w:r>
-        <w:rPr>
-          <w:color w:val="FF0000"/>
-        </w:rPr>
-        <w:t>.</w:t>
-      </w:r>
-    </w:p>
-    <w:p>
-      <w:pPr>
-        <w:spacing w:line="312" w:lineRule="auto"/>
-        <w:ind w:firstLine="708"/>
-        <w:rPr>
-          <w:rFonts w:cs="Arial"/>
-          <w:b/>
-          <w:bCs/>
-          <w:iCs/>
-          <w:sz w:val="40"/>
-          <w:szCs w:val="28"/>
-        </w:rPr>
+        <w:rPr>
+          <w:b w:val="0"/>
+          <w:color w:val="000000" w:themeColor="text1"/>
+          <w:sz w:val="24"/>
+        </w:rPr>
+        <w:t xml:space="preserve"> nad nimi.</w:t>
+      </w:r>
+    </w:p>
+    <w:p>
+      <w:pPr>
+        <w:jc w:val="left"/>
       </w:pPr>
       <w:r>
         <w:br w:type="page"/>
@@ -26483,13 +26935,14 @@
     <w:p>
       <w:pPr>
         <w:pStyle w:val="Nadpis1"/>
-      </w:pPr>
-      <w:bookmarkStart w:id="65" w:name="_Toc449222561"/>
+        <w:spacing w:line="360" w:lineRule="auto"/>
+      </w:pPr>
+      <w:bookmarkStart w:id="67" w:name="_Toc449455683"/>
       <w:r>
         <w:lastRenderedPageBreak/>
         <w:t>Závěr</w:t>
       </w:r>
-      <w:bookmarkEnd w:id="65"/>
+      <w:bookmarkEnd w:id="67"/>
     </w:p>
     <w:p>
       <w:pPr>
@@ -26497,13 +26950,10 @@
         <w:spacing w:line="312" w:lineRule="auto"/>
       </w:pPr>
       <w:r>
-        <w:t xml:space="preserve">V této </w:t>
-      </w:r>
-      <w:r>
-        <w:t>práci jsme se seznámili se</w:t>
-      </w:r>
-      <w:r>
-        <w:t xml:space="preserve"> segmentací webových stránek. Uvedli jsme stručně již existující algoritmy pro segmentaci webových stránek. Jednalo se o metody DOM-</w:t>
+        <w:t xml:space="preserve">V této práci jsme se seznámili se segmentací webových stránek. Uvedli jsme stručně již existující algoritmy pro segmentaci webových stránek. </w:t>
+      </w:r>
+      <w:r>
+        <w:t>Pro připomenutí to byly metody DOM-</w:t>
       </w:r>
       <w:proofErr w:type="spellStart"/>
       <w:r>
@@ -26538,10 +26988,7 @@
         <w:t xml:space="preserve">. </w:t>
       </w:r>
       <w:r>
-        <w:t>H</w:t>
-      </w:r>
-      <w:r>
-        <w:t xml:space="preserve">lavním cílem práce je rozšířit Framework </w:t>
+        <w:t xml:space="preserve">Hlavním cílem práce bylo rozšířit Framework </w:t>
       </w:r>
       <w:proofErr w:type="spellStart"/>
       <w:r>
@@ -26549,32 +26996,66 @@
       </w:r>
       <w:proofErr w:type="spellEnd"/>
       <w:r>
-        <w:t xml:space="preserve"> o implementaci segmentační metody. V našem případě jsme zvolili metodu </w:t>
-      </w:r>
-      <w:r>
-        <w:t xml:space="preserve">založenou na vizuálních vlastnostech prvků webové stránky. </w:t>
+        <w:t xml:space="preserve"> o segmentační metodu.</w:t>
       </w:r>
     </w:p>
     <w:p>
       <w:pPr>
         <w:pStyle w:val="Odstavecdal"/>
         <w:spacing w:line="312" w:lineRule="auto"/>
-        <w:ind w:firstLine="0"/>
+        <w:ind w:firstLine="708"/>
+      </w:pPr>
+      <w:r>
+        <w:t xml:space="preserve">V našem případě se jednalo o metodu využívající vizuálních vlastností prvků na webových stránkách. </w:t>
+      </w:r>
+      <w:r>
+        <w:t xml:space="preserve">Nejprve jsme se seznámili </w:t>
+      </w:r>
+      <w:r>
+        <w:t>s algoritmem pouze teoreticky. Taktéž bylo za potřebí</w:t>
+      </w:r>
+      <w:r>
+        <w:t>,</w:t>
+      </w:r>
+      <w:r>
+        <w:t xml:space="preserve"> seznámit se samotným </w:t>
+      </w:r>
+      <w:proofErr w:type="spellStart"/>
+      <w:r>
+        <w:t>Frameworkem</w:t>
+      </w:r>
+      <w:proofErr w:type="spellEnd"/>
+      <w:r>
+        <w:t xml:space="preserve">. </w:t>
+      </w:r>
+      <w:r>
+        <w:t>Podrobněji se o tom můžeme dočíst v </w:t>
+      </w:r>
+      <w:r>
+        <w:t>kapitole</w:t>
+      </w:r>
+      <w:r>
+        <w:t xml:space="preserve"> 3. kde je</w:t>
+      </w:r>
+      <w:r>
+        <w:t xml:space="preserve"> teoretický popis námi vybraného algoritmu a ve 4. kapitole nalezneme seznámení s </w:t>
+      </w:r>
+      <w:proofErr w:type="spellStart"/>
+      <w:r>
+        <w:t>FitLayoutem</w:t>
+      </w:r>
+      <w:proofErr w:type="spellEnd"/>
+      <w:r>
+        <w:t>.</w:t>
+      </w:r>
+    </w:p>
+    <w:p>
+      <w:pPr>
+        <w:spacing w:line="312" w:lineRule="auto"/>
       </w:pPr>
       <w:r>
         <w:tab/>
-      </w:r>
-      <w:r>
-        <w:t xml:space="preserve">Za úkol bylo převážně </w:t>
-      </w:r>
-      <w:r>
-        <w:t>seznámit</w:t>
-      </w:r>
-      <w:r>
-        <w:t xml:space="preserve"> se</w:t>
-      </w:r>
-      <w:r>
-        <w:t xml:space="preserve"> s použitou metodou a také s </w:t>
+        <w:t xml:space="preserve">Jakmile jsme se seznámili s potřebnou teorií a </w:t>
       </w:r>
       <w:proofErr w:type="spellStart"/>
       <w:r>
@@ -26582,7 +27063,79 @@
       </w:r>
       <w:proofErr w:type="spellEnd"/>
       <w:r>
-        <w:t xml:space="preserve"> </w:t>
+        <w:t xml:space="preserve"> mohli jsme přejít na implementaci. Ta byla tvořena jako samostatný projekt, komunikující s </w:t>
+      </w:r>
+      <w:proofErr w:type="spellStart"/>
+      <w:r>
+        <w:t>FitLayoutem</w:t>
+      </w:r>
+      <w:proofErr w:type="spellEnd"/>
+      <w:r>
+        <w:t xml:space="preserve">. </w:t>
+      </w:r>
+      <w:r>
+        <w:t xml:space="preserve">Implementace byla dokončena v předstihu, abychom se mohli dále zaměřit na kvalitní testování a sepsání této práce. </w:t>
+      </w:r>
+    </w:p>
+    <w:p>
+      <w:pPr>
+        <w:spacing w:line="312" w:lineRule="auto"/>
+      </w:pPr>
+      <w:r>
+        <w:tab/>
+        <w:t xml:space="preserve">Protože se jednalo o experimentální vývoj, museli jsme k tomu přizpůsobit i samotné testování. </w:t>
+      </w:r>
+      <w:r>
+        <w:t xml:space="preserve">Vybrali jsme pro to specifickou sadu webových stránek, na kterých jsme testování provedli. Testování prokázalo správnost implementace i se spouštěním s různými parametry. </w:t>
+      </w:r>
+      <w:r>
+        <w:t xml:space="preserve">Závažné chyby jsme neodhalili a to i díky včasnému odhalení některých již při tvorbě implementace. </w:t>
+      </w:r>
+    </w:p>
+    <w:p>
+      <w:pPr>
+        <w:spacing w:line="312" w:lineRule="auto"/>
+      </w:pPr>
+      <w:r>
+        <w:tab/>
+        <w:t xml:space="preserve">Jako nedostatek bychom mohli uvést, že testování parametru </w:t>
+      </w:r>
+      <w:r>
+        <w:rPr>
+          <w:i/>
+        </w:rPr>
+        <w:t>beta</w:t>
+      </w:r>
+      <w:r>
+        <w:t xml:space="preserve"> nemohlo být dokonalé z důvodu nedostatečného </w:t>
+      </w:r>
+      <w:proofErr w:type="spellStart"/>
+      <w:r>
+        <w:t>renderovacího</w:t>
+      </w:r>
+      <w:proofErr w:type="spellEnd"/>
+      <w:r>
+        <w:t xml:space="preserve"> nástroje. </w:t>
+      </w:r>
+      <w:proofErr w:type="spellStart"/>
+      <w:r>
+        <w:t>CSSBox</w:t>
+      </w:r>
+      <w:proofErr w:type="spellEnd"/>
+      <w:r>
+        <w:t xml:space="preserve"> totiž nevykresluje obrázkový obsah, a tak nešlo dokonale odhalit nějakou závažnější chybu. Avšak můžeme konstatovat, správnou funkčnost našeho algoritmu, poněvadž jsme při implementaci dodrželi všechny teoreticky definované postupy. </w:t>
+      </w:r>
+      <w:r>
+        <w:t>Tudíž můžeme říct, že zadání diplomové práce bylo splněno.</w:t>
+      </w:r>
+    </w:p>
+    <w:p>
+      <w:pPr>
+        <w:spacing w:line="312" w:lineRule="auto"/>
+      </w:pPr>
+      <w:r>
+        <w:tab/>
+        <w:t xml:space="preserve">Protože segmentačních algoritmů existuje celá řada a my jsme se seznámili pouze s omezeným počtem, navázáním na tuto práci bychom mohli rozšířit Framework </w:t>
       </w:r>
       <w:proofErr w:type="spellStart"/>
       <w:r>
@@ -26590,51 +27143,28 @@
       </w:r>
       <w:proofErr w:type="spellEnd"/>
       <w:r>
-        <w:t xml:space="preserve">. To bylo splněno a algoritmus je podrobněji popsán v kapitole 3. Taktéž </w:t>
-      </w:r>
-      <w:proofErr w:type="spellStart"/>
-      <w:r>
-        <w:t>FitLayout</w:t>
-      </w:r>
-      <w:proofErr w:type="spellEnd"/>
-      <w:r>
-        <w:t xml:space="preserve"> je zde popsán a to v kapitole 4. </w:t>
-      </w:r>
-    </w:p>
-    <w:p>
-      <w:pPr>
-        <w:pStyle w:val="Odstavecdal"/>
-        <w:spacing w:line="312" w:lineRule="auto"/>
-        <w:ind w:firstLine="0"/>
-      </w:pPr>
-      <w:r>
-        <w:tab/>
-        <w:t xml:space="preserve">V následující fázi bude tato práce rozšířena o implementaci tohoto algoritmu a bude testována a porovnávána s ostatními implementacemi. </w:t>
-      </w:r>
-      <w:r>
-        <w:t xml:space="preserve">Dále budou porovnány výsledky testů a vyhodnocení celé práce převážně jejího využití ve </w:t>
-      </w:r>
-      <w:proofErr w:type="spellStart"/>
-      <w:r>
-        <w:t>Frameworku</w:t>
-      </w:r>
-      <w:proofErr w:type="spellEnd"/>
-      <w:r>
-        <w:t xml:space="preserve">. </w:t>
-      </w:r>
-      <w:r>
-        <w:t>Také se v závěru zamyslíme nad tím, j</w:t>
-      </w:r>
-      <w:r>
-        <w:t>ak by se dalo na práci navázat dalšími rozšířeními.</w:t>
-      </w:r>
-      <w:r>
-        <w:t xml:space="preserve"> </w:t>
-      </w:r>
-    </w:p>
-    <w:p>
-      <w:pPr>
-        <w:spacing w:line="312" w:lineRule="auto"/>
+        <w:t xml:space="preserve"> o další implementace segmentačních algoritmů. Dále bychom mohli poznamenat, že Framework je kvalitní a lehce rozšiřitelný nástroj. Tím pádem může být rozšiřován o celou řadu implementací a může být dále zdokonalován. Například přidáním vylepšeného </w:t>
+      </w:r>
+      <w:proofErr w:type="spellStart"/>
+      <w:r>
+        <w:t>renderovacího</w:t>
+      </w:r>
+      <w:proofErr w:type="spellEnd"/>
+      <w:r>
+        <w:t xml:space="preserve"> nástroje by </w:t>
+      </w:r>
+      <w:r>
+        <w:t xml:space="preserve">mohl lépe fungovat i námi zvolený algoritmus. </w:t>
+      </w:r>
+    </w:p>
+    <w:p>
+      <w:pPr>
+        <w:spacing w:line="312" w:lineRule="auto"/>
+      </w:pPr>
+    </w:p>
+    <w:p>
+      <w:pPr>
+        <w:jc w:val="left"/>
       </w:pPr>
       <w:r>
         <w:br w:type="page"/>
@@ -26648,7 +27178,7 @@
           <w:lang w:val="cs-CZ"/>
         </w:rPr>
       </w:pPr>
-      <w:bookmarkStart w:id="66" w:name="_Toc101325796"/>
+      <w:bookmarkStart w:id="68" w:name="_Toc101325796"/>
       <w:r>
         <w:rPr>
           <w:lang w:val="cs-CZ"/>
@@ -26656,7 +27186,7 @@
         <w:lastRenderedPageBreak/>
         <w:t>Literatura</w:t>
       </w:r>
-      <w:bookmarkEnd w:id="66"/>
+      <w:bookmarkEnd w:id="68"/>
     </w:p>
     <w:p>
       <w:pPr>
@@ -28045,7 +28575,7 @@
         </w:rPr>
         <w:t> </w:t>
       </w:r>
-      <w:hyperlink r:id="rId39" w:history="1">
+      <w:hyperlink r:id="rId42" w:history="1">
         <w:r>
           <w:rPr>
             <w:rStyle w:val="Hypertextovodkaz"/>
@@ -28850,7 +29380,7 @@
       <w:r>
         <w:t xml:space="preserve">, </w:t>
       </w:r>
-      <w:hyperlink r:id="rId40" w:history="1">
+      <w:hyperlink r:id="rId43" w:history="1">
         <w:r>
           <w:rPr>
             <w:rStyle w:val="Hypertextovodkaz"/>
@@ -28984,7 +29514,7 @@
         </w:rPr>
         <w:t xml:space="preserve">[online], </w:t>
       </w:r>
-      <w:hyperlink r:id="rId41" w:history="1">
+      <w:hyperlink r:id="rId44" w:history="1">
         <w:r>
           <w:rPr>
             <w:rStyle w:val="Hypertextovodkaz"/>
@@ -29093,7 +29623,7 @@
         </w:rPr>
         <w:t xml:space="preserve">[online], </w:t>
       </w:r>
-      <w:hyperlink r:id="rId42" w:history="1">
+      <w:hyperlink r:id="rId45" w:history="1">
         <w:r>
           <w:rPr>
             <w:rStyle w:val="Hypertextovodkaz"/>
@@ -29175,7 +29705,7 @@
         </w:rPr>
         <w:t xml:space="preserve">. 2007-2016, [online], </w:t>
       </w:r>
-      <w:hyperlink r:id="rId43" w:history="1">
+      <w:hyperlink r:id="rId46" w:history="1">
         <w:r>
           <w:rPr>
             <w:rStyle w:val="Hypertextovodkaz"/>
@@ -29231,7 +29761,7 @@
       <w:r>
         <w:t xml:space="preserve"> Framework, 2014-2015, [online], </w:t>
       </w:r>
-      <w:hyperlink r:id="rId44" w:history="1">
+      <w:hyperlink r:id="rId47" w:history="1">
         <w:r>
           <w:rPr>
             <w:rStyle w:val="Hypertextovodkaz"/>
@@ -29293,7 +29823,7 @@
       </w:pPr>
     </w:p>
     <w:sectPr>
-      <w:footerReference w:type="default" r:id="rId45"/>
+      <w:footerReference w:type="default" r:id="rId48"/>
       <w:pgSz w:w="11906" w:h="16838"/>
       <w:pgMar w:top="1417" w:right="1286" w:bottom="1417" w:left="1560" w:header="708" w:footer="708" w:gutter="0"/>
       <w:pgNumType w:start="1"/>
@@ -29441,7 +29971,7 @@
           <w:rPr>
             <w:noProof/>
           </w:rPr>
-          <w:t>40</w:t>
+          <w:t>41</w:t>
         </w:r>
         <w:r>
           <w:fldChar w:fldCharType="end"/>
@@ -33950,6 +34480,7 @@
   <w:style w:type="character" w:default="1" w:styleId="Standardnpsmoodstavce">
     <w:name w:val="Default Paragraph Font"/>
     <w:uiPriority w:val="1"/>
+    <w:semiHidden/>
     <w:unhideWhenUsed/>
   </w:style>
   <w:style w:type="table" w:default="1" w:styleId="Normlntabulka">
@@ -34814,6 +35345,7 @@
   <w:style w:type="character" w:default="1" w:styleId="Standardnpsmoodstavce">
     <w:name w:val="Default Paragraph Font"/>
     <w:uiPriority w:val="1"/>
+    <w:semiHidden/>
     <w:unhideWhenUsed/>
   </w:style>
   <w:style w:type="table" w:default="1" w:styleId="Normlntabulka">
@@ -35670,7 +36202,7 @@
 </file>
 
 <file path=customXml/itemProps1.xml><?xml version="1.0" encoding="utf-8"?>
-<ds:datastoreItem xmlns:ds="http://schemas.openxmlformats.org/officeDocument/2006/customXml" ds:itemID="{2768184B-75EE-4C32-B761-8B18011CC346}">
+<ds:datastoreItem xmlns:ds="http://schemas.openxmlformats.org/officeDocument/2006/customXml" ds:itemID="{A5DB8FC2-137E-4C8E-BF37-AE7232801210}">
   <ds:schemaRefs>
     <ds:schemaRef ds:uri="http://schemas.openxmlformats.org/officeDocument/2006/bibliography"/>
   </ds:schemaRefs>

</xml_diff>